<commit_message>
Revisi I Pak Tanto
</commit_message>
<xml_diff>
--- a/Skripsi_Ahmad Fatoni_1101161014.docx
+++ b/Skripsi_Ahmad Fatoni_1101161014.docx
@@ -121,26 +121,52 @@
         <w:rPr>
           <w:lang w:val="id-ID"/>
         </w:rPr>
-        <w:t>Proses pencatatan dilakukan setiap harinya kedalam buku besar berdasarkan data yang diperoleh dari proses penjurnalan, pada proses ini membutuhkan banyak waktu serta masih banyaknya kemungkinan kesalahan yang akan terjadi maka dari itu dibutuhkan sistem yang berfungsi untuk meminimalisir kesalahan pencatatan serta mempercepat proses pencata</w:t>
-      </w:r>
-      <w:r>
-        <w:rPr>
-          <w:lang w:val="id-ID"/>
-        </w:rPr>
-        <w:t xml:space="preserve">tan </w:t>
-      </w:r>
-      <w:r>
-        <w:rPr>
-          <w:lang w:val="id-ID"/>
-        </w:rPr>
-        <w:t xml:space="preserve">aktivitas keuangan untuk dijadikan sebuah laporan buku besar yang akan diberikan kepada manajer </w:t>
+        <w:t>Proses pencatatan dilakukan setiap harinya kedalam buku besar berdasarkan data yang diperoleh dari proses penjurnalan, pada proses ini membutuhkan banyak waktu serta masih banyaknya kemungkinan kesalahan yang akan terjadi</w:t>
+      </w:r>
+      <w:r>
+        <w:rPr>
+          <w:lang w:val="id-ID"/>
+        </w:rPr>
+        <w:t xml:space="preserve"> dan semua aktivitas tersebut diolah menjadi sebuah laporan buku besar yang pada saat ini masih sangat sulit untuk diolah</w:t>
+      </w:r>
+      <w:r>
+        <w:rPr>
+          <w:lang w:val="id-ID"/>
+        </w:rPr>
+        <w:t xml:space="preserve"> maka dari itu dibutuhkan sistem yang berfungsi untuk meminimalisir kesalahan</w:t>
+      </w:r>
+      <w:r>
+        <w:rPr>
+          <w:lang w:val="id-ID"/>
+        </w:rPr>
+        <w:t xml:space="preserve"> dan mempercepat</w:t>
+      </w:r>
+      <w:r>
+        <w:rPr>
+          <w:lang w:val="id-ID"/>
+        </w:rPr>
+        <w:t xml:space="preserve"> </w:t>
       </w:r>
       <w:r>
         <w:rPr>
           <w:lang w:val="id-ID"/>
         </w:rPr>
         <w:lastRenderedPageBreak/>
-        <w:t>perusahaan dan untuk persyaratan administrasi diluar perusahaan seperti perpajakan, perbankan dan lain-lain.</w:t>
+        <w:t xml:space="preserve">pencatatan serta </w:t>
+      </w:r>
+      <w:r>
+        <w:rPr>
+          <w:lang w:val="id-ID"/>
+        </w:rPr>
+        <w:t>memudahkan mengolah data menjadi</w:t>
+      </w:r>
+      <w:bookmarkStart w:id="0" w:name="_GoBack"/>
+      <w:bookmarkEnd w:id="0"/>
+      <w:r>
+        <w:rPr>
+          <w:lang w:val="id-ID"/>
+        </w:rPr>
+        <w:t xml:space="preserve"> sebuah laporan buku besar yang akan diberikan kepada manajer perusahaan dan untuk persyaratan administrasi diluar perusahaan seperti perpajakan, perbankan dan lain-lain.</w:t>
       </w:r>
     </w:p>
     <w:p>
@@ -311,7 +337,25 @@
         <w:rPr>
           <w:lang w:val="id-ID"/>
         </w:rPr>
-        <w:t>Dibutuhkan sistem komputerisasi untuk memproses data menjadi laporan buku besar.</w:t>
+        <w:t xml:space="preserve">Mengolah laporan buku besar </w:t>
+      </w:r>
+      <w:r>
+        <w:rPr>
+          <w:lang w:val="id-ID"/>
+        </w:rPr>
+        <w:t xml:space="preserve">lebih sulit </w:t>
+      </w:r>
+      <w:r>
+        <w:rPr>
+          <w:lang w:val="id-ID"/>
+        </w:rPr>
+        <w:t>dengan menggunakan pencatatan manual</w:t>
+      </w:r>
+      <w:r>
+        <w:rPr>
+          <w:lang w:val="id-ID"/>
+        </w:rPr>
+        <w:t>.</w:t>
       </w:r>
       <w:r>
         <w:t xml:space="preserve"> </w:t>
@@ -703,7 +747,25 @@
           <w:color w:val="000000" w:themeColor="text1"/>
           <w:szCs w:val="24"/>
         </w:rPr>
-        <w:t>Bagaimana membuat sebuah sistem yang dapat diakses oleh banyak pengguna dalam waktu yang bersamaan dan saling terhubung ?</w:t>
+        <w:t xml:space="preserve">Bagaimana membuat sebuah sistem yang dapat </w:t>
+      </w:r>
+      <w:r>
+        <w:rPr>
+          <w:rFonts w:cs="Times New Roman"/>
+          <w:color w:val="000000" w:themeColor="text1"/>
+          <w:szCs w:val="24"/>
+          <w:lang w:val="id-ID"/>
+        </w:rPr>
+        <w:t xml:space="preserve">mengurangi kesalahan saat mencatat aktivitas keuangan </w:t>
+      </w:r>
+      <w:r>
+        <w:rPr>
+          <w:rFonts w:cs="Times New Roman"/>
+          <w:color w:val="000000" w:themeColor="text1"/>
+          <w:szCs w:val="24"/>
+          <w:lang w:val="id-ID"/>
+        </w:rPr>
+        <w:t>?</w:t>
       </w:r>
     </w:p>
     <w:p>
@@ -726,56 +788,33 @@
           <w:color w:val="000000" w:themeColor="text1"/>
           <w:szCs w:val="24"/>
         </w:rPr>
-        <w:t>Bagaimana perbandingan</w:t>
-      </w:r>
-      <w:r>
-        <w:rPr>
-          <w:rFonts w:cs="Times New Roman"/>
-          <w:color w:val="000000" w:themeColor="text1"/>
-          <w:szCs w:val="24"/>
-        </w:rPr>
-        <w:t xml:space="preserve"> antara pencatatan pada sistem berbasis </w:t>
-      </w:r>
-      <w:r>
-        <w:rPr>
-          <w:rFonts w:cs="Times New Roman"/>
-          <w:i/>
-          <w:color w:val="000000" w:themeColor="text1"/>
-          <w:szCs w:val="24"/>
-        </w:rPr>
-        <w:t>web</w:t>
-      </w:r>
-      <w:r>
-        <w:rPr>
-          <w:rFonts w:cs="Times New Roman"/>
-          <w:color w:val="000000" w:themeColor="text1"/>
-          <w:szCs w:val="24"/>
-        </w:rPr>
-        <w:t xml:space="preserve"> </w:t>
-      </w:r>
-      <w:r>
-        <w:rPr>
-          <w:rFonts w:cs="Times New Roman"/>
-          <w:color w:val="000000" w:themeColor="text1"/>
-          <w:szCs w:val="24"/>
-        </w:rPr>
-        <w:t>dan</w:t>
-      </w:r>
-      <w:r>
-        <w:rPr>
-          <w:rFonts w:cs="Times New Roman"/>
-          <w:color w:val="000000" w:themeColor="text1"/>
-          <w:szCs w:val="24"/>
-        </w:rPr>
-        <w:t xml:space="preserve"> pencatatan manual</w:t>
-      </w:r>
-      <w:r>
-        <w:rPr>
-          <w:rFonts w:cs="Times New Roman"/>
-          <w:color w:val="000000" w:themeColor="text1"/>
-          <w:szCs w:val="24"/>
-        </w:rPr>
-        <w:t xml:space="preserve"> ?</w:t>
+        <w:t xml:space="preserve">Bagaimana </w:t>
+      </w:r>
+      <w:r>
+        <w:rPr>
+          <w:rFonts w:cs="Times New Roman"/>
+          <w:color w:val="000000" w:themeColor="text1"/>
+          <w:szCs w:val="24"/>
+          <w:lang w:val="id-ID"/>
+        </w:rPr>
+        <w:t>meningkatkan efisiensi waktu</w:t>
+      </w:r>
+      <w:r>
+        <w:rPr>
+          <w:rFonts w:cs="Times New Roman"/>
+          <w:color w:val="000000" w:themeColor="text1"/>
+          <w:szCs w:val="24"/>
+          <w:lang w:val="id-ID"/>
+        </w:rPr>
+        <w:t xml:space="preserve"> dalam mencatat aktivitas keuangan </w:t>
+      </w:r>
+      <w:r>
+        <w:rPr>
+          <w:rFonts w:cs="Times New Roman"/>
+          <w:color w:val="000000" w:themeColor="text1"/>
+          <w:szCs w:val="24"/>
+        </w:rPr>
+        <w:t>?</w:t>
       </w:r>
     </w:p>
     <w:p>
@@ -799,44 +838,25 @@
           <w:szCs w:val="24"/>
           <w:lang w:val="id-ID"/>
         </w:rPr>
-        <w:t xml:space="preserve">Apakah aplikasi </w:t>
-      </w:r>
-      <w:r>
-        <w:rPr>
-          <w:rFonts w:cs="Times New Roman"/>
-          <w:i/>
-          <w:color w:val="000000" w:themeColor="text1"/>
-          <w:szCs w:val="24"/>
-        </w:rPr>
-        <w:t>general ledger</w:t>
-      </w:r>
-      <w:r>
-        <w:rPr>
-          <w:rFonts w:cs="Times New Roman"/>
-          <w:color w:val="000000" w:themeColor="text1"/>
-          <w:szCs w:val="24"/>
-          <w:lang w:val="id-ID"/>
-        </w:rPr>
-        <w:t xml:space="preserve"> berbasis </w:t>
-      </w:r>
-      <w:r>
-        <w:rPr>
-          <w:rFonts w:cs="Times New Roman"/>
-          <w:i/>
-          <w:color w:val="000000" w:themeColor="text1"/>
-          <w:szCs w:val="24"/>
-          <w:lang w:val="id-ID"/>
-        </w:rPr>
-        <w:t>web</w:t>
-      </w:r>
-      <w:r>
-        <w:rPr>
-          <w:rFonts w:cs="Times New Roman"/>
-          <w:color w:val="000000" w:themeColor="text1"/>
-          <w:szCs w:val="24"/>
-          <w:lang w:val="id-ID"/>
-        </w:rPr>
-        <w:t xml:space="preserve"> dapat mengurangi kesalahan pencatatan aktivitas keuangan ?</w:t>
+        <w:t>Apakah</w:t>
+      </w:r>
+      <w:r>
+        <w:rPr>
+          <w:rFonts w:cs="Times New Roman"/>
+          <w:color w:val="000000" w:themeColor="text1"/>
+          <w:szCs w:val="24"/>
+          <w:lang w:val="id-ID"/>
+        </w:rPr>
+        <w:t xml:space="preserve"> sistem terkomputerisasi dapat mengurangi kesulitan mengelola sebuah laporan buku besar</w:t>
+      </w:r>
+      <w:r>
+        <w:rPr>
+          <w:rFonts w:cs="Times New Roman"/>
+          <w:color w:val="000000" w:themeColor="text1"/>
+          <w:szCs w:val="24"/>
+          <w:lang w:val="id-ID"/>
+        </w:rPr>
+        <w:t xml:space="preserve"> ?</w:t>
       </w:r>
     </w:p>
     <w:p>
@@ -967,7 +987,7 @@
           <w:lang w:val="id-ID"/>
         </w:rPr>
       </w:pPr>
-      <w:bookmarkStart w:id="0" w:name="_Toc61986934"/>
+      <w:bookmarkStart w:id="1" w:name="_Toc61986934"/>
       <w:r>
         <w:t>Sistematika</w:t>
       </w:r>
@@ -980,7 +1000,7 @@
       <w:r>
         <w:t>Penulisan</w:t>
       </w:r>
-      <w:bookmarkEnd w:id="0"/>
+      <w:bookmarkEnd w:id="1"/>
     </w:p>
     <w:p>
       <w:r>
@@ -2048,11 +2068,11 @@
       <w:pPr>
         <w:pStyle w:val="Heading3"/>
       </w:pPr>
-      <w:bookmarkStart w:id="1" w:name="_Toc61986939"/>
+      <w:bookmarkStart w:id="2" w:name="_Toc61986939"/>
       <w:r>
         <w:t>Komponen Aplikasi Akuntansi</w:t>
       </w:r>
-      <w:bookmarkEnd w:id="1"/>
+      <w:bookmarkEnd w:id="2"/>
     </w:p>
     <w:p>
       <w:pPr>
@@ -2144,11 +2164,11 @@
       <w:pPr>
         <w:pStyle w:val="Heading3"/>
       </w:pPr>
-      <w:bookmarkStart w:id="2" w:name="_Toc61986940"/>
+      <w:bookmarkStart w:id="3" w:name="_Toc61986940"/>
       <w:r>
         <w:t>Tujuan Aplikasi Akuntansi</w:t>
       </w:r>
-      <w:bookmarkEnd w:id="2"/>
+      <w:bookmarkEnd w:id="3"/>
     </w:p>
     <w:p>
       <w:pPr>
@@ -2257,11 +2277,11 @@
       <w:pPr>
         <w:pStyle w:val="Heading3"/>
       </w:pPr>
-      <w:bookmarkStart w:id="3" w:name="_Toc61986941"/>
+      <w:bookmarkStart w:id="4" w:name="_Toc61986941"/>
       <w:r>
         <w:t>Fungsi Aplikasi Akuntansi</w:t>
       </w:r>
-      <w:bookmarkEnd w:id="3"/>
+      <w:bookmarkEnd w:id="4"/>
     </w:p>
     <w:p>
       <w:pPr>
@@ -3996,7 +4016,7 @@
       <w:pPr>
         <w:pStyle w:val="Heading3"/>
       </w:pPr>
-      <w:bookmarkStart w:id="4" w:name="_Toc61986945"/>
+      <w:bookmarkStart w:id="5" w:name="_Toc61986945"/>
       <w:r>
         <w:rPr>
           <w:i/>
@@ -4006,7 +4026,7 @@
       <w:r>
         <w:t xml:space="preserve"> (UML)</w:t>
       </w:r>
-      <w:bookmarkEnd w:id="4"/>
+      <w:bookmarkEnd w:id="5"/>
     </w:p>
     <w:p>
       <w:pPr>
@@ -5162,14 +5182,14 @@
           <w:i/>
         </w:rPr>
       </w:pPr>
-      <w:bookmarkStart w:id="5" w:name="_Toc61986947"/>
+      <w:bookmarkStart w:id="6" w:name="_Toc61986947"/>
       <w:r>
         <w:rPr>
           <w:i/>
         </w:rPr>
         <w:t>PHP Hypertext Preprocessor</w:t>
       </w:r>
-      <w:bookmarkEnd w:id="5"/>
+      <w:bookmarkEnd w:id="6"/>
     </w:p>
     <w:p>
       <w:pPr>
@@ -6367,14 +6387,14 @@
           <w:i/>
         </w:rPr>
       </w:pPr>
-      <w:bookmarkStart w:id="6" w:name="_Toc61986949"/>
+      <w:bookmarkStart w:id="7" w:name="_Toc61986949"/>
       <w:r>
         <w:rPr>
           <w:i/>
         </w:rPr>
         <w:t>Framework</w:t>
       </w:r>
-      <w:bookmarkEnd w:id="6"/>
+      <w:bookmarkEnd w:id="7"/>
     </w:p>
     <w:p>
       <w:pPr>
@@ -6751,7 +6771,7 @@
           <w:i/>
         </w:rPr>
       </w:pPr>
-      <w:bookmarkStart w:id="7" w:name="_Toc61986950"/>
+      <w:bookmarkStart w:id="8" w:name="_Toc61986950"/>
       <w:r>
         <w:rPr>
           <w:i/>
@@ -6759,7 +6779,7 @@
         <w:lastRenderedPageBreak/>
         <w:t>Codeigniter</w:t>
       </w:r>
-      <w:bookmarkEnd w:id="7"/>
+      <w:bookmarkEnd w:id="8"/>
     </w:p>
     <w:p>
       <w:pPr>
@@ -7228,14 +7248,14 @@
           <w:i/>
         </w:rPr>
       </w:pPr>
-      <w:bookmarkStart w:id="8" w:name="_Toc61986951"/>
+      <w:bookmarkStart w:id="9" w:name="_Toc61986951"/>
       <w:r>
         <w:rPr>
           <w:i/>
         </w:rPr>
         <w:t>Object Oriented Programming</w:t>
       </w:r>
-      <w:bookmarkEnd w:id="8"/>
+      <w:bookmarkEnd w:id="9"/>
     </w:p>
     <w:p>
       <w:pPr>
@@ -7606,7 +7626,7 @@
       <w:pPr>
         <w:pStyle w:val="Heading2"/>
       </w:pPr>
-      <w:bookmarkStart w:id="9" w:name="_Toc61986952"/>
+      <w:bookmarkStart w:id="10" w:name="_Toc61986952"/>
       <w:r>
         <w:t>Penelitian</w:t>
       </w:r>
@@ -7619,7 +7639,7 @@
       <w:r>
         <w:t>Sebelumnya</w:t>
       </w:r>
-      <w:bookmarkEnd w:id="9"/>
+      <w:bookmarkEnd w:id="10"/>
     </w:p>
     <w:p>
       <w:pPr>
@@ -10312,7 +10332,7 @@
       <w:pPr>
         <w:pStyle w:val="Heading3"/>
       </w:pPr>
-      <w:bookmarkStart w:id="10" w:name="_Toc61986955"/>
+      <w:bookmarkStart w:id="11" w:name="_Toc61986955"/>
       <w:r>
         <w:t xml:space="preserve">Analisis Kebutuhan </w:t>
       </w:r>
@@ -10328,7 +10348,7 @@
       <w:r>
         <w:t>)</w:t>
       </w:r>
-      <w:bookmarkEnd w:id="10"/>
+      <w:bookmarkEnd w:id="11"/>
       <w:r>
         <w:t xml:space="preserve"> </w:t>
       </w:r>
@@ -10407,7 +10427,7 @@
       <w:pPr>
         <w:pStyle w:val="Heading3"/>
       </w:pPr>
-      <w:bookmarkStart w:id="11" w:name="_Toc61986956"/>
+      <w:bookmarkStart w:id="12" w:name="_Toc61986956"/>
       <w:r>
         <w:t xml:space="preserve">Desain Sistem ( </w:t>
       </w:r>
@@ -10420,7 +10440,7 @@
       <w:r>
         <w:t xml:space="preserve"> )</w:t>
       </w:r>
-      <w:bookmarkEnd w:id="11"/>
+      <w:bookmarkEnd w:id="12"/>
       <w:r>
         <w:t xml:space="preserve"> </w:t>
       </w:r>
@@ -10500,7 +10520,7 @@
       <w:pPr>
         <w:pStyle w:val="Heading3"/>
       </w:pPr>
-      <w:bookmarkStart w:id="12" w:name="_Toc61986957"/>
+      <w:bookmarkStart w:id="13" w:name="_Toc61986957"/>
       <w:r>
         <w:t xml:space="preserve">Penulisan Kode Program ( </w:t>
       </w:r>
@@ -10513,7 +10533,7 @@
       <w:r>
         <w:t xml:space="preserve"> )</w:t>
       </w:r>
-      <w:bookmarkEnd w:id="12"/>
+      <w:bookmarkEnd w:id="13"/>
       <w:r>
         <w:t xml:space="preserve"> </w:t>
       </w:r>
@@ -10559,11 +10579,11 @@
       <w:pPr>
         <w:pStyle w:val="Heading3"/>
       </w:pPr>
-      <w:bookmarkStart w:id="13" w:name="_Toc61986958"/>
+      <w:bookmarkStart w:id="14" w:name="_Toc61986958"/>
       <w:r>
         <w:t>Pengujian Aplikasi</w:t>
       </w:r>
-      <w:bookmarkEnd w:id="13"/>
+      <w:bookmarkEnd w:id="14"/>
       <w:r>
         <w:t xml:space="preserve"> </w:t>
       </w:r>
@@ -11689,13 +11709,7 @@
           <w:lang w:val="id-ID"/>
         </w:rPr>
         <w:tab/>
-        <w:t xml:space="preserve">: </w:t>
-      </w:r>
-      <w:r>
-        <w:rPr>
-          <w:lang w:val="id-ID"/>
-        </w:rPr>
-        <w:t xml:space="preserve">Laporan dicetak dan diberikan kepada manajer </w:t>
+        <w:t xml:space="preserve">: Laporan dicetak dan diberikan kepada manajer </w:t>
       </w:r>
       <w:r>
         <w:rPr>
@@ -12269,8 +12283,6 @@
         </w:rPr>
         <w:tab/>
       </w:r>
-      <w:bookmarkStart w:id="14" w:name="_GoBack"/>
-      <w:bookmarkEnd w:id="14"/>
     </w:p>
     <w:p>
       <w:pPr>
@@ -18107,122 +18119,122 @@
     </dgm:pt>
   </dgm:ptLst>
   <dgm:cxnLst>
-    <dgm:cxn modelId="{EB4B6F03-63F9-4454-8CB2-8305B45848A1}" type="presOf" srcId="{5BF99240-2359-46CA-A600-9BB056948307}" destId="{CD572C59-2EA2-42C3-91F3-3009DE655F19}" srcOrd="0" destOrd="0" presId="urn:microsoft.com/office/officeart/2008/layout/NameandTitleOrganizationalChart"/>
-    <dgm:cxn modelId="{79BBBD7F-156F-44F3-B7B6-13607F85E5EF}" type="presOf" srcId="{3FEACA1E-404E-4E1D-8938-622F4A4F348C}" destId="{4DF0AF9E-CE07-43F6-930F-35E3F6529A98}" srcOrd="1" destOrd="0" presId="urn:microsoft.com/office/officeart/2008/layout/NameandTitleOrganizationalChart"/>
-    <dgm:cxn modelId="{67D1F141-A063-49DE-A111-31147EE3E51D}" type="presOf" srcId="{A08654F8-253C-48B4-85A6-0A1EAC21CE67}" destId="{65B46B6C-FDBF-46EE-AB5A-70EEF53E0E4E}" srcOrd="1" destOrd="0" presId="urn:microsoft.com/office/officeart/2008/layout/NameandTitleOrganizationalChart"/>
-    <dgm:cxn modelId="{07C84B4B-8D26-4DEA-83BB-E1024BFA9431}" type="presOf" srcId="{2C6F9AAE-A17A-47C9-A77C-39C3EFA5051C}" destId="{4C8C2691-2E54-4673-8982-ED9164334B1E}" srcOrd="0" destOrd="0" presId="urn:microsoft.com/office/officeart/2008/layout/NameandTitleOrganizationalChart"/>
-    <dgm:cxn modelId="{588A428E-27A9-481C-96F4-9FC6FDCFBBD2}" type="presOf" srcId="{2C6F9AAE-A17A-47C9-A77C-39C3EFA5051C}" destId="{6A979376-60A7-448F-BCCF-C71326ED7EB2}" srcOrd="1" destOrd="0" presId="urn:microsoft.com/office/officeart/2008/layout/NameandTitleOrganizationalChart"/>
-    <dgm:cxn modelId="{1BA85236-87E8-4651-8F2B-17901101C263}" type="presOf" srcId="{6CDECB45-B09F-4F6F-B502-F66FC094C220}" destId="{025CA3CE-A210-4E72-B900-B1CDF9C8070F}" srcOrd="0" destOrd="0" presId="urn:microsoft.com/office/officeart/2008/layout/NameandTitleOrganizationalChart"/>
-    <dgm:cxn modelId="{7FBF380B-5515-4B2B-96F9-3DC5AF469868}" type="presOf" srcId="{6A7579AE-3837-4B5A-898F-02E915AA610D}" destId="{073BF843-525D-4C1D-8CCF-B043522C4B92}" srcOrd="0" destOrd="0" presId="urn:microsoft.com/office/officeart/2008/layout/NameandTitleOrganizationalChart"/>
-    <dgm:cxn modelId="{8CF6BC49-0B9F-4605-A91A-3609A6F3C927}" type="presOf" srcId="{7B49DD12-AAD7-49D5-BE0E-2542EB3BFA80}" destId="{7A3F382A-4A56-4B6F-91DF-93BC951A7C97}" srcOrd="0" destOrd="0" presId="urn:microsoft.com/office/officeart/2008/layout/NameandTitleOrganizationalChart"/>
-    <dgm:cxn modelId="{372BA95C-3E08-4734-8174-643B92C6D7C0}" type="presOf" srcId="{468E6B8E-D0EF-48C6-ADE8-4DC46374FA48}" destId="{178A2321-06E0-4098-922B-AA65089E3B87}" srcOrd="0" destOrd="0" presId="urn:microsoft.com/office/officeart/2008/layout/NameandTitleOrganizationalChart"/>
-    <dgm:cxn modelId="{B43FC212-8F56-4E23-A149-823B6A693F99}" type="presOf" srcId="{5F2DA039-554C-49A1-9CE1-53974186D3C4}" destId="{5A16337E-32FC-46C5-A1E4-EA65BB6927A2}" srcOrd="0" destOrd="0" presId="urn:microsoft.com/office/officeart/2008/layout/NameandTitleOrganizationalChart"/>
-    <dgm:cxn modelId="{DD8A98CA-884F-4E16-B654-68FFA6FBB24E}" type="presOf" srcId="{C5088C8F-02B3-4EC9-BB1B-D5C9BAE98DD8}" destId="{BE36AD12-7731-40D1-9711-1C6B3B467EB8}" srcOrd="0" destOrd="0" presId="urn:microsoft.com/office/officeart/2008/layout/NameandTitleOrganizationalChart"/>
+    <dgm:cxn modelId="{3F5C98DF-EDE8-4E7E-B9E1-705082C20791}" type="presOf" srcId="{B3479A33-9477-4452-8466-F87ED5672C1C}" destId="{A4BD586F-F8D4-4ACB-ACF0-FD558AFBF2C5}" srcOrd="0" destOrd="0" presId="urn:microsoft.com/office/officeart/2008/layout/NameandTitleOrganizationalChart"/>
+    <dgm:cxn modelId="{06BB1C6F-84C7-4729-977D-9008BFA7B4CB}" type="presOf" srcId="{5F2DA039-554C-49A1-9CE1-53974186D3C4}" destId="{5A16337E-32FC-46C5-A1E4-EA65BB6927A2}" srcOrd="0" destOrd="0" presId="urn:microsoft.com/office/officeart/2008/layout/NameandTitleOrganizationalChart"/>
+    <dgm:cxn modelId="{45422967-4297-49FB-8CCA-D160576BF270}" type="presOf" srcId="{CE7213EF-0541-456F-A73F-49AA0A94B19C}" destId="{6A2C9281-A70B-4BA4-9EDA-87F83184C665}" srcOrd="0" destOrd="0" presId="urn:microsoft.com/office/officeart/2008/layout/NameandTitleOrganizationalChart"/>
+    <dgm:cxn modelId="{C1C557F0-4F9A-479B-BAA3-E57CA9BEEB84}" type="presOf" srcId="{2363087D-5F53-4CA3-AAFB-BC1C42304452}" destId="{1DD0153D-7C5F-4F13-80BF-2B5D37D24EF6}" srcOrd="1" destOrd="0" presId="urn:microsoft.com/office/officeart/2008/layout/NameandTitleOrganizationalChart"/>
+    <dgm:cxn modelId="{5B886389-717F-4C9F-9A02-4B90C8908930}" type="presOf" srcId="{C5088C8F-02B3-4EC9-BB1B-D5C9BAE98DD8}" destId="{DCFAAFEF-8CC1-4AE5-A47B-2DCFA2DC720E}" srcOrd="1" destOrd="0" presId="urn:microsoft.com/office/officeart/2008/layout/NameandTitleOrganizationalChart"/>
+    <dgm:cxn modelId="{66C8B736-8F9C-4F15-8262-12413C04B371}" type="presOf" srcId="{2C6F9AAE-A17A-47C9-A77C-39C3EFA5051C}" destId="{4C8C2691-2E54-4673-8982-ED9164334B1E}" srcOrd="0" destOrd="0" presId="urn:microsoft.com/office/officeart/2008/layout/NameandTitleOrganizationalChart"/>
+    <dgm:cxn modelId="{664180DA-ED87-4C2E-895A-3682B17B1638}" type="presOf" srcId="{A08654F8-253C-48B4-85A6-0A1EAC21CE67}" destId="{65B46B6C-FDBF-46EE-AB5A-70EEF53E0E4E}" srcOrd="1" destOrd="0" presId="urn:microsoft.com/office/officeart/2008/layout/NameandTitleOrganizationalChart"/>
+    <dgm:cxn modelId="{BCAC51A9-7CDA-4E97-B34F-F0F07F53141D}" type="presOf" srcId="{4F938864-9266-4938-892A-81E8F33C69D2}" destId="{9933E2B2-F539-41E0-AE91-856724C2B93D}" srcOrd="0" destOrd="0" presId="urn:microsoft.com/office/officeart/2008/layout/NameandTitleOrganizationalChart"/>
+    <dgm:cxn modelId="{06904B78-F8F5-4BF7-B714-74907A5A4CB5}" type="presOf" srcId="{A08654F8-253C-48B4-85A6-0A1EAC21CE67}" destId="{BF9EAA6B-0E94-4A79-9227-A73C0F2FB5EB}" srcOrd="0" destOrd="0" presId="urn:microsoft.com/office/officeart/2008/layout/NameandTitleOrganizationalChart"/>
     <dgm:cxn modelId="{E8885435-4107-4841-9B53-AFF68FF86837}" srcId="{C5088C8F-02B3-4EC9-BB1B-D5C9BAE98DD8}" destId="{2363087D-5F53-4CA3-AAFB-BC1C42304452}" srcOrd="1" destOrd="0" parTransId="{0B97CF63-6909-43F0-9D1A-C82B6D1C4D6B}" sibTransId="{6CDECB45-B09F-4F6F-B502-F66FC094C220}"/>
+    <dgm:cxn modelId="{580381A6-D848-4264-A896-B83F48FD4CEA}" type="presOf" srcId="{2C6F9AAE-A17A-47C9-A77C-39C3EFA5051C}" destId="{6A979376-60A7-448F-BCCF-C71326ED7EB2}" srcOrd="1" destOrd="0" presId="urn:microsoft.com/office/officeart/2008/layout/NameandTitleOrganizationalChart"/>
+    <dgm:cxn modelId="{11BC319D-98F6-43FA-97DD-4D159288A6BD}" type="presOf" srcId="{468E6B8E-D0EF-48C6-ADE8-4DC46374FA48}" destId="{178A2321-06E0-4098-922B-AA65089E3B87}" srcOrd="0" destOrd="0" presId="urn:microsoft.com/office/officeart/2008/layout/NameandTitleOrganizationalChart"/>
     <dgm:cxn modelId="{4CD9E544-D898-4674-A82C-D1A3CDB443D6}" srcId="{6A7579AE-3837-4B5A-898F-02E915AA610D}" destId="{A08654F8-253C-48B4-85A6-0A1EAC21CE67}" srcOrd="0" destOrd="0" parTransId="{6FF237F9-AE56-45C9-B66F-ACF1A4A00486}" sibTransId="{5F2DA039-554C-49A1-9CE1-53974186D3C4}"/>
-    <dgm:cxn modelId="{4657FFD9-112F-44B2-89EA-A3E0662749BF}" type="presOf" srcId="{4F938864-9266-4938-892A-81E8F33C69D2}" destId="{9933E2B2-F539-41E0-AE91-856724C2B93D}" srcOrd="0" destOrd="0" presId="urn:microsoft.com/office/officeart/2008/layout/NameandTitleOrganizationalChart"/>
-    <dgm:cxn modelId="{30CA2CBB-4498-40F0-AEB2-279937BE9FBC}" type="presOf" srcId="{0B97CF63-6909-43F0-9D1A-C82B6D1C4D6B}" destId="{B7D5125A-F3FF-484E-8E41-FA0B48541BFA}" srcOrd="0" destOrd="0" presId="urn:microsoft.com/office/officeart/2008/layout/NameandTitleOrganizationalChart"/>
-    <dgm:cxn modelId="{EDF72E41-8A05-4EAC-B802-6413C76AB0BA}" type="presOf" srcId="{6A7579AE-3837-4B5A-898F-02E915AA610D}" destId="{C6D698B4-AD42-428D-B016-6913FA2F1958}" srcOrd="1" destOrd="0" presId="urn:microsoft.com/office/officeart/2008/layout/NameandTitleOrganizationalChart"/>
-    <dgm:cxn modelId="{119E86D2-D46E-41CE-B7DF-4ED62CF5AB73}" type="presOf" srcId="{AB91D0A6-E49F-4BB9-BC76-B1F736A09194}" destId="{731F2065-DB1D-411A-B666-B6C8B3B09FA1}" srcOrd="0" destOrd="0" presId="urn:microsoft.com/office/officeart/2008/layout/NameandTitleOrganizationalChart"/>
-    <dgm:cxn modelId="{07CA3DE0-BB9A-42AE-9DC6-494F1E28083A}" type="presOf" srcId="{B3479A33-9477-4452-8466-F87ED5672C1C}" destId="{24CBF127-2FC3-4D17-ADE0-D5FADD588244}" srcOrd="1" destOrd="0" presId="urn:microsoft.com/office/officeart/2008/layout/NameandTitleOrganizationalChart"/>
+    <dgm:cxn modelId="{6E99A260-1C78-4887-A490-DAB97BF09FBF}" type="presOf" srcId="{3FEACA1E-404E-4E1D-8938-622F4A4F348C}" destId="{C9639253-6FAF-4F4B-910C-09695F4532FC}" srcOrd="0" destOrd="0" presId="urn:microsoft.com/office/officeart/2008/layout/NameandTitleOrganizationalChart"/>
+    <dgm:cxn modelId="{60D1223C-E9E8-4F50-A561-46BEF1E7D4E3}" type="presOf" srcId="{24BF86F3-8357-4F73-B1F4-230E74481E89}" destId="{33CE1770-18FD-4CD5-83F1-01C68E16A8BA}" srcOrd="0" destOrd="0" presId="urn:microsoft.com/office/officeart/2008/layout/NameandTitleOrganizationalChart"/>
+    <dgm:cxn modelId="{207BF871-D158-4303-8B10-1F2791A349C8}" type="presOf" srcId="{6A7579AE-3837-4B5A-898F-02E915AA610D}" destId="{C6D698B4-AD42-428D-B016-6913FA2F1958}" srcOrd="1" destOrd="0" presId="urn:microsoft.com/office/officeart/2008/layout/NameandTitleOrganizationalChart"/>
     <dgm:cxn modelId="{25C059DA-8EED-45C8-BFDF-D95E2447E494}" srcId="{C5088C8F-02B3-4EC9-BB1B-D5C9BAE98DD8}" destId="{EFDC305D-37D1-4B1F-9607-4B0B90305A51}" srcOrd="0" destOrd="0" parTransId="{7B49DD12-AAD7-49D5-BE0E-2542EB3BFA80}" sibTransId="{91DAE956-661F-4B88-934B-1879048B9DC1}"/>
-    <dgm:cxn modelId="{718CE5AA-6A5E-46E8-A29E-751F44D6B4BB}" type="presOf" srcId="{26814EA2-BEB9-4EAA-85E9-B5BD4F834A44}" destId="{E4FA66CF-6EE5-4277-9997-4E77B00E08CB}" srcOrd="0" destOrd="0" presId="urn:microsoft.com/office/officeart/2008/layout/NameandTitleOrganizationalChart"/>
-    <dgm:cxn modelId="{FD18C19C-28C2-4B13-B92B-D82A762A9669}" type="presOf" srcId="{19A2A154-B24A-437A-909D-168E18B42CB6}" destId="{D9A50DDE-8B40-4DD7-BFB6-A8B82625CDCB}" srcOrd="1" destOrd="0" presId="urn:microsoft.com/office/officeart/2008/layout/NameandTitleOrganizationalChart"/>
-    <dgm:cxn modelId="{3798392B-E00A-4638-93AF-A04622B35786}" type="presOf" srcId="{91DAE956-661F-4B88-934B-1879048B9DC1}" destId="{888D97C7-DD49-4CE2-AA02-F489A8235223}" srcOrd="0" destOrd="0" presId="urn:microsoft.com/office/officeart/2008/layout/NameandTitleOrganizationalChart"/>
+    <dgm:cxn modelId="{DD132F0D-E09E-439E-9659-3A04203C1612}" type="presOf" srcId="{575E1A44-FF3E-4810-A709-FCFF8F2E9E0B}" destId="{EC8AB655-C319-4D60-B38E-EAB20E6B64F2}" srcOrd="0" destOrd="0" presId="urn:microsoft.com/office/officeart/2008/layout/NameandTitleOrganizationalChart"/>
+    <dgm:cxn modelId="{241C0384-1A25-4A6D-8937-DF7316E0D229}" type="presOf" srcId="{B3479A33-9477-4452-8466-F87ED5672C1C}" destId="{24CBF127-2FC3-4D17-ADE0-D5FADD588244}" srcOrd="1" destOrd="0" presId="urn:microsoft.com/office/officeart/2008/layout/NameandTitleOrganizationalChart"/>
+    <dgm:cxn modelId="{DA6236CF-B443-45B3-A867-22402B03CDC5}" type="presOf" srcId="{3FEACA1E-404E-4E1D-8938-622F4A4F348C}" destId="{4DF0AF9E-CE07-43F6-930F-35E3F6529A98}" srcOrd="1" destOrd="0" presId="urn:microsoft.com/office/officeart/2008/layout/NameandTitleOrganizationalChart"/>
+    <dgm:cxn modelId="{60AD0935-EEC5-4319-BA33-9F728D47512D}" type="presOf" srcId="{2363087D-5F53-4CA3-AAFB-BC1C42304452}" destId="{091A8E0F-EEFB-4839-8906-5000B7109C29}" srcOrd="0" destOrd="0" presId="urn:microsoft.com/office/officeart/2008/layout/NameandTitleOrganizationalChart"/>
+    <dgm:cxn modelId="{D5631BAA-4582-4DDA-99DC-3FA0C4367A6D}" type="presOf" srcId="{AE31A7E5-B7F2-4AF2-AFAF-9D02F6E6AB29}" destId="{064876A1-6A06-48B5-B791-70E579B74363}" srcOrd="0" destOrd="0" presId="urn:microsoft.com/office/officeart/2008/layout/NameandTitleOrganizationalChart"/>
     <dgm:cxn modelId="{BF42F97B-0EFB-48A6-8695-C8D813D33F13}" srcId="{2363087D-5F53-4CA3-AAFB-BC1C42304452}" destId="{3FEACA1E-404E-4E1D-8938-622F4A4F348C}" srcOrd="1" destOrd="0" parTransId="{AE31A7E5-B7F2-4AF2-AFAF-9D02F6E6AB29}" sibTransId="{4F938864-9266-4938-892A-81E8F33C69D2}"/>
-    <dgm:cxn modelId="{FFC31A1A-47FC-45D6-9AE0-135EEFA1A4DA}" type="presOf" srcId="{2363087D-5F53-4CA3-AAFB-BC1C42304452}" destId="{091A8E0F-EEFB-4839-8906-5000B7109C29}" srcOrd="0" destOrd="0" presId="urn:microsoft.com/office/officeart/2008/layout/NameandTitleOrganizationalChart"/>
-    <dgm:cxn modelId="{27E1ABCC-A0F3-49CB-8D6A-AE2E18AD9E24}" type="presOf" srcId="{EFDC305D-37D1-4B1F-9607-4B0B90305A51}" destId="{2A641062-577F-4DBB-9E11-9DD891348D2E}" srcOrd="0" destOrd="0" presId="urn:microsoft.com/office/officeart/2008/layout/NameandTitleOrganizationalChart"/>
-    <dgm:cxn modelId="{F77E535C-F240-4911-B05D-5ED79365E61D}" type="presOf" srcId="{A08654F8-253C-48B4-85A6-0A1EAC21CE67}" destId="{BF9EAA6B-0E94-4A79-9227-A73C0F2FB5EB}" srcOrd="0" destOrd="0" presId="urn:microsoft.com/office/officeart/2008/layout/NameandTitleOrganizationalChart"/>
-    <dgm:cxn modelId="{4F8CAB85-56E1-45EE-900E-C1845CE4A968}" type="presOf" srcId="{B3479A33-9477-4452-8466-F87ED5672C1C}" destId="{A4BD586F-F8D4-4ACB-ACF0-FD558AFBF2C5}" srcOrd="0" destOrd="0" presId="urn:microsoft.com/office/officeart/2008/layout/NameandTitleOrganizationalChart"/>
+    <dgm:cxn modelId="{270CD922-32BC-4871-87EF-B1DC986AD3A3}" type="presOf" srcId="{AADE7B74-A3AF-4D03-AE66-12BE0B4D308C}" destId="{33BCE270-1095-4E8A-A23B-9D1199F37664}" srcOrd="0" destOrd="0" presId="urn:microsoft.com/office/officeart/2008/layout/NameandTitleOrganizationalChart"/>
+    <dgm:cxn modelId="{57ED3846-D573-4189-A2C0-E5A8C8ADBFE0}" type="presOf" srcId="{91DAE956-661F-4B88-934B-1879048B9DC1}" destId="{888D97C7-DD49-4CE2-AA02-F489A8235223}" srcOrd="0" destOrd="0" presId="urn:microsoft.com/office/officeart/2008/layout/NameandTitleOrganizationalChart"/>
+    <dgm:cxn modelId="{7BFEE7E1-E1C2-4BC9-89C4-21EF1B447B50}" type="presOf" srcId="{5BF99240-2359-46CA-A600-9BB056948307}" destId="{CD572C59-2EA2-42C3-91F3-3009DE655F19}" srcOrd="0" destOrd="0" presId="urn:microsoft.com/office/officeart/2008/layout/NameandTitleOrganizationalChart"/>
     <dgm:cxn modelId="{60C448D0-AD72-4544-8373-06277AE8177F}" srcId="{19A2A154-B24A-437A-909D-168E18B42CB6}" destId="{6A7579AE-3837-4B5A-898F-02E915AA610D}" srcOrd="0" destOrd="0" parTransId="{AB91D0A6-E49F-4BB9-BC76-B1F736A09194}" sibTransId="{5BF99240-2359-46CA-A600-9BB056948307}"/>
-    <dgm:cxn modelId="{A5D8B95D-D394-40F9-BDCB-60F90005CE3B}" type="presOf" srcId="{24BF86F3-8357-4F73-B1F4-230E74481E89}" destId="{33CE1770-18FD-4CD5-83F1-01C68E16A8BA}" srcOrd="0" destOrd="0" presId="urn:microsoft.com/office/officeart/2008/layout/NameandTitleOrganizationalChart"/>
+    <dgm:cxn modelId="{91FD2EF0-9F2C-4582-802D-5AE6150F8FFC}" type="presOf" srcId="{EFDC305D-37D1-4B1F-9607-4B0B90305A51}" destId="{251D6ACB-56B0-4A9B-98D8-2660217FCCB5}" srcOrd="1" destOrd="0" presId="urn:microsoft.com/office/officeart/2008/layout/NameandTitleOrganizationalChart"/>
     <dgm:cxn modelId="{F9973C58-3932-439E-92C6-9472AFDC934F}" srcId="{2363087D-5F53-4CA3-AAFB-BC1C42304452}" destId="{B3479A33-9477-4452-8466-F87ED5672C1C}" srcOrd="0" destOrd="0" parTransId="{575E1A44-FF3E-4810-A709-FCFF8F2E9E0B}" sibTransId="{AADE7B74-A3AF-4D03-AE66-12BE0B4D308C}"/>
-    <dgm:cxn modelId="{4CA018A5-DC00-43D9-9C66-0CA96953D043}" type="presOf" srcId="{AADE7B74-A3AF-4D03-AE66-12BE0B4D308C}" destId="{33BCE270-1095-4E8A-A23B-9D1199F37664}" srcOrd="0" destOrd="0" presId="urn:microsoft.com/office/officeart/2008/layout/NameandTitleOrganizationalChart"/>
-    <dgm:cxn modelId="{58E92379-D875-4BB3-A58C-384FDAE8EF87}" type="presOf" srcId="{EFDC305D-37D1-4B1F-9607-4B0B90305A51}" destId="{251D6ACB-56B0-4A9B-98D8-2660217FCCB5}" srcOrd="1" destOrd="0" presId="urn:microsoft.com/office/officeart/2008/layout/NameandTitleOrganizationalChart"/>
+    <dgm:cxn modelId="{1BF66138-5F5C-416D-80F4-75CC60F9CC7F}" type="presOf" srcId="{7B49DD12-AAD7-49D5-BE0E-2542EB3BFA80}" destId="{7A3F382A-4A56-4B6F-91DF-93BC951A7C97}" srcOrd="0" destOrd="0" presId="urn:microsoft.com/office/officeart/2008/layout/NameandTitleOrganizationalChart"/>
+    <dgm:cxn modelId="{C1CCECD8-9146-42D2-A92F-E760A8ACB2DA}" type="presOf" srcId="{6FF237F9-AE56-45C9-B66F-ACF1A4A00486}" destId="{CB527E54-32FC-46E8-8194-8641F7EE786B}" srcOrd="0" destOrd="0" presId="urn:microsoft.com/office/officeart/2008/layout/NameandTitleOrganizationalChart"/>
     <dgm:cxn modelId="{31513393-88B4-4AA4-BFAC-153220238A00}" srcId="{EFDC305D-37D1-4B1F-9607-4B0B90305A51}" destId="{2C6F9AAE-A17A-47C9-A77C-39C3EFA5051C}" srcOrd="0" destOrd="0" parTransId="{26814EA2-BEB9-4EAA-85E9-B5BD4F834A44}" sibTransId="{ED0D3AEE-934A-40C4-8942-2A5C384BF6C1}"/>
-    <dgm:cxn modelId="{E29F13A7-84C0-4D94-AFDF-45BA977A8309}" type="presOf" srcId="{575E1A44-FF3E-4810-A709-FCFF8F2E9E0B}" destId="{EC8AB655-C319-4D60-B38E-EAB20E6B64F2}" srcOrd="0" destOrd="0" presId="urn:microsoft.com/office/officeart/2008/layout/NameandTitleOrganizationalChart"/>
-    <dgm:cxn modelId="{08F7114D-EF1F-4EBF-BE7C-B587364DF07F}" type="presOf" srcId="{ED0D3AEE-934A-40C4-8942-2A5C384BF6C1}" destId="{6FA8C371-7462-4F6F-B8C6-6C7E91711CD4}" srcOrd="0" destOrd="0" presId="urn:microsoft.com/office/officeart/2008/layout/NameandTitleOrganizationalChart"/>
-    <dgm:cxn modelId="{3F642A5A-6DC0-47A3-8113-90A98699AE03}" type="presOf" srcId="{3FEACA1E-404E-4E1D-8938-622F4A4F348C}" destId="{C9639253-6FAF-4F4B-910C-09695F4532FC}" srcOrd="0" destOrd="0" presId="urn:microsoft.com/office/officeart/2008/layout/NameandTitleOrganizationalChart"/>
-    <dgm:cxn modelId="{3E8DD09B-8048-47EA-8B0D-FF4ADEAEED20}" type="presOf" srcId="{AE31A7E5-B7F2-4AF2-AFAF-9D02F6E6AB29}" destId="{064876A1-6A06-48B5-B791-70E579B74363}" srcOrd="0" destOrd="0" presId="urn:microsoft.com/office/officeart/2008/layout/NameandTitleOrganizationalChart"/>
-    <dgm:cxn modelId="{DC77659B-8F24-4775-97FA-09720B4B0351}" type="presOf" srcId="{C5088C8F-02B3-4EC9-BB1B-D5C9BAE98DD8}" destId="{DCFAAFEF-8CC1-4AE5-A47B-2DCFA2DC720E}" srcOrd="1" destOrd="0" presId="urn:microsoft.com/office/officeart/2008/layout/NameandTitleOrganizationalChart"/>
-    <dgm:cxn modelId="{DE32677C-7B28-4748-B630-89B39727DE6B}" type="presOf" srcId="{19A2A154-B24A-437A-909D-168E18B42CB6}" destId="{8174101D-094D-44CB-AF95-ED994A04C000}" srcOrd="0" destOrd="0" presId="urn:microsoft.com/office/officeart/2008/layout/NameandTitleOrganizationalChart"/>
+    <dgm:cxn modelId="{48B4BBB0-5144-41FA-B596-6609CAA76C95}" type="presOf" srcId="{6CDECB45-B09F-4F6F-B502-F66FC094C220}" destId="{025CA3CE-A210-4E72-B900-B1CDF9C8070F}" srcOrd="0" destOrd="0" presId="urn:microsoft.com/office/officeart/2008/layout/NameandTitleOrganizationalChart"/>
+    <dgm:cxn modelId="{145CD266-FAA3-47DE-8667-12572AB5CAFA}" type="presOf" srcId="{0B97CF63-6909-43F0-9D1A-C82B6D1C4D6B}" destId="{B7D5125A-F3FF-484E-8E41-FA0B48541BFA}" srcOrd="0" destOrd="0" presId="urn:microsoft.com/office/officeart/2008/layout/NameandTitleOrganizationalChart"/>
+    <dgm:cxn modelId="{EFF69259-6921-4D5B-8A9A-5D5BCD56E224}" type="presOf" srcId="{ED0D3AEE-934A-40C4-8942-2A5C384BF6C1}" destId="{6FA8C371-7462-4F6F-B8C6-6C7E91711CD4}" srcOrd="0" destOrd="0" presId="urn:microsoft.com/office/officeart/2008/layout/NameandTitleOrganizationalChart"/>
+    <dgm:cxn modelId="{D6A8E56A-7550-482E-A802-B36214E83DEB}" type="presOf" srcId="{8374449F-CDB1-4C3F-A986-EBC505887F09}" destId="{A5E3D605-5E1D-4834-A670-99F8A349DE10}" srcOrd="0" destOrd="0" presId="urn:microsoft.com/office/officeart/2008/layout/NameandTitleOrganizationalChart"/>
+    <dgm:cxn modelId="{4FB8E5BB-3FC3-41C8-8378-B835914DF94A}" type="presOf" srcId="{C5088C8F-02B3-4EC9-BB1B-D5C9BAE98DD8}" destId="{BE36AD12-7731-40D1-9711-1C6B3B467EB8}" srcOrd="0" destOrd="0" presId="urn:microsoft.com/office/officeart/2008/layout/NameandTitleOrganizationalChart"/>
+    <dgm:cxn modelId="{E809AF43-1B11-4B44-9BD1-18800E5D0183}" type="presOf" srcId="{19A2A154-B24A-437A-909D-168E18B42CB6}" destId="{D9A50DDE-8B40-4DD7-BFB6-A8B82625CDCB}" srcOrd="1" destOrd="0" presId="urn:microsoft.com/office/officeart/2008/layout/NameandTitleOrganizationalChart"/>
     <dgm:cxn modelId="{941F48F5-049C-40EB-BE51-D42974DCD6C5}" srcId="{24BF86F3-8357-4F73-B1F4-230E74481E89}" destId="{19A2A154-B24A-437A-909D-168E18B42CB6}" srcOrd="0" destOrd="0" parTransId="{7AA085AF-C644-445A-80F7-B3E43C635FE3}" sibTransId="{CE7213EF-0541-456F-A73F-49AA0A94B19C}"/>
-    <dgm:cxn modelId="{99FD6977-6CD6-40A1-B203-209CE2AAEDBD}" type="presOf" srcId="{8374449F-CDB1-4C3F-A986-EBC505887F09}" destId="{A5E3D605-5E1D-4834-A670-99F8A349DE10}" srcOrd="0" destOrd="0" presId="urn:microsoft.com/office/officeart/2008/layout/NameandTitleOrganizationalChart"/>
-    <dgm:cxn modelId="{F05D9A7F-B63F-4F20-9C14-6CA94517D10C}" type="presOf" srcId="{CE7213EF-0541-456F-A73F-49AA0A94B19C}" destId="{6A2C9281-A70B-4BA4-9EDA-87F83184C665}" srcOrd="0" destOrd="0" presId="urn:microsoft.com/office/officeart/2008/layout/NameandTitleOrganizationalChart"/>
+    <dgm:cxn modelId="{95F80E6A-CD68-4D3B-97AE-5BD4CEFB8298}" type="presOf" srcId="{AB91D0A6-E49F-4BB9-BC76-B1F736A09194}" destId="{731F2065-DB1D-411A-B666-B6C8B3B09FA1}" srcOrd="0" destOrd="0" presId="urn:microsoft.com/office/officeart/2008/layout/NameandTitleOrganizationalChart"/>
     <dgm:cxn modelId="{E3B8DDAC-C121-4267-B780-E39FACDC46E3}" srcId="{A08654F8-253C-48B4-85A6-0A1EAC21CE67}" destId="{C5088C8F-02B3-4EC9-BB1B-D5C9BAE98DD8}" srcOrd="0" destOrd="0" parTransId="{8374449F-CDB1-4C3F-A986-EBC505887F09}" sibTransId="{468E6B8E-D0EF-48C6-ADE8-4DC46374FA48}"/>
-    <dgm:cxn modelId="{CF7AA7C9-1E1F-4E33-92F3-EB6834B7BD76}" type="presOf" srcId="{6FF237F9-AE56-45C9-B66F-ACF1A4A00486}" destId="{CB527E54-32FC-46E8-8194-8641F7EE786B}" srcOrd="0" destOrd="0" presId="urn:microsoft.com/office/officeart/2008/layout/NameandTitleOrganizationalChart"/>
-    <dgm:cxn modelId="{0E21FB51-48B6-4123-86FE-B6B35568BE83}" type="presOf" srcId="{2363087D-5F53-4CA3-AAFB-BC1C42304452}" destId="{1DD0153D-7C5F-4F13-80BF-2B5D37D24EF6}" srcOrd="1" destOrd="0" presId="urn:microsoft.com/office/officeart/2008/layout/NameandTitleOrganizationalChart"/>
-    <dgm:cxn modelId="{F672BB2F-2AC0-499C-AA35-F71451359D22}" type="presParOf" srcId="{33CE1770-18FD-4CD5-83F1-01C68E16A8BA}" destId="{242B65B2-6036-4078-9279-8BA23401AA65}" srcOrd="0" destOrd="0" presId="urn:microsoft.com/office/officeart/2008/layout/NameandTitleOrganizationalChart"/>
-    <dgm:cxn modelId="{89FF58E5-9EC8-499F-95E6-28F99EE2A062}" type="presParOf" srcId="{242B65B2-6036-4078-9279-8BA23401AA65}" destId="{24DB6F7C-478F-4A75-917B-4148F5C364D5}" srcOrd="0" destOrd="0" presId="urn:microsoft.com/office/officeart/2008/layout/NameandTitleOrganizationalChart"/>
-    <dgm:cxn modelId="{C6561DE5-23FD-400F-9BCB-778471DEA75F}" type="presParOf" srcId="{24DB6F7C-478F-4A75-917B-4148F5C364D5}" destId="{8174101D-094D-44CB-AF95-ED994A04C000}" srcOrd="0" destOrd="0" presId="urn:microsoft.com/office/officeart/2008/layout/NameandTitleOrganizationalChart"/>
-    <dgm:cxn modelId="{031C964C-77DC-4347-B375-B343984336EC}" type="presParOf" srcId="{24DB6F7C-478F-4A75-917B-4148F5C364D5}" destId="{6A2C9281-A70B-4BA4-9EDA-87F83184C665}" srcOrd="1" destOrd="0" presId="urn:microsoft.com/office/officeart/2008/layout/NameandTitleOrganizationalChart"/>
-    <dgm:cxn modelId="{8CE42D1B-0ACA-4A07-915B-4734C8E9FE6C}" type="presParOf" srcId="{24DB6F7C-478F-4A75-917B-4148F5C364D5}" destId="{D9A50DDE-8B40-4DD7-BFB6-A8B82625CDCB}" srcOrd="2" destOrd="0" presId="urn:microsoft.com/office/officeart/2008/layout/NameandTitleOrganizationalChart"/>
-    <dgm:cxn modelId="{73F9D80D-A3F9-47C6-B6A5-93A657D2F752}" type="presParOf" srcId="{242B65B2-6036-4078-9279-8BA23401AA65}" destId="{CB45F940-D475-40D9-955C-323B6776A2AA}" srcOrd="1" destOrd="0" presId="urn:microsoft.com/office/officeart/2008/layout/NameandTitleOrganizationalChart"/>
-    <dgm:cxn modelId="{75DE86A8-A858-44C0-9518-4802DC954B35}" type="presParOf" srcId="{CB45F940-D475-40D9-955C-323B6776A2AA}" destId="{731F2065-DB1D-411A-B666-B6C8B3B09FA1}" srcOrd="0" destOrd="0" presId="urn:microsoft.com/office/officeart/2008/layout/NameandTitleOrganizationalChart"/>
-    <dgm:cxn modelId="{D0AE7B23-4DBB-488D-A12E-CDA5BAFB6FD2}" type="presParOf" srcId="{CB45F940-D475-40D9-955C-323B6776A2AA}" destId="{C4D44C3E-A6FB-46D9-8306-E0EDB9CD5EFF}" srcOrd="1" destOrd="0" presId="urn:microsoft.com/office/officeart/2008/layout/NameandTitleOrganizationalChart"/>
-    <dgm:cxn modelId="{3AB42783-25FD-4782-84A0-2635B145F841}" type="presParOf" srcId="{C4D44C3E-A6FB-46D9-8306-E0EDB9CD5EFF}" destId="{D4149873-B03F-428F-AA72-64963F8AAE41}" srcOrd="0" destOrd="0" presId="urn:microsoft.com/office/officeart/2008/layout/NameandTitleOrganizationalChart"/>
-    <dgm:cxn modelId="{8957B705-12B6-41CC-A9F9-5DD1D9EED767}" type="presParOf" srcId="{D4149873-B03F-428F-AA72-64963F8AAE41}" destId="{073BF843-525D-4C1D-8CCF-B043522C4B92}" srcOrd="0" destOrd="0" presId="urn:microsoft.com/office/officeart/2008/layout/NameandTitleOrganizationalChart"/>
-    <dgm:cxn modelId="{40727F74-B80F-451E-B965-645699BCC9AC}" type="presParOf" srcId="{D4149873-B03F-428F-AA72-64963F8AAE41}" destId="{CD572C59-2EA2-42C3-91F3-3009DE655F19}" srcOrd="1" destOrd="0" presId="urn:microsoft.com/office/officeart/2008/layout/NameandTitleOrganizationalChart"/>
-    <dgm:cxn modelId="{276368A3-BDB9-4AAA-95EF-149D65717CAF}" type="presParOf" srcId="{D4149873-B03F-428F-AA72-64963F8AAE41}" destId="{C6D698B4-AD42-428D-B016-6913FA2F1958}" srcOrd="2" destOrd="0" presId="urn:microsoft.com/office/officeart/2008/layout/NameandTitleOrganizationalChart"/>
-    <dgm:cxn modelId="{8699F88B-1B79-4F43-BF9E-7D09A0702320}" type="presParOf" srcId="{C4D44C3E-A6FB-46D9-8306-E0EDB9CD5EFF}" destId="{7F1E8128-CFFF-4820-A3E2-7D9A478050D8}" srcOrd="1" destOrd="0" presId="urn:microsoft.com/office/officeart/2008/layout/NameandTitleOrganizationalChart"/>
-    <dgm:cxn modelId="{D15687F8-F0CF-4244-ABB3-9BE65B383BEE}" type="presParOf" srcId="{7F1E8128-CFFF-4820-A3E2-7D9A478050D8}" destId="{CB527E54-32FC-46E8-8194-8641F7EE786B}" srcOrd="0" destOrd="0" presId="urn:microsoft.com/office/officeart/2008/layout/NameandTitleOrganizationalChart"/>
-    <dgm:cxn modelId="{BBC9EF9D-022E-437E-96A0-690FAA126D4E}" type="presParOf" srcId="{7F1E8128-CFFF-4820-A3E2-7D9A478050D8}" destId="{597D6C36-37BB-4926-BA47-72AB71D7B8DB}" srcOrd="1" destOrd="0" presId="urn:microsoft.com/office/officeart/2008/layout/NameandTitleOrganizationalChart"/>
-    <dgm:cxn modelId="{6B954E26-66B9-4079-AA63-3E45E36E8B43}" type="presParOf" srcId="{597D6C36-37BB-4926-BA47-72AB71D7B8DB}" destId="{2B41C06F-4405-4CAB-ADE9-0649E5A97B64}" srcOrd="0" destOrd="0" presId="urn:microsoft.com/office/officeart/2008/layout/NameandTitleOrganizationalChart"/>
-    <dgm:cxn modelId="{717AF906-7B75-4920-8030-0328F301651C}" type="presParOf" srcId="{2B41C06F-4405-4CAB-ADE9-0649E5A97B64}" destId="{BF9EAA6B-0E94-4A79-9227-A73C0F2FB5EB}" srcOrd="0" destOrd="0" presId="urn:microsoft.com/office/officeart/2008/layout/NameandTitleOrganizationalChart"/>
-    <dgm:cxn modelId="{BB0EB811-C5CB-48C7-BCD9-439087212F99}" type="presParOf" srcId="{2B41C06F-4405-4CAB-ADE9-0649E5A97B64}" destId="{5A16337E-32FC-46C5-A1E4-EA65BB6927A2}" srcOrd="1" destOrd="0" presId="urn:microsoft.com/office/officeart/2008/layout/NameandTitleOrganizationalChart"/>
-    <dgm:cxn modelId="{B780A8D3-C401-4E08-B09D-882A1E620E31}" type="presParOf" srcId="{2B41C06F-4405-4CAB-ADE9-0649E5A97B64}" destId="{65B46B6C-FDBF-46EE-AB5A-70EEF53E0E4E}" srcOrd="2" destOrd="0" presId="urn:microsoft.com/office/officeart/2008/layout/NameandTitleOrganizationalChart"/>
-    <dgm:cxn modelId="{2080C0B5-C059-4B2C-AA1E-4C85A55ACA25}" type="presParOf" srcId="{597D6C36-37BB-4926-BA47-72AB71D7B8DB}" destId="{326871E7-5740-4650-A7F2-73D615BBB77E}" srcOrd="1" destOrd="0" presId="urn:microsoft.com/office/officeart/2008/layout/NameandTitleOrganizationalChart"/>
-    <dgm:cxn modelId="{29153ABB-8241-4153-A2BD-EEBF64D45D10}" type="presParOf" srcId="{326871E7-5740-4650-A7F2-73D615BBB77E}" destId="{A5E3D605-5E1D-4834-A670-99F8A349DE10}" srcOrd="0" destOrd="0" presId="urn:microsoft.com/office/officeart/2008/layout/NameandTitleOrganizationalChart"/>
-    <dgm:cxn modelId="{41DCCCC9-A6C2-47CB-91A6-8B7DE1ACA289}" type="presParOf" srcId="{326871E7-5740-4650-A7F2-73D615BBB77E}" destId="{B69835CA-3042-4821-A686-D8F58B68DE90}" srcOrd="1" destOrd="0" presId="urn:microsoft.com/office/officeart/2008/layout/NameandTitleOrganizationalChart"/>
-    <dgm:cxn modelId="{554FEE80-B96B-431D-88D5-3AD9A5CB7FF4}" type="presParOf" srcId="{B69835CA-3042-4821-A686-D8F58B68DE90}" destId="{3BFCB967-EB21-486B-A1E8-9C8E29E71577}" srcOrd="0" destOrd="0" presId="urn:microsoft.com/office/officeart/2008/layout/NameandTitleOrganizationalChart"/>
-    <dgm:cxn modelId="{6226FA47-4D73-42AA-91F6-BDFC0B90AFB4}" type="presParOf" srcId="{3BFCB967-EB21-486B-A1E8-9C8E29E71577}" destId="{BE36AD12-7731-40D1-9711-1C6B3B467EB8}" srcOrd="0" destOrd="0" presId="urn:microsoft.com/office/officeart/2008/layout/NameandTitleOrganizationalChart"/>
-    <dgm:cxn modelId="{5C87BC46-92D7-4AE3-AC18-64C48A4336D6}" type="presParOf" srcId="{3BFCB967-EB21-486B-A1E8-9C8E29E71577}" destId="{178A2321-06E0-4098-922B-AA65089E3B87}" srcOrd="1" destOrd="0" presId="urn:microsoft.com/office/officeart/2008/layout/NameandTitleOrganizationalChart"/>
-    <dgm:cxn modelId="{EBA54B0B-1A58-45DA-A1D7-267C1B4EDE52}" type="presParOf" srcId="{3BFCB967-EB21-486B-A1E8-9C8E29E71577}" destId="{DCFAAFEF-8CC1-4AE5-A47B-2DCFA2DC720E}" srcOrd="2" destOrd="0" presId="urn:microsoft.com/office/officeart/2008/layout/NameandTitleOrganizationalChart"/>
-    <dgm:cxn modelId="{D9918625-EA4C-41FF-82E0-95B839B19F5F}" type="presParOf" srcId="{B69835CA-3042-4821-A686-D8F58B68DE90}" destId="{1659C444-10B1-466A-9098-B33EFC5A9535}" srcOrd="1" destOrd="0" presId="urn:microsoft.com/office/officeart/2008/layout/NameandTitleOrganizationalChart"/>
-    <dgm:cxn modelId="{D7FF1423-CDD3-4DF5-A132-FAF4DC0C4479}" type="presParOf" srcId="{1659C444-10B1-466A-9098-B33EFC5A9535}" destId="{7A3F382A-4A56-4B6F-91DF-93BC951A7C97}" srcOrd="0" destOrd="0" presId="urn:microsoft.com/office/officeart/2008/layout/NameandTitleOrganizationalChart"/>
-    <dgm:cxn modelId="{F194F4B3-C123-4174-B204-8651D569E17A}" type="presParOf" srcId="{1659C444-10B1-466A-9098-B33EFC5A9535}" destId="{641A1B73-E5F8-4177-892A-9723242F026B}" srcOrd="1" destOrd="0" presId="urn:microsoft.com/office/officeart/2008/layout/NameandTitleOrganizationalChart"/>
-    <dgm:cxn modelId="{4439D91F-C0B7-4791-A8D6-598013690BEC}" type="presParOf" srcId="{641A1B73-E5F8-4177-892A-9723242F026B}" destId="{3D4E388E-3FC5-4CEF-8091-60BF58F7D7D4}" srcOrd="0" destOrd="0" presId="urn:microsoft.com/office/officeart/2008/layout/NameandTitleOrganizationalChart"/>
-    <dgm:cxn modelId="{A4391CB8-22C5-4CE8-86F3-19C8AC438DC1}" type="presParOf" srcId="{3D4E388E-3FC5-4CEF-8091-60BF58F7D7D4}" destId="{2A641062-577F-4DBB-9E11-9DD891348D2E}" srcOrd="0" destOrd="0" presId="urn:microsoft.com/office/officeart/2008/layout/NameandTitleOrganizationalChart"/>
-    <dgm:cxn modelId="{F23FB758-1228-4B09-8CAF-F3F764AD775D}" type="presParOf" srcId="{3D4E388E-3FC5-4CEF-8091-60BF58F7D7D4}" destId="{888D97C7-DD49-4CE2-AA02-F489A8235223}" srcOrd="1" destOrd="0" presId="urn:microsoft.com/office/officeart/2008/layout/NameandTitleOrganizationalChart"/>
-    <dgm:cxn modelId="{733AC8E6-0EBE-4DC9-B1AC-5375C6878F89}" type="presParOf" srcId="{3D4E388E-3FC5-4CEF-8091-60BF58F7D7D4}" destId="{251D6ACB-56B0-4A9B-98D8-2660217FCCB5}" srcOrd="2" destOrd="0" presId="urn:microsoft.com/office/officeart/2008/layout/NameandTitleOrganizationalChart"/>
-    <dgm:cxn modelId="{C44DEE65-C27C-439D-92D3-02F6EEB2AEAB}" type="presParOf" srcId="{641A1B73-E5F8-4177-892A-9723242F026B}" destId="{D860195A-3036-4E34-B30A-07B368742F5A}" srcOrd="1" destOrd="0" presId="urn:microsoft.com/office/officeart/2008/layout/NameandTitleOrganizationalChart"/>
-    <dgm:cxn modelId="{017E2B73-2A15-4038-85CF-8A64B41C5F82}" type="presParOf" srcId="{D860195A-3036-4E34-B30A-07B368742F5A}" destId="{E4FA66CF-6EE5-4277-9997-4E77B00E08CB}" srcOrd="0" destOrd="0" presId="urn:microsoft.com/office/officeart/2008/layout/NameandTitleOrganizationalChart"/>
-    <dgm:cxn modelId="{114B3447-1838-4FD6-BCB8-FA822835F60C}" type="presParOf" srcId="{D860195A-3036-4E34-B30A-07B368742F5A}" destId="{14245065-A937-4B1E-B5CB-DAEBBE20D1F9}" srcOrd="1" destOrd="0" presId="urn:microsoft.com/office/officeart/2008/layout/NameandTitleOrganizationalChart"/>
-    <dgm:cxn modelId="{4A6B3EFA-8116-4C92-B51E-10FF4D7E0642}" type="presParOf" srcId="{14245065-A937-4B1E-B5CB-DAEBBE20D1F9}" destId="{4F25A302-FC9E-4761-9A82-81C386A20F43}" srcOrd="0" destOrd="0" presId="urn:microsoft.com/office/officeart/2008/layout/NameandTitleOrganizationalChart"/>
-    <dgm:cxn modelId="{BFBF3445-B9F6-4CFB-83A8-FF31FBADDFE5}" type="presParOf" srcId="{4F25A302-FC9E-4761-9A82-81C386A20F43}" destId="{4C8C2691-2E54-4673-8982-ED9164334B1E}" srcOrd="0" destOrd="0" presId="urn:microsoft.com/office/officeart/2008/layout/NameandTitleOrganizationalChart"/>
-    <dgm:cxn modelId="{8B17426B-6726-4FD1-AFFB-F721CB0D49D3}" type="presParOf" srcId="{4F25A302-FC9E-4761-9A82-81C386A20F43}" destId="{6FA8C371-7462-4F6F-B8C6-6C7E91711CD4}" srcOrd="1" destOrd="0" presId="urn:microsoft.com/office/officeart/2008/layout/NameandTitleOrganizationalChart"/>
-    <dgm:cxn modelId="{34C5533A-0BA2-45B7-9DAB-873976520682}" type="presParOf" srcId="{4F25A302-FC9E-4761-9A82-81C386A20F43}" destId="{6A979376-60A7-448F-BCCF-C71326ED7EB2}" srcOrd="2" destOrd="0" presId="urn:microsoft.com/office/officeart/2008/layout/NameandTitleOrganizationalChart"/>
-    <dgm:cxn modelId="{F72BF681-9904-40EC-B1DF-40A710D80305}" type="presParOf" srcId="{14245065-A937-4B1E-B5CB-DAEBBE20D1F9}" destId="{0CEA7B63-3115-4B6A-ACB7-C914C0BB79E8}" srcOrd="1" destOrd="0" presId="urn:microsoft.com/office/officeart/2008/layout/NameandTitleOrganizationalChart"/>
-    <dgm:cxn modelId="{DCD0F6A6-89D9-487B-B06C-CB7BF85A4B47}" type="presParOf" srcId="{14245065-A937-4B1E-B5CB-DAEBBE20D1F9}" destId="{869EB04A-3A16-4BCE-9142-FD2206FB8726}" srcOrd="2" destOrd="0" presId="urn:microsoft.com/office/officeart/2008/layout/NameandTitleOrganizationalChart"/>
-    <dgm:cxn modelId="{E3BE4BA4-DF3D-4C9B-99AA-7DF766A38E33}" type="presParOf" srcId="{641A1B73-E5F8-4177-892A-9723242F026B}" destId="{7A8BDC95-5DD4-4A50-A1B4-AFFA12157909}" srcOrd="2" destOrd="0" presId="urn:microsoft.com/office/officeart/2008/layout/NameandTitleOrganizationalChart"/>
-    <dgm:cxn modelId="{8108DFA7-E708-4FAE-B3BB-C7A1F37640BC}" type="presParOf" srcId="{1659C444-10B1-466A-9098-B33EFC5A9535}" destId="{B7D5125A-F3FF-484E-8E41-FA0B48541BFA}" srcOrd="2" destOrd="0" presId="urn:microsoft.com/office/officeart/2008/layout/NameandTitleOrganizationalChart"/>
-    <dgm:cxn modelId="{9AF3DDD3-CECC-4C20-B683-BB19D5681C09}" type="presParOf" srcId="{1659C444-10B1-466A-9098-B33EFC5A9535}" destId="{5E1F9416-EA58-40B6-8E13-59B7A19CC697}" srcOrd="3" destOrd="0" presId="urn:microsoft.com/office/officeart/2008/layout/NameandTitleOrganizationalChart"/>
-    <dgm:cxn modelId="{7271943C-94FC-4032-8099-241914C4FC8B}" type="presParOf" srcId="{5E1F9416-EA58-40B6-8E13-59B7A19CC697}" destId="{535F63F9-0297-40B0-96A3-D4A97C8D4BCA}" srcOrd="0" destOrd="0" presId="urn:microsoft.com/office/officeart/2008/layout/NameandTitleOrganizationalChart"/>
-    <dgm:cxn modelId="{F48C49DC-A512-4A88-870D-AE89C6934FAF}" type="presParOf" srcId="{535F63F9-0297-40B0-96A3-D4A97C8D4BCA}" destId="{091A8E0F-EEFB-4839-8906-5000B7109C29}" srcOrd="0" destOrd="0" presId="urn:microsoft.com/office/officeart/2008/layout/NameandTitleOrganizationalChart"/>
-    <dgm:cxn modelId="{79CFBF8A-9907-4991-AF2A-5354F43F634E}" type="presParOf" srcId="{535F63F9-0297-40B0-96A3-D4A97C8D4BCA}" destId="{025CA3CE-A210-4E72-B900-B1CDF9C8070F}" srcOrd="1" destOrd="0" presId="urn:microsoft.com/office/officeart/2008/layout/NameandTitleOrganizationalChart"/>
-    <dgm:cxn modelId="{6B6E5E3E-61B2-4428-A4F7-E089CEAB44F6}" type="presParOf" srcId="{535F63F9-0297-40B0-96A3-D4A97C8D4BCA}" destId="{1DD0153D-7C5F-4F13-80BF-2B5D37D24EF6}" srcOrd="2" destOrd="0" presId="urn:microsoft.com/office/officeart/2008/layout/NameandTitleOrganizationalChart"/>
-    <dgm:cxn modelId="{36FFD64A-FB91-4C54-BF12-464EA0AECAAE}" type="presParOf" srcId="{5E1F9416-EA58-40B6-8E13-59B7A19CC697}" destId="{E076CC50-2DCA-46A7-B040-EFC4B0590F9C}" srcOrd="1" destOrd="0" presId="urn:microsoft.com/office/officeart/2008/layout/NameandTitleOrganizationalChart"/>
-    <dgm:cxn modelId="{1104654F-A65F-436B-BD01-68B05847298A}" type="presParOf" srcId="{E076CC50-2DCA-46A7-B040-EFC4B0590F9C}" destId="{EC8AB655-C319-4D60-B38E-EAB20E6B64F2}" srcOrd="0" destOrd="0" presId="urn:microsoft.com/office/officeart/2008/layout/NameandTitleOrganizationalChart"/>
-    <dgm:cxn modelId="{AB2EE1B9-493A-4AD4-94CB-B2FB3D9E2D1A}" type="presParOf" srcId="{E076CC50-2DCA-46A7-B040-EFC4B0590F9C}" destId="{98214A53-DF40-41D6-84B2-9E15B5CE4166}" srcOrd="1" destOrd="0" presId="urn:microsoft.com/office/officeart/2008/layout/NameandTitleOrganizationalChart"/>
-    <dgm:cxn modelId="{1271A59E-4508-4B3C-A765-52BA2A46C293}" type="presParOf" srcId="{98214A53-DF40-41D6-84B2-9E15B5CE4166}" destId="{6743EBCD-8588-44EB-9969-DCD423BDA8AB}" srcOrd="0" destOrd="0" presId="urn:microsoft.com/office/officeart/2008/layout/NameandTitleOrganizationalChart"/>
-    <dgm:cxn modelId="{F8E0BB82-89A1-4D94-A38F-CDF611149B7C}" type="presParOf" srcId="{6743EBCD-8588-44EB-9969-DCD423BDA8AB}" destId="{A4BD586F-F8D4-4ACB-ACF0-FD558AFBF2C5}" srcOrd="0" destOrd="0" presId="urn:microsoft.com/office/officeart/2008/layout/NameandTitleOrganizationalChart"/>
-    <dgm:cxn modelId="{0FF6B4A5-4515-47B7-9417-4444E06A42A0}" type="presParOf" srcId="{6743EBCD-8588-44EB-9969-DCD423BDA8AB}" destId="{33BCE270-1095-4E8A-A23B-9D1199F37664}" srcOrd="1" destOrd="0" presId="urn:microsoft.com/office/officeart/2008/layout/NameandTitleOrganizationalChart"/>
-    <dgm:cxn modelId="{98350CAE-0404-4BA0-B99A-B22F2F0F6FA4}" type="presParOf" srcId="{6743EBCD-8588-44EB-9969-DCD423BDA8AB}" destId="{24CBF127-2FC3-4D17-ADE0-D5FADD588244}" srcOrd="2" destOrd="0" presId="urn:microsoft.com/office/officeart/2008/layout/NameandTitleOrganizationalChart"/>
-    <dgm:cxn modelId="{FDE4E507-5328-4C89-A1A6-B835287BCD56}" type="presParOf" srcId="{98214A53-DF40-41D6-84B2-9E15B5CE4166}" destId="{21E6C95E-2581-4080-8E43-0605C70AD1BB}" srcOrd="1" destOrd="0" presId="urn:microsoft.com/office/officeart/2008/layout/NameandTitleOrganizationalChart"/>
-    <dgm:cxn modelId="{1E88FBC5-E082-47EE-A403-BD34A0FD6366}" type="presParOf" srcId="{98214A53-DF40-41D6-84B2-9E15B5CE4166}" destId="{AC7C16FA-5370-41AC-B67D-A9162C11FA7E}" srcOrd="2" destOrd="0" presId="urn:microsoft.com/office/officeart/2008/layout/NameandTitleOrganizationalChart"/>
-    <dgm:cxn modelId="{A881C7D1-DAFA-42D7-96FC-4F05E5D45959}" type="presParOf" srcId="{E076CC50-2DCA-46A7-B040-EFC4B0590F9C}" destId="{064876A1-6A06-48B5-B791-70E579B74363}" srcOrd="2" destOrd="0" presId="urn:microsoft.com/office/officeart/2008/layout/NameandTitleOrganizationalChart"/>
-    <dgm:cxn modelId="{5577B790-E352-4904-973D-C3AF15E2F18A}" type="presParOf" srcId="{E076CC50-2DCA-46A7-B040-EFC4B0590F9C}" destId="{AA354B8F-155E-4A19-B483-BA7DF93144BD}" srcOrd="3" destOrd="0" presId="urn:microsoft.com/office/officeart/2008/layout/NameandTitleOrganizationalChart"/>
-    <dgm:cxn modelId="{EED54A5B-0285-438E-A28E-F72FD1D01471}" type="presParOf" srcId="{AA354B8F-155E-4A19-B483-BA7DF93144BD}" destId="{75C29AAB-040B-45FB-AD33-CE2DF4828856}" srcOrd="0" destOrd="0" presId="urn:microsoft.com/office/officeart/2008/layout/NameandTitleOrganizationalChart"/>
-    <dgm:cxn modelId="{F607D9B4-5C84-4FA5-80D6-B81E56F0E46B}" type="presParOf" srcId="{75C29AAB-040B-45FB-AD33-CE2DF4828856}" destId="{C9639253-6FAF-4F4B-910C-09695F4532FC}" srcOrd="0" destOrd="0" presId="urn:microsoft.com/office/officeart/2008/layout/NameandTitleOrganizationalChart"/>
-    <dgm:cxn modelId="{E43A3451-BE35-4066-BBE4-350FBDCE4A11}" type="presParOf" srcId="{75C29AAB-040B-45FB-AD33-CE2DF4828856}" destId="{9933E2B2-F539-41E0-AE91-856724C2B93D}" srcOrd="1" destOrd="0" presId="urn:microsoft.com/office/officeart/2008/layout/NameandTitleOrganizationalChart"/>
-    <dgm:cxn modelId="{F9FDD476-9B20-4619-B61F-D17059C8AF48}" type="presParOf" srcId="{75C29AAB-040B-45FB-AD33-CE2DF4828856}" destId="{4DF0AF9E-CE07-43F6-930F-35E3F6529A98}" srcOrd="2" destOrd="0" presId="urn:microsoft.com/office/officeart/2008/layout/NameandTitleOrganizationalChart"/>
-    <dgm:cxn modelId="{00FB3CB4-81BD-4509-915C-236AC9D3DF4C}" type="presParOf" srcId="{AA354B8F-155E-4A19-B483-BA7DF93144BD}" destId="{BBEEFF55-B195-4987-B9CF-D8E33F0B9074}" srcOrd="1" destOrd="0" presId="urn:microsoft.com/office/officeart/2008/layout/NameandTitleOrganizationalChart"/>
-    <dgm:cxn modelId="{12927CF9-B9F1-4C83-B169-E150ED79DCB6}" type="presParOf" srcId="{AA354B8F-155E-4A19-B483-BA7DF93144BD}" destId="{F9979AAC-8F54-4361-8204-A5FF8E1DC88A}" srcOrd="2" destOrd="0" presId="urn:microsoft.com/office/officeart/2008/layout/NameandTitleOrganizationalChart"/>
-    <dgm:cxn modelId="{ECE12A91-D0F9-4F64-90DB-7403AA6C39C5}" type="presParOf" srcId="{5E1F9416-EA58-40B6-8E13-59B7A19CC697}" destId="{8858AB76-B6AA-4C60-8B85-4F42E013C0EB}" srcOrd="2" destOrd="0" presId="urn:microsoft.com/office/officeart/2008/layout/NameandTitleOrganizationalChart"/>
-    <dgm:cxn modelId="{76A682F9-F843-40DC-891A-57D9F08800A6}" type="presParOf" srcId="{B69835CA-3042-4821-A686-D8F58B68DE90}" destId="{24FB62A2-0961-4DE5-AA3E-16F3CE6E1261}" srcOrd="2" destOrd="0" presId="urn:microsoft.com/office/officeart/2008/layout/NameandTitleOrganizationalChart"/>
-    <dgm:cxn modelId="{8EB3F5C3-0674-420B-A756-7AD64907FA44}" type="presParOf" srcId="{597D6C36-37BB-4926-BA47-72AB71D7B8DB}" destId="{69737759-E762-41C2-AAA2-457D9EB16F49}" srcOrd="2" destOrd="0" presId="urn:microsoft.com/office/officeart/2008/layout/NameandTitleOrganizationalChart"/>
-    <dgm:cxn modelId="{2C6B5EBF-8019-4FBB-9E3B-41FC21B8C936}" type="presParOf" srcId="{C4D44C3E-A6FB-46D9-8306-E0EDB9CD5EFF}" destId="{AAD3050A-66ED-46F3-835F-B22B2F06AF6C}" srcOrd="2" destOrd="0" presId="urn:microsoft.com/office/officeart/2008/layout/NameandTitleOrganizationalChart"/>
-    <dgm:cxn modelId="{2BA465F3-8130-4526-A410-05734E023264}" type="presParOf" srcId="{242B65B2-6036-4078-9279-8BA23401AA65}" destId="{116C7BD7-F25E-4FB4-8265-5CF1CC380230}" srcOrd="2" destOrd="0" presId="urn:microsoft.com/office/officeart/2008/layout/NameandTitleOrganizationalChart"/>
+    <dgm:cxn modelId="{2E3270DA-A218-4B0B-BC86-59162CB9109D}" type="presOf" srcId="{6A7579AE-3837-4B5A-898F-02E915AA610D}" destId="{073BF843-525D-4C1D-8CCF-B043522C4B92}" srcOrd="0" destOrd="0" presId="urn:microsoft.com/office/officeart/2008/layout/NameandTitleOrganizationalChart"/>
+    <dgm:cxn modelId="{1AF65542-8DA3-496E-A3ED-B508B349B958}" type="presOf" srcId="{19A2A154-B24A-437A-909D-168E18B42CB6}" destId="{8174101D-094D-44CB-AF95-ED994A04C000}" srcOrd="0" destOrd="0" presId="urn:microsoft.com/office/officeart/2008/layout/NameandTitleOrganizationalChart"/>
+    <dgm:cxn modelId="{B5541A0A-D284-4ED1-9355-425F8EA284B7}" type="presOf" srcId="{EFDC305D-37D1-4B1F-9607-4B0B90305A51}" destId="{2A641062-577F-4DBB-9E11-9DD891348D2E}" srcOrd="0" destOrd="0" presId="urn:microsoft.com/office/officeart/2008/layout/NameandTitleOrganizationalChart"/>
+    <dgm:cxn modelId="{24D28985-D268-4F95-80FF-93B01EF1A050}" type="presOf" srcId="{26814EA2-BEB9-4EAA-85E9-B5BD4F834A44}" destId="{E4FA66CF-6EE5-4277-9997-4E77B00E08CB}" srcOrd="0" destOrd="0" presId="urn:microsoft.com/office/officeart/2008/layout/NameandTitleOrganizationalChart"/>
+    <dgm:cxn modelId="{D0C31EB5-538E-49CD-A2F7-134407938063}" type="presParOf" srcId="{33CE1770-18FD-4CD5-83F1-01C68E16A8BA}" destId="{242B65B2-6036-4078-9279-8BA23401AA65}" srcOrd="0" destOrd="0" presId="urn:microsoft.com/office/officeart/2008/layout/NameandTitleOrganizationalChart"/>
+    <dgm:cxn modelId="{BA015264-9E08-4B03-B96A-151AECE97F73}" type="presParOf" srcId="{242B65B2-6036-4078-9279-8BA23401AA65}" destId="{24DB6F7C-478F-4A75-917B-4148F5C364D5}" srcOrd="0" destOrd="0" presId="urn:microsoft.com/office/officeart/2008/layout/NameandTitleOrganizationalChart"/>
+    <dgm:cxn modelId="{4B7DD495-16D7-4EEF-9DB5-3FF4807CD09A}" type="presParOf" srcId="{24DB6F7C-478F-4A75-917B-4148F5C364D5}" destId="{8174101D-094D-44CB-AF95-ED994A04C000}" srcOrd="0" destOrd="0" presId="urn:microsoft.com/office/officeart/2008/layout/NameandTitleOrganizationalChart"/>
+    <dgm:cxn modelId="{06AA1F13-105F-4360-8BCC-AB96AB38331A}" type="presParOf" srcId="{24DB6F7C-478F-4A75-917B-4148F5C364D5}" destId="{6A2C9281-A70B-4BA4-9EDA-87F83184C665}" srcOrd="1" destOrd="0" presId="urn:microsoft.com/office/officeart/2008/layout/NameandTitleOrganizationalChart"/>
+    <dgm:cxn modelId="{4385267F-7D29-453A-B5DF-A2FF329CA4E5}" type="presParOf" srcId="{24DB6F7C-478F-4A75-917B-4148F5C364D5}" destId="{D9A50DDE-8B40-4DD7-BFB6-A8B82625CDCB}" srcOrd="2" destOrd="0" presId="urn:microsoft.com/office/officeart/2008/layout/NameandTitleOrganizationalChart"/>
+    <dgm:cxn modelId="{9A59633F-0D44-494D-88F5-460215E25790}" type="presParOf" srcId="{242B65B2-6036-4078-9279-8BA23401AA65}" destId="{CB45F940-D475-40D9-955C-323B6776A2AA}" srcOrd="1" destOrd="0" presId="urn:microsoft.com/office/officeart/2008/layout/NameandTitleOrganizationalChart"/>
+    <dgm:cxn modelId="{9C761527-7542-4D97-A36A-0FAA28539E8B}" type="presParOf" srcId="{CB45F940-D475-40D9-955C-323B6776A2AA}" destId="{731F2065-DB1D-411A-B666-B6C8B3B09FA1}" srcOrd="0" destOrd="0" presId="urn:microsoft.com/office/officeart/2008/layout/NameandTitleOrganizationalChart"/>
+    <dgm:cxn modelId="{808053E8-22E5-44AB-BD2C-FD653CF44243}" type="presParOf" srcId="{CB45F940-D475-40D9-955C-323B6776A2AA}" destId="{C4D44C3E-A6FB-46D9-8306-E0EDB9CD5EFF}" srcOrd="1" destOrd="0" presId="urn:microsoft.com/office/officeart/2008/layout/NameandTitleOrganizationalChart"/>
+    <dgm:cxn modelId="{5915B47F-8B21-4A04-AE9A-21EA3C9335A3}" type="presParOf" srcId="{C4D44C3E-A6FB-46D9-8306-E0EDB9CD5EFF}" destId="{D4149873-B03F-428F-AA72-64963F8AAE41}" srcOrd="0" destOrd="0" presId="urn:microsoft.com/office/officeart/2008/layout/NameandTitleOrganizationalChart"/>
+    <dgm:cxn modelId="{37098C9D-B062-4560-8B7A-1CE2DA681D5C}" type="presParOf" srcId="{D4149873-B03F-428F-AA72-64963F8AAE41}" destId="{073BF843-525D-4C1D-8CCF-B043522C4B92}" srcOrd="0" destOrd="0" presId="urn:microsoft.com/office/officeart/2008/layout/NameandTitleOrganizationalChart"/>
+    <dgm:cxn modelId="{A06F46FB-A4DB-45EB-9843-9E9EB40A33AB}" type="presParOf" srcId="{D4149873-B03F-428F-AA72-64963F8AAE41}" destId="{CD572C59-2EA2-42C3-91F3-3009DE655F19}" srcOrd="1" destOrd="0" presId="urn:microsoft.com/office/officeart/2008/layout/NameandTitleOrganizationalChart"/>
+    <dgm:cxn modelId="{32F75E31-EB44-47F9-A87F-85518B377CB1}" type="presParOf" srcId="{D4149873-B03F-428F-AA72-64963F8AAE41}" destId="{C6D698B4-AD42-428D-B016-6913FA2F1958}" srcOrd="2" destOrd="0" presId="urn:microsoft.com/office/officeart/2008/layout/NameandTitleOrganizationalChart"/>
+    <dgm:cxn modelId="{E2BEB5CA-3F13-4558-AE33-5303DD663765}" type="presParOf" srcId="{C4D44C3E-A6FB-46D9-8306-E0EDB9CD5EFF}" destId="{7F1E8128-CFFF-4820-A3E2-7D9A478050D8}" srcOrd="1" destOrd="0" presId="urn:microsoft.com/office/officeart/2008/layout/NameandTitleOrganizationalChart"/>
+    <dgm:cxn modelId="{7808C9EE-8829-4ECC-97F0-D4805972B51E}" type="presParOf" srcId="{7F1E8128-CFFF-4820-A3E2-7D9A478050D8}" destId="{CB527E54-32FC-46E8-8194-8641F7EE786B}" srcOrd="0" destOrd="0" presId="urn:microsoft.com/office/officeart/2008/layout/NameandTitleOrganizationalChart"/>
+    <dgm:cxn modelId="{B9AB75F0-E517-4420-8458-366F72D54EE4}" type="presParOf" srcId="{7F1E8128-CFFF-4820-A3E2-7D9A478050D8}" destId="{597D6C36-37BB-4926-BA47-72AB71D7B8DB}" srcOrd="1" destOrd="0" presId="urn:microsoft.com/office/officeart/2008/layout/NameandTitleOrganizationalChart"/>
+    <dgm:cxn modelId="{2445E771-9974-47C4-8CFF-B53172101D8C}" type="presParOf" srcId="{597D6C36-37BB-4926-BA47-72AB71D7B8DB}" destId="{2B41C06F-4405-4CAB-ADE9-0649E5A97B64}" srcOrd="0" destOrd="0" presId="urn:microsoft.com/office/officeart/2008/layout/NameandTitleOrganizationalChart"/>
+    <dgm:cxn modelId="{AC974628-3784-47F5-A4EC-34C2B65C53F8}" type="presParOf" srcId="{2B41C06F-4405-4CAB-ADE9-0649E5A97B64}" destId="{BF9EAA6B-0E94-4A79-9227-A73C0F2FB5EB}" srcOrd="0" destOrd="0" presId="urn:microsoft.com/office/officeart/2008/layout/NameandTitleOrganizationalChart"/>
+    <dgm:cxn modelId="{67B527D3-E6E5-4E04-8DFB-F81FEF58A04C}" type="presParOf" srcId="{2B41C06F-4405-4CAB-ADE9-0649E5A97B64}" destId="{5A16337E-32FC-46C5-A1E4-EA65BB6927A2}" srcOrd="1" destOrd="0" presId="urn:microsoft.com/office/officeart/2008/layout/NameandTitleOrganizationalChart"/>
+    <dgm:cxn modelId="{13FFB76D-22F9-4C4B-A950-B4FFD2CB52CD}" type="presParOf" srcId="{2B41C06F-4405-4CAB-ADE9-0649E5A97B64}" destId="{65B46B6C-FDBF-46EE-AB5A-70EEF53E0E4E}" srcOrd="2" destOrd="0" presId="urn:microsoft.com/office/officeart/2008/layout/NameandTitleOrganizationalChart"/>
+    <dgm:cxn modelId="{DAB075E1-7404-4171-A4F0-0789669DCEF5}" type="presParOf" srcId="{597D6C36-37BB-4926-BA47-72AB71D7B8DB}" destId="{326871E7-5740-4650-A7F2-73D615BBB77E}" srcOrd="1" destOrd="0" presId="urn:microsoft.com/office/officeart/2008/layout/NameandTitleOrganizationalChart"/>
+    <dgm:cxn modelId="{007B9443-CE29-4428-8D97-ED8D5E03D332}" type="presParOf" srcId="{326871E7-5740-4650-A7F2-73D615BBB77E}" destId="{A5E3D605-5E1D-4834-A670-99F8A349DE10}" srcOrd="0" destOrd="0" presId="urn:microsoft.com/office/officeart/2008/layout/NameandTitleOrganizationalChart"/>
+    <dgm:cxn modelId="{091AEBFA-85DD-412D-9D72-05545495C528}" type="presParOf" srcId="{326871E7-5740-4650-A7F2-73D615BBB77E}" destId="{B69835CA-3042-4821-A686-D8F58B68DE90}" srcOrd="1" destOrd="0" presId="urn:microsoft.com/office/officeart/2008/layout/NameandTitleOrganizationalChart"/>
+    <dgm:cxn modelId="{CC5C159B-137E-4311-B790-AF98B07C5ED1}" type="presParOf" srcId="{B69835CA-3042-4821-A686-D8F58B68DE90}" destId="{3BFCB967-EB21-486B-A1E8-9C8E29E71577}" srcOrd="0" destOrd="0" presId="urn:microsoft.com/office/officeart/2008/layout/NameandTitleOrganizationalChart"/>
+    <dgm:cxn modelId="{6FFC8C6C-DB58-4D4D-896B-EF3C4C823A7B}" type="presParOf" srcId="{3BFCB967-EB21-486B-A1E8-9C8E29E71577}" destId="{BE36AD12-7731-40D1-9711-1C6B3B467EB8}" srcOrd="0" destOrd="0" presId="urn:microsoft.com/office/officeart/2008/layout/NameandTitleOrganizationalChart"/>
+    <dgm:cxn modelId="{3C34B7E0-38AD-4FA5-80CB-B504260F1BA4}" type="presParOf" srcId="{3BFCB967-EB21-486B-A1E8-9C8E29E71577}" destId="{178A2321-06E0-4098-922B-AA65089E3B87}" srcOrd="1" destOrd="0" presId="urn:microsoft.com/office/officeart/2008/layout/NameandTitleOrganizationalChart"/>
+    <dgm:cxn modelId="{8E18BE56-9D44-413B-A925-E1BAE9D2BA57}" type="presParOf" srcId="{3BFCB967-EB21-486B-A1E8-9C8E29E71577}" destId="{DCFAAFEF-8CC1-4AE5-A47B-2DCFA2DC720E}" srcOrd="2" destOrd="0" presId="urn:microsoft.com/office/officeart/2008/layout/NameandTitleOrganizationalChart"/>
+    <dgm:cxn modelId="{705B83EA-C9F7-456B-BF2B-7CDB868A8FEF}" type="presParOf" srcId="{B69835CA-3042-4821-A686-D8F58B68DE90}" destId="{1659C444-10B1-466A-9098-B33EFC5A9535}" srcOrd="1" destOrd="0" presId="urn:microsoft.com/office/officeart/2008/layout/NameandTitleOrganizationalChart"/>
+    <dgm:cxn modelId="{F1EE8120-7E3C-4018-83BF-A5D60C1A5E44}" type="presParOf" srcId="{1659C444-10B1-466A-9098-B33EFC5A9535}" destId="{7A3F382A-4A56-4B6F-91DF-93BC951A7C97}" srcOrd="0" destOrd="0" presId="urn:microsoft.com/office/officeart/2008/layout/NameandTitleOrganizationalChart"/>
+    <dgm:cxn modelId="{44473088-7B26-4FC2-8205-842690825E68}" type="presParOf" srcId="{1659C444-10B1-466A-9098-B33EFC5A9535}" destId="{641A1B73-E5F8-4177-892A-9723242F026B}" srcOrd="1" destOrd="0" presId="urn:microsoft.com/office/officeart/2008/layout/NameandTitleOrganizationalChart"/>
+    <dgm:cxn modelId="{732DA1FA-F29F-4EFC-AD03-8FD1A9A4A178}" type="presParOf" srcId="{641A1B73-E5F8-4177-892A-9723242F026B}" destId="{3D4E388E-3FC5-4CEF-8091-60BF58F7D7D4}" srcOrd="0" destOrd="0" presId="urn:microsoft.com/office/officeart/2008/layout/NameandTitleOrganizationalChart"/>
+    <dgm:cxn modelId="{66C1BE11-FDAB-47CE-A74A-D987BCCD4178}" type="presParOf" srcId="{3D4E388E-3FC5-4CEF-8091-60BF58F7D7D4}" destId="{2A641062-577F-4DBB-9E11-9DD891348D2E}" srcOrd="0" destOrd="0" presId="urn:microsoft.com/office/officeart/2008/layout/NameandTitleOrganizationalChart"/>
+    <dgm:cxn modelId="{32C4CEE1-4490-4537-AFDA-EAC876A0CD3C}" type="presParOf" srcId="{3D4E388E-3FC5-4CEF-8091-60BF58F7D7D4}" destId="{888D97C7-DD49-4CE2-AA02-F489A8235223}" srcOrd="1" destOrd="0" presId="urn:microsoft.com/office/officeart/2008/layout/NameandTitleOrganizationalChart"/>
+    <dgm:cxn modelId="{63473E65-B158-4046-B86A-BABDD09E3195}" type="presParOf" srcId="{3D4E388E-3FC5-4CEF-8091-60BF58F7D7D4}" destId="{251D6ACB-56B0-4A9B-98D8-2660217FCCB5}" srcOrd="2" destOrd="0" presId="urn:microsoft.com/office/officeart/2008/layout/NameandTitleOrganizationalChart"/>
+    <dgm:cxn modelId="{B2F885E5-3D53-4793-8A15-27E1472B43F1}" type="presParOf" srcId="{641A1B73-E5F8-4177-892A-9723242F026B}" destId="{D860195A-3036-4E34-B30A-07B368742F5A}" srcOrd="1" destOrd="0" presId="urn:microsoft.com/office/officeart/2008/layout/NameandTitleOrganizationalChart"/>
+    <dgm:cxn modelId="{62D4EB5C-0A9E-4F68-8961-BCB402A55608}" type="presParOf" srcId="{D860195A-3036-4E34-B30A-07B368742F5A}" destId="{E4FA66CF-6EE5-4277-9997-4E77B00E08CB}" srcOrd="0" destOrd="0" presId="urn:microsoft.com/office/officeart/2008/layout/NameandTitleOrganizationalChart"/>
+    <dgm:cxn modelId="{FFCB193A-572D-40B6-BF57-B8494365CAD1}" type="presParOf" srcId="{D860195A-3036-4E34-B30A-07B368742F5A}" destId="{14245065-A937-4B1E-B5CB-DAEBBE20D1F9}" srcOrd="1" destOrd="0" presId="urn:microsoft.com/office/officeart/2008/layout/NameandTitleOrganizationalChart"/>
+    <dgm:cxn modelId="{6A565711-2E08-43C0-81CC-49DB301EA505}" type="presParOf" srcId="{14245065-A937-4B1E-B5CB-DAEBBE20D1F9}" destId="{4F25A302-FC9E-4761-9A82-81C386A20F43}" srcOrd="0" destOrd="0" presId="urn:microsoft.com/office/officeart/2008/layout/NameandTitleOrganizationalChart"/>
+    <dgm:cxn modelId="{B92F77DF-16A4-4212-8AC0-DDF516DF3D28}" type="presParOf" srcId="{4F25A302-FC9E-4761-9A82-81C386A20F43}" destId="{4C8C2691-2E54-4673-8982-ED9164334B1E}" srcOrd="0" destOrd="0" presId="urn:microsoft.com/office/officeart/2008/layout/NameandTitleOrganizationalChart"/>
+    <dgm:cxn modelId="{4661B310-D704-491D-B181-676212B93F4F}" type="presParOf" srcId="{4F25A302-FC9E-4761-9A82-81C386A20F43}" destId="{6FA8C371-7462-4F6F-B8C6-6C7E91711CD4}" srcOrd="1" destOrd="0" presId="urn:microsoft.com/office/officeart/2008/layout/NameandTitleOrganizationalChart"/>
+    <dgm:cxn modelId="{350608D7-0611-42E4-BF2D-DAF3B6364551}" type="presParOf" srcId="{4F25A302-FC9E-4761-9A82-81C386A20F43}" destId="{6A979376-60A7-448F-BCCF-C71326ED7EB2}" srcOrd="2" destOrd="0" presId="urn:microsoft.com/office/officeart/2008/layout/NameandTitleOrganizationalChart"/>
+    <dgm:cxn modelId="{103CEC6A-03B1-4A58-AB3C-7C7008AB44F5}" type="presParOf" srcId="{14245065-A937-4B1E-B5CB-DAEBBE20D1F9}" destId="{0CEA7B63-3115-4B6A-ACB7-C914C0BB79E8}" srcOrd="1" destOrd="0" presId="urn:microsoft.com/office/officeart/2008/layout/NameandTitleOrganizationalChart"/>
+    <dgm:cxn modelId="{948F70AD-C67D-49E2-859E-085DB8D7970B}" type="presParOf" srcId="{14245065-A937-4B1E-B5CB-DAEBBE20D1F9}" destId="{869EB04A-3A16-4BCE-9142-FD2206FB8726}" srcOrd="2" destOrd="0" presId="urn:microsoft.com/office/officeart/2008/layout/NameandTitleOrganizationalChart"/>
+    <dgm:cxn modelId="{FED62C76-B645-4EF8-9845-9FB12F142BE7}" type="presParOf" srcId="{641A1B73-E5F8-4177-892A-9723242F026B}" destId="{7A8BDC95-5DD4-4A50-A1B4-AFFA12157909}" srcOrd="2" destOrd="0" presId="urn:microsoft.com/office/officeart/2008/layout/NameandTitleOrganizationalChart"/>
+    <dgm:cxn modelId="{75F38878-F327-481E-9EC3-3D90178E6FC2}" type="presParOf" srcId="{1659C444-10B1-466A-9098-B33EFC5A9535}" destId="{B7D5125A-F3FF-484E-8E41-FA0B48541BFA}" srcOrd="2" destOrd="0" presId="urn:microsoft.com/office/officeart/2008/layout/NameandTitleOrganizationalChart"/>
+    <dgm:cxn modelId="{187B0130-9ED4-42A8-BBD6-E522F1BD7BB2}" type="presParOf" srcId="{1659C444-10B1-466A-9098-B33EFC5A9535}" destId="{5E1F9416-EA58-40B6-8E13-59B7A19CC697}" srcOrd="3" destOrd="0" presId="urn:microsoft.com/office/officeart/2008/layout/NameandTitleOrganizationalChart"/>
+    <dgm:cxn modelId="{CFCCDDBB-7C87-4B7D-990F-A332B5FD48C2}" type="presParOf" srcId="{5E1F9416-EA58-40B6-8E13-59B7A19CC697}" destId="{535F63F9-0297-40B0-96A3-D4A97C8D4BCA}" srcOrd="0" destOrd="0" presId="urn:microsoft.com/office/officeart/2008/layout/NameandTitleOrganizationalChart"/>
+    <dgm:cxn modelId="{A06B0508-C8B0-468F-BF4E-2F78160B3C4E}" type="presParOf" srcId="{535F63F9-0297-40B0-96A3-D4A97C8D4BCA}" destId="{091A8E0F-EEFB-4839-8906-5000B7109C29}" srcOrd="0" destOrd="0" presId="urn:microsoft.com/office/officeart/2008/layout/NameandTitleOrganizationalChart"/>
+    <dgm:cxn modelId="{E01A8587-7F89-4306-AB79-6D7680D06291}" type="presParOf" srcId="{535F63F9-0297-40B0-96A3-D4A97C8D4BCA}" destId="{025CA3CE-A210-4E72-B900-B1CDF9C8070F}" srcOrd="1" destOrd="0" presId="urn:microsoft.com/office/officeart/2008/layout/NameandTitleOrganizationalChart"/>
+    <dgm:cxn modelId="{1F3FC923-D470-4FD5-827A-3891427B7CC6}" type="presParOf" srcId="{535F63F9-0297-40B0-96A3-D4A97C8D4BCA}" destId="{1DD0153D-7C5F-4F13-80BF-2B5D37D24EF6}" srcOrd="2" destOrd="0" presId="urn:microsoft.com/office/officeart/2008/layout/NameandTitleOrganizationalChart"/>
+    <dgm:cxn modelId="{0428F480-4809-48E2-8C9A-641E25D1AA1A}" type="presParOf" srcId="{5E1F9416-EA58-40B6-8E13-59B7A19CC697}" destId="{E076CC50-2DCA-46A7-B040-EFC4B0590F9C}" srcOrd="1" destOrd="0" presId="urn:microsoft.com/office/officeart/2008/layout/NameandTitleOrganizationalChart"/>
+    <dgm:cxn modelId="{94492D09-D430-4334-A342-46C41A500AF5}" type="presParOf" srcId="{E076CC50-2DCA-46A7-B040-EFC4B0590F9C}" destId="{EC8AB655-C319-4D60-B38E-EAB20E6B64F2}" srcOrd="0" destOrd="0" presId="urn:microsoft.com/office/officeart/2008/layout/NameandTitleOrganizationalChart"/>
+    <dgm:cxn modelId="{6CB85499-EA6E-42B9-83B8-DDBF30F8B34C}" type="presParOf" srcId="{E076CC50-2DCA-46A7-B040-EFC4B0590F9C}" destId="{98214A53-DF40-41D6-84B2-9E15B5CE4166}" srcOrd="1" destOrd="0" presId="urn:microsoft.com/office/officeart/2008/layout/NameandTitleOrganizationalChart"/>
+    <dgm:cxn modelId="{19805466-5244-469F-82A8-36BF4AD82019}" type="presParOf" srcId="{98214A53-DF40-41D6-84B2-9E15B5CE4166}" destId="{6743EBCD-8588-44EB-9969-DCD423BDA8AB}" srcOrd="0" destOrd="0" presId="urn:microsoft.com/office/officeart/2008/layout/NameandTitleOrganizationalChart"/>
+    <dgm:cxn modelId="{40187065-B880-4AA0-B5E5-162801B72867}" type="presParOf" srcId="{6743EBCD-8588-44EB-9969-DCD423BDA8AB}" destId="{A4BD586F-F8D4-4ACB-ACF0-FD558AFBF2C5}" srcOrd="0" destOrd="0" presId="urn:microsoft.com/office/officeart/2008/layout/NameandTitleOrganizationalChart"/>
+    <dgm:cxn modelId="{6E17D0C4-19A2-4718-8F49-F008D7ED8470}" type="presParOf" srcId="{6743EBCD-8588-44EB-9969-DCD423BDA8AB}" destId="{33BCE270-1095-4E8A-A23B-9D1199F37664}" srcOrd="1" destOrd="0" presId="urn:microsoft.com/office/officeart/2008/layout/NameandTitleOrganizationalChart"/>
+    <dgm:cxn modelId="{D1A18EC1-94F8-4029-BC85-B6E6CA07B3B1}" type="presParOf" srcId="{6743EBCD-8588-44EB-9969-DCD423BDA8AB}" destId="{24CBF127-2FC3-4D17-ADE0-D5FADD588244}" srcOrd="2" destOrd="0" presId="urn:microsoft.com/office/officeart/2008/layout/NameandTitleOrganizationalChart"/>
+    <dgm:cxn modelId="{C9F7B259-7B04-4A47-8C98-601186F1645A}" type="presParOf" srcId="{98214A53-DF40-41D6-84B2-9E15B5CE4166}" destId="{21E6C95E-2581-4080-8E43-0605C70AD1BB}" srcOrd="1" destOrd="0" presId="urn:microsoft.com/office/officeart/2008/layout/NameandTitleOrganizationalChart"/>
+    <dgm:cxn modelId="{649E7E7E-F830-4AC3-8702-6301D558157D}" type="presParOf" srcId="{98214A53-DF40-41D6-84B2-9E15B5CE4166}" destId="{AC7C16FA-5370-41AC-B67D-A9162C11FA7E}" srcOrd="2" destOrd="0" presId="urn:microsoft.com/office/officeart/2008/layout/NameandTitleOrganizationalChart"/>
+    <dgm:cxn modelId="{CB20CFAA-6338-418A-95B9-C7888A821A67}" type="presParOf" srcId="{E076CC50-2DCA-46A7-B040-EFC4B0590F9C}" destId="{064876A1-6A06-48B5-B791-70E579B74363}" srcOrd="2" destOrd="0" presId="urn:microsoft.com/office/officeart/2008/layout/NameandTitleOrganizationalChart"/>
+    <dgm:cxn modelId="{DCF40357-9A45-4A15-812E-100FF8B24FF5}" type="presParOf" srcId="{E076CC50-2DCA-46A7-B040-EFC4B0590F9C}" destId="{AA354B8F-155E-4A19-B483-BA7DF93144BD}" srcOrd="3" destOrd="0" presId="urn:microsoft.com/office/officeart/2008/layout/NameandTitleOrganizationalChart"/>
+    <dgm:cxn modelId="{8AABD1E1-6CE7-49A8-9EE8-634C3870E688}" type="presParOf" srcId="{AA354B8F-155E-4A19-B483-BA7DF93144BD}" destId="{75C29AAB-040B-45FB-AD33-CE2DF4828856}" srcOrd="0" destOrd="0" presId="urn:microsoft.com/office/officeart/2008/layout/NameandTitleOrganizationalChart"/>
+    <dgm:cxn modelId="{124194B8-EE68-4C3C-B4EB-58CA22F5DC17}" type="presParOf" srcId="{75C29AAB-040B-45FB-AD33-CE2DF4828856}" destId="{C9639253-6FAF-4F4B-910C-09695F4532FC}" srcOrd="0" destOrd="0" presId="urn:microsoft.com/office/officeart/2008/layout/NameandTitleOrganizationalChart"/>
+    <dgm:cxn modelId="{0A8812CE-FD10-4D56-9C05-67AEF14B4809}" type="presParOf" srcId="{75C29AAB-040B-45FB-AD33-CE2DF4828856}" destId="{9933E2B2-F539-41E0-AE91-856724C2B93D}" srcOrd="1" destOrd="0" presId="urn:microsoft.com/office/officeart/2008/layout/NameandTitleOrganizationalChart"/>
+    <dgm:cxn modelId="{CE4D5A6C-522E-4B00-9458-13AB191BCB0B}" type="presParOf" srcId="{75C29AAB-040B-45FB-AD33-CE2DF4828856}" destId="{4DF0AF9E-CE07-43F6-930F-35E3F6529A98}" srcOrd="2" destOrd="0" presId="urn:microsoft.com/office/officeart/2008/layout/NameandTitleOrganizationalChart"/>
+    <dgm:cxn modelId="{53DBEDC6-EE51-411D-8D35-9FB772FAA292}" type="presParOf" srcId="{AA354B8F-155E-4A19-B483-BA7DF93144BD}" destId="{BBEEFF55-B195-4987-B9CF-D8E33F0B9074}" srcOrd="1" destOrd="0" presId="urn:microsoft.com/office/officeart/2008/layout/NameandTitleOrganizationalChart"/>
+    <dgm:cxn modelId="{BA2E0443-38C1-40EC-A5F5-AAEA290FB4D6}" type="presParOf" srcId="{AA354B8F-155E-4A19-B483-BA7DF93144BD}" destId="{F9979AAC-8F54-4361-8204-A5FF8E1DC88A}" srcOrd="2" destOrd="0" presId="urn:microsoft.com/office/officeart/2008/layout/NameandTitleOrganizationalChart"/>
+    <dgm:cxn modelId="{AB46799F-B26F-452E-9776-686F047550FA}" type="presParOf" srcId="{5E1F9416-EA58-40B6-8E13-59B7A19CC697}" destId="{8858AB76-B6AA-4C60-8B85-4F42E013C0EB}" srcOrd="2" destOrd="0" presId="urn:microsoft.com/office/officeart/2008/layout/NameandTitleOrganizationalChart"/>
+    <dgm:cxn modelId="{7C2E0D59-AAE1-4446-8396-3F188B481324}" type="presParOf" srcId="{B69835CA-3042-4821-A686-D8F58B68DE90}" destId="{24FB62A2-0961-4DE5-AA3E-16F3CE6E1261}" srcOrd="2" destOrd="0" presId="urn:microsoft.com/office/officeart/2008/layout/NameandTitleOrganizationalChart"/>
+    <dgm:cxn modelId="{D9F8454D-1663-444D-A8FB-97BEC02E2F4F}" type="presParOf" srcId="{597D6C36-37BB-4926-BA47-72AB71D7B8DB}" destId="{69737759-E762-41C2-AAA2-457D9EB16F49}" srcOrd="2" destOrd="0" presId="urn:microsoft.com/office/officeart/2008/layout/NameandTitleOrganizationalChart"/>
+    <dgm:cxn modelId="{D31C3A23-2C81-4314-A74D-1550C79D095F}" type="presParOf" srcId="{C4D44C3E-A6FB-46D9-8306-E0EDB9CD5EFF}" destId="{AAD3050A-66ED-46F3-835F-B22B2F06AF6C}" srcOrd="2" destOrd="0" presId="urn:microsoft.com/office/officeart/2008/layout/NameandTitleOrganizationalChart"/>
+    <dgm:cxn modelId="{50BFFD27-C56E-4265-BF37-1D334D5EAF7C}" type="presParOf" srcId="{242B65B2-6036-4078-9279-8BA23401AA65}" destId="{116C7BD7-F25E-4FB4-8265-5CF1CC380230}" srcOrd="2" destOrd="0" presId="urn:microsoft.com/office/officeart/2008/layout/NameandTitleOrganizationalChart"/>
   </dgm:cxnLst>
   <dgm:bg/>
   <dgm:whole>
@@ -23473,7 +23485,7 @@
 </file>
 
 <file path=customXml/itemProps1.xml><?xml version="1.0" encoding="utf-8"?>
-<ds:datastoreItem xmlns:ds="http://schemas.openxmlformats.org/officeDocument/2006/customXml" ds:itemID="{8BE749B2-CAA8-42AE-9789-AD520FD773C3}">
+<ds:datastoreItem xmlns:ds="http://schemas.openxmlformats.org/officeDocument/2006/customXml" ds:itemID="{CBFB1B02-E0EA-4B24-BCCF-C3D78259DD48}">
   <ds:schemaRefs>
     <ds:schemaRef ds:uri="http://schemas.openxmlformats.org/officeDocument/2006/bibliography"/>
   </ds:schemaRefs>

</xml_diff>

<commit_message>
BAB III UML Sistem Berjalan
</commit_message>
<xml_diff>
--- a/Skripsi_Ahmad Fatoni_1101161014.docx
+++ b/Skripsi_Ahmad Fatoni_1101161014.docx
@@ -1262,6 +1262,7 @@
           <w:id w:val="-1474986206"/>
           <w:citation/>
         </w:sdtPr>
+        <w:sdtEndPr/>
         <w:sdtContent>
           <w:r>
             <w:rPr>
@@ -1367,6 +1368,7 @@
           <w:id w:val="938489158"/>
           <w:citation/>
         </w:sdtPr>
+        <w:sdtEndPr/>
         <w:sdtContent>
           <w:r>
             <w:rPr>
@@ -1439,6 +1441,7 @@
           <w:id w:val="-1552143121"/>
           <w:citation/>
         </w:sdtPr>
+        <w:sdtEndPr/>
         <w:sdtContent>
           <w:r>
             <w:rPr>
@@ -1569,6 +1572,7 @@
           <w:id w:val="-405154672"/>
           <w:citation/>
         </w:sdtPr>
+        <w:sdtEndPr/>
         <w:sdtContent>
           <w:r>
             <w:rPr>
@@ -1820,6 +1824,7 @@
           <w:id w:val="1244521903"/>
           <w:citation/>
         </w:sdtPr>
+        <w:sdtEndPr/>
         <w:sdtContent>
           <w:r>
             <w:rPr>
@@ -1900,6 +1905,7 @@
           <w:id w:val="-1553928825"/>
           <w:citation/>
         </w:sdtPr>
+        <w:sdtEndPr/>
         <w:sdtContent>
           <w:r>
             <w:rPr>
@@ -1988,6 +1994,7 @@
           <w:id w:val="1671603869"/>
           <w:citation/>
         </w:sdtPr>
+        <w:sdtEndPr/>
         <w:sdtContent>
           <w:r>
             <w:rPr>
@@ -2280,6 +2287,7 @@
           <w:id w:val="1961911120"/>
           <w:citation/>
         </w:sdtPr>
+        <w:sdtEndPr/>
         <w:sdtContent>
           <w:r>
             <w:fldChar w:fldCharType="begin"/>
@@ -3818,7 +3826,7 @@
     </w:p>
     <w:p>
       <w:pPr>
-        <w:pStyle w:val="ListParagraph"/>
+        <w:pStyle w:val="Heading4"/>
         <w:numPr>
           <w:ilvl w:val="6"/>
           <w:numId w:val="12"/>
@@ -3826,7 +3834,13 @@
         <w:ind w:left="1800"/>
       </w:pPr>
       <w:r>
-        <w:t>Definisi Laporan Keuangan</w:t>
+        <w:t xml:space="preserve">Definisi </w:t>
+      </w:r>
+      <w:r>
+        <w:t>Laporan</w:t>
+      </w:r>
+      <w:r>
+        <w:t xml:space="preserve"> Keuangan</w:t>
       </w:r>
     </w:p>
     <w:p>
@@ -3867,6 +3881,7 @@
           <w:id w:val="-464201280"/>
           <w:citation/>
         </w:sdtPr>
+        <w:sdtEndPr/>
         <w:sdtContent>
           <w:r>
             <w:rPr>
@@ -3948,6 +3963,7 @@
           <w:id w:val="-1138642916"/>
           <w:citation/>
         </w:sdtPr>
+        <w:sdtEndPr/>
         <w:sdtContent>
           <w:r>
             <w:rPr>
@@ -4005,6 +4021,11 @@
     <w:p>
       <w:pPr>
         <w:ind w:left="1440"/>
+        <w:rPr>
+          <w:rFonts w:cs="Times New Roman"/>
+          <w:color w:val="000000" w:themeColor="text1"/>
+          <w:szCs w:val="24"/>
+        </w:rPr>
       </w:pPr>
       <w:r>
         <w:rPr>
@@ -4017,7 +4038,7 @@
     </w:p>
     <w:p>
       <w:pPr>
-        <w:pStyle w:val="ListParagraph"/>
+        <w:pStyle w:val="Heading4"/>
         <w:numPr>
           <w:ilvl w:val="6"/>
           <w:numId w:val="12"/>
@@ -4109,6 +4130,7 @@
           <w:id w:val="-626083116"/>
           <w:citation/>
         </w:sdtPr>
+        <w:sdtEndPr/>
         <w:sdtContent>
           <w:r>
             <w:rPr>
@@ -4215,6 +4237,7 @@
           <w:id w:val="1575398053"/>
           <w:citation/>
         </w:sdtPr>
+        <w:sdtEndPr/>
         <w:sdtContent>
           <w:r>
             <w:rPr>
@@ -4310,6 +4333,7 @@
           <w:id w:val="-1413384160"/>
           <w:citation/>
         </w:sdtPr>
+        <w:sdtEndPr/>
         <w:sdtContent>
           <w:r>
             <w:rPr>
@@ -4859,6 +4883,7 @@
           <w:id w:val="-508287117"/>
           <w:citation/>
         </w:sdtPr>
+        <w:sdtEndPr/>
         <w:sdtContent>
           <w:r>
             <w:rPr>
@@ -4982,6 +5007,7 @@
           <w:id w:val="1001161738"/>
           <w:citation/>
         </w:sdtPr>
+        <w:sdtEndPr/>
         <w:sdtContent>
           <w:r>
             <w:rPr>
@@ -5119,6 +5145,7 @@
           <w:id w:val="173315354"/>
           <w:citation/>
         </w:sdtPr>
+        <w:sdtEndPr/>
         <w:sdtContent>
           <w:r>
             <w:rPr>
@@ -5412,6 +5439,7 @@
           <w:id w:val="-1437586435"/>
           <w:citation/>
         </w:sdtPr>
+        <w:sdtEndPr/>
         <w:sdtContent>
           <w:r>
             <w:rPr>
@@ -5568,6 +5596,7 @@
           <w:id w:val="-1121218062"/>
           <w:citation/>
         </w:sdtPr>
+        <w:sdtEndPr/>
         <w:sdtContent>
           <w:r>
             <w:rPr>
@@ -5900,6 +5929,7 @@
           <w:id w:val="90671421"/>
           <w:citation/>
         </w:sdtPr>
+        <w:sdtEndPr/>
         <w:sdtContent>
           <w:r>
             <w:rPr>
@@ -6114,6 +6144,7 @@
           <w:id w:val="-1698993358"/>
           <w:citation/>
         </w:sdtPr>
+        <w:sdtEndPr/>
         <w:sdtContent>
           <w:r>
             <w:rPr>
@@ -6270,6 +6301,7 @@
           <w:id w:val="-1247184941"/>
           <w:citation/>
         </w:sdtPr>
+        <w:sdtEndPr/>
         <w:sdtContent>
           <w:r>
             <w:rPr>
@@ -6495,6 +6527,7 @@
           <w:id w:val="1529065665"/>
           <w:citation/>
         </w:sdtPr>
+        <w:sdtEndPr/>
         <w:sdtContent>
           <w:r>
             <w:rPr>
@@ -6657,6 +6690,7 @@
           <w:id w:val="495688362"/>
           <w:citation/>
         </w:sdtPr>
+        <w:sdtEndPr/>
         <w:sdtContent>
           <w:r>
             <w:rPr>
@@ -6827,6 +6861,7 @@
           <w:id w:val="536854629"/>
           <w:citation/>
         </w:sdtPr>
+        <w:sdtEndPr/>
         <w:sdtContent>
           <w:r>
             <w:rPr>
@@ -7001,6 +7036,7 @@
           <w:id w:val="374970441"/>
           <w:citation/>
         </w:sdtPr>
+        <w:sdtEndPr/>
         <w:sdtContent>
           <w:r>
             <w:rPr>
@@ -7142,6 +7178,7 @@
           <w:id w:val="-854196380"/>
           <w:citation/>
         </w:sdtPr>
+        <w:sdtEndPr/>
         <w:sdtContent>
           <w:r>
             <w:rPr>
@@ -7441,6 +7478,7 @@
           <w:id w:val="-1344627829"/>
           <w:citation/>
         </w:sdtPr>
+        <w:sdtEndPr/>
         <w:sdtContent>
           <w:r>
             <w:rPr>
@@ -7528,6 +7566,7 @@
           <w:id w:val="-304003221"/>
           <w:citation/>
         </w:sdtPr>
+        <w:sdtEndPr/>
         <w:sdtContent>
           <w:r>
             <w:rPr>
@@ -8665,6 +8704,9 @@
         <w:jc w:val="center"/>
       </w:pPr>
       <w:r>
+        <w:rPr>
+          <w:noProof/>
+        </w:rPr>
         <w:drawing>
           <wp:inline distT="0" distB="0" distL="0" distR="0">
             <wp:extent cx="4381500" cy="4572000"/>
@@ -8721,6 +8763,9 @@
         <w:br w:type="page"/>
       </w:r>
       <w:r>
+        <w:rPr>
+          <w:noProof/>
+        </w:rPr>
         <w:lastRenderedPageBreak/>
         <w:drawing>
           <wp:inline distT="0" distB="0" distL="0" distR="0" wp14:anchorId="1A5D1CCD" wp14:editId="0126B4F3">
@@ -8782,8 +8827,6 @@
       <w:r>
         <w:br w:type="page"/>
       </w:r>
-      <w:bookmarkStart w:id="10" w:name="_GoBack"/>
-      <w:bookmarkEnd w:id="10"/>
     </w:p>
     <w:p>
       <w:pPr>
@@ -8869,6 +8912,9 @@
       </w:r>
       <w:r>
         <w:t xml:space="preserve"> Unilever dan Nestle</w:t>
+      </w:r>
+      <w:r>
+        <w:t>.</w:t>
       </w:r>
     </w:p>
     <w:p>
@@ -8972,7 +9018,13 @@
         <w:tab/>
       </w:r>
       <w:r>
-        <w:t xml:space="preserve">menyentuh setiap orang indonesia setiap harinya. </w:t>
+        <w:t xml:space="preserve">menyentuh </w:t>
+      </w:r>
+      <w:r>
+        <w:t>semua</w:t>
+      </w:r>
+      <w:r>
+        <w:t xml:space="preserve"> orang indonesia setiap harinya. </w:t>
       </w:r>
     </w:p>
     <w:p>
@@ -9712,12 +9764,6 @@
     </w:p>
     <w:p>
       <w:pPr>
-        <w:pStyle w:val="ListParagraph"/>
-        <w:ind w:left="2160"/>
-      </w:pPr>
-    </w:p>
-    <w:p>
-      <w:pPr>
         <w:pStyle w:val="Heading2"/>
       </w:pPr>
       <w:r>
@@ -9791,7 +9837,7 @@
       <w:pPr>
         <w:pStyle w:val="Heading3"/>
       </w:pPr>
-      <w:bookmarkStart w:id="11" w:name="_Toc61986955"/>
+      <w:bookmarkStart w:id="10" w:name="_Toc61986955"/>
       <w:r>
         <w:t xml:space="preserve">Analisis Kebutuhan </w:t>
       </w:r>
@@ -9807,7 +9853,7 @@
       <w:r>
         <w:t>)</w:t>
       </w:r>
-      <w:bookmarkEnd w:id="11"/>
+      <w:bookmarkEnd w:id="10"/>
       <w:r>
         <w:t xml:space="preserve"> </w:t>
       </w:r>
@@ -9886,7 +9932,7 @@
       <w:pPr>
         <w:pStyle w:val="Heading3"/>
       </w:pPr>
-      <w:bookmarkStart w:id="12" w:name="_Toc61986956"/>
+      <w:bookmarkStart w:id="11" w:name="_Toc61986956"/>
       <w:r>
         <w:t xml:space="preserve">Desain Sistem ( </w:t>
       </w:r>
@@ -9899,7 +9945,7 @@
       <w:r>
         <w:t xml:space="preserve"> )</w:t>
       </w:r>
-      <w:bookmarkEnd w:id="12"/>
+      <w:bookmarkEnd w:id="11"/>
       <w:r>
         <w:t xml:space="preserve"> </w:t>
       </w:r>
@@ -9979,7 +10025,7 @@
       <w:pPr>
         <w:pStyle w:val="Heading3"/>
       </w:pPr>
-      <w:bookmarkStart w:id="13" w:name="_Toc61986957"/>
+      <w:bookmarkStart w:id="12" w:name="_Toc61986957"/>
       <w:r>
         <w:t xml:space="preserve">Penulisan Kode Program ( </w:t>
       </w:r>
@@ -9992,7 +10038,7 @@
       <w:r>
         <w:t xml:space="preserve"> )</w:t>
       </w:r>
-      <w:bookmarkEnd w:id="13"/>
+      <w:bookmarkEnd w:id="12"/>
       <w:r>
         <w:t xml:space="preserve"> </w:t>
       </w:r>
@@ -10038,11 +10084,11 @@
       <w:pPr>
         <w:pStyle w:val="Heading3"/>
       </w:pPr>
-      <w:bookmarkStart w:id="14" w:name="_Toc61986958"/>
+      <w:bookmarkStart w:id="13" w:name="_Toc61986958"/>
       <w:r>
         <w:t>Pengujian Aplikasi</w:t>
       </w:r>
-      <w:bookmarkEnd w:id="14"/>
+      <w:bookmarkEnd w:id="13"/>
       <w:r>
         <w:t xml:space="preserve"> </w:t>
       </w:r>
@@ -10063,7 +10109,7 @@
           <w:color w:val="000000" w:themeColor="text1"/>
           <w:szCs w:val="24"/>
         </w:rPr>
-        <w:t xml:space="preserve">Tahap yang terakhir adalah tahap pengujian, pada tahap ini aplikasi yang telah dibuat sedemikian rupa dijalankan menggunakan komputer dan </w:t>
+        <w:t xml:space="preserve">Tahap yang terakhir adalah tahap pengujian, pada tahap ini aplikasi yang telah dibuat sedemikian rupa dijalankan menggunakan komputer dan diakses oleh staf yang bersangkutan. Pada tahap ini pengujian dilakukan </w:t>
       </w:r>
       <w:r>
         <w:rPr>
@@ -10072,7 +10118,7 @@
           <w:szCs w:val="24"/>
         </w:rPr>
         <w:lastRenderedPageBreak/>
-        <w:t>diakses oleh staf yang bersangkutan. Pada tahap ini pengujian dilakukan untuk mengetahui kekurangan-kekurangan yang ada pada aplikasi buku besar akuntansi.</w:t>
+        <w:t>untuk mengetahui kekurangan-kekurangan yang ada pada aplikasi buku besar akuntansi.</w:t>
       </w:r>
       <w:r>
         <w:rPr>
@@ -10168,7 +10214,6 @@
         <w:t>dan peningkatan jasa sistem sebagai kebutuhan baru.</w:t>
       </w:r>
     </w:p>
-    <w:p/>
     <w:p>
       <w:pPr>
         <w:pStyle w:val="Heading2"/>
@@ -10223,11 +10268,6 @@
     </w:p>
     <w:p>
       <w:pPr>
-        <w:pStyle w:val="BodyText"/>
-      </w:pPr>
-    </w:p>
-    <w:p>
-      <w:pPr>
         <w:pStyle w:val="Heading2"/>
       </w:pPr>
       <w:r>
@@ -10306,29 +10346,12 @@
     </w:p>
     <w:p>
       <w:pPr>
-        <w:pStyle w:val="BodyText"/>
-        <w:rPr>
-          <w:lang w:val="id-ID"/>
-        </w:rPr>
-      </w:pPr>
-    </w:p>
-    <w:p>
-      <w:pPr>
-        <w:pStyle w:val="BodyText"/>
-        <w:rPr>
-          <w:lang w:val="id-ID"/>
-        </w:rPr>
-      </w:pPr>
-    </w:p>
-    <w:p>
-      <w:pPr>
         <w:pStyle w:val="Heading2"/>
         <w:rPr>
           <w:lang w:val="id-ID"/>
         </w:rPr>
       </w:pPr>
       <w:r>
-        <w:lastRenderedPageBreak/>
         <w:t>Analisis Keluaran</w:t>
       </w:r>
     </w:p>
@@ -10462,6 +10485,7 @@
         <w:rPr>
           <w:lang w:val="id-ID"/>
         </w:rPr>
+        <w:lastRenderedPageBreak/>
         <w:t>Media</w:t>
       </w:r>
       <w:r>
@@ -11132,7 +11156,6 @@
         <w:rPr>
           <w:lang w:val="id-ID"/>
         </w:rPr>
-        <w:lastRenderedPageBreak/>
         <w:t>Format</w:t>
       </w:r>
       <w:r>
@@ -11244,6 +11267,7 @@
         </w:rPr>
       </w:pPr>
       <w:r>
+        <w:lastRenderedPageBreak/>
         <w:t>Analisis Masukan</w:t>
       </w:r>
     </w:p>
@@ -11821,7 +11845,6 @@
         <w:rPr>
           <w:i/>
         </w:rPr>
-        <w:lastRenderedPageBreak/>
         <w:t>General</w:t>
       </w:r>
       <w:r>
@@ -11899,6 +11922,7 @@
         <w:rPr>
           <w:i/>
         </w:rPr>
+        <w:lastRenderedPageBreak/>
         <w:t>Chief Accounting</w:t>
       </w:r>
       <w:r>
@@ -11990,52 +12014,1899 @@
           <w:i/>
         </w:rPr>
       </w:pPr>
+    </w:p>
+    <w:p>
+      <w:pPr>
+        <w:pStyle w:val="Heading3"/>
+      </w:pPr>
+      <w:r>
+        <w:t>UML Sistem Berjalan</w:t>
+      </w:r>
+    </w:p>
+    <w:p>
+      <w:r>
+        <w:tab/>
+      </w:r>
+      <w:r>
+        <w:tab/>
+      </w:r>
+      <w:r>
+        <w:tab/>
+        <w:t xml:space="preserve">Berikut ini adalah gambaran aliran data pada sistem </w:t>
+      </w:r>
+      <w:r>
+        <w:tab/>
+      </w:r>
+      <w:r>
+        <w:tab/>
+      </w:r>
+      <w:r>
+        <w:tab/>
+      </w:r>
+      <w:r>
+        <w:tab/>
+        <w:t>pengolahan aktivitas keuangan di PT. Fajar Pangan Lestari.</w:t>
+      </w:r>
+    </w:p>
+    <w:p>
+      <w:pPr>
+        <w:pStyle w:val="Heading4"/>
+        <w:numPr>
+          <w:ilvl w:val="6"/>
+          <w:numId w:val="18"/>
+        </w:numPr>
+        <w:ind w:left="1800"/>
+      </w:pPr>
       <w:r>
         <w:rPr>
           <w:i/>
         </w:rPr>
+        <w:t>Use Case</w:t>
+      </w:r>
+      <w:r>
+        <w:t xml:space="preserve"> Sistem Berjalan</w:t>
+      </w:r>
+    </w:p>
+    <w:p>
+      <w:pPr>
+        <w:keepNext/>
+      </w:pPr>
+      <w:r>
+        <w:tab/>
+      </w:r>
+      <w:r>
+        <w:tab/>
+      </w:r>
+      <w:r>
+        <w:rPr>
+          <w:noProof/>
+        </w:rPr>
+        <w:drawing>
+          <wp:inline distT="0" distB="0" distL="0" distR="0" wp14:anchorId="7B5690A0" wp14:editId="42F7490E">
+            <wp:extent cx="4096249" cy="3684436"/>
+            <wp:effectExtent l="0" t="0" r="0" b="0"/>
+            <wp:docPr id="1" name="Picture 1"/>
+            <wp:cNvGraphicFramePr>
+              <a:graphicFrameLocks xmlns:a="http://schemas.openxmlformats.org/drawingml/2006/main" noChangeAspect="1"/>
+            </wp:cNvGraphicFramePr>
+            <a:graphic xmlns:a="http://schemas.openxmlformats.org/drawingml/2006/main">
+              <a:graphicData uri="http://schemas.openxmlformats.org/drawingml/2006/picture">
+                <pic:pic xmlns:pic="http://schemas.openxmlformats.org/drawingml/2006/picture">
+                  <pic:nvPicPr>
+                    <pic:cNvPr id="0" name=""/>
+                    <pic:cNvPicPr/>
+                  </pic:nvPicPr>
+                  <pic:blipFill>
+                    <a:blip r:embed="rId13"/>
+                    <a:stretch>
+                      <a:fillRect/>
+                    </a:stretch>
+                  </pic:blipFill>
+                  <pic:spPr>
+                    <a:xfrm>
+                      <a:off x="0" y="0"/>
+                      <a:ext cx="4097798" cy="3685829"/>
+                    </a:xfrm>
+                    <a:prstGeom prst="rect">
+                      <a:avLst/>
+                    </a:prstGeom>
+                  </pic:spPr>
+                </pic:pic>
+              </a:graphicData>
+            </a:graphic>
+          </wp:inline>
+        </w:drawing>
+      </w:r>
+    </w:p>
+    <w:p>
+      <w:pPr>
+        <w:pStyle w:val="Caption"/>
+        <w:jc w:val="center"/>
+        <w:rPr>
+          <w:color w:val="auto"/>
+          <w:sz w:val="24"/>
+          <w:szCs w:val="24"/>
+        </w:rPr>
+      </w:pPr>
+      <w:r>
+        <w:rPr>
+          <w:color w:val="auto"/>
+          <w:sz w:val="24"/>
+          <w:szCs w:val="24"/>
+        </w:rPr>
+        <w:tab/>
+      </w:r>
+      <w:r>
+        <w:rPr>
+          <w:color w:val="auto"/>
+          <w:sz w:val="24"/>
+          <w:szCs w:val="24"/>
+        </w:rPr>
+        <w:t xml:space="preserve">Gambar </w:t>
+      </w:r>
+      <w:r>
+        <w:rPr>
+          <w:color w:val="auto"/>
+          <w:sz w:val="24"/>
+          <w:szCs w:val="24"/>
+        </w:rPr>
+        <w:fldChar w:fldCharType="begin"/>
+      </w:r>
+      <w:r>
+        <w:rPr>
+          <w:color w:val="auto"/>
+          <w:sz w:val="24"/>
+          <w:szCs w:val="24"/>
+        </w:rPr>
+        <w:instrText xml:space="preserve"> SEQ Gambar \* ARABIC </w:instrText>
+      </w:r>
+      <w:r>
+        <w:rPr>
+          <w:color w:val="auto"/>
+          <w:sz w:val="24"/>
+          <w:szCs w:val="24"/>
+        </w:rPr>
+        <w:fldChar w:fldCharType="separate"/>
+      </w:r>
+      <w:r>
+        <w:rPr>
+          <w:noProof/>
+          <w:color w:val="auto"/>
+          <w:sz w:val="24"/>
+          <w:szCs w:val="24"/>
+        </w:rPr>
+        <w:t>2</w:t>
+      </w:r>
+      <w:r>
+        <w:rPr>
+          <w:color w:val="auto"/>
+          <w:sz w:val="24"/>
+          <w:szCs w:val="24"/>
+        </w:rPr>
+        <w:fldChar w:fldCharType="end"/>
+      </w:r>
+      <w:r>
+        <w:rPr>
+          <w:color w:val="auto"/>
+          <w:sz w:val="24"/>
+          <w:szCs w:val="24"/>
+        </w:rPr>
         <w:t xml:space="preserve"> </w:t>
       </w:r>
-    </w:p>
+      <w:r>
+        <w:rPr>
+          <w:i/>
+          <w:color w:val="auto"/>
+          <w:sz w:val="24"/>
+          <w:szCs w:val="24"/>
+        </w:rPr>
+        <w:t>Use Case</w:t>
+      </w:r>
+      <w:r>
+        <w:rPr>
+          <w:color w:val="auto"/>
+          <w:sz w:val="24"/>
+          <w:szCs w:val="24"/>
+        </w:rPr>
+        <w:t xml:space="preserve"> Sistem Berjalan</w:t>
+      </w:r>
+    </w:p>
+    <w:p>
+      <w:r>
+        <w:tab/>
+      </w:r>
+      <w:r>
+        <w:tab/>
+      </w:r>
+    </w:p>
+    <w:tbl>
+      <w:tblPr>
+        <w:tblStyle w:val="TableGrid"/>
+        <w:tblW w:w="6390" w:type="dxa"/>
+        <w:tblInd w:w="1638" w:type="dxa"/>
+        <w:tblLook w:val="04A0" w:firstRow="1" w:lastRow="0" w:firstColumn="1" w:lastColumn="0" w:noHBand="0" w:noVBand="1"/>
+      </w:tblPr>
+      <w:tblGrid>
+        <w:gridCol w:w="1137"/>
+        <w:gridCol w:w="5253"/>
+      </w:tblGrid>
+      <w:tr>
+        <w:tc>
+          <w:tcPr>
+            <w:tcW w:w="1137" w:type="dxa"/>
+          </w:tcPr>
+          <w:p>
+            <w:pPr>
+              <w:jc w:val="center"/>
+            </w:pPr>
+            <w:r>
+              <w:t>Use Case</w:t>
+            </w:r>
+          </w:p>
+        </w:tc>
+        <w:tc>
+          <w:tcPr>
+            <w:tcW w:w="5253" w:type="dxa"/>
+          </w:tcPr>
+          <w:p>
+            <w:pPr>
+              <w:jc w:val="center"/>
+            </w:pPr>
+            <w:r>
+              <w:t>Deskripsi</w:t>
+            </w:r>
+          </w:p>
+        </w:tc>
+      </w:tr>
+      <w:tr>
+        <w:tc>
+          <w:tcPr>
+            <w:tcW w:w="1137" w:type="dxa"/>
+          </w:tcPr>
+          <w:p>
+            <w:pPr>
+              <w:tabs>
+                <w:tab w:val="center" w:pos="1930"/>
+              </w:tabs>
+              <w:jc w:val="center"/>
+            </w:pPr>
+            <w:r>
+              <w:t>Admin</w:t>
+            </w:r>
+          </w:p>
+        </w:tc>
+        <w:tc>
+          <w:tcPr>
+            <w:tcW w:w="5253" w:type="dxa"/>
+          </w:tcPr>
+          <w:p>
+            <w:r>
+              <w:t xml:space="preserve">Admin mengelola akun, mengelola transaksi, memproses posting jika transaksi sudah di catat </w:t>
+            </w:r>
+            <w:r>
+              <w:lastRenderedPageBreak/>
+              <w:t xml:space="preserve">oleh </w:t>
+            </w:r>
+            <w:r>
+              <w:rPr>
+                <w:i/>
+              </w:rPr>
+              <w:t>staff</w:t>
+            </w:r>
+            <w:r>
+              <w:t xml:space="preserve"> , membuat laporan yang akan di berikan kepada pimpinan.</w:t>
+            </w:r>
+          </w:p>
+        </w:tc>
+      </w:tr>
+      <w:tr>
+        <w:tc>
+          <w:tcPr>
+            <w:tcW w:w="1137" w:type="dxa"/>
+          </w:tcPr>
+          <w:p>
+            <w:pPr>
+              <w:jc w:val="center"/>
+              <w:rPr>
+                <w:i/>
+              </w:rPr>
+            </w:pPr>
+            <w:r>
+              <w:rPr>
+                <w:i/>
+              </w:rPr>
+              <w:lastRenderedPageBreak/>
+              <w:t>Staff</w:t>
+            </w:r>
+          </w:p>
+        </w:tc>
+        <w:tc>
+          <w:tcPr>
+            <w:tcW w:w="5253" w:type="dxa"/>
+          </w:tcPr>
+          <w:p>
+            <w:r>
+              <w:t>Mencatat transaksi yang terjadi dan memasukan setiap transaksi kedalam akun yang sudah tersedia.</w:t>
+            </w:r>
+          </w:p>
+        </w:tc>
+      </w:tr>
+      <w:tr>
+        <w:tc>
+          <w:tcPr>
+            <w:tcW w:w="1137" w:type="dxa"/>
+          </w:tcPr>
+          <w:p>
+            <w:pPr>
+              <w:jc w:val="center"/>
+            </w:pPr>
+            <w:r>
+              <w:t>Pimpinan</w:t>
+            </w:r>
+          </w:p>
+        </w:tc>
+        <w:tc>
+          <w:tcPr>
+            <w:tcW w:w="5253" w:type="dxa"/>
+          </w:tcPr>
+          <w:p>
+            <w:pPr>
+              <w:keepNext/>
+            </w:pPr>
+            <w:r>
+              <w:t>Melihat laporan buku besar dan mengevaluasi.</w:t>
+            </w:r>
+          </w:p>
+        </w:tc>
+      </w:tr>
+    </w:tbl>
+    <w:p>
+      <w:pPr>
+        <w:pStyle w:val="Caption"/>
+        <w:jc w:val="center"/>
+        <w:rPr>
+          <w:color w:val="auto"/>
+          <w:sz w:val="24"/>
+          <w:szCs w:val="24"/>
+        </w:rPr>
+      </w:pPr>
+      <w:r>
+        <w:rPr>
+          <w:color w:val="auto"/>
+          <w:sz w:val="24"/>
+          <w:szCs w:val="24"/>
+        </w:rPr>
+        <w:tab/>
+      </w:r>
+      <w:r>
+        <w:rPr>
+          <w:color w:val="auto"/>
+          <w:sz w:val="24"/>
+          <w:szCs w:val="24"/>
+        </w:rPr>
+        <w:t xml:space="preserve">Tabel </w:t>
+      </w:r>
+      <w:r>
+        <w:rPr>
+          <w:color w:val="auto"/>
+          <w:sz w:val="24"/>
+          <w:szCs w:val="24"/>
+        </w:rPr>
+        <w:fldChar w:fldCharType="begin"/>
+      </w:r>
+      <w:r>
+        <w:rPr>
+          <w:color w:val="auto"/>
+          <w:sz w:val="24"/>
+          <w:szCs w:val="24"/>
+        </w:rPr>
+        <w:instrText xml:space="preserve"> SEQ Tabel \* ARABIC </w:instrText>
+      </w:r>
+      <w:r>
+        <w:rPr>
+          <w:color w:val="auto"/>
+          <w:sz w:val="24"/>
+          <w:szCs w:val="24"/>
+        </w:rPr>
+        <w:fldChar w:fldCharType="separate"/>
+      </w:r>
+      <w:r>
+        <w:rPr>
+          <w:noProof/>
+          <w:color w:val="auto"/>
+          <w:sz w:val="24"/>
+          <w:szCs w:val="24"/>
+        </w:rPr>
+        <w:t>4</w:t>
+      </w:r>
+      <w:r>
+        <w:rPr>
+          <w:color w:val="auto"/>
+          <w:sz w:val="24"/>
+          <w:szCs w:val="24"/>
+        </w:rPr>
+        <w:fldChar w:fldCharType="end"/>
+      </w:r>
+      <w:r>
+        <w:rPr>
+          <w:color w:val="auto"/>
+          <w:sz w:val="24"/>
+          <w:szCs w:val="24"/>
+        </w:rPr>
+        <w:t xml:space="preserve"> Use Case Sistem Berjalan</w:t>
+      </w:r>
+    </w:p>
+    <w:p/>
+    <w:p>
+      <w:pPr>
+        <w:pStyle w:val="Heading4"/>
+        <w:numPr>
+          <w:ilvl w:val="6"/>
+          <w:numId w:val="18"/>
+        </w:numPr>
+        <w:ind w:left="1800"/>
+      </w:pPr>
+      <w:r>
+        <w:t xml:space="preserve">Activity </w:t>
+      </w:r>
+      <w:r>
+        <w:t xml:space="preserve">Diagram </w:t>
+      </w:r>
+      <w:r>
+        <w:t>Mengelola Akun</w:t>
+      </w:r>
+    </w:p>
+    <w:p>
+      <w:r>
+        <w:tab/>
+      </w:r>
+      <w:r>
+        <w:tab/>
+      </w:r>
+      <w:r>
+        <w:rPr>
+          <w:noProof/>
+        </w:rPr>
+        <w:drawing>
+          <wp:inline distT="0" distB="0" distL="0" distR="0" wp14:anchorId="3687A7C5" wp14:editId="0D3C0D68">
+            <wp:extent cx="3962400" cy="3854001"/>
+            <wp:effectExtent l="0" t="0" r="0" b="0"/>
+            <wp:docPr id="3" name="Picture 3"/>
+            <wp:cNvGraphicFramePr>
+              <a:graphicFrameLocks xmlns:a="http://schemas.openxmlformats.org/drawingml/2006/main" noChangeAspect="1"/>
+            </wp:cNvGraphicFramePr>
+            <a:graphic xmlns:a="http://schemas.openxmlformats.org/drawingml/2006/main">
+              <a:graphicData uri="http://schemas.openxmlformats.org/drawingml/2006/picture">
+                <pic:pic xmlns:pic="http://schemas.openxmlformats.org/drawingml/2006/picture">
+                  <pic:nvPicPr>
+                    <pic:cNvPr id="0" name=""/>
+                    <pic:cNvPicPr/>
+                  </pic:nvPicPr>
+                  <pic:blipFill>
+                    <a:blip r:embed="rId14"/>
+                    <a:stretch>
+                      <a:fillRect/>
+                    </a:stretch>
+                  </pic:blipFill>
+                  <pic:spPr>
+                    <a:xfrm>
+                      <a:off x="0" y="0"/>
+                      <a:ext cx="3973336" cy="3864638"/>
+                    </a:xfrm>
+                    <a:prstGeom prst="rect">
+                      <a:avLst/>
+                    </a:prstGeom>
+                  </pic:spPr>
+                </pic:pic>
+              </a:graphicData>
+            </a:graphic>
+          </wp:inline>
+        </w:drawing>
+      </w:r>
+    </w:p>
+    <w:p>
+      <w:pPr>
+        <w:pStyle w:val="Caption"/>
+        <w:jc w:val="center"/>
+        <w:rPr>
+          <w:color w:val="auto"/>
+          <w:sz w:val="24"/>
+          <w:szCs w:val="24"/>
+        </w:rPr>
+      </w:pPr>
+      <w:r>
+        <w:rPr>
+          <w:color w:val="auto"/>
+          <w:sz w:val="24"/>
+          <w:szCs w:val="24"/>
+        </w:rPr>
+        <w:tab/>
+      </w:r>
+      <w:r>
+        <w:rPr>
+          <w:color w:val="auto"/>
+          <w:sz w:val="24"/>
+          <w:szCs w:val="24"/>
+        </w:rPr>
+        <w:t xml:space="preserve">Gambar </w:t>
+      </w:r>
+      <w:r>
+        <w:rPr>
+          <w:color w:val="auto"/>
+          <w:sz w:val="24"/>
+          <w:szCs w:val="24"/>
+        </w:rPr>
+        <w:fldChar w:fldCharType="begin"/>
+      </w:r>
+      <w:r>
+        <w:rPr>
+          <w:color w:val="auto"/>
+          <w:sz w:val="24"/>
+          <w:szCs w:val="24"/>
+        </w:rPr>
+        <w:instrText xml:space="preserve"> SEQ Gambar \* ARABIC </w:instrText>
+      </w:r>
+      <w:r>
+        <w:rPr>
+          <w:color w:val="auto"/>
+          <w:sz w:val="24"/>
+          <w:szCs w:val="24"/>
+        </w:rPr>
+        <w:fldChar w:fldCharType="separate"/>
+      </w:r>
+      <w:r>
+        <w:rPr>
+          <w:noProof/>
+          <w:color w:val="auto"/>
+          <w:sz w:val="24"/>
+          <w:szCs w:val="24"/>
+        </w:rPr>
+        <w:t>3</w:t>
+      </w:r>
+      <w:r>
+        <w:rPr>
+          <w:color w:val="auto"/>
+          <w:sz w:val="24"/>
+          <w:szCs w:val="24"/>
+        </w:rPr>
+        <w:fldChar w:fldCharType="end"/>
+      </w:r>
+      <w:r>
+        <w:rPr>
+          <w:color w:val="auto"/>
+          <w:sz w:val="24"/>
+          <w:szCs w:val="24"/>
+        </w:rPr>
+        <w:t xml:space="preserve"> Activity Diagram Mengelola Akun</w:t>
+      </w:r>
+    </w:p>
+    <w:p>
+      <w:r>
+        <w:tab/>
+      </w:r>
+      <w:r>
+        <w:tab/>
+      </w:r>
+    </w:p>
+    <w:tbl>
+      <w:tblPr>
+        <w:tblStyle w:val="TableGrid"/>
+        <w:tblW w:w="0" w:type="auto"/>
+        <w:tblInd w:w="1638" w:type="dxa"/>
+        <w:tblLook w:val="04A0" w:firstRow="1" w:lastRow="0" w:firstColumn="1" w:lastColumn="0" w:noHBand="0" w:noVBand="1"/>
+      </w:tblPr>
+      <w:tblGrid>
+        <w:gridCol w:w="1980"/>
+        <w:gridCol w:w="4140"/>
+      </w:tblGrid>
+      <w:tr>
+        <w:tc>
+          <w:tcPr>
+            <w:tcW w:w="1980" w:type="dxa"/>
+            <w:vAlign w:val="center"/>
+          </w:tcPr>
+          <w:p>
+            <w:pPr>
+              <w:jc w:val="center"/>
+            </w:pPr>
+            <w:r>
+              <w:t>Diagram Activity</w:t>
+            </w:r>
+          </w:p>
+        </w:tc>
+        <w:tc>
+          <w:tcPr>
+            <w:tcW w:w="4140" w:type="dxa"/>
+            <w:vAlign w:val="center"/>
+          </w:tcPr>
+          <w:p>
+            <w:pPr>
+              <w:jc w:val="center"/>
+            </w:pPr>
+            <w:r>
+              <w:t>Sistem</w:t>
+            </w:r>
+          </w:p>
+        </w:tc>
+      </w:tr>
+      <w:tr>
+        <w:tc>
+          <w:tcPr>
+            <w:tcW w:w="1980" w:type="dxa"/>
+            <w:vAlign w:val="center"/>
+          </w:tcPr>
+          <w:p>
+            <w:pPr>
+              <w:jc w:val="left"/>
+            </w:pPr>
+            <w:r>
+              <w:t>Deskripsi</w:t>
+            </w:r>
+          </w:p>
+        </w:tc>
+        <w:tc>
+          <w:tcPr>
+            <w:tcW w:w="4140" w:type="dxa"/>
+            <w:vAlign w:val="center"/>
+          </w:tcPr>
+          <w:p>
+            <w:pPr>
+              <w:jc w:val="left"/>
+            </w:pPr>
+            <w:r>
+              <w:t xml:space="preserve">Admin dapat membuat dan menghapus akun, dan memberikan buku akun kepada </w:t>
+            </w:r>
+            <w:r>
+              <w:rPr>
+                <w:i/>
+              </w:rPr>
+              <w:t>staff</w:t>
+            </w:r>
+            <w:r>
+              <w:t>.</w:t>
+            </w:r>
+          </w:p>
+        </w:tc>
+      </w:tr>
+      <w:tr>
+        <w:tc>
+          <w:tcPr>
+            <w:tcW w:w="1980" w:type="dxa"/>
+            <w:vAlign w:val="center"/>
+          </w:tcPr>
+          <w:p>
+            <w:pPr>
+              <w:jc w:val="left"/>
+            </w:pPr>
+            <w:r>
+              <w:t>Aktor</w:t>
+            </w:r>
+          </w:p>
+        </w:tc>
+        <w:tc>
+          <w:tcPr>
+            <w:tcW w:w="4140" w:type="dxa"/>
+            <w:vAlign w:val="center"/>
+          </w:tcPr>
+          <w:p>
+            <w:pPr>
+              <w:keepNext/>
+              <w:jc w:val="left"/>
+            </w:pPr>
+            <w:r>
+              <w:t xml:space="preserve">Admin, </w:t>
+            </w:r>
+            <w:r>
+              <w:rPr>
+                <w:i/>
+              </w:rPr>
+              <w:t>Staff</w:t>
+            </w:r>
+          </w:p>
+        </w:tc>
+      </w:tr>
+    </w:tbl>
+    <w:p>
+      <w:pPr>
+        <w:pStyle w:val="Caption"/>
+        <w:jc w:val="center"/>
+        <w:rPr>
+          <w:color w:val="auto"/>
+          <w:sz w:val="24"/>
+          <w:szCs w:val="24"/>
+        </w:rPr>
+      </w:pPr>
+      <w:r>
+        <w:rPr>
+          <w:color w:val="auto"/>
+          <w:sz w:val="24"/>
+          <w:szCs w:val="24"/>
+        </w:rPr>
+        <w:tab/>
+      </w:r>
+      <w:r>
+        <w:rPr>
+          <w:color w:val="auto"/>
+          <w:sz w:val="24"/>
+          <w:szCs w:val="24"/>
+        </w:rPr>
+        <w:tab/>
+      </w:r>
+      <w:r>
+        <w:rPr>
+          <w:color w:val="auto"/>
+          <w:sz w:val="24"/>
+          <w:szCs w:val="24"/>
+        </w:rPr>
+        <w:t xml:space="preserve">Tabel </w:t>
+      </w:r>
+      <w:r>
+        <w:rPr>
+          <w:color w:val="auto"/>
+          <w:sz w:val="24"/>
+          <w:szCs w:val="24"/>
+        </w:rPr>
+        <w:fldChar w:fldCharType="begin"/>
+      </w:r>
+      <w:r>
+        <w:rPr>
+          <w:color w:val="auto"/>
+          <w:sz w:val="24"/>
+          <w:szCs w:val="24"/>
+        </w:rPr>
+        <w:instrText xml:space="preserve"> SEQ Tabel \* ARABIC </w:instrText>
+      </w:r>
+      <w:r>
+        <w:rPr>
+          <w:color w:val="auto"/>
+          <w:sz w:val="24"/>
+          <w:szCs w:val="24"/>
+        </w:rPr>
+        <w:fldChar w:fldCharType="separate"/>
+      </w:r>
+      <w:r>
+        <w:rPr>
+          <w:noProof/>
+          <w:color w:val="auto"/>
+          <w:sz w:val="24"/>
+          <w:szCs w:val="24"/>
+        </w:rPr>
+        <w:t>5</w:t>
+      </w:r>
+      <w:r>
+        <w:rPr>
+          <w:color w:val="auto"/>
+          <w:sz w:val="24"/>
+          <w:szCs w:val="24"/>
+        </w:rPr>
+        <w:fldChar w:fldCharType="end"/>
+      </w:r>
+      <w:r>
+        <w:rPr>
+          <w:color w:val="auto"/>
+          <w:sz w:val="24"/>
+          <w:szCs w:val="24"/>
+        </w:rPr>
+        <w:t xml:space="preserve"> Diagram Activity Mengelola Akun</w:t>
+      </w:r>
+    </w:p>
+    <w:p>
+      <w:pPr>
+        <w:pStyle w:val="Heading4"/>
+        <w:numPr>
+          <w:ilvl w:val="6"/>
+          <w:numId w:val="18"/>
+        </w:numPr>
+        <w:ind w:left="1800"/>
+      </w:pPr>
+      <w:r>
+        <w:lastRenderedPageBreak/>
+        <w:t>Activity Diagram Mengelola Transaksi</w:t>
+      </w:r>
+    </w:p>
+    <w:p>
+      <w:r>
+        <w:tab/>
+      </w:r>
+      <w:r>
+        <w:tab/>
+      </w:r>
+      <w:r>
+        <w:rPr>
+          <w:noProof/>
+        </w:rPr>
+        <w:drawing>
+          <wp:inline distT="0" distB="0" distL="0" distR="0" wp14:anchorId="47099FD5" wp14:editId="57457AF4">
+            <wp:extent cx="3933412" cy="3389606"/>
+            <wp:effectExtent l="0" t="0" r="0" b="1905"/>
+            <wp:docPr id="4" name="Picture 4"/>
+            <wp:cNvGraphicFramePr>
+              <a:graphicFrameLocks xmlns:a="http://schemas.openxmlformats.org/drawingml/2006/main" noChangeAspect="1"/>
+            </wp:cNvGraphicFramePr>
+            <a:graphic xmlns:a="http://schemas.openxmlformats.org/drawingml/2006/main">
+              <a:graphicData uri="http://schemas.openxmlformats.org/drawingml/2006/picture">
+                <pic:pic xmlns:pic="http://schemas.openxmlformats.org/drawingml/2006/picture">
+                  <pic:nvPicPr>
+                    <pic:cNvPr id="0" name=""/>
+                    <pic:cNvPicPr/>
+                  </pic:nvPicPr>
+                  <pic:blipFill>
+                    <a:blip r:embed="rId15"/>
+                    <a:stretch>
+                      <a:fillRect/>
+                    </a:stretch>
+                  </pic:blipFill>
+                  <pic:spPr>
+                    <a:xfrm>
+                      <a:off x="0" y="0"/>
+                      <a:ext cx="3934899" cy="3390888"/>
+                    </a:xfrm>
+                    <a:prstGeom prst="rect">
+                      <a:avLst/>
+                    </a:prstGeom>
+                  </pic:spPr>
+                </pic:pic>
+              </a:graphicData>
+            </a:graphic>
+          </wp:inline>
+        </w:drawing>
+      </w:r>
+    </w:p>
+    <w:p>
+      <w:pPr>
+        <w:pStyle w:val="Caption"/>
+        <w:jc w:val="center"/>
+        <w:rPr>
+          <w:color w:val="auto"/>
+          <w:sz w:val="24"/>
+          <w:szCs w:val="24"/>
+        </w:rPr>
+      </w:pPr>
+      <w:r>
+        <w:rPr>
+          <w:color w:val="auto"/>
+          <w:sz w:val="24"/>
+          <w:szCs w:val="24"/>
+        </w:rPr>
+        <w:tab/>
+      </w:r>
+      <w:r>
+        <w:rPr>
+          <w:color w:val="auto"/>
+          <w:sz w:val="24"/>
+          <w:szCs w:val="24"/>
+        </w:rPr>
+        <w:tab/>
+      </w:r>
+      <w:r>
+        <w:rPr>
+          <w:color w:val="auto"/>
+          <w:sz w:val="24"/>
+          <w:szCs w:val="24"/>
+        </w:rPr>
+        <w:t xml:space="preserve">Gambar </w:t>
+      </w:r>
+      <w:r>
+        <w:rPr>
+          <w:color w:val="auto"/>
+          <w:sz w:val="24"/>
+          <w:szCs w:val="24"/>
+        </w:rPr>
+        <w:fldChar w:fldCharType="begin"/>
+      </w:r>
+      <w:r>
+        <w:rPr>
+          <w:color w:val="auto"/>
+          <w:sz w:val="24"/>
+          <w:szCs w:val="24"/>
+        </w:rPr>
+        <w:instrText xml:space="preserve"> SEQ Gambar \* ARABIC </w:instrText>
+      </w:r>
+      <w:r>
+        <w:rPr>
+          <w:color w:val="auto"/>
+          <w:sz w:val="24"/>
+          <w:szCs w:val="24"/>
+        </w:rPr>
+        <w:fldChar w:fldCharType="separate"/>
+      </w:r>
+      <w:r>
+        <w:rPr>
+          <w:noProof/>
+          <w:color w:val="auto"/>
+          <w:sz w:val="24"/>
+          <w:szCs w:val="24"/>
+        </w:rPr>
+        <w:t>4</w:t>
+      </w:r>
+      <w:r>
+        <w:rPr>
+          <w:color w:val="auto"/>
+          <w:sz w:val="24"/>
+          <w:szCs w:val="24"/>
+        </w:rPr>
+        <w:fldChar w:fldCharType="end"/>
+      </w:r>
+      <w:r>
+        <w:rPr>
+          <w:color w:val="auto"/>
+          <w:sz w:val="24"/>
+          <w:szCs w:val="24"/>
+        </w:rPr>
+        <w:t xml:space="preserve"> Activity Diagram Mengelola Transaksi</w:t>
+      </w:r>
+    </w:p>
+    <w:p>
+      <w:r>
+        <w:tab/>
+      </w:r>
+      <w:r>
+        <w:tab/>
+      </w:r>
+    </w:p>
+    <w:tbl>
+      <w:tblPr>
+        <w:tblStyle w:val="TableGrid"/>
+        <w:tblW w:w="0" w:type="auto"/>
+        <w:tblInd w:w="1548" w:type="dxa"/>
+        <w:tblLook w:val="04A0" w:firstRow="1" w:lastRow="0" w:firstColumn="1" w:lastColumn="0" w:noHBand="0" w:noVBand="1"/>
+      </w:tblPr>
+      <w:tblGrid>
+        <w:gridCol w:w="1980"/>
+        <w:gridCol w:w="4230"/>
+      </w:tblGrid>
+      <w:tr>
+        <w:tc>
+          <w:tcPr>
+            <w:tcW w:w="1980" w:type="dxa"/>
+            <w:vAlign w:val="center"/>
+          </w:tcPr>
+          <w:p>
+            <w:pPr>
+              <w:jc w:val="center"/>
+            </w:pPr>
+            <w:r>
+              <w:t>Activity Diagram</w:t>
+            </w:r>
+          </w:p>
+        </w:tc>
+        <w:tc>
+          <w:tcPr>
+            <w:tcW w:w="4230" w:type="dxa"/>
+            <w:vAlign w:val="center"/>
+          </w:tcPr>
+          <w:p>
+            <w:pPr>
+              <w:jc w:val="center"/>
+            </w:pPr>
+            <w:r>
+              <w:t>Sistem</w:t>
+            </w:r>
+          </w:p>
+        </w:tc>
+      </w:tr>
+      <w:tr>
+        <w:tc>
+          <w:tcPr>
+            <w:tcW w:w="1980" w:type="dxa"/>
+            <w:vAlign w:val="center"/>
+          </w:tcPr>
+          <w:p>
+            <w:pPr>
+              <w:jc w:val="left"/>
+            </w:pPr>
+            <w:r>
+              <w:t>Deskripsi</w:t>
+            </w:r>
+          </w:p>
+        </w:tc>
+        <w:tc>
+          <w:tcPr>
+            <w:tcW w:w="4230" w:type="dxa"/>
+            <w:vAlign w:val="center"/>
+          </w:tcPr>
+          <w:p>
+            <w:pPr>
+              <w:jc w:val="left"/>
+            </w:pPr>
+            <w:r>
+              <w:rPr>
+                <w:i/>
+              </w:rPr>
+              <w:t>Staff</w:t>
+            </w:r>
+            <w:r>
+              <w:t xml:space="preserve"> mencatat transaksi kedalam buku besar menyesuaikan dengan akun, </w:t>
+            </w:r>
+            <w:r>
+              <w:rPr>
+                <w:i/>
+              </w:rPr>
+              <w:t>staff</w:t>
+            </w:r>
+            <w:r>
+              <w:t xml:space="preserve"> memberikan buku besar kepada admin untuk pengecekan transaksi, jika transaksi ada kesalahan </w:t>
+            </w:r>
+            <w:r>
+              <w:rPr>
+                <w:i/>
+              </w:rPr>
+              <w:t>staff</w:t>
+            </w:r>
+            <w:r>
+              <w:t xml:space="preserve"> mengubah transaksi.</w:t>
+            </w:r>
+          </w:p>
+        </w:tc>
+      </w:tr>
+      <w:tr>
+        <w:tc>
+          <w:tcPr>
+            <w:tcW w:w="1980" w:type="dxa"/>
+            <w:vAlign w:val="center"/>
+          </w:tcPr>
+          <w:p>
+            <w:pPr>
+              <w:jc w:val="left"/>
+            </w:pPr>
+            <w:r>
+              <w:t>Aktor</w:t>
+            </w:r>
+          </w:p>
+        </w:tc>
+        <w:tc>
+          <w:tcPr>
+            <w:tcW w:w="4230" w:type="dxa"/>
+            <w:vAlign w:val="center"/>
+          </w:tcPr>
+          <w:p>
+            <w:pPr>
+              <w:keepNext/>
+              <w:jc w:val="left"/>
+            </w:pPr>
+            <w:r>
+              <w:rPr>
+                <w:i/>
+              </w:rPr>
+              <w:t>Staff</w:t>
+            </w:r>
+            <w:r>
+              <w:t>, Admin</w:t>
+            </w:r>
+          </w:p>
+        </w:tc>
+      </w:tr>
+    </w:tbl>
+    <w:p>
+      <w:pPr>
+        <w:pStyle w:val="Caption"/>
+        <w:jc w:val="center"/>
+        <w:rPr>
+          <w:color w:val="auto"/>
+          <w:sz w:val="24"/>
+          <w:szCs w:val="24"/>
+        </w:rPr>
+      </w:pPr>
+      <w:r>
+        <w:rPr>
+          <w:color w:val="auto"/>
+          <w:sz w:val="24"/>
+          <w:szCs w:val="24"/>
+        </w:rPr>
+        <w:tab/>
+      </w:r>
+      <w:r>
+        <w:rPr>
+          <w:color w:val="auto"/>
+          <w:sz w:val="24"/>
+          <w:szCs w:val="24"/>
+        </w:rPr>
+        <w:t xml:space="preserve">Tabel </w:t>
+      </w:r>
+      <w:r>
+        <w:rPr>
+          <w:color w:val="auto"/>
+          <w:sz w:val="24"/>
+          <w:szCs w:val="24"/>
+        </w:rPr>
+        <w:fldChar w:fldCharType="begin"/>
+      </w:r>
+      <w:r>
+        <w:rPr>
+          <w:color w:val="auto"/>
+          <w:sz w:val="24"/>
+          <w:szCs w:val="24"/>
+        </w:rPr>
+        <w:instrText xml:space="preserve"> SEQ Tabel \* ARABIC </w:instrText>
+      </w:r>
+      <w:r>
+        <w:rPr>
+          <w:color w:val="auto"/>
+          <w:sz w:val="24"/>
+          <w:szCs w:val="24"/>
+        </w:rPr>
+        <w:fldChar w:fldCharType="separate"/>
+      </w:r>
+      <w:r>
+        <w:rPr>
+          <w:noProof/>
+          <w:color w:val="auto"/>
+          <w:sz w:val="24"/>
+          <w:szCs w:val="24"/>
+        </w:rPr>
+        <w:t>6</w:t>
+      </w:r>
+      <w:r>
+        <w:rPr>
+          <w:color w:val="auto"/>
+          <w:sz w:val="24"/>
+          <w:szCs w:val="24"/>
+        </w:rPr>
+        <w:fldChar w:fldCharType="end"/>
+      </w:r>
+      <w:r>
+        <w:rPr>
+          <w:color w:val="auto"/>
+          <w:sz w:val="24"/>
+          <w:szCs w:val="24"/>
+        </w:rPr>
+        <w:t xml:space="preserve"> Activity Diagram Mengelola Transaksi</w:t>
+      </w:r>
+      <w:r>
+        <w:rPr>
+          <w:color w:val="auto"/>
+          <w:sz w:val="24"/>
+          <w:szCs w:val="24"/>
+        </w:rPr>
+        <w:br/>
+      </w:r>
+    </w:p>
+    <w:p>
+      <w:pPr>
+        <w:pStyle w:val="Heading4"/>
+        <w:numPr>
+          <w:ilvl w:val="6"/>
+          <w:numId w:val="18"/>
+        </w:numPr>
+        <w:ind w:left="1800"/>
+      </w:pPr>
+      <w:r>
+        <w:lastRenderedPageBreak/>
+        <w:t>Activity Diagram Memproses Posting</w:t>
+      </w:r>
+    </w:p>
+    <w:p>
+      <w:pPr>
+        <w:keepNext/>
+      </w:pPr>
+      <w:r>
+        <w:tab/>
+      </w:r>
+      <w:r>
+        <w:tab/>
+      </w:r>
+      <w:r>
+        <w:rPr>
+          <w:noProof/>
+        </w:rPr>
+        <w:drawing>
+          <wp:inline distT="0" distB="0" distL="0" distR="0" wp14:anchorId="5331DCC8" wp14:editId="3AEFB55B">
+            <wp:extent cx="3762375" cy="3663354"/>
+            <wp:effectExtent l="0" t="0" r="0" b="0"/>
+            <wp:docPr id="5" name="Picture 5"/>
+            <wp:cNvGraphicFramePr>
+              <a:graphicFrameLocks xmlns:a="http://schemas.openxmlformats.org/drawingml/2006/main" noChangeAspect="1"/>
+            </wp:cNvGraphicFramePr>
+            <a:graphic xmlns:a="http://schemas.openxmlformats.org/drawingml/2006/main">
+              <a:graphicData uri="http://schemas.openxmlformats.org/drawingml/2006/picture">
+                <pic:pic xmlns:pic="http://schemas.openxmlformats.org/drawingml/2006/picture">
+                  <pic:nvPicPr>
+                    <pic:cNvPr id="0" name=""/>
+                    <pic:cNvPicPr/>
+                  </pic:nvPicPr>
+                  <pic:blipFill>
+                    <a:blip r:embed="rId16"/>
+                    <a:stretch>
+                      <a:fillRect/>
+                    </a:stretch>
+                  </pic:blipFill>
+                  <pic:spPr>
+                    <a:xfrm>
+                      <a:off x="0" y="0"/>
+                      <a:ext cx="3764362" cy="3665289"/>
+                    </a:xfrm>
+                    <a:prstGeom prst="rect">
+                      <a:avLst/>
+                    </a:prstGeom>
+                  </pic:spPr>
+                </pic:pic>
+              </a:graphicData>
+            </a:graphic>
+          </wp:inline>
+        </w:drawing>
+      </w:r>
+    </w:p>
+    <w:p>
+      <w:pPr>
+        <w:pStyle w:val="Caption"/>
+        <w:jc w:val="center"/>
+        <w:rPr>
+          <w:color w:val="auto"/>
+          <w:sz w:val="24"/>
+          <w:szCs w:val="24"/>
+        </w:rPr>
+      </w:pPr>
+      <w:r>
+        <w:rPr>
+          <w:color w:val="auto"/>
+          <w:sz w:val="24"/>
+          <w:szCs w:val="24"/>
+        </w:rPr>
+        <w:tab/>
+      </w:r>
+      <w:r>
+        <w:rPr>
+          <w:color w:val="auto"/>
+          <w:sz w:val="24"/>
+          <w:szCs w:val="24"/>
+        </w:rPr>
+        <w:t xml:space="preserve">Gambar </w:t>
+      </w:r>
+      <w:r>
+        <w:rPr>
+          <w:color w:val="auto"/>
+          <w:sz w:val="24"/>
+          <w:szCs w:val="24"/>
+        </w:rPr>
+        <w:fldChar w:fldCharType="begin"/>
+      </w:r>
+      <w:r>
+        <w:rPr>
+          <w:color w:val="auto"/>
+          <w:sz w:val="24"/>
+          <w:szCs w:val="24"/>
+        </w:rPr>
+        <w:instrText xml:space="preserve"> SEQ Gambar \* ARABIC </w:instrText>
+      </w:r>
+      <w:r>
+        <w:rPr>
+          <w:color w:val="auto"/>
+          <w:sz w:val="24"/>
+          <w:szCs w:val="24"/>
+        </w:rPr>
+        <w:fldChar w:fldCharType="separate"/>
+      </w:r>
+      <w:r>
+        <w:rPr>
+          <w:noProof/>
+          <w:color w:val="auto"/>
+          <w:sz w:val="24"/>
+          <w:szCs w:val="24"/>
+        </w:rPr>
+        <w:t>5</w:t>
+      </w:r>
+      <w:r>
+        <w:rPr>
+          <w:color w:val="auto"/>
+          <w:sz w:val="24"/>
+          <w:szCs w:val="24"/>
+        </w:rPr>
+        <w:fldChar w:fldCharType="end"/>
+      </w:r>
+      <w:r>
+        <w:rPr>
+          <w:color w:val="auto"/>
+          <w:sz w:val="24"/>
+          <w:szCs w:val="24"/>
+        </w:rPr>
+        <w:t xml:space="preserve"> Activity Diagram Memproses Posting</w:t>
+      </w:r>
+    </w:p>
+    <w:p>
+      <w:r>
+        <w:tab/>
+      </w:r>
+      <w:r>
+        <w:tab/>
+      </w:r>
+    </w:p>
+    <w:tbl>
+      <w:tblPr>
+        <w:tblStyle w:val="TableGrid"/>
+        <w:tblW w:w="0" w:type="auto"/>
+        <w:tblInd w:w="1548" w:type="dxa"/>
+        <w:tblLook w:val="04A0" w:firstRow="1" w:lastRow="0" w:firstColumn="1" w:lastColumn="0" w:noHBand="0" w:noVBand="1"/>
+      </w:tblPr>
+      <w:tblGrid>
+        <w:gridCol w:w="2070"/>
+        <w:gridCol w:w="4050"/>
+      </w:tblGrid>
+      <w:tr>
+        <w:tc>
+          <w:tcPr>
+            <w:tcW w:w="2070" w:type="dxa"/>
+            <w:vAlign w:val="center"/>
+          </w:tcPr>
+          <w:p>
+            <w:pPr>
+              <w:jc w:val="center"/>
+            </w:pPr>
+            <w:r>
+              <w:t>Activity Diagram</w:t>
+            </w:r>
+          </w:p>
+        </w:tc>
+        <w:tc>
+          <w:tcPr>
+            <w:tcW w:w="4050" w:type="dxa"/>
+            <w:vAlign w:val="center"/>
+          </w:tcPr>
+          <w:p>
+            <w:pPr>
+              <w:jc w:val="center"/>
+            </w:pPr>
+            <w:r>
+              <w:t>Sistem</w:t>
+            </w:r>
+          </w:p>
+        </w:tc>
+      </w:tr>
+      <w:tr>
+        <w:tc>
+          <w:tcPr>
+            <w:tcW w:w="2070" w:type="dxa"/>
+            <w:vAlign w:val="center"/>
+          </w:tcPr>
+          <w:p>
+            <w:pPr>
+              <w:jc w:val="left"/>
+            </w:pPr>
+            <w:r>
+              <w:t>Deskripsi</w:t>
+            </w:r>
+          </w:p>
+        </w:tc>
+        <w:tc>
+          <w:tcPr>
+            <w:tcW w:w="4050" w:type="dxa"/>
+            <w:vAlign w:val="center"/>
+          </w:tcPr>
+          <w:p>
+            <w:pPr>
+              <w:jc w:val="left"/>
+              <w:rPr>
+                <w:i/>
+              </w:rPr>
+            </w:pPr>
+            <w:r>
+              <w:t xml:space="preserve">Admin melakukan penyesuaian saldo pada setiap akun, dan memberikan buku besar kepada </w:t>
+            </w:r>
+            <w:r>
+              <w:rPr>
+                <w:i/>
+              </w:rPr>
+              <w:t>staff</w:t>
+            </w:r>
+          </w:p>
+        </w:tc>
+      </w:tr>
+      <w:tr>
+        <w:tc>
+          <w:tcPr>
+            <w:tcW w:w="2070" w:type="dxa"/>
+            <w:vAlign w:val="center"/>
+          </w:tcPr>
+          <w:p>
+            <w:pPr>
+              <w:jc w:val="left"/>
+            </w:pPr>
+            <w:r>
+              <w:t>Aktor</w:t>
+            </w:r>
+          </w:p>
+        </w:tc>
+        <w:tc>
+          <w:tcPr>
+            <w:tcW w:w="4050" w:type="dxa"/>
+            <w:vAlign w:val="center"/>
+          </w:tcPr>
+          <w:p>
+            <w:pPr>
+              <w:keepNext/>
+              <w:jc w:val="left"/>
+            </w:pPr>
+            <w:r>
+              <w:t xml:space="preserve">Admin, </w:t>
+            </w:r>
+            <w:r>
+              <w:rPr>
+                <w:i/>
+              </w:rPr>
+              <w:t>Staff</w:t>
+            </w:r>
+          </w:p>
+        </w:tc>
+      </w:tr>
+    </w:tbl>
+    <w:p>
+      <w:pPr>
+        <w:pStyle w:val="Caption"/>
+        <w:jc w:val="center"/>
+        <w:rPr>
+          <w:color w:val="auto"/>
+          <w:sz w:val="24"/>
+          <w:szCs w:val="24"/>
+        </w:rPr>
+      </w:pPr>
+      <w:r>
+        <w:rPr>
+          <w:color w:val="auto"/>
+          <w:sz w:val="24"/>
+          <w:szCs w:val="24"/>
+        </w:rPr>
+        <w:tab/>
+      </w:r>
+      <w:r>
+        <w:rPr>
+          <w:color w:val="auto"/>
+          <w:sz w:val="24"/>
+          <w:szCs w:val="24"/>
+        </w:rPr>
+        <w:t xml:space="preserve">Tabel </w:t>
+      </w:r>
+      <w:r>
+        <w:rPr>
+          <w:color w:val="auto"/>
+          <w:sz w:val="24"/>
+          <w:szCs w:val="24"/>
+        </w:rPr>
+        <w:fldChar w:fldCharType="begin"/>
+      </w:r>
+      <w:r>
+        <w:rPr>
+          <w:color w:val="auto"/>
+          <w:sz w:val="24"/>
+          <w:szCs w:val="24"/>
+        </w:rPr>
+        <w:instrText xml:space="preserve"> SEQ Tabel \* ARABIC </w:instrText>
+      </w:r>
+      <w:r>
+        <w:rPr>
+          <w:color w:val="auto"/>
+          <w:sz w:val="24"/>
+          <w:szCs w:val="24"/>
+        </w:rPr>
+        <w:fldChar w:fldCharType="separate"/>
+      </w:r>
+      <w:r>
+        <w:rPr>
+          <w:noProof/>
+          <w:color w:val="auto"/>
+          <w:sz w:val="24"/>
+          <w:szCs w:val="24"/>
+        </w:rPr>
+        <w:t>7</w:t>
+      </w:r>
+      <w:r>
+        <w:rPr>
+          <w:color w:val="auto"/>
+          <w:sz w:val="24"/>
+          <w:szCs w:val="24"/>
+        </w:rPr>
+        <w:fldChar w:fldCharType="end"/>
+      </w:r>
+      <w:r>
+        <w:rPr>
+          <w:color w:val="auto"/>
+          <w:sz w:val="24"/>
+          <w:szCs w:val="24"/>
+        </w:rPr>
+        <w:t xml:space="preserve"> Activity Diagram Memproses Posting</w:t>
+      </w:r>
+    </w:p>
+    <w:p>
+      <w:r>
+        <w:tab/>
+      </w:r>
+    </w:p>
+    <w:p>
+      <w:pPr>
+        <w:pStyle w:val="Heading4"/>
+        <w:numPr>
+          <w:ilvl w:val="6"/>
+          <w:numId w:val="18"/>
+        </w:numPr>
+        <w:ind w:left="1800"/>
+      </w:pPr>
+      <w:r>
+        <w:lastRenderedPageBreak/>
+        <w:t>Activity Diagram Mengelola Laporan</w:t>
+      </w:r>
+    </w:p>
+    <w:p>
+      <w:pPr>
+        <w:keepNext/>
+      </w:pPr>
+      <w:r>
+        <w:tab/>
+      </w:r>
+      <w:r>
+        <w:tab/>
+      </w:r>
+      <w:r>
+        <w:rPr>
+          <w:noProof/>
+        </w:rPr>
+        <w:drawing>
+          <wp:inline distT="0" distB="0" distL="0" distR="0" wp14:anchorId="01F8CA79" wp14:editId="407C2CF1">
+            <wp:extent cx="3952317" cy="3781425"/>
+            <wp:effectExtent l="0" t="0" r="0" b="0"/>
+            <wp:docPr id="7" name="Picture 7"/>
+            <wp:cNvGraphicFramePr>
+              <a:graphicFrameLocks xmlns:a="http://schemas.openxmlformats.org/drawingml/2006/main" noChangeAspect="1"/>
+            </wp:cNvGraphicFramePr>
+            <a:graphic xmlns:a="http://schemas.openxmlformats.org/drawingml/2006/main">
+              <a:graphicData uri="http://schemas.openxmlformats.org/drawingml/2006/picture">
+                <pic:pic xmlns:pic="http://schemas.openxmlformats.org/drawingml/2006/picture">
+                  <pic:nvPicPr>
+                    <pic:cNvPr id="0" name=""/>
+                    <pic:cNvPicPr/>
+                  </pic:nvPicPr>
+                  <pic:blipFill>
+                    <a:blip r:embed="rId17"/>
+                    <a:stretch>
+                      <a:fillRect/>
+                    </a:stretch>
+                  </pic:blipFill>
+                  <pic:spPr>
+                    <a:xfrm>
+                      <a:off x="0" y="0"/>
+                      <a:ext cx="3954803" cy="3783803"/>
+                    </a:xfrm>
+                    <a:prstGeom prst="rect">
+                      <a:avLst/>
+                    </a:prstGeom>
+                  </pic:spPr>
+                </pic:pic>
+              </a:graphicData>
+            </a:graphic>
+          </wp:inline>
+        </w:drawing>
+      </w:r>
+    </w:p>
+    <w:p>
+      <w:pPr>
+        <w:pStyle w:val="Caption"/>
+        <w:jc w:val="center"/>
+        <w:rPr>
+          <w:color w:val="auto"/>
+          <w:sz w:val="24"/>
+          <w:szCs w:val="24"/>
+        </w:rPr>
+      </w:pPr>
+      <w:r>
+        <w:rPr>
+          <w:color w:val="auto"/>
+          <w:sz w:val="24"/>
+          <w:szCs w:val="24"/>
+        </w:rPr>
+        <w:tab/>
+      </w:r>
+      <w:r>
+        <w:rPr>
+          <w:color w:val="auto"/>
+          <w:sz w:val="24"/>
+          <w:szCs w:val="24"/>
+        </w:rPr>
+        <w:t xml:space="preserve">Gambar </w:t>
+      </w:r>
+      <w:r>
+        <w:rPr>
+          <w:color w:val="auto"/>
+          <w:sz w:val="24"/>
+          <w:szCs w:val="24"/>
+        </w:rPr>
+        <w:fldChar w:fldCharType="begin"/>
+      </w:r>
+      <w:r>
+        <w:rPr>
+          <w:color w:val="auto"/>
+          <w:sz w:val="24"/>
+          <w:szCs w:val="24"/>
+        </w:rPr>
+        <w:instrText xml:space="preserve"> SEQ Gambar \* ARABIC </w:instrText>
+      </w:r>
+      <w:r>
+        <w:rPr>
+          <w:color w:val="auto"/>
+          <w:sz w:val="24"/>
+          <w:szCs w:val="24"/>
+        </w:rPr>
+        <w:fldChar w:fldCharType="separate"/>
+      </w:r>
+      <w:r>
+        <w:rPr>
+          <w:noProof/>
+          <w:color w:val="auto"/>
+          <w:sz w:val="24"/>
+          <w:szCs w:val="24"/>
+        </w:rPr>
+        <w:t>6</w:t>
+      </w:r>
+      <w:r>
+        <w:rPr>
+          <w:color w:val="auto"/>
+          <w:sz w:val="24"/>
+          <w:szCs w:val="24"/>
+        </w:rPr>
+        <w:fldChar w:fldCharType="end"/>
+      </w:r>
+      <w:r>
+        <w:rPr>
+          <w:color w:val="auto"/>
+          <w:sz w:val="24"/>
+          <w:szCs w:val="24"/>
+        </w:rPr>
+        <w:t xml:space="preserve"> Activity Diagram Mengelola Laporan</w:t>
+      </w:r>
+    </w:p>
+    <w:p/>
+    <w:tbl>
+      <w:tblPr>
+        <w:tblStyle w:val="TableGrid"/>
+        <w:tblW w:w="0" w:type="auto"/>
+        <w:tblInd w:w="1548" w:type="dxa"/>
+        <w:tblLook w:val="04A0" w:firstRow="1" w:lastRow="0" w:firstColumn="1" w:lastColumn="0" w:noHBand="0" w:noVBand="1"/>
+      </w:tblPr>
+      <w:tblGrid>
+        <w:gridCol w:w="2070"/>
+        <w:gridCol w:w="4140"/>
+      </w:tblGrid>
+      <w:tr>
+        <w:tc>
+          <w:tcPr>
+            <w:tcW w:w="2070" w:type="dxa"/>
+            <w:vAlign w:val="center"/>
+          </w:tcPr>
+          <w:p>
+            <w:pPr>
+              <w:jc w:val="center"/>
+            </w:pPr>
+            <w:r>
+              <w:t>Activity Diagram</w:t>
+            </w:r>
+          </w:p>
+        </w:tc>
+        <w:tc>
+          <w:tcPr>
+            <w:tcW w:w="4140" w:type="dxa"/>
+            <w:vAlign w:val="center"/>
+          </w:tcPr>
+          <w:p>
+            <w:pPr>
+              <w:jc w:val="center"/>
+            </w:pPr>
+            <w:r>
+              <w:t>Sistem</w:t>
+            </w:r>
+          </w:p>
+        </w:tc>
+      </w:tr>
+      <w:tr>
+        <w:tc>
+          <w:tcPr>
+            <w:tcW w:w="2070" w:type="dxa"/>
+            <w:vAlign w:val="center"/>
+          </w:tcPr>
+          <w:p>
+            <w:pPr>
+              <w:jc w:val="left"/>
+            </w:pPr>
+            <w:r>
+              <w:t>Deskripsi</w:t>
+            </w:r>
+          </w:p>
+        </w:tc>
+        <w:tc>
+          <w:tcPr>
+            <w:tcW w:w="4140" w:type="dxa"/>
+            <w:vAlign w:val="center"/>
+          </w:tcPr>
+          <w:p>
+            <w:pPr>
+              <w:jc w:val="left"/>
+              <w:rPr>
+                <w:i/>
+              </w:rPr>
+            </w:pPr>
+            <w:r>
+              <w:t xml:space="preserve">Admin </w:t>
+            </w:r>
+            <w:r>
+              <w:t>membuat laporan keuangan buku besar dan memberikan kepada pimpinan untuk di evaluasi.</w:t>
+            </w:r>
+          </w:p>
+        </w:tc>
+      </w:tr>
+      <w:tr>
+        <w:tc>
+          <w:tcPr>
+            <w:tcW w:w="2070" w:type="dxa"/>
+            <w:vAlign w:val="center"/>
+          </w:tcPr>
+          <w:p>
+            <w:pPr>
+              <w:jc w:val="left"/>
+            </w:pPr>
+            <w:r>
+              <w:t>Aktor</w:t>
+            </w:r>
+          </w:p>
+        </w:tc>
+        <w:tc>
+          <w:tcPr>
+            <w:tcW w:w="4140" w:type="dxa"/>
+            <w:vAlign w:val="center"/>
+          </w:tcPr>
+          <w:p>
+            <w:pPr>
+              <w:keepNext/>
+              <w:jc w:val="left"/>
+            </w:pPr>
+            <w:r>
+              <w:t xml:space="preserve">Admin, </w:t>
+            </w:r>
+            <w:r>
+              <w:t>Pimpinan</w:t>
+            </w:r>
+          </w:p>
+        </w:tc>
+      </w:tr>
+    </w:tbl>
+    <w:p/>
     <w:p>
       <w:pPr>
         <w:pStyle w:val="Heading3"/>
       </w:pPr>
       <w:r>
-        <w:t>UML Sistem Berjalan</w:t>
-      </w:r>
-    </w:p>
-    <w:p>
-      <w:r>
-        <w:tab/>
-      </w:r>
-      <w:r>
-        <w:tab/>
-      </w:r>
-      <w:r>
-        <w:tab/>
-        <w:t xml:space="preserve">Berikut ini adalah gambaran aliran data pada sistem </w:t>
-      </w:r>
-      <w:r>
-        <w:tab/>
-      </w:r>
-      <w:r>
-        <w:tab/>
-      </w:r>
-      <w:r>
-        <w:tab/>
-      </w:r>
-      <w:r>
-        <w:tab/>
-        <w:t>pengolahan aktivitas keuangan di PT. Fajar Pangan Lestari.</w:t>
+        <w:lastRenderedPageBreak/>
+        <w:t>Spesifikasi Basis Data (ERD dan Tabel Data)</w:t>
       </w:r>
     </w:p>
     <w:p>
       <w:pPr>
         <w:pStyle w:val="Heading3"/>
-      </w:pPr>
-      <w:r>
-        <w:t>Spesifikasi Basis Data (ERD dan Tabel Data)</w:t>
+        <w:numPr>
+          <w:ilvl w:val="0"/>
+          <w:numId w:val="0"/>
+        </w:numPr>
+        <w:ind w:left="720"/>
+      </w:pPr>
+      <w:r>
+        <w:rPr>
+          <w:noProof/>
+        </w:rPr>
+        <w:drawing>
+          <wp:inline distT="0" distB="0" distL="0" distR="0" wp14:anchorId="724C027A" wp14:editId="6908060B">
+            <wp:extent cx="5189517" cy="3224597"/>
+            <wp:effectExtent l="0" t="0" r="0" b="0"/>
+            <wp:docPr id="9" name="Picture 9"/>
+            <wp:cNvGraphicFramePr>
+              <a:graphicFrameLocks xmlns:a="http://schemas.openxmlformats.org/drawingml/2006/main" noChangeAspect="1"/>
+            </wp:cNvGraphicFramePr>
+            <a:graphic xmlns:a="http://schemas.openxmlformats.org/drawingml/2006/main">
+              <a:graphicData uri="http://schemas.openxmlformats.org/drawingml/2006/picture">
+                <pic:pic xmlns:pic="http://schemas.openxmlformats.org/drawingml/2006/picture">
+                  <pic:nvPicPr>
+                    <pic:cNvPr id="0" name=""/>
+                    <pic:cNvPicPr/>
+                  </pic:nvPicPr>
+                  <pic:blipFill>
+                    <a:blip r:embed="rId18"/>
+                    <a:stretch>
+                      <a:fillRect/>
+                    </a:stretch>
+                  </pic:blipFill>
+                  <pic:spPr>
+                    <a:xfrm>
+                      <a:off x="0" y="0"/>
+                      <a:ext cx="5201688" cy="3232160"/>
+                    </a:xfrm>
+                    <a:prstGeom prst="rect">
+                      <a:avLst/>
+                    </a:prstGeom>
+                  </pic:spPr>
+                </pic:pic>
+              </a:graphicData>
+            </a:graphic>
+          </wp:inline>
+        </w:drawing>
+      </w:r>
+    </w:p>
+    <w:p>
+      <w:pPr>
+        <w:pStyle w:val="Caption"/>
+        <w:jc w:val="center"/>
+        <w:rPr>
+          <w:color w:val="auto"/>
+          <w:sz w:val="24"/>
+          <w:szCs w:val="24"/>
+        </w:rPr>
+      </w:pPr>
+      <w:r>
+        <w:rPr>
+          <w:color w:val="auto"/>
+          <w:sz w:val="24"/>
+          <w:szCs w:val="24"/>
+        </w:rPr>
+        <w:tab/>
+      </w:r>
+      <w:r>
+        <w:rPr>
+          <w:color w:val="auto"/>
+          <w:sz w:val="24"/>
+          <w:szCs w:val="24"/>
+        </w:rPr>
+        <w:tab/>
+      </w:r>
+      <w:bookmarkStart w:id="14" w:name="_GoBack"/>
+      <w:bookmarkEnd w:id="14"/>
+      <w:r>
+        <w:rPr>
+          <w:color w:val="auto"/>
+          <w:sz w:val="24"/>
+          <w:szCs w:val="24"/>
+        </w:rPr>
+        <w:t xml:space="preserve">Gambar </w:t>
+      </w:r>
+      <w:r>
+        <w:rPr>
+          <w:color w:val="auto"/>
+          <w:sz w:val="24"/>
+          <w:szCs w:val="24"/>
+        </w:rPr>
+        <w:fldChar w:fldCharType="begin"/>
+      </w:r>
+      <w:r>
+        <w:rPr>
+          <w:color w:val="auto"/>
+          <w:sz w:val="24"/>
+          <w:szCs w:val="24"/>
+        </w:rPr>
+        <w:instrText xml:space="preserve"> SEQ Gambar \* ARABIC </w:instrText>
+      </w:r>
+      <w:r>
+        <w:rPr>
+          <w:color w:val="auto"/>
+          <w:sz w:val="24"/>
+          <w:szCs w:val="24"/>
+        </w:rPr>
+        <w:fldChar w:fldCharType="separate"/>
+      </w:r>
+      <w:r>
+        <w:rPr>
+          <w:noProof/>
+          <w:color w:val="auto"/>
+          <w:sz w:val="24"/>
+          <w:szCs w:val="24"/>
+        </w:rPr>
+        <w:t>7</w:t>
+      </w:r>
+      <w:r>
+        <w:rPr>
+          <w:color w:val="auto"/>
+          <w:sz w:val="24"/>
+          <w:szCs w:val="24"/>
+        </w:rPr>
+        <w:fldChar w:fldCharType="end"/>
+      </w:r>
+      <w:r>
+        <w:rPr>
+          <w:color w:val="auto"/>
+          <w:sz w:val="24"/>
+          <w:szCs w:val="24"/>
+        </w:rPr>
+        <w:t xml:space="preserve"> ERD Sitem Berjalan</w:t>
       </w:r>
     </w:p>
     <w:sectPr>
@@ -18141,122 +20012,122 @@
     </dgm:pt>
   </dgm:ptLst>
   <dgm:cxnLst>
-    <dgm:cxn modelId="{17679E78-07C3-4BDD-B840-ED3017803523}" type="presOf" srcId="{EFDC305D-37D1-4B1F-9607-4B0B90305A51}" destId="{2A641062-577F-4DBB-9E11-9DD891348D2E}" srcOrd="0" destOrd="0" presId="urn:microsoft.com/office/officeart/2008/layout/NameandTitleOrganizationalChart"/>
-    <dgm:cxn modelId="{825CDB74-7CC4-41B9-A570-52FA6C8BD284}" type="presOf" srcId="{C5088C8F-02B3-4EC9-BB1B-D5C9BAE98DD8}" destId="{BE36AD12-7731-40D1-9711-1C6B3B467EB8}" srcOrd="0" destOrd="0" presId="urn:microsoft.com/office/officeart/2008/layout/NameandTitleOrganizationalChart"/>
-    <dgm:cxn modelId="{0EFE6508-2ECC-42B9-8EC9-962E26C8570D}" type="presOf" srcId="{26814EA2-BEB9-4EAA-85E9-B5BD4F834A44}" destId="{E4FA66CF-6EE5-4277-9997-4E77B00E08CB}" srcOrd="0" destOrd="0" presId="urn:microsoft.com/office/officeart/2008/layout/NameandTitleOrganizationalChart"/>
-    <dgm:cxn modelId="{6E998273-37F9-4691-BFCC-94D2F40B5983}" type="presOf" srcId="{AB91D0A6-E49F-4BB9-BC76-B1F736A09194}" destId="{731F2065-DB1D-411A-B666-B6C8B3B09FA1}" srcOrd="0" destOrd="0" presId="urn:microsoft.com/office/officeart/2008/layout/NameandTitleOrganizationalChart"/>
-    <dgm:cxn modelId="{98B84700-3BE9-4C01-817A-2BE982881B2F}" type="presOf" srcId="{3FEACA1E-404E-4E1D-8938-622F4A4F348C}" destId="{4DF0AF9E-CE07-43F6-930F-35E3F6529A98}" srcOrd="1" destOrd="0" presId="urn:microsoft.com/office/officeart/2008/layout/NameandTitleOrganizationalChart"/>
-    <dgm:cxn modelId="{2D410494-750D-4E16-A122-1641EA11A568}" type="presOf" srcId="{91DAE956-661F-4B88-934B-1879048B9DC1}" destId="{888D97C7-DD49-4CE2-AA02-F489A8235223}" srcOrd="0" destOrd="0" presId="urn:microsoft.com/office/officeart/2008/layout/NameandTitleOrganizationalChart"/>
+    <dgm:cxn modelId="{8BD5FA9D-3F2E-4430-B28E-DB65C2176C61}" type="presOf" srcId="{468E6B8E-D0EF-48C6-ADE8-4DC46374FA48}" destId="{178A2321-06E0-4098-922B-AA65089E3B87}" srcOrd="0" destOrd="0" presId="urn:microsoft.com/office/officeart/2008/layout/NameandTitleOrganizationalChart"/>
+    <dgm:cxn modelId="{314A40D8-8BC4-4DCC-95AD-844BCA73029D}" type="presOf" srcId="{5F2DA039-554C-49A1-9CE1-53974186D3C4}" destId="{5A16337E-32FC-46C5-A1E4-EA65BB6927A2}" srcOrd="0" destOrd="0" presId="urn:microsoft.com/office/officeart/2008/layout/NameandTitleOrganizationalChart"/>
+    <dgm:cxn modelId="{9657CFCE-230E-4648-81FA-58CDDA0C36B6}" type="presOf" srcId="{A08654F8-253C-48B4-85A6-0A1EAC21CE67}" destId="{BF9EAA6B-0E94-4A79-9227-A73C0F2FB5EB}" srcOrd="0" destOrd="0" presId="urn:microsoft.com/office/officeart/2008/layout/NameandTitleOrganizationalChart"/>
+    <dgm:cxn modelId="{41C422DB-A69D-4F80-BA3D-6718E58F336A}" type="presOf" srcId="{EFDC305D-37D1-4B1F-9607-4B0B90305A51}" destId="{251D6ACB-56B0-4A9B-98D8-2660217FCCB5}" srcOrd="1" destOrd="0" presId="urn:microsoft.com/office/officeart/2008/layout/NameandTitleOrganizationalChart"/>
+    <dgm:cxn modelId="{A2E2C90F-886E-4E87-B945-A0B88473B842}" type="presOf" srcId="{8374449F-CDB1-4C3F-A986-EBC505887F09}" destId="{A5E3D605-5E1D-4834-A670-99F8A349DE10}" srcOrd="0" destOrd="0" presId="urn:microsoft.com/office/officeart/2008/layout/NameandTitleOrganizationalChart"/>
     <dgm:cxn modelId="{E8885435-4107-4841-9B53-AFF68FF86837}" srcId="{C5088C8F-02B3-4EC9-BB1B-D5C9BAE98DD8}" destId="{2363087D-5F53-4CA3-AAFB-BC1C42304452}" srcOrd="1" destOrd="0" parTransId="{0B97CF63-6909-43F0-9D1A-C82B6D1C4D6B}" sibTransId="{6CDECB45-B09F-4F6F-B502-F66FC094C220}"/>
-    <dgm:cxn modelId="{4C0393C2-7378-4815-8434-840F0CBC4C57}" type="presOf" srcId="{4F938864-9266-4938-892A-81E8F33C69D2}" destId="{9933E2B2-F539-41E0-AE91-856724C2B93D}" srcOrd="0" destOrd="0" presId="urn:microsoft.com/office/officeart/2008/layout/NameandTitleOrganizationalChart"/>
+    <dgm:cxn modelId="{A91D7969-5287-48CE-A1BA-46476C2D68C9}" type="presOf" srcId="{575E1A44-FF3E-4810-A709-FCFF8F2E9E0B}" destId="{EC8AB655-C319-4D60-B38E-EAB20E6B64F2}" srcOrd="0" destOrd="0" presId="urn:microsoft.com/office/officeart/2008/layout/NameandTitleOrganizationalChart"/>
     <dgm:cxn modelId="{4CD9E544-D898-4674-A82C-D1A3CDB443D6}" srcId="{6A7579AE-3837-4B5A-898F-02E915AA610D}" destId="{A08654F8-253C-48B4-85A6-0A1EAC21CE67}" srcOrd="0" destOrd="0" parTransId="{6FF237F9-AE56-45C9-B66F-ACF1A4A00486}" sibTransId="{5F2DA039-554C-49A1-9CE1-53974186D3C4}"/>
     <dgm:cxn modelId="{25C059DA-8EED-45C8-BFDF-D95E2447E494}" srcId="{C5088C8F-02B3-4EC9-BB1B-D5C9BAE98DD8}" destId="{EFDC305D-37D1-4B1F-9607-4B0B90305A51}" srcOrd="0" destOrd="0" parTransId="{7B49DD12-AAD7-49D5-BE0E-2542EB3BFA80}" sibTransId="{91DAE956-661F-4B88-934B-1879048B9DC1}"/>
-    <dgm:cxn modelId="{BACF22C3-6958-47AA-B40C-BE396E723277}" type="presOf" srcId="{2C6F9AAE-A17A-47C9-A77C-39C3EFA5051C}" destId="{6A979376-60A7-448F-BCCF-C71326ED7EB2}" srcOrd="1" destOrd="0" presId="urn:microsoft.com/office/officeart/2008/layout/NameandTitleOrganizationalChart"/>
-    <dgm:cxn modelId="{368B6CD0-A209-4969-BC52-21F37E7699E6}" type="presOf" srcId="{AADE7B74-A3AF-4D03-AE66-12BE0B4D308C}" destId="{33BCE270-1095-4E8A-A23B-9D1199F37664}" srcOrd="0" destOrd="0" presId="urn:microsoft.com/office/officeart/2008/layout/NameandTitleOrganizationalChart"/>
-    <dgm:cxn modelId="{A217D8F5-78FC-45C4-966F-51483733BC58}" type="presOf" srcId="{A08654F8-253C-48B4-85A6-0A1EAC21CE67}" destId="{65B46B6C-FDBF-46EE-AB5A-70EEF53E0E4E}" srcOrd="1" destOrd="0" presId="urn:microsoft.com/office/officeart/2008/layout/NameandTitleOrganizationalChart"/>
-    <dgm:cxn modelId="{CB400D26-6290-49C8-96EC-DC7113FF44A0}" type="presOf" srcId="{24BF86F3-8357-4F73-B1F4-230E74481E89}" destId="{33CE1770-18FD-4CD5-83F1-01C68E16A8BA}" srcOrd="0" destOrd="0" presId="urn:microsoft.com/office/officeart/2008/layout/NameandTitleOrganizationalChart"/>
+    <dgm:cxn modelId="{B659FBEB-496A-4ED0-BE4F-AA58EA531C76}" type="presOf" srcId="{2C6F9AAE-A17A-47C9-A77C-39C3EFA5051C}" destId="{4C8C2691-2E54-4673-8982-ED9164334B1E}" srcOrd="0" destOrd="0" presId="urn:microsoft.com/office/officeart/2008/layout/NameandTitleOrganizationalChart"/>
+    <dgm:cxn modelId="{17BAFFF5-FC55-4F7D-8696-770C41949518}" type="presOf" srcId="{26814EA2-BEB9-4EAA-85E9-B5BD4F834A44}" destId="{E4FA66CF-6EE5-4277-9997-4E77B00E08CB}" srcOrd="0" destOrd="0" presId="urn:microsoft.com/office/officeart/2008/layout/NameandTitleOrganizationalChart"/>
+    <dgm:cxn modelId="{457C37ED-DF3C-4FE0-AF1F-1AEA53D5BD81}" type="presOf" srcId="{6A7579AE-3837-4B5A-898F-02E915AA610D}" destId="{C6D698B4-AD42-428D-B016-6913FA2F1958}" srcOrd="1" destOrd="0" presId="urn:microsoft.com/office/officeart/2008/layout/NameandTitleOrganizationalChart"/>
+    <dgm:cxn modelId="{6F78F510-1024-4816-8D62-B885134A3A76}" type="presOf" srcId="{CE7213EF-0541-456F-A73F-49AA0A94B19C}" destId="{6A2C9281-A70B-4BA4-9EDA-87F83184C665}" srcOrd="0" destOrd="0" presId="urn:microsoft.com/office/officeart/2008/layout/NameandTitleOrganizationalChart"/>
     <dgm:cxn modelId="{BF42F97B-0EFB-48A6-8695-C8D813D33F13}" srcId="{2363087D-5F53-4CA3-AAFB-BC1C42304452}" destId="{3FEACA1E-404E-4E1D-8938-622F4A4F348C}" srcOrd="1" destOrd="0" parTransId="{AE31A7E5-B7F2-4AF2-AFAF-9D02F6E6AB29}" sibTransId="{4F938864-9266-4938-892A-81E8F33C69D2}"/>
-    <dgm:cxn modelId="{1529460D-B9E2-4030-89B9-6A8CAD0A4C49}" type="presOf" srcId="{8374449F-CDB1-4C3F-A986-EBC505887F09}" destId="{A5E3D605-5E1D-4834-A670-99F8A349DE10}" srcOrd="0" destOrd="0" presId="urn:microsoft.com/office/officeart/2008/layout/NameandTitleOrganizationalChart"/>
-    <dgm:cxn modelId="{A08CE3C3-A601-4812-99B3-EC948B2DCB30}" type="presOf" srcId="{5BF99240-2359-46CA-A600-9BB056948307}" destId="{CD572C59-2EA2-42C3-91F3-3009DE655F19}" srcOrd="0" destOrd="0" presId="urn:microsoft.com/office/officeart/2008/layout/NameandTitleOrganizationalChart"/>
-    <dgm:cxn modelId="{94C0B075-C41B-4EB7-A538-46C9DE7080A1}" type="presOf" srcId="{2C6F9AAE-A17A-47C9-A77C-39C3EFA5051C}" destId="{4C8C2691-2E54-4673-8982-ED9164334B1E}" srcOrd="0" destOrd="0" presId="urn:microsoft.com/office/officeart/2008/layout/NameandTitleOrganizationalChart"/>
-    <dgm:cxn modelId="{203EF7DC-C00E-48A0-B802-58C0B62A4261}" type="presOf" srcId="{EFDC305D-37D1-4B1F-9607-4B0B90305A51}" destId="{251D6ACB-56B0-4A9B-98D8-2660217FCCB5}" srcOrd="1" destOrd="0" presId="urn:microsoft.com/office/officeart/2008/layout/NameandTitleOrganizationalChart"/>
-    <dgm:cxn modelId="{D8F92641-D67B-4A94-9F67-4D72A56B5BA6}" type="presOf" srcId="{6CDECB45-B09F-4F6F-B502-F66FC094C220}" destId="{025CA3CE-A210-4E72-B900-B1CDF9C8070F}" srcOrd="0" destOrd="0" presId="urn:microsoft.com/office/officeart/2008/layout/NameandTitleOrganizationalChart"/>
+    <dgm:cxn modelId="{36F3EB72-06AA-41B2-BF0D-9069154B6488}" type="presOf" srcId="{ED0D3AEE-934A-40C4-8942-2A5C384BF6C1}" destId="{6FA8C371-7462-4F6F-B8C6-6C7E91711CD4}" srcOrd="0" destOrd="0" presId="urn:microsoft.com/office/officeart/2008/layout/NameandTitleOrganizationalChart"/>
+    <dgm:cxn modelId="{5AB73764-561A-4B40-9721-9879912982A9}" type="presOf" srcId="{B3479A33-9477-4452-8466-F87ED5672C1C}" destId="{A4BD586F-F8D4-4ACB-ACF0-FD558AFBF2C5}" srcOrd="0" destOrd="0" presId="urn:microsoft.com/office/officeart/2008/layout/NameandTitleOrganizationalChart"/>
+    <dgm:cxn modelId="{A487DF56-A59A-4460-810E-A4A2841EB031}" type="presOf" srcId="{19A2A154-B24A-437A-909D-168E18B42CB6}" destId="{8174101D-094D-44CB-AF95-ED994A04C000}" srcOrd="0" destOrd="0" presId="urn:microsoft.com/office/officeart/2008/layout/NameandTitleOrganizationalChart"/>
+    <dgm:cxn modelId="{12550A3C-4D37-4394-B1F2-155943394D22}" type="presOf" srcId="{3FEACA1E-404E-4E1D-8938-622F4A4F348C}" destId="{4DF0AF9E-CE07-43F6-930F-35E3F6529A98}" srcOrd="1" destOrd="0" presId="urn:microsoft.com/office/officeart/2008/layout/NameandTitleOrganizationalChart"/>
+    <dgm:cxn modelId="{F087A3F6-AB19-4E18-8435-15BD29481B48}" type="presOf" srcId="{6FF237F9-AE56-45C9-B66F-ACF1A4A00486}" destId="{CB527E54-32FC-46E8-8194-8641F7EE786B}" srcOrd="0" destOrd="0" presId="urn:microsoft.com/office/officeart/2008/layout/NameandTitleOrganizationalChart"/>
     <dgm:cxn modelId="{60C448D0-AD72-4544-8373-06277AE8177F}" srcId="{19A2A154-B24A-437A-909D-168E18B42CB6}" destId="{6A7579AE-3837-4B5A-898F-02E915AA610D}" srcOrd="0" destOrd="0" parTransId="{AB91D0A6-E49F-4BB9-BC76-B1F736A09194}" sibTransId="{5BF99240-2359-46CA-A600-9BB056948307}"/>
-    <dgm:cxn modelId="{ECBC919B-4053-49BA-8673-8B19CA077F2B}" type="presOf" srcId="{3FEACA1E-404E-4E1D-8938-622F4A4F348C}" destId="{C9639253-6FAF-4F4B-910C-09695F4532FC}" srcOrd="0" destOrd="0" presId="urn:microsoft.com/office/officeart/2008/layout/NameandTitleOrganizationalChart"/>
-    <dgm:cxn modelId="{901C8FE4-0F1A-49DB-94A1-C2D722281B0A}" type="presOf" srcId="{468E6B8E-D0EF-48C6-ADE8-4DC46374FA48}" destId="{178A2321-06E0-4098-922B-AA65089E3B87}" srcOrd="0" destOrd="0" presId="urn:microsoft.com/office/officeart/2008/layout/NameandTitleOrganizationalChart"/>
+    <dgm:cxn modelId="{C84E90BE-FF35-4545-AE81-BAB97E76FB2D}" type="presOf" srcId="{A08654F8-253C-48B4-85A6-0A1EAC21CE67}" destId="{65B46B6C-FDBF-46EE-AB5A-70EEF53E0E4E}" srcOrd="1" destOrd="0" presId="urn:microsoft.com/office/officeart/2008/layout/NameandTitleOrganizationalChart"/>
     <dgm:cxn modelId="{F9973C58-3932-439E-92C6-9472AFDC934F}" srcId="{2363087D-5F53-4CA3-AAFB-BC1C42304452}" destId="{B3479A33-9477-4452-8466-F87ED5672C1C}" srcOrd="0" destOrd="0" parTransId="{575E1A44-FF3E-4810-A709-FCFF8F2E9E0B}" sibTransId="{AADE7B74-A3AF-4D03-AE66-12BE0B4D308C}"/>
-    <dgm:cxn modelId="{3EBAFFF1-479F-4602-A060-75EC39693C28}" type="presOf" srcId="{2363087D-5F53-4CA3-AAFB-BC1C42304452}" destId="{1DD0153D-7C5F-4F13-80BF-2B5D37D24EF6}" srcOrd="1" destOrd="0" presId="urn:microsoft.com/office/officeart/2008/layout/NameandTitleOrganizationalChart"/>
-    <dgm:cxn modelId="{0B06A424-1FEF-4335-A969-B54737F36F07}" type="presOf" srcId="{B3479A33-9477-4452-8466-F87ED5672C1C}" destId="{A4BD586F-F8D4-4ACB-ACF0-FD558AFBF2C5}" srcOrd="0" destOrd="0" presId="urn:microsoft.com/office/officeart/2008/layout/NameandTitleOrganizationalChart"/>
+    <dgm:cxn modelId="{B2520EBC-F23C-4158-9AC6-8C8BC1AC055A}" type="presOf" srcId="{AADE7B74-A3AF-4D03-AE66-12BE0B4D308C}" destId="{33BCE270-1095-4E8A-A23B-9D1199F37664}" srcOrd="0" destOrd="0" presId="urn:microsoft.com/office/officeart/2008/layout/NameandTitleOrganizationalChart"/>
+    <dgm:cxn modelId="{C8D6CED3-3341-4EC3-ACAE-7AC6DCE3B259}" type="presOf" srcId="{6A7579AE-3837-4B5A-898F-02E915AA610D}" destId="{073BF843-525D-4C1D-8CCF-B043522C4B92}" srcOrd="0" destOrd="0" presId="urn:microsoft.com/office/officeart/2008/layout/NameandTitleOrganizationalChart"/>
+    <dgm:cxn modelId="{8AD9CEF0-0849-474A-AA43-046990DB3F6C}" type="presOf" srcId="{3FEACA1E-404E-4E1D-8938-622F4A4F348C}" destId="{C9639253-6FAF-4F4B-910C-09695F4532FC}" srcOrd="0" destOrd="0" presId="urn:microsoft.com/office/officeart/2008/layout/NameandTitleOrganizationalChart"/>
     <dgm:cxn modelId="{31513393-88B4-4AA4-BFAC-153220238A00}" srcId="{EFDC305D-37D1-4B1F-9607-4B0B90305A51}" destId="{2C6F9AAE-A17A-47C9-A77C-39C3EFA5051C}" srcOrd="0" destOrd="0" parTransId="{26814EA2-BEB9-4EAA-85E9-B5BD4F834A44}" sibTransId="{ED0D3AEE-934A-40C4-8942-2A5C384BF6C1}"/>
-    <dgm:cxn modelId="{0B8F0339-FB31-435C-9806-2725322D1DD4}" type="presOf" srcId="{ED0D3AEE-934A-40C4-8942-2A5C384BF6C1}" destId="{6FA8C371-7462-4F6F-B8C6-6C7E91711CD4}" srcOrd="0" destOrd="0" presId="urn:microsoft.com/office/officeart/2008/layout/NameandTitleOrganizationalChart"/>
-    <dgm:cxn modelId="{876254B7-C9A1-4214-8154-A67E42B78109}" type="presOf" srcId="{6A7579AE-3837-4B5A-898F-02E915AA610D}" destId="{073BF843-525D-4C1D-8CCF-B043522C4B92}" srcOrd="0" destOrd="0" presId="urn:microsoft.com/office/officeart/2008/layout/NameandTitleOrganizationalChart"/>
-    <dgm:cxn modelId="{FA523DE1-348E-4B94-9BF5-67A5ED4D5080}" type="presOf" srcId="{19A2A154-B24A-437A-909D-168E18B42CB6}" destId="{8174101D-094D-44CB-AF95-ED994A04C000}" srcOrd="0" destOrd="0" presId="urn:microsoft.com/office/officeart/2008/layout/NameandTitleOrganizationalChart"/>
-    <dgm:cxn modelId="{9DF69CF7-9780-4A23-B853-70650235966F}" type="presOf" srcId="{7B49DD12-AAD7-49D5-BE0E-2542EB3BFA80}" destId="{7A3F382A-4A56-4B6F-91DF-93BC951A7C97}" srcOrd="0" destOrd="0" presId="urn:microsoft.com/office/officeart/2008/layout/NameandTitleOrganizationalChart"/>
-    <dgm:cxn modelId="{91D904D6-9341-4715-AEC5-4EEAFF4DC8A5}" type="presOf" srcId="{6FF237F9-AE56-45C9-B66F-ACF1A4A00486}" destId="{CB527E54-32FC-46E8-8194-8641F7EE786B}" srcOrd="0" destOrd="0" presId="urn:microsoft.com/office/officeart/2008/layout/NameandTitleOrganizationalChart"/>
-    <dgm:cxn modelId="{8740F612-0146-41F8-831D-7AE4EE276098}" type="presOf" srcId="{2363087D-5F53-4CA3-AAFB-BC1C42304452}" destId="{091A8E0F-EEFB-4839-8906-5000B7109C29}" srcOrd="0" destOrd="0" presId="urn:microsoft.com/office/officeart/2008/layout/NameandTitleOrganizationalChart"/>
-    <dgm:cxn modelId="{5B50E330-9A11-4A7E-8F75-F95A29197EDD}" type="presOf" srcId="{A08654F8-253C-48B4-85A6-0A1EAC21CE67}" destId="{BF9EAA6B-0E94-4A79-9227-A73C0F2FB5EB}" srcOrd="0" destOrd="0" presId="urn:microsoft.com/office/officeart/2008/layout/NameandTitleOrganizationalChart"/>
-    <dgm:cxn modelId="{83FEF61C-3CB1-4601-A6FF-32184754058F}" type="presOf" srcId="{0B97CF63-6909-43F0-9D1A-C82B6D1C4D6B}" destId="{B7D5125A-F3FF-484E-8E41-FA0B48541BFA}" srcOrd="0" destOrd="0" presId="urn:microsoft.com/office/officeart/2008/layout/NameandTitleOrganizationalChart"/>
-    <dgm:cxn modelId="{D8B7D167-DEDF-4B2F-9E0A-F3BC42C9D2EC}" type="presOf" srcId="{B3479A33-9477-4452-8466-F87ED5672C1C}" destId="{24CBF127-2FC3-4D17-ADE0-D5FADD588244}" srcOrd="1" destOrd="0" presId="urn:microsoft.com/office/officeart/2008/layout/NameandTitleOrganizationalChart"/>
-    <dgm:cxn modelId="{6AE05371-639C-4D39-B617-849E0A960796}" type="presOf" srcId="{5F2DA039-554C-49A1-9CE1-53974186D3C4}" destId="{5A16337E-32FC-46C5-A1E4-EA65BB6927A2}" srcOrd="0" destOrd="0" presId="urn:microsoft.com/office/officeart/2008/layout/NameandTitleOrganizationalChart"/>
-    <dgm:cxn modelId="{F6E141EA-C409-4D1F-974C-4F9732D6FF78}" type="presOf" srcId="{19A2A154-B24A-437A-909D-168E18B42CB6}" destId="{D9A50DDE-8B40-4DD7-BFB6-A8B82625CDCB}" srcOrd="1" destOrd="0" presId="urn:microsoft.com/office/officeart/2008/layout/NameandTitleOrganizationalChart"/>
-    <dgm:cxn modelId="{03AC549B-3AAF-433A-B926-53C31CDFEC1B}" type="presOf" srcId="{AE31A7E5-B7F2-4AF2-AFAF-9D02F6E6AB29}" destId="{064876A1-6A06-48B5-B791-70E579B74363}" srcOrd="0" destOrd="0" presId="urn:microsoft.com/office/officeart/2008/layout/NameandTitleOrganizationalChart"/>
-    <dgm:cxn modelId="{61952951-FE06-4234-80E8-96CDF037BAD2}" type="presOf" srcId="{6A7579AE-3837-4B5A-898F-02E915AA610D}" destId="{C6D698B4-AD42-428D-B016-6913FA2F1958}" srcOrd="1" destOrd="0" presId="urn:microsoft.com/office/officeart/2008/layout/NameandTitleOrganizationalChart"/>
+    <dgm:cxn modelId="{7CC103ED-6214-414E-AFB0-F9614035E060}" type="presOf" srcId="{2C6F9AAE-A17A-47C9-A77C-39C3EFA5051C}" destId="{6A979376-60A7-448F-BCCF-C71326ED7EB2}" srcOrd="1" destOrd="0" presId="urn:microsoft.com/office/officeart/2008/layout/NameandTitleOrganizationalChart"/>
+    <dgm:cxn modelId="{7954C111-122F-4F57-BAC2-59BEDAC6E59C}" type="presOf" srcId="{C5088C8F-02B3-4EC9-BB1B-D5C9BAE98DD8}" destId="{DCFAAFEF-8CC1-4AE5-A47B-2DCFA2DC720E}" srcOrd="1" destOrd="0" presId="urn:microsoft.com/office/officeart/2008/layout/NameandTitleOrganizationalChart"/>
+    <dgm:cxn modelId="{64776030-398E-4F6F-912C-140CAAF4EEDD}" type="presOf" srcId="{7B49DD12-AAD7-49D5-BE0E-2542EB3BFA80}" destId="{7A3F382A-4A56-4B6F-91DF-93BC951A7C97}" srcOrd="0" destOrd="0" presId="urn:microsoft.com/office/officeart/2008/layout/NameandTitleOrganizationalChart"/>
+    <dgm:cxn modelId="{35A6C28A-FE12-48CD-8B4E-E1F634EA1D79}" type="presOf" srcId="{4F938864-9266-4938-892A-81E8F33C69D2}" destId="{9933E2B2-F539-41E0-AE91-856724C2B93D}" srcOrd="0" destOrd="0" presId="urn:microsoft.com/office/officeart/2008/layout/NameandTitleOrganizationalChart"/>
+    <dgm:cxn modelId="{9394B70D-C436-461C-9702-52620C23BE93}" type="presOf" srcId="{AB91D0A6-E49F-4BB9-BC76-B1F736A09194}" destId="{731F2065-DB1D-411A-B666-B6C8B3B09FA1}" srcOrd="0" destOrd="0" presId="urn:microsoft.com/office/officeart/2008/layout/NameandTitleOrganizationalChart"/>
+    <dgm:cxn modelId="{288F3409-C445-473B-840C-29B8A2406A48}" type="presOf" srcId="{2363087D-5F53-4CA3-AAFB-BC1C42304452}" destId="{1DD0153D-7C5F-4F13-80BF-2B5D37D24EF6}" srcOrd="1" destOrd="0" presId="urn:microsoft.com/office/officeart/2008/layout/NameandTitleOrganizationalChart"/>
+    <dgm:cxn modelId="{A283F07C-FAA9-4F49-A007-839D3E9A12DB}" type="presOf" srcId="{19A2A154-B24A-437A-909D-168E18B42CB6}" destId="{D9A50DDE-8B40-4DD7-BFB6-A8B82625CDCB}" srcOrd="1" destOrd="0" presId="urn:microsoft.com/office/officeart/2008/layout/NameandTitleOrganizationalChart"/>
+    <dgm:cxn modelId="{59894DFA-1853-4DC9-8C79-5E84291F928B}" type="presOf" srcId="{5BF99240-2359-46CA-A600-9BB056948307}" destId="{CD572C59-2EA2-42C3-91F3-3009DE655F19}" srcOrd="0" destOrd="0" presId="urn:microsoft.com/office/officeart/2008/layout/NameandTitleOrganizationalChart"/>
+    <dgm:cxn modelId="{02D2761E-4478-4320-96EB-6BEFD6D7CE95}" type="presOf" srcId="{B3479A33-9477-4452-8466-F87ED5672C1C}" destId="{24CBF127-2FC3-4D17-ADE0-D5FADD588244}" srcOrd="1" destOrd="0" presId="urn:microsoft.com/office/officeart/2008/layout/NameandTitleOrganizationalChart"/>
+    <dgm:cxn modelId="{96E71CFF-0317-4884-B823-A942F68D6FD8}" type="presOf" srcId="{EFDC305D-37D1-4B1F-9607-4B0B90305A51}" destId="{2A641062-577F-4DBB-9E11-9DD891348D2E}" srcOrd="0" destOrd="0" presId="urn:microsoft.com/office/officeart/2008/layout/NameandTitleOrganizationalChart"/>
+    <dgm:cxn modelId="{C93E1293-E918-42B2-BF65-2AC6F3F4F7AA}" type="presOf" srcId="{6CDECB45-B09F-4F6F-B502-F66FC094C220}" destId="{025CA3CE-A210-4E72-B900-B1CDF9C8070F}" srcOrd="0" destOrd="0" presId="urn:microsoft.com/office/officeart/2008/layout/NameandTitleOrganizationalChart"/>
+    <dgm:cxn modelId="{66FEB86A-5BB3-4876-89EA-BC159FE02231}" type="presOf" srcId="{24BF86F3-8357-4F73-B1F4-230E74481E89}" destId="{33CE1770-18FD-4CD5-83F1-01C68E16A8BA}" srcOrd="0" destOrd="0" presId="urn:microsoft.com/office/officeart/2008/layout/NameandTitleOrganizationalChart"/>
+    <dgm:cxn modelId="{6AE9D8B5-A4FB-4C17-AD33-111C0694444B}" type="presOf" srcId="{C5088C8F-02B3-4EC9-BB1B-D5C9BAE98DD8}" destId="{BE36AD12-7731-40D1-9711-1C6B3B467EB8}" srcOrd="0" destOrd="0" presId="urn:microsoft.com/office/officeart/2008/layout/NameandTitleOrganizationalChart"/>
+    <dgm:cxn modelId="{75BB1C27-5536-41FB-89F6-6DF2A9D010F3}" type="presOf" srcId="{2363087D-5F53-4CA3-AAFB-BC1C42304452}" destId="{091A8E0F-EEFB-4839-8906-5000B7109C29}" srcOrd="0" destOrd="0" presId="urn:microsoft.com/office/officeart/2008/layout/NameandTitleOrganizationalChart"/>
     <dgm:cxn modelId="{941F48F5-049C-40EB-BE51-D42974DCD6C5}" srcId="{24BF86F3-8357-4F73-B1F4-230E74481E89}" destId="{19A2A154-B24A-437A-909D-168E18B42CB6}" srcOrd="0" destOrd="0" parTransId="{7AA085AF-C644-445A-80F7-B3E43C635FE3}" sibTransId="{CE7213EF-0541-456F-A73F-49AA0A94B19C}"/>
-    <dgm:cxn modelId="{65C92896-E6D9-4062-B68C-2161F7B097D7}" type="presOf" srcId="{575E1A44-FF3E-4810-A709-FCFF8F2E9E0B}" destId="{EC8AB655-C319-4D60-B38E-EAB20E6B64F2}" srcOrd="0" destOrd="0" presId="urn:microsoft.com/office/officeart/2008/layout/NameandTitleOrganizationalChart"/>
     <dgm:cxn modelId="{E3B8DDAC-C121-4267-B780-E39FACDC46E3}" srcId="{A08654F8-253C-48B4-85A6-0A1EAC21CE67}" destId="{C5088C8F-02B3-4EC9-BB1B-D5C9BAE98DD8}" srcOrd="0" destOrd="0" parTransId="{8374449F-CDB1-4C3F-A986-EBC505887F09}" sibTransId="{468E6B8E-D0EF-48C6-ADE8-4DC46374FA48}"/>
-    <dgm:cxn modelId="{40C30914-348A-4106-87F9-D599168484FF}" type="presOf" srcId="{C5088C8F-02B3-4EC9-BB1B-D5C9BAE98DD8}" destId="{DCFAAFEF-8CC1-4AE5-A47B-2DCFA2DC720E}" srcOrd="1" destOrd="0" presId="urn:microsoft.com/office/officeart/2008/layout/NameandTitleOrganizationalChart"/>
-    <dgm:cxn modelId="{1DFC9A23-5E1F-4821-84BA-F91F6A840079}" type="presOf" srcId="{CE7213EF-0541-456F-A73F-49AA0A94B19C}" destId="{6A2C9281-A70B-4BA4-9EDA-87F83184C665}" srcOrd="0" destOrd="0" presId="urn:microsoft.com/office/officeart/2008/layout/NameandTitleOrganizationalChart"/>
-    <dgm:cxn modelId="{81357C79-2F72-48AE-B792-CF8ADC5CCFC6}" type="presParOf" srcId="{33CE1770-18FD-4CD5-83F1-01C68E16A8BA}" destId="{242B65B2-6036-4078-9279-8BA23401AA65}" srcOrd="0" destOrd="0" presId="urn:microsoft.com/office/officeart/2008/layout/NameandTitleOrganizationalChart"/>
-    <dgm:cxn modelId="{BADDDF32-195B-4F9C-A91D-0F523CA914D3}" type="presParOf" srcId="{242B65B2-6036-4078-9279-8BA23401AA65}" destId="{24DB6F7C-478F-4A75-917B-4148F5C364D5}" srcOrd="0" destOrd="0" presId="urn:microsoft.com/office/officeart/2008/layout/NameandTitleOrganizationalChart"/>
-    <dgm:cxn modelId="{BAB98246-7CB8-4478-89A5-E9D6D650E26C}" type="presParOf" srcId="{24DB6F7C-478F-4A75-917B-4148F5C364D5}" destId="{8174101D-094D-44CB-AF95-ED994A04C000}" srcOrd="0" destOrd="0" presId="urn:microsoft.com/office/officeart/2008/layout/NameandTitleOrganizationalChart"/>
-    <dgm:cxn modelId="{B151D5AA-E54F-4C56-A168-64D832160A24}" type="presParOf" srcId="{24DB6F7C-478F-4A75-917B-4148F5C364D5}" destId="{6A2C9281-A70B-4BA4-9EDA-87F83184C665}" srcOrd="1" destOrd="0" presId="urn:microsoft.com/office/officeart/2008/layout/NameandTitleOrganizationalChart"/>
-    <dgm:cxn modelId="{164503D5-5CAD-4A2E-BB86-32CA0A1EC945}" type="presParOf" srcId="{24DB6F7C-478F-4A75-917B-4148F5C364D5}" destId="{D9A50DDE-8B40-4DD7-BFB6-A8B82625CDCB}" srcOrd="2" destOrd="0" presId="urn:microsoft.com/office/officeart/2008/layout/NameandTitleOrganizationalChart"/>
-    <dgm:cxn modelId="{E4BA0183-F14E-444B-B881-F3E826D07886}" type="presParOf" srcId="{242B65B2-6036-4078-9279-8BA23401AA65}" destId="{CB45F940-D475-40D9-955C-323B6776A2AA}" srcOrd="1" destOrd="0" presId="urn:microsoft.com/office/officeart/2008/layout/NameandTitleOrganizationalChart"/>
-    <dgm:cxn modelId="{38561C0F-9686-4EA4-8BB6-50AF20C0E3F9}" type="presParOf" srcId="{CB45F940-D475-40D9-955C-323B6776A2AA}" destId="{731F2065-DB1D-411A-B666-B6C8B3B09FA1}" srcOrd="0" destOrd="0" presId="urn:microsoft.com/office/officeart/2008/layout/NameandTitleOrganizationalChart"/>
-    <dgm:cxn modelId="{7D69F332-07B8-4DCF-8448-1174EF3D05AD}" type="presParOf" srcId="{CB45F940-D475-40D9-955C-323B6776A2AA}" destId="{C4D44C3E-A6FB-46D9-8306-E0EDB9CD5EFF}" srcOrd="1" destOrd="0" presId="urn:microsoft.com/office/officeart/2008/layout/NameandTitleOrganizationalChart"/>
-    <dgm:cxn modelId="{C4524D04-27C1-44D5-94C8-444E050AAD07}" type="presParOf" srcId="{C4D44C3E-A6FB-46D9-8306-E0EDB9CD5EFF}" destId="{D4149873-B03F-428F-AA72-64963F8AAE41}" srcOrd="0" destOrd="0" presId="urn:microsoft.com/office/officeart/2008/layout/NameandTitleOrganizationalChart"/>
-    <dgm:cxn modelId="{3E852EE3-3EA0-44AC-97A5-C5941FE53E6E}" type="presParOf" srcId="{D4149873-B03F-428F-AA72-64963F8AAE41}" destId="{073BF843-525D-4C1D-8CCF-B043522C4B92}" srcOrd="0" destOrd="0" presId="urn:microsoft.com/office/officeart/2008/layout/NameandTitleOrganizationalChart"/>
-    <dgm:cxn modelId="{C98D7A51-8443-4072-B65E-DEF06043922B}" type="presParOf" srcId="{D4149873-B03F-428F-AA72-64963F8AAE41}" destId="{CD572C59-2EA2-42C3-91F3-3009DE655F19}" srcOrd="1" destOrd="0" presId="urn:microsoft.com/office/officeart/2008/layout/NameandTitleOrganizationalChart"/>
-    <dgm:cxn modelId="{B9C1115D-39C1-497B-B650-96255FC38B6E}" type="presParOf" srcId="{D4149873-B03F-428F-AA72-64963F8AAE41}" destId="{C6D698B4-AD42-428D-B016-6913FA2F1958}" srcOrd="2" destOrd="0" presId="urn:microsoft.com/office/officeart/2008/layout/NameandTitleOrganizationalChart"/>
-    <dgm:cxn modelId="{5EE507B6-785A-414A-B79D-A3530A8F5B3E}" type="presParOf" srcId="{C4D44C3E-A6FB-46D9-8306-E0EDB9CD5EFF}" destId="{7F1E8128-CFFF-4820-A3E2-7D9A478050D8}" srcOrd="1" destOrd="0" presId="urn:microsoft.com/office/officeart/2008/layout/NameandTitleOrganizationalChart"/>
-    <dgm:cxn modelId="{1559D62D-7DF7-45BA-B98F-7FA1402E9354}" type="presParOf" srcId="{7F1E8128-CFFF-4820-A3E2-7D9A478050D8}" destId="{CB527E54-32FC-46E8-8194-8641F7EE786B}" srcOrd="0" destOrd="0" presId="urn:microsoft.com/office/officeart/2008/layout/NameandTitleOrganizationalChart"/>
-    <dgm:cxn modelId="{9A414B9B-9F22-4C2D-9C69-F18605B187A6}" type="presParOf" srcId="{7F1E8128-CFFF-4820-A3E2-7D9A478050D8}" destId="{597D6C36-37BB-4926-BA47-72AB71D7B8DB}" srcOrd="1" destOrd="0" presId="urn:microsoft.com/office/officeart/2008/layout/NameandTitleOrganizationalChart"/>
-    <dgm:cxn modelId="{526CE597-A103-4306-9B9B-B55D2C87323D}" type="presParOf" srcId="{597D6C36-37BB-4926-BA47-72AB71D7B8DB}" destId="{2B41C06F-4405-4CAB-ADE9-0649E5A97B64}" srcOrd="0" destOrd="0" presId="urn:microsoft.com/office/officeart/2008/layout/NameandTitleOrganizationalChart"/>
-    <dgm:cxn modelId="{9FEDBDF8-D604-4CB8-9841-12D0D12C6041}" type="presParOf" srcId="{2B41C06F-4405-4CAB-ADE9-0649E5A97B64}" destId="{BF9EAA6B-0E94-4A79-9227-A73C0F2FB5EB}" srcOrd="0" destOrd="0" presId="urn:microsoft.com/office/officeart/2008/layout/NameandTitleOrganizationalChart"/>
-    <dgm:cxn modelId="{9EE0CFEC-4835-4ABF-A697-902A7B2D5DB2}" type="presParOf" srcId="{2B41C06F-4405-4CAB-ADE9-0649E5A97B64}" destId="{5A16337E-32FC-46C5-A1E4-EA65BB6927A2}" srcOrd="1" destOrd="0" presId="urn:microsoft.com/office/officeart/2008/layout/NameandTitleOrganizationalChart"/>
-    <dgm:cxn modelId="{F4D92322-9D62-4014-8B4F-E049F0A17ECD}" type="presParOf" srcId="{2B41C06F-4405-4CAB-ADE9-0649E5A97B64}" destId="{65B46B6C-FDBF-46EE-AB5A-70EEF53E0E4E}" srcOrd="2" destOrd="0" presId="urn:microsoft.com/office/officeart/2008/layout/NameandTitleOrganizationalChart"/>
-    <dgm:cxn modelId="{64E30B9E-DE24-494E-BE33-C3C50F6E7086}" type="presParOf" srcId="{597D6C36-37BB-4926-BA47-72AB71D7B8DB}" destId="{326871E7-5740-4650-A7F2-73D615BBB77E}" srcOrd="1" destOrd="0" presId="urn:microsoft.com/office/officeart/2008/layout/NameandTitleOrganizationalChart"/>
-    <dgm:cxn modelId="{1951C9CE-52DE-427C-B62B-77D93FB5A3E4}" type="presParOf" srcId="{326871E7-5740-4650-A7F2-73D615BBB77E}" destId="{A5E3D605-5E1D-4834-A670-99F8A349DE10}" srcOrd="0" destOrd="0" presId="urn:microsoft.com/office/officeart/2008/layout/NameandTitleOrganizationalChart"/>
-    <dgm:cxn modelId="{8A2A0FFE-55D5-4B8B-9DD1-81C9715A2C5C}" type="presParOf" srcId="{326871E7-5740-4650-A7F2-73D615BBB77E}" destId="{B69835CA-3042-4821-A686-D8F58B68DE90}" srcOrd="1" destOrd="0" presId="urn:microsoft.com/office/officeart/2008/layout/NameandTitleOrganizationalChart"/>
-    <dgm:cxn modelId="{172B2C5F-B630-4700-9944-3B63766F03B6}" type="presParOf" srcId="{B69835CA-3042-4821-A686-D8F58B68DE90}" destId="{3BFCB967-EB21-486B-A1E8-9C8E29E71577}" srcOrd="0" destOrd="0" presId="urn:microsoft.com/office/officeart/2008/layout/NameandTitleOrganizationalChart"/>
-    <dgm:cxn modelId="{E6E1780A-B2CE-4222-BFF9-878C0050F5A5}" type="presParOf" srcId="{3BFCB967-EB21-486B-A1E8-9C8E29E71577}" destId="{BE36AD12-7731-40D1-9711-1C6B3B467EB8}" srcOrd="0" destOrd="0" presId="urn:microsoft.com/office/officeart/2008/layout/NameandTitleOrganizationalChart"/>
-    <dgm:cxn modelId="{4AFC941D-3823-4DFE-8885-AA4CA633D0FF}" type="presParOf" srcId="{3BFCB967-EB21-486B-A1E8-9C8E29E71577}" destId="{178A2321-06E0-4098-922B-AA65089E3B87}" srcOrd="1" destOrd="0" presId="urn:microsoft.com/office/officeart/2008/layout/NameandTitleOrganizationalChart"/>
-    <dgm:cxn modelId="{336E60FE-D112-49F3-B278-E52691FBC5AD}" type="presParOf" srcId="{3BFCB967-EB21-486B-A1E8-9C8E29E71577}" destId="{DCFAAFEF-8CC1-4AE5-A47B-2DCFA2DC720E}" srcOrd="2" destOrd="0" presId="urn:microsoft.com/office/officeart/2008/layout/NameandTitleOrganizationalChart"/>
-    <dgm:cxn modelId="{CC700F9F-0DF9-47BF-984E-EFF37760A8EC}" type="presParOf" srcId="{B69835CA-3042-4821-A686-D8F58B68DE90}" destId="{1659C444-10B1-466A-9098-B33EFC5A9535}" srcOrd="1" destOrd="0" presId="urn:microsoft.com/office/officeart/2008/layout/NameandTitleOrganizationalChart"/>
-    <dgm:cxn modelId="{A69D5CE1-F470-48BA-BAD6-B3C56858B115}" type="presParOf" srcId="{1659C444-10B1-466A-9098-B33EFC5A9535}" destId="{7A3F382A-4A56-4B6F-91DF-93BC951A7C97}" srcOrd="0" destOrd="0" presId="urn:microsoft.com/office/officeart/2008/layout/NameandTitleOrganizationalChart"/>
-    <dgm:cxn modelId="{A0CEC836-62D4-4877-BC42-066997A6F3AE}" type="presParOf" srcId="{1659C444-10B1-466A-9098-B33EFC5A9535}" destId="{641A1B73-E5F8-4177-892A-9723242F026B}" srcOrd="1" destOrd="0" presId="urn:microsoft.com/office/officeart/2008/layout/NameandTitleOrganizationalChart"/>
-    <dgm:cxn modelId="{1B39A2A7-5486-4BEB-9A71-F3C5276298DB}" type="presParOf" srcId="{641A1B73-E5F8-4177-892A-9723242F026B}" destId="{3D4E388E-3FC5-4CEF-8091-60BF58F7D7D4}" srcOrd="0" destOrd="0" presId="urn:microsoft.com/office/officeart/2008/layout/NameandTitleOrganizationalChart"/>
-    <dgm:cxn modelId="{DF94B64D-A555-4F5F-952A-478EFBA005ED}" type="presParOf" srcId="{3D4E388E-3FC5-4CEF-8091-60BF58F7D7D4}" destId="{2A641062-577F-4DBB-9E11-9DD891348D2E}" srcOrd="0" destOrd="0" presId="urn:microsoft.com/office/officeart/2008/layout/NameandTitleOrganizationalChart"/>
-    <dgm:cxn modelId="{9B68CFB3-1B7A-4F90-B98A-93B29C34B2A2}" type="presParOf" srcId="{3D4E388E-3FC5-4CEF-8091-60BF58F7D7D4}" destId="{888D97C7-DD49-4CE2-AA02-F489A8235223}" srcOrd="1" destOrd="0" presId="urn:microsoft.com/office/officeart/2008/layout/NameandTitleOrganizationalChart"/>
-    <dgm:cxn modelId="{1A5B7563-5127-4CA4-97F6-32CCCACA06FE}" type="presParOf" srcId="{3D4E388E-3FC5-4CEF-8091-60BF58F7D7D4}" destId="{251D6ACB-56B0-4A9B-98D8-2660217FCCB5}" srcOrd="2" destOrd="0" presId="urn:microsoft.com/office/officeart/2008/layout/NameandTitleOrganizationalChart"/>
-    <dgm:cxn modelId="{29708E9F-93FB-47CB-92C4-64C84ECDA93A}" type="presParOf" srcId="{641A1B73-E5F8-4177-892A-9723242F026B}" destId="{D860195A-3036-4E34-B30A-07B368742F5A}" srcOrd="1" destOrd="0" presId="urn:microsoft.com/office/officeart/2008/layout/NameandTitleOrganizationalChart"/>
-    <dgm:cxn modelId="{F592F377-D9A4-45C1-B3D7-8899A265CD0B}" type="presParOf" srcId="{D860195A-3036-4E34-B30A-07B368742F5A}" destId="{E4FA66CF-6EE5-4277-9997-4E77B00E08CB}" srcOrd="0" destOrd="0" presId="urn:microsoft.com/office/officeart/2008/layout/NameandTitleOrganizationalChart"/>
-    <dgm:cxn modelId="{3CD20CD2-A31A-4F98-AB10-5842E3765B2F}" type="presParOf" srcId="{D860195A-3036-4E34-B30A-07B368742F5A}" destId="{14245065-A937-4B1E-B5CB-DAEBBE20D1F9}" srcOrd="1" destOrd="0" presId="urn:microsoft.com/office/officeart/2008/layout/NameandTitleOrganizationalChart"/>
-    <dgm:cxn modelId="{514B250F-C4B2-4711-8917-4D1146B31ADB}" type="presParOf" srcId="{14245065-A937-4B1E-B5CB-DAEBBE20D1F9}" destId="{4F25A302-FC9E-4761-9A82-81C386A20F43}" srcOrd="0" destOrd="0" presId="urn:microsoft.com/office/officeart/2008/layout/NameandTitleOrganizationalChart"/>
-    <dgm:cxn modelId="{367E44FE-2216-433B-9B77-8B50DE9B7869}" type="presParOf" srcId="{4F25A302-FC9E-4761-9A82-81C386A20F43}" destId="{4C8C2691-2E54-4673-8982-ED9164334B1E}" srcOrd="0" destOrd="0" presId="urn:microsoft.com/office/officeart/2008/layout/NameandTitleOrganizationalChart"/>
-    <dgm:cxn modelId="{C549106E-CE6B-4455-ADB3-989453A23793}" type="presParOf" srcId="{4F25A302-FC9E-4761-9A82-81C386A20F43}" destId="{6FA8C371-7462-4F6F-B8C6-6C7E91711CD4}" srcOrd="1" destOrd="0" presId="urn:microsoft.com/office/officeart/2008/layout/NameandTitleOrganizationalChart"/>
-    <dgm:cxn modelId="{68068BC6-1CC5-461C-BC43-0095123A81B3}" type="presParOf" srcId="{4F25A302-FC9E-4761-9A82-81C386A20F43}" destId="{6A979376-60A7-448F-BCCF-C71326ED7EB2}" srcOrd="2" destOrd="0" presId="urn:microsoft.com/office/officeart/2008/layout/NameandTitleOrganizationalChart"/>
-    <dgm:cxn modelId="{0EB11CE0-3708-4F08-A7EC-1A1DEBBB6E50}" type="presParOf" srcId="{14245065-A937-4B1E-B5CB-DAEBBE20D1F9}" destId="{0CEA7B63-3115-4B6A-ACB7-C914C0BB79E8}" srcOrd="1" destOrd="0" presId="urn:microsoft.com/office/officeart/2008/layout/NameandTitleOrganizationalChart"/>
-    <dgm:cxn modelId="{A539BF7F-4EE7-45D5-A4AB-16501D623EB4}" type="presParOf" srcId="{14245065-A937-4B1E-B5CB-DAEBBE20D1F9}" destId="{869EB04A-3A16-4BCE-9142-FD2206FB8726}" srcOrd="2" destOrd="0" presId="urn:microsoft.com/office/officeart/2008/layout/NameandTitleOrganizationalChart"/>
-    <dgm:cxn modelId="{3DA4FF57-0B72-42A5-A252-1870D5AE5010}" type="presParOf" srcId="{641A1B73-E5F8-4177-892A-9723242F026B}" destId="{7A8BDC95-5DD4-4A50-A1B4-AFFA12157909}" srcOrd="2" destOrd="0" presId="urn:microsoft.com/office/officeart/2008/layout/NameandTitleOrganizationalChart"/>
-    <dgm:cxn modelId="{4CDFF8B5-5F75-4601-9FBA-B94F7186813A}" type="presParOf" srcId="{1659C444-10B1-466A-9098-B33EFC5A9535}" destId="{B7D5125A-F3FF-484E-8E41-FA0B48541BFA}" srcOrd="2" destOrd="0" presId="urn:microsoft.com/office/officeart/2008/layout/NameandTitleOrganizationalChart"/>
-    <dgm:cxn modelId="{B9FC2D57-D9A1-4146-ADA2-96919F5BD51D}" type="presParOf" srcId="{1659C444-10B1-466A-9098-B33EFC5A9535}" destId="{5E1F9416-EA58-40B6-8E13-59B7A19CC697}" srcOrd="3" destOrd="0" presId="urn:microsoft.com/office/officeart/2008/layout/NameandTitleOrganizationalChart"/>
-    <dgm:cxn modelId="{2FD01A27-70E2-4B91-9126-1EC06F944BAC}" type="presParOf" srcId="{5E1F9416-EA58-40B6-8E13-59B7A19CC697}" destId="{535F63F9-0297-40B0-96A3-D4A97C8D4BCA}" srcOrd="0" destOrd="0" presId="urn:microsoft.com/office/officeart/2008/layout/NameandTitleOrganizationalChart"/>
-    <dgm:cxn modelId="{9B127E58-12AE-4FB4-87EF-1CA93DA48E4E}" type="presParOf" srcId="{535F63F9-0297-40B0-96A3-D4A97C8D4BCA}" destId="{091A8E0F-EEFB-4839-8906-5000B7109C29}" srcOrd="0" destOrd="0" presId="urn:microsoft.com/office/officeart/2008/layout/NameandTitleOrganizationalChart"/>
-    <dgm:cxn modelId="{E90676D5-CFA3-4A64-AA85-BCC7ADFF0551}" type="presParOf" srcId="{535F63F9-0297-40B0-96A3-D4A97C8D4BCA}" destId="{025CA3CE-A210-4E72-B900-B1CDF9C8070F}" srcOrd="1" destOrd="0" presId="urn:microsoft.com/office/officeart/2008/layout/NameandTitleOrganizationalChart"/>
-    <dgm:cxn modelId="{FAAE1569-A786-42A9-B2F5-3753B4753C2F}" type="presParOf" srcId="{535F63F9-0297-40B0-96A3-D4A97C8D4BCA}" destId="{1DD0153D-7C5F-4F13-80BF-2B5D37D24EF6}" srcOrd="2" destOrd="0" presId="urn:microsoft.com/office/officeart/2008/layout/NameandTitleOrganizationalChart"/>
-    <dgm:cxn modelId="{B76667CF-FF84-4B47-A8D3-337AEE583C21}" type="presParOf" srcId="{5E1F9416-EA58-40B6-8E13-59B7A19CC697}" destId="{E076CC50-2DCA-46A7-B040-EFC4B0590F9C}" srcOrd="1" destOrd="0" presId="urn:microsoft.com/office/officeart/2008/layout/NameandTitleOrganizationalChart"/>
-    <dgm:cxn modelId="{42E108CB-F851-4413-97B2-B5D8E11C0345}" type="presParOf" srcId="{E076CC50-2DCA-46A7-B040-EFC4B0590F9C}" destId="{EC8AB655-C319-4D60-B38E-EAB20E6B64F2}" srcOrd="0" destOrd="0" presId="urn:microsoft.com/office/officeart/2008/layout/NameandTitleOrganizationalChart"/>
-    <dgm:cxn modelId="{9793480E-2292-416B-A15C-1E65060CACB0}" type="presParOf" srcId="{E076CC50-2DCA-46A7-B040-EFC4B0590F9C}" destId="{98214A53-DF40-41D6-84B2-9E15B5CE4166}" srcOrd="1" destOrd="0" presId="urn:microsoft.com/office/officeart/2008/layout/NameandTitleOrganizationalChart"/>
-    <dgm:cxn modelId="{699A098F-D747-41FB-AEFD-AEE58ADA0CAA}" type="presParOf" srcId="{98214A53-DF40-41D6-84B2-9E15B5CE4166}" destId="{6743EBCD-8588-44EB-9969-DCD423BDA8AB}" srcOrd="0" destOrd="0" presId="urn:microsoft.com/office/officeart/2008/layout/NameandTitleOrganizationalChart"/>
-    <dgm:cxn modelId="{E4E58DBA-AA84-42A5-9813-6A26BA2DCFA4}" type="presParOf" srcId="{6743EBCD-8588-44EB-9969-DCD423BDA8AB}" destId="{A4BD586F-F8D4-4ACB-ACF0-FD558AFBF2C5}" srcOrd="0" destOrd="0" presId="urn:microsoft.com/office/officeart/2008/layout/NameandTitleOrganizationalChart"/>
-    <dgm:cxn modelId="{05DA13B4-FB04-444B-8E6C-A0B55AC3FC64}" type="presParOf" srcId="{6743EBCD-8588-44EB-9969-DCD423BDA8AB}" destId="{33BCE270-1095-4E8A-A23B-9D1199F37664}" srcOrd="1" destOrd="0" presId="urn:microsoft.com/office/officeart/2008/layout/NameandTitleOrganizationalChart"/>
-    <dgm:cxn modelId="{770C0E34-F8FD-4E7B-88A8-2B0DDF1F47AC}" type="presParOf" srcId="{6743EBCD-8588-44EB-9969-DCD423BDA8AB}" destId="{24CBF127-2FC3-4D17-ADE0-D5FADD588244}" srcOrd="2" destOrd="0" presId="urn:microsoft.com/office/officeart/2008/layout/NameandTitleOrganizationalChart"/>
-    <dgm:cxn modelId="{C8A0BB44-F569-49CD-B5F5-EE43D3A90F76}" type="presParOf" srcId="{98214A53-DF40-41D6-84B2-9E15B5CE4166}" destId="{21E6C95E-2581-4080-8E43-0605C70AD1BB}" srcOrd="1" destOrd="0" presId="urn:microsoft.com/office/officeart/2008/layout/NameandTitleOrganizationalChart"/>
-    <dgm:cxn modelId="{5AC957DD-A998-4584-BEF4-949D785DC693}" type="presParOf" srcId="{98214A53-DF40-41D6-84B2-9E15B5CE4166}" destId="{AC7C16FA-5370-41AC-B67D-A9162C11FA7E}" srcOrd="2" destOrd="0" presId="urn:microsoft.com/office/officeart/2008/layout/NameandTitleOrganizationalChart"/>
-    <dgm:cxn modelId="{B7EC9D2C-FC1D-442C-B6CF-CA0181326CEB}" type="presParOf" srcId="{E076CC50-2DCA-46A7-B040-EFC4B0590F9C}" destId="{064876A1-6A06-48B5-B791-70E579B74363}" srcOrd="2" destOrd="0" presId="urn:microsoft.com/office/officeart/2008/layout/NameandTitleOrganizationalChart"/>
-    <dgm:cxn modelId="{F602AB61-F7B7-4875-84ED-9B72FB560BB5}" type="presParOf" srcId="{E076CC50-2DCA-46A7-B040-EFC4B0590F9C}" destId="{AA354B8F-155E-4A19-B483-BA7DF93144BD}" srcOrd="3" destOrd="0" presId="urn:microsoft.com/office/officeart/2008/layout/NameandTitleOrganizationalChart"/>
-    <dgm:cxn modelId="{78A39F57-81BE-4137-9DDE-83269D65ADA1}" type="presParOf" srcId="{AA354B8F-155E-4A19-B483-BA7DF93144BD}" destId="{75C29AAB-040B-45FB-AD33-CE2DF4828856}" srcOrd="0" destOrd="0" presId="urn:microsoft.com/office/officeart/2008/layout/NameandTitleOrganizationalChart"/>
-    <dgm:cxn modelId="{3A6063D1-7BD3-4176-A138-A6B15B2194AD}" type="presParOf" srcId="{75C29AAB-040B-45FB-AD33-CE2DF4828856}" destId="{C9639253-6FAF-4F4B-910C-09695F4532FC}" srcOrd="0" destOrd="0" presId="urn:microsoft.com/office/officeart/2008/layout/NameandTitleOrganizationalChart"/>
-    <dgm:cxn modelId="{6BCAFFE4-00EC-4E14-A04C-720CE592371A}" type="presParOf" srcId="{75C29AAB-040B-45FB-AD33-CE2DF4828856}" destId="{9933E2B2-F539-41E0-AE91-856724C2B93D}" srcOrd="1" destOrd="0" presId="urn:microsoft.com/office/officeart/2008/layout/NameandTitleOrganizationalChart"/>
-    <dgm:cxn modelId="{86A606F2-AC39-4FAF-AE7E-E257ABA6FB03}" type="presParOf" srcId="{75C29AAB-040B-45FB-AD33-CE2DF4828856}" destId="{4DF0AF9E-CE07-43F6-930F-35E3F6529A98}" srcOrd="2" destOrd="0" presId="urn:microsoft.com/office/officeart/2008/layout/NameandTitleOrganizationalChart"/>
-    <dgm:cxn modelId="{0F1388E6-EB1C-473C-BD04-D87A6A0CD5E7}" type="presParOf" srcId="{AA354B8F-155E-4A19-B483-BA7DF93144BD}" destId="{BBEEFF55-B195-4987-B9CF-D8E33F0B9074}" srcOrd="1" destOrd="0" presId="urn:microsoft.com/office/officeart/2008/layout/NameandTitleOrganizationalChart"/>
-    <dgm:cxn modelId="{0483A2E1-34D1-44F9-8F6F-1B7287034F33}" type="presParOf" srcId="{AA354B8F-155E-4A19-B483-BA7DF93144BD}" destId="{F9979AAC-8F54-4361-8204-A5FF8E1DC88A}" srcOrd="2" destOrd="0" presId="urn:microsoft.com/office/officeart/2008/layout/NameandTitleOrganizationalChart"/>
-    <dgm:cxn modelId="{E75E0E4A-5BE1-4B13-9E8B-28EE2A922BB3}" type="presParOf" srcId="{5E1F9416-EA58-40B6-8E13-59B7A19CC697}" destId="{8858AB76-B6AA-4C60-8B85-4F42E013C0EB}" srcOrd="2" destOrd="0" presId="urn:microsoft.com/office/officeart/2008/layout/NameandTitleOrganizationalChart"/>
-    <dgm:cxn modelId="{EE133FE6-E753-4D6A-86C4-28DA7A30A165}" type="presParOf" srcId="{B69835CA-3042-4821-A686-D8F58B68DE90}" destId="{24FB62A2-0961-4DE5-AA3E-16F3CE6E1261}" srcOrd="2" destOrd="0" presId="urn:microsoft.com/office/officeart/2008/layout/NameandTitleOrganizationalChart"/>
-    <dgm:cxn modelId="{BE462A44-88AF-4EBF-AA3D-FD82C6E40943}" type="presParOf" srcId="{597D6C36-37BB-4926-BA47-72AB71D7B8DB}" destId="{69737759-E762-41C2-AAA2-457D9EB16F49}" srcOrd="2" destOrd="0" presId="urn:microsoft.com/office/officeart/2008/layout/NameandTitleOrganizationalChart"/>
-    <dgm:cxn modelId="{DB5CE3E5-90FB-4EFC-BA75-18B87B1EDB6A}" type="presParOf" srcId="{C4D44C3E-A6FB-46D9-8306-E0EDB9CD5EFF}" destId="{AAD3050A-66ED-46F3-835F-B22B2F06AF6C}" srcOrd="2" destOrd="0" presId="urn:microsoft.com/office/officeart/2008/layout/NameandTitleOrganizationalChart"/>
-    <dgm:cxn modelId="{F59A0AA8-DD65-43FB-8300-12C41802EF5B}" type="presParOf" srcId="{242B65B2-6036-4078-9279-8BA23401AA65}" destId="{116C7BD7-F25E-4FB4-8265-5CF1CC380230}" srcOrd="2" destOrd="0" presId="urn:microsoft.com/office/officeart/2008/layout/NameandTitleOrganizationalChart"/>
+    <dgm:cxn modelId="{4F01D591-D57A-4BC8-83D7-A3BE4ED19BC3}" type="presOf" srcId="{AE31A7E5-B7F2-4AF2-AFAF-9D02F6E6AB29}" destId="{064876A1-6A06-48B5-B791-70E579B74363}" srcOrd="0" destOrd="0" presId="urn:microsoft.com/office/officeart/2008/layout/NameandTitleOrganizationalChart"/>
+    <dgm:cxn modelId="{941A81A5-B355-4B8B-8482-3DC5EF871F49}" type="presOf" srcId="{0B97CF63-6909-43F0-9D1A-C82B6D1C4D6B}" destId="{B7D5125A-F3FF-484E-8E41-FA0B48541BFA}" srcOrd="0" destOrd="0" presId="urn:microsoft.com/office/officeart/2008/layout/NameandTitleOrganizationalChart"/>
+    <dgm:cxn modelId="{0BD7EE34-EAEF-4D90-A443-0B39835D58B7}" type="presOf" srcId="{91DAE956-661F-4B88-934B-1879048B9DC1}" destId="{888D97C7-DD49-4CE2-AA02-F489A8235223}" srcOrd="0" destOrd="0" presId="urn:microsoft.com/office/officeart/2008/layout/NameandTitleOrganizationalChart"/>
+    <dgm:cxn modelId="{504CF010-3C43-4A96-A3E4-5F904354CF93}" type="presParOf" srcId="{33CE1770-18FD-4CD5-83F1-01C68E16A8BA}" destId="{242B65B2-6036-4078-9279-8BA23401AA65}" srcOrd="0" destOrd="0" presId="urn:microsoft.com/office/officeart/2008/layout/NameandTitleOrganizationalChart"/>
+    <dgm:cxn modelId="{1C372039-FC76-47B0-AFFF-255826430F2A}" type="presParOf" srcId="{242B65B2-6036-4078-9279-8BA23401AA65}" destId="{24DB6F7C-478F-4A75-917B-4148F5C364D5}" srcOrd="0" destOrd="0" presId="urn:microsoft.com/office/officeart/2008/layout/NameandTitleOrganizationalChart"/>
+    <dgm:cxn modelId="{4BBFD47B-CBD7-47B3-AE42-5A1B678154A1}" type="presParOf" srcId="{24DB6F7C-478F-4A75-917B-4148F5C364D5}" destId="{8174101D-094D-44CB-AF95-ED994A04C000}" srcOrd="0" destOrd="0" presId="urn:microsoft.com/office/officeart/2008/layout/NameandTitleOrganizationalChart"/>
+    <dgm:cxn modelId="{BBE28316-FE18-4D68-870D-AF2DC53B57D3}" type="presParOf" srcId="{24DB6F7C-478F-4A75-917B-4148F5C364D5}" destId="{6A2C9281-A70B-4BA4-9EDA-87F83184C665}" srcOrd="1" destOrd="0" presId="urn:microsoft.com/office/officeart/2008/layout/NameandTitleOrganizationalChart"/>
+    <dgm:cxn modelId="{A7B9C726-FD92-4C4B-8F5E-24E3236D491F}" type="presParOf" srcId="{24DB6F7C-478F-4A75-917B-4148F5C364D5}" destId="{D9A50DDE-8B40-4DD7-BFB6-A8B82625CDCB}" srcOrd="2" destOrd="0" presId="urn:microsoft.com/office/officeart/2008/layout/NameandTitleOrganizationalChart"/>
+    <dgm:cxn modelId="{ED7DE57C-071D-41D3-A443-FEC18D90BFDC}" type="presParOf" srcId="{242B65B2-6036-4078-9279-8BA23401AA65}" destId="{CB45F940-D475-40D9-955C-323B6776A2AA}" srcOrd="1" destOrd="0" presId="urn:microsoft.com/office/officeart/2008/layout/NameandTitleOrganizationalChart"/>
+    <dgm:cxn modelId="{2428D27A-1F58-4617-8444-096A8C6C0589}" type="presParOf" srcId="{CB45F940-D475-40D9-955C-323B6776A2AA}" destId="{731F2065-DB1D-411A-B666-B6C8B3B09FA1}" srcOrd="0" destOrd="0" presId="urn:microsoft.com/office/officeart/2008/layout/NameandTitleOrganizationalChart"/>
+    <dgm:cxn modelId="{3CF7E8B8-0FE8-49F0-AD8B-9419A8BE5983}" type="presParOf" srcId="{CB45F940-D475-40D9-955C-323B6776A2AA}" destId="{C4D44C3E-A6FB-46D9-8306-E0EDB9CD5EFF}" srcOrd="1" destOrd="0" presId="urn:microsoft.com/office/officeart/2008/layout/NameandTitleOrganizationalChart"/>
+    <dgm:cxn modelId="{1AC470DC-3641-4E12-9D22-46AAA44ABC05}" type="presParOf" srcId="{C4D44C3E-A6FB-46D9-8306-E0EDB9CD5EFF}" destId="{D4149873-B03F-428F-AA72-64963F8AAE41}" srcOrd="0" destOrd="0" presId="urn:microsoft.com/office/officeart/2008/layout/NameandTitleOrganizationalChart"/>
+    <dgm:cxn modelId="{9C8371C3-DA63-474F-828F-76DD974AF5B6}" type="presParOf" srcId="{D4149873-B03F-428F-AA72-64963F8AAE41}" destId="{073BF843-525D-4C1D-8CCF-B043522C4B92}" srcOrd="0" destOrd="0" presId="urn:microsoft.com/office/officeart/2008/layout/NameandTitleOrganizationalChart"/>
+    <dgm:cxn modelId="{6FC75830-7E21-4515-91D2-168A2B1A87A0}" type="presParOf" srcId="{D4149873-B03F-428F-AA72-64963F8AAE41}" destId="{CD572C59-2EA2-42C3-91F3-3009DE655F19}" srcOrd="1" destOrd="0" presId="urn:microsoft.com/office/officeart/2008/layout/NameandTitleOrganizationalChart"/>
+    <dgm:cxn modelId="{AC77ADEC-B374-47EC-B7D0-9D0C8FBBE862}" type="presParOf" srcId="{D4149873-B03F-428F-AA72-64963F8AAE41}" destId="{C6D698B4-AD42-428D-B016-6913FA2F1958}" srcOrd="2" destOrd="0" presId="urn:microsoft.com/office/officeart/2008/layout/NameandTitleOrganizationalChart"/>
+    <dgm:cxn modelId="{B0C2DE75-F5B5-4541-8E9D-2FBF1FBC96AF}" type="presParOf" srcId="{C4D44C3E-A6FB-46D9-8306-E0EDB9CD5EFF}" destId="{7F1E8128-CFFF-4820-A3E2-7D9A478050D8}" srcOrd="1" destOrd="0" presId="urn:microsoft.com/office/officeart/2008/layout/NameandTitleOrganizationalChart"/>
+    <dgm:cxn modelId="{B0FFCF17-2D82-4626-A146-F9FE2B5F1813}" type="presParOf" srcId="{7F1E8128-CFFF-4820-A3E2-7D9A478050D8}" destId="{CB527E54-32FC-46E8-8194-8641F7EE786B}" srcOrd="0" destOrd="0" presId="urn:microsoft.com/office/officeart/2008/layout/NameandTitleOrganizationalChart"/>
+    <dgm:cxn modelId="{5EB38378-83A0-46B6-8179-8C1935A677E7}" type="presParOf" srcId="{7F1E8128-CFFF-4820-A3E2-7D9A478050D8}" destId="{597D6C36-37BB-4926-BA47-72AB71D7B8DB}" srcOrd="1" destOrd="0" presId="urn:microsoft.com/office/officeart/2008/layout/NameandTitleOrganizationalChart"/>
+    <dgm:cxn modelId="{8D66FAAA-4DA3-4829-B3FF-51CB3EB7D42C}" type="presParOf" srcId="{597D6C36-37BB-4926-BA47-72AB71D7B8DB}" destId="{2B41C06F-4405-4CAB-ADE9-0649E5A97B64}" srcOrd="0" destOrd="0" presId="urn:microsoft.com/office/officeart/2008/layout/NameandTitleOrganizationalChart"/>
+    <dgm:cxn modelId="{7D3A39A4-9C4D-4E2E-9B2F-A1C0A08A9A3B}" type="presParOf" srcId="{2B41C06F-4405-4CAB-ADE9-0649E5A97B64}" destId="{BF9EAA6B-0E94-4A79-9227-A73C0F2FB5EB}" srcOrd="0" destOrd="0" presId="urn:microsoft.com/office/officeart/2008/layout/NameandTitleOrganizationalChart"/>
+    <dgm:cxn modelId="{AF135086-6742-4C18-A59F-CA05CBF8E6C9}" type="presParOf" srcId="{2B41C06F-4405-4CAB-ADE9-0649E5A97B64}" destId="{5A16337E-32FC-46C5-A1E4-EA65BB6927A2}" srcOrd="1" destOrd="0" presId="urn:microsoft.com/office/officeart/2008/layout/NameandTitleOrganizationalChart"/>
+    <dgm:cxn modelId="{92A38939-EA20-4983-9175-69D0B3D10D86}" type="presParOf" srcId="{2B41C06F-4405-4CAB-ADE9-0649E5A97B64}" destId="{65B46B6C-FDBF-46EE-AB5A-70EEF53E0E4E}" srcOrd="2" destOrd="0" presId="urn:microsoft.com/office/officeart/2008/layout/NameandTitleOrganizationalChart"/>
+    <dgm:cxn modelId="{54FAD88C-EE6B-4A0A-AE15-825599FA7A7C}" type="presParOf" srcId="{597D6C36-37BB-4926-BA47-72AB71D7B8DB}" destId="{326871E7-5740-4650-A7F2-73D615BBB77E}" srcOrd="1" destOrd="0" presId="urn:microsoft.com/office/officeart/2008/layout/NameandTitleOrganizationalChart"/>
+    <dgm:cxn modelId="{ED96DBFF-6417-4F12-A542-86189CBE3888}" type="presParOf" srcId="{326871E7-5740-4650-A7F2-73D615BBB77E}" destId="{A5E3D605-5E1D-4834-A670-99F8A349DE10}" srcOrd="0" destOrd="0" presId="urn:microsoft.com/office/officeart/2008/layout/NameandTitleOrganizationalChart"/>
+    <dgm:cxn modelId="{CF4322A9-7BC3-4FE7-9A2D-AB465A1A5892}" type="presParOf" srcId="{326871E7-5740-4650-A7F2-73D615BBB77E}" destId="{B69835CA-3042-4821-A686-D8F58B68DE90}" srcOrd="1" destOrd="0" presId="urn:microsoft.com/office/officeart/2008/layout/NameandTitleOrganizationalChart"/>
+    <dgm:cxn modelId="{DE7CA1E2-FD50-437A-8A73-65C8A571DF12}" type="presParOf" srcId="{B69835CA-3042-4821-A686-D8F58B68DE90}" destId="{3BFCB967-EB21-486B-A1E8-9C8E29E71577}" srcOrd="0" destOrd="0" presId="urn:microsoft.com/office/officeart/2008/layout/NameandTitleOrganizationalChart"/>
+    <dgm:cxn modelId="{EBAF5845-898A-4D73-ABD9-226BBA10AA05}" type="presParOf" srcId="{3BFCB967-EB21-486B-A1E8-9C8E29E71577}" destId="{BE36AD12-7731-40D1-9711-1C6B3B467EB8}" srcOrd="0" destOrd="0" presId="urn:microsoft.com/office/officeart/2008/layout/NameandTitleOrganizationalChart"/>
+    <dgm:cxn modelId="{ED643548-3911-4B19-B658-E3C5448B6206}" type="presParOf" srcId="{3BFCB967-EB21-486B-A1E8-9C8E29E71577}" destId="{178A2321-06E0-4098-922B-AA65089E3B87}" srcOrd="1" destOrd="0" presId="urn:microsoft.com/office/officeart/2008/layout/NameandTitleOrganizationalChart"/>
+    <dgm:cxn modelId="{D8E7590C-DBE4-4CB0-97AE-18FC165101A6}" type="presParOf" srcId="{3BFCB967-EB21-486B-A1E8-9C8E29E71577}" destId="{DCFAAFEF-8CC1-4AE5-A47B-2DCFA2DC720E}" srcOrd="2" destOrd="0" presId="urn:microsoft.com/office/officeart/2008/layout/NameandTitleOrganizationalChart"/>
+    <dgm:cxn modelId="{12FAAA56-FA7F-4D14-B810-37538E37504A}" type="presParOf" srcId="{B69835CA-3042-4821-A686-D8F58B68DE90}" destId="{1659C444-10B1-466A-9098-B33EFC5A9535}" srcOrd="1" destOrd="0" presId="urn:microsoft.com/office/officeart/2008/layout/NameandTitleOrganizationalChart"/>
+    <dgm:cxn modelId="{EC418627-CE53-4EC2-A752-32E3365B688C}" type="presParOf" srcId="{1659C444-10B1-466A-9098-B33EFC5A9535}" destId="{7A3F382A-4A56-4B6F-91DF-93BC951A7C97}" srcOrd="0" destOrd="0" presId="urn:microsoft.com/office/officeart/2008/layout/NameandTitleOrganizationalChart"/>
+    <dgm:cxn modelId="{1AD18528-79CD-4A87-84DD-3810907470F7}" type="presParOf" srcId="{1659C444-10B1-466A-9098-B33EFC5A9535}" destId="{641A1B73-E5F8-4177-892A-9723242F026B}" srcOrd="1" destOrd="0" presId="urn:microsoft.com/office/officeart/2008/layout/NameandTitleOrganizationalChart"/>
+    <dgm:cxn modelId="{8F9BF6D6-C734-4BF1-A118-1B01A6F22EB9}" type="presParOf" srcId="{641A1B73-E5F8-4177-892A-9723242F026B}" destId="{3D4E388E-3FC5-4CEF-8091-60BF58F7D7D4}" srcOrd="0" destOrd="0" presId="urn:microsoft.com/office/officeart/2008/layout/NameandTitleOrganizationalChart"/>
+    <dgm:cxn modelId="{FE2244AB-DA23-44D6-A458-4B8D96B1B156}" type="presParOf" srcId="{3D4E388E-3FC5-4CEF-8091-60BF58F7D7D4}" destId="{2A641062-577F-4DBB-9E11-9DD891348D2E}" srcOrd="0" destOrd="0" presId="urn:microsoft.com/office/officeart/2008/layout/NameandTitleOrganizationalChart"/>
+    <dgm:cxn modelId="{7710637C-9EA3-4451-B97A-4B2582118B3B}" type="presParOf" srcId="{3D4E388E-3FC5-4CEF-8091-60BF58F7D7D4}" destId="{888D97C7-DD49-4CE2-AA02-F489A8235223}" srcOrd="1" destOrd="0" presId="urn:microsoft.com/office/officeart/2008/layout/NameandTitleOrganizationalChart"/>
+    <dgm:cxn modelId="{3502101B-4F4A-4D87-B9C8-A5ED98259E95}" type="presParOf" srcId="{3D4E388E-3FC5-4CEF-8091-60BF58F7D7D4}" destId="{251D6ACB-56B0-4A9B-98D8-2660217FCCB5}" srcOrd="2" destOrd="0" presId="urn:microsoft.com/office/officeart/2008/layout/NameandTitleOrganizationalChart"/>
+    <dgm:cxn modelId="{23733614-ED7F-43C6-9D04-2BAA645ADDBA}" type="presParOf" srcId="{641A1B73-E5F8-4177-892A-9723242F026B}" destId="{D860195A-3036-4E34-B30A-07B368742F5A}" srcOrd="1" destOrd="0" presId="urn:microsoft.com/office/officeart/2008/layout/NameandTitleOrganizationalChart"/>
+    <dgm:cxn modelId="{AC27ABFA-0C56-4748-9FCB-4B8E63874759}" type="presParOf" srcId="{D860195A-3036-4E34-B30A-07B368742F5A}" destId="{E4FA66CF-6EE5-4277-9997-4E77B00E08CB}" srcOrd="0" destOrd="0" presId="urn:microsoft.com/office/officeart/2008/layout/NameandTitleOrganizationalChart"/>
+    <dgm:cxn modelId="{C52FA7E2-A5DA-4C68-A6D1-984EC975D72E}" type="presParOf" srcId="{D860195A-3036-4E34-B30A-07B368742F5A}" destId="{14245065-A937-4B1E-B5CB-DAEBBE20D1F9}" srcOrd="1" destOrd="0" presId="urn:microsoft.com/office/officeart/2008/layout/NameandTitleOrganizationalChart"/>
+    <dgm:cxn modelId="{741F2ABD-A71D-467B-BD5F-4F50DC0AE4E5}" type="presParOf" srcId="{14245065-A937-4B1E-B5CB-DAEBBE20D1F9}" destId="{4F25A302-FC9E-4761-9A82-81C386A20F43}" srcOrd="0" destOrd="0" presId="urn:microsoft.com/office/officeart/2008/layout/NameandTitleOrganizationalChart"/>
+    <dgm:cxn modelId="{D235D606-E908-4395-821F-8D132C76E4F8}" type="presParOf" srcId="{4F25A302-FC9E-4761-9A82-81C386A20F43}" destId="{4C8C2691-2E54-4673-8982-ED9164334B1E}" srcOrd="0" destOrd="0" presId="urn:microsoft.com/office/officeart/2008/layout/NameandTitleOrganizationalChart"/>
+    <dgm:cxn modelId="{B1E9387E-207C-4056-A3B7-14CE5F757243}" type="presParOf" srcId="{4F25A302-FC9E-4761-9A82-81C386A20F43}" destId="{6FA8C371-7462-4F6F-B8C6-6C7E91711CD4}" srcOrd="1" destOrd="0" presId="urn:microsoft.com/office/officeart/2008/layout/NameandTitleOrganizationalChart"/>
+    <dgm:cxn modelId="{66374FAD-C14E-4B17-AB3E-F0A1EF974907}" type="presParOf" srcId="{4F25A302-FC9E-4761-9A82-81C386A20F43}" destId="{6A979376-60A7-448F-BCCF-C71326ED7EB2}" srcOrd="2" destOrd="0" presId="urn:microsoft.com/office/officeart/2008/layout/NameandTitleOrganizationalChart"/>
+    <dgm:cxn modelId="{E96BD571-DE96-4925-9B5C-A59F0973C64F}" type="presParOf" srcId="{14245065-A937-4B1E-B5CB-DAEBBE20D1F9}" destId="{0CEA7B63-3115-4B6A-ACB7-C914C0BB79E8}" srcOrd="1" destOrd="0" presId="urn:microsoft.com/office/officeart/2008/layout/NameandTitleOrganizationalChart"/>
+    <dgm:cxn modelId="{1275DB00-FF2F-4F2E-A751-16667DEDE68A}" type="presParOf" srcId="{14245065-A937-4B1E-B5CB-DAEBBE20D1F9}" destId="{869EB04A-3A16-4BCE-9142-FD2206FB8726}" srcOrd="2" destOrd="0" presId="urn:microsoft.com/office/officeart/2008/layout/NameandTitleOrganizationalChart"/>
+    <dgm:cxn modelId="{EEDC20DB-C6ED-4AD1-8604-75D999FADCB3}" type="presParOf" srcId="{641A1B73-E5F8-4177-892A-9723242F026B}" destId="{7A8BDC95-5DD4-4A50-A1B4-AFFA12157909}" srcOrd="2" destOrd="0" presId="urn:microsoft.com/office/officeart/2008/layout/NameandTitleOrganizationalChart"/>
+    <dgm:cxn modelId="{33103347-DE36-42D5-826B-5826E8C58D36}" type="presParOf" srcId="{1659C444-10B1-466A-9098-B33EFC5A9535}" destId="{B7D5125A-F3FF-484E-8E41-FA0B48541BFA}" srcOrd="2" destOrd="0" presId="urn:microsoft.com/office/officeart/2008/layout/NameandTitleOrganizationalChart"/>
+    <dgm:cxn modelId="{9EFE448C-586E-4F1A-89E9-4D31F7826B4B}" type="presParOf" srcId="{1659C444-10B1-466A-9098-B33EFC5A9535}" destId="{5E1F9416-EA58-40B6-8E13-59B7A19CC697}" srcOrd="3" destOrd="0" presId="urn:microsoft.com/office/officeart/2008/layout/NameandTitleOrganizationalChart"/>
+    <dgm:cxn modelId="{F6A3BA4A-06A1-46AE-9521-27474395C137}" type="presParOf" srcId="{5E1F9416-EA58-40B6-8E13-59B7A19CC697}" destId="{535F63F9-0297-40B0-96A3-D4A97C8D4BCA}" srcOrd="0" destOrd="0" presId="urn:microsoft.com/office/officeart/2008/layout/NameandTitleOrganizationalChart"/>
+    <dgm:cxn modelId="{195403CB-F750-48D3-8AB4-D8BA50595422}" type="presParOf" srcId="{535F63F9-0297-40B0-96A3-D4A97C8D4BCA}" destId="{091A8E0F-EEFB-4839-8906-5000B7109C29}" srcOrd="0" destOrd="0" presId="urn:microsoft.com/office/officeart/2008/layout/NameandTitleOrganizationalChart"/>
+    <dgm:cxn modelId="{44235A2C-F8CA-46A0-8479-BA8CD0FE0688}" type="presParOf" srcId="{535F63F9-0297-40B0-96A3-D4A97C8D4BCA}" destId="{025CA3CE-A210-4E72-B900-B1CDF9C8070F}" srcOrd="1" destOrd="0" presId="urn:microsoft.com/office/officeart/2008/layout/NameandTitleOrganizationalChart"/>
+    <dgm:cxn modelId="{40BEC0C2-ABEB-4F64-8903-A593C44267EE}" type="presParOf" srcId="{535F63F9-0297-40B0-96A3-D4A97C8D4BCA}" destId="{1DD0153D-7C5F-4F13-80BF-2B5D37D24EF6}" srcOrd="2" destOrd="0" presId="urn:microsoft.com/office/officeart/2008/layout/NameandTitleOrganizationalChart"/>
+    <dgm:cxn modelId="{6BE62E42-3675-422A-86BE-77D495DF48D0}" type="presParOf" srcId="{5E1F9416-EA58-40B6-8E13-59B7A19CC697}" destId="{E076CC50-2DCA-46A7-B040-EFC4B0590F9C}" srcOrd="1" destOrd="0" presId="urn:microsoft.com/office/officeart/2008/layout/NameandTitleOrganizationalChart"/>
+    <dgm:cxn modelId="{DBAED492-B561-4440-BD77-E50BF48E94AE}" type="presParOf" srcId="{E076CC50-2DCA-46A7-B040-EFC4B0590F9C}" destId="{EC8AB655-C319-4D60-B38E-EAB20E6B64F2}" srcOrd="0" destOrd="0" presId="urn:microsoft.com/office/officeart/2008/layout/NameandTitleOrganizationalChart"/>
+    <dgm:cxn modelId="{81D52451-1107-4633-8D4B-BD79A0979DA4}" type="presParOf" srcId="{E076CC50-2DCA-46A7-B040-EFC4B0590F9C}" destId="{98214A53-DF40-41D6-84B2-9E15B5CE4166}" srcOrd="1" destOrd="0" presId="urn:microsoft.com/office/officeart/2008/layout/NameandTitleOrganizationalChart"/>
+    <dgm:cxn modelId="{35050F75-4C7E-4D18-8DAA-C6750B53B94E}" type="presParOf" srcId="{98214A53-DF40-41D6-84B2-9E15B5CE4166}" destId="{6743EBCD-8588-44EB-9969-DCD423BDA8AB}" srcOrd="0" destOrd="0" presId="urn:microsoft.com/office/officeart/2008/layout/NameandTitleOrganizationalChart"/>
+    <dgm:cxn modelId="{EDC6DC9B-5CFF-44D3-90C5-65F85C73E63D}" type="presParOf" srcId="{6743EBCD-8588-44EB-9969-DCD423BDA8AB}" destId="{A4BD586F-F8D4-4ACB-ACF0-FD558AFBF2C5}" srcOrd="0" destOrd="0" presId="urn:microsoft.com/office/officeart/2008/layout/NameandTitleOrganizationalChart"/>
+    <dgm:cxn modelId="{FCC58465-F3DE-4E1A-8603-43CCFD3BC18B}" type="presParOf" srcId="{6743EBCD-8588-44EB-9969-DCD423BDA8AB}" destId="{33BCE270-1095-4E8A-A23B-9D1199F37664}" srcOrd="1" destOrd="0" presId="urn:microsoft.com/office/officeart/2008/layout/NameandTitleOrganizationalChart"/>
+    <dgm:cxn modelId="{E18A6DB7-A1FE-4F88-98DB-20628D66B832}" type="presParOf" srcId="{6743EBCD-8588-44EB-9969-DCD423BDA8AB}" destId="{24CBF127-2FC3-4D17-ADE0-D5FADD588244}" srcOrd="2" destOrd="0" presId="urn:microsoft.com/office/officeart/2008/layout/NameandTitleOrganizationalChart"/>
+    <dgm:cxn modelId="{55F0139E-21C7-470C-AB24-D12D7A371142}" type="presParOf" srcId="{98214A53-DF40-41D6-84B2-9E15B5CE4166}" destId="{21E6C95E-2581-4080-8E43-0605C70AD1BB}" srcOrd="1" destOrd="0" presId="urn:microsoft.com/office/officeart/2008/layout/NameandTitleOrganizationalChart"/>
+    <dgm:cxn modelId="{53A32941-24B6-4552-8347-E192C4B5BF1B}" type="presParOf" srcId="{98214A53-DF40-41D6-84B2-9E15B5CE4166}" destId="{AC7C16FA-5370-41AC-B67D-A9162C11FA7E}" srcOrd="2" destOrd="0" presId="urn:microsoft.com/office/officeart/2008/layout/NameandTitleOrganizationalChart"/>
+    <dgm:cxn modelId="{067E49DD-C521-421C-ABA8-7A9C4A4BF4F1}" type="presParOf" srcId="{E076CC50-2DCA-46A7-B040-EFC4B0590F9C}" destId="{064876A1-6A06-48B5-B791-70E579B74363}" srcOrd="2" destOrd="0" presId="urn:microsoft.com/office/officeart/2008/layout/NameandTitleOrganizationalChart"/>
+    <dgm:cxn modelId="{ADF1598C-D0E5-4AD3-B6F9-FEA2AC980AC7}" type="presParOf" srcId="{E076CC50-2DCA-46A7-B040-EFC4B0590F9C}" destId="{AA354B8F-155E-4A19-B483-BA7DF93144BD}" srcOrd="3" destOrd="0" presId="urn:microsoft.com/office/officeart/2008/layout/NameandTitleOrganizationalChart"/>
+    <dgm:cxn modelId="{135DECA9-F87D-4799-9288-637598801233}" type="presParOf" srcId="{AA354B8F-155E-4A19-B483-BA7DF93144BD}" destId="{75C29AAB-040B-45FB-AD33-CE2DF4828856}" srcOrd="0" destOrd="0" presId="urn:microsoft.com/office/officeart/2008/layout/NameandTitleOrganizationalChart"/>
+    <dgm:cxn modelId="{2F134CA4-C2C9-4ED8-8986-02AAA14D29F3}" type="presParOf" srcId="{75C29AAB-040B-45FB-AD33-CE2DF4828856}" destId="{C9639253-6FAF-4F4B-910C-09695F4532FC}" srcOrd="0" destOrd="0" presId="urn:microsoft.com/office/officeart/2008/layout/NameandTitleOrganizationalChart"/>
+    <dgm:cxn modelId="{4A377626-6530-4D55-8AD0-CC3A1C4CCF62}" type="presParOf" srcId="{75C29AAB-040B-45FB-AD33-CE2DF4828856}" destId="{9933E2B2-F539-41E0-AE91-856724C2B93D}" srcOrd="1" destOrd="0" presId="urn:microsoft.com/office/officeart/2008/layout/NameandTitleOrganizationalChart"/>
+    <dgm:cxn modelId="{7C44FB97-BFB1-4318-8633-D5D126FC08FB}" type="presParOf" srcId="{75C29AAB-040B-45FB-AD33-CE2DF4828856}" destId="{4DF0AF9E-CE07-43F6-930F-35E3F6529A98}" srcOrd="2" destOrd="0" presId="urn:microsoft.com/office/officeart/2008/layout/NameandTitleOrganizationalChart"/>
+    <dgm:cxn modelId="{D35D5D50-821C-4543-A846-7AEB0D0DA666}" type="presParOf" srcId="{AA354B8F-155E-4A19-B483-BA7DF93144BD}" destId="{BBEEFF55-B195-4987-B9CF-D8E33F0B9074}" srcOrd="1" destOrd="0" presId="urn:microsoft.com/office/officeart/2008/layout/NameandTitleOrganizationalChart"/>
+    <dgm:cxn modelId="{BBE5FE5F-6F5A-40C3-9067-ECD99D664C54}" type="presParOf" srcId="{AA354B8F-155E-4A19-B483-BA7DF93144BD}" destId="{F9979AAC-8F54-4361-8204-A5FF8E1DC88A}" srcOrd="2" destOrd="0" presId="urn:microsoft.com/office/officeart/2008/layout/NameandTitleOrganizationalChart"/>
+    <dgm:cxn modelId="{32E1EE3F-ACC6-49E3-B236-3C4A4B78896F}" type="presParOf" srcId="{5E1F9416-EA58-40B6-8E13-59B7A19CC697}" destId="{8858AB76-B6AA-4C60-8B85-4F42E013C0EB}" srcOrd="2" destOrd="0" presId="urn:microsoft.com/office/officeart/2008/layout/NameandTitleOrganizationalChart"/>
+    <dgm:cxn modelId="{B58E8583-3973-490D-A22B-C6A0FCD63283}" type="presParOf" srcId="{B69835CA-3042-4821-A686-D8F58B68DE90}" destId="{24FB62A2-0961-4DE5-AA3E-16F3CE6E1261}" srcOrd="2" destOrd="0" presId="urn:microsoft.com/office/officeart/2008/layout/NameandTitleOrganizationalChart"/>
+    <dgm:cxn modelId="{7581B4E8-7576-4E9C-8016-6CAE0865252E}" type="presParOf" srcId="{597D6C36-37BB-4926-BA47-72AB71D7B8DB}" destId="{69737759-E762-41C2-AAA2-457D9EB16F49}" srcOrd="2" destOrd="0" presId="urn:microsoft.com/office/officeart/2008/layout/NameandTitleOrganizationalChart"/>
+    <dgm:cxn modelId="{F10C100F-A179-4A05-ADFF-60A3D730B356}" type="presParOf" srcId="{C4D44C3E-A6FB-46D9-8306-E0EDB9CD5EFF}" destId="{AAD3050A-66ED-46F3-835F-B22B2F06AF6C}" srcOrd="2" destOrd="0" presId="urn:microsoft.com/office/officeart/2008/layout/NameandTitleOrganizationalChart"/>
+    <dgm:cxn modelId="{5612D941-1A2C-4CAA-A5CD-8E5BB1618A05}" type="presParOf" srcId="{242B65B2-6036-4078-9279-8BA23401AA65}" destId="{116C7BD7-F25E-4FB4-8265-5CF1CC380230}" srcOrd="2" destOrd="0" presId="urn:microsoft.com/office/officeart/2008/layout/NameandTitleOrganizationalChart"/>
   </dgm:cxnLst>
   <dgm:bg/>
   <dgm:whole>
@@ -23507,7 +25378,7 @@
 </file>
 
 <file path=customXml/itemProps1.xml><?xml version="1.0" encoding="utf-8"?>
-<ds:datastoreItem xmlns:ds="http://schemas.openxmlformats.org/officeDocument/2006/customXml" ds:itemID="{B2362A76-15C5-4D8B-A3D5-1CA8CFAE7F5F}">
+<ds:datastoreItem xmlns:ds="http://schemas.openxmlformats.org/officeDocument/2006/customXml" ds:itemID="{35C6D826-6390-4B9A-93B5-5333CC359E5B}">
   <ds:schemaRefs>
     <ds:schemaRef ds:uri="http://schemas.openxmlformats.org/officeDocument/2006/bibliography"/>
   </ds:schemaRefs>

</xml_diff>

<commit_message>
Penambahan BAB II Tahapan Waterfall
</commit_message>
<xml_diff>
--- a/Skripsi_Ahmad Fatoni_1101161014.docx
+++ b/Skripsi_Ahmad Fatoni_1101161014.docx
@@ -2,6 +2,11 @@
 <file path=word/document.xml><?xml version="1.0" encoding="utf-8"?>
 <w:document xmlns:wpc="http://schemas.microsoft.com/office/word/2010/wordprocessingCanvas" xmlns:mc="http://schemas.openxmlformats.org/markup-compatibility/2006" xmlns:o="urn:schemas-microsoft-com:office:office" xmlns:r="http://schemas.openxmlformats.org/officeDocument/2006/relationships" xmlns:m="http://schemas.openxmlformats.org/officeDocument/2006/math" xmlns:v="urn:schemas-microsoft-com:vml" xmlns:wp14="http://schemas.microsoft.com/office/word/2010/wordprocessingDrawing" xmlns:wp="http://schemas.openxmlformats.org/drawingml/2006/wordprocessingDrawing" xmlns:w10="urn:schemas-microsoft-com:office:word" xmlns:w="http://schemas.openxmlformats.org/wordprocessingml/2006/main" xmlns:w14="http://schemas.microsoft.com/office/word/2010/wordml" xmlns:wpg="http://schemas.microsoft.com/office/word/2010/wordprocessingGroup" xmlns:wpi="http://schemas.microsoft.com/office/word/2010/wordprocessingInk" xmlns:wne="http://schemas.microsoft.com/office/word/2006/wordml" xmlns:wps="http://schemas.microsoft.com/office/word/2010/wordprocessingShape" mc:Ignorable="w14 wp14">
   <w:body>
+    <w:p>
+      <w:pPr>
+        <w:pStyle w:val="Heading1"/>
+      </w:pPr>
+    </w:p>
     <w:p>
       <w:pPr>
         <w:pStyle w:val="Heading1"/>
@@ -1067,7 +1072,6 @@
           <w:id w:val="-1474986206"/>
           <w:citation/>
         </w:sdtPr>
-        <w:sdtEndPr/>
         <w:sdtContent>
           <w:r>
             <w:rPr>
@@ -1173,7 +1177,6 @@
           <w:id w:val="938489158"/>
           <w:citation/>
         </w:sdtPr>
-        <w:sdtEndPr/>
         <w:sdtContent>
           <w:r>
             <w:rPr>
@@ -1246,7 +1249,6 @@
           <w:id w:val="-1552143121"/>
           <w:citation/>
         </w:sdtPr>
-        <w:sdtEndPr/>
         <w:sdtContent>
           <w:r>
             <w:rPr>
@@ -1374,7 +1376,6 @@
           <w:id w:val="-405154672"/>
           <w:citation/>
         </w:sdtPr>
-        <w:sdtEndPr/>
         <w:sdtContent>
           <w:r>
             <w:rPr>
@@ -1626,7 +1627,6 @@
           <w:id w:val="1244521903"/>
           <w:citation/>
         </w:sdtPr>
-        <w:sdtEndPr/>
         <w:sdtContent>
           <w:r>
             <w:rPr>
@@ -1707,7 +1707,6 @@
           <w:id w:val="-1553928825"/>
           <w:citation/>
         </w:sdtPr>
-        <w:sdtEndPr/>
         <w:sdtContent>
           <w:r>
             <w:rPr>
@@ -1796,7 +1795,6 @@
           <w:id w:val="1671603869"/>
           <w:citation/>
         </w:sdtPr>
-        <w:sdtEndPr/>
         <w:sdtContent>
           <w:r>
             <w:rPr>
@@ -2068,7 +2066,6 @@
           <w:id w:val="1961911120"/>
           <w:citation/>
         </w:sdtPr>
-        <w:sdtEndPr/>
         <w:sdtContent>
           <w:r>
             <w:fldChar w:fldCharType="begin"/>
@@ -3629,7 +3626,6 @@
           <w:id w:val="-464201280"/>
           <w:citation/>
         </w:sdtPr>
-        <w:sdtEndPr/>
         <w:sdtContent>
           <w:r>
             <w:rPr>
@@ -3711,7 +3707,6 @@
           <w:id w:val="-1138642916"/>
           <w:citation/>
         </w:sdtPr>
-        <w:sdtEndPr/>
         <w:sdtContent>
           <w:r>
             <w:rPr>
@@ -3812,14 +3807,9 @@
       <w:pPr>
         <w:pStyle w:val="Heading3"/>
       </w:pPr>
-      <w:bookmarkStart w:id="4" w:name="_Toc61986945"/>
-      <w:r>
-        <w:t>Unified Modelling Language</w:t>
-      </w:r>
-      <w:r>
-        <w:t xml:space="preserve"> (UML)</w:t>
-      </w:r>
-      <w:bookmarkEnd w:id="4"/>
+      <w:r>
+        <w:t>Waterfall</w:t>
+      </w:r>
     </w:p>
     <w:p>
       <w:pPr>
@@ -3833,19 +3823,27 @@
       <w:r>
         <w:rPr>
           <w:rFonts w:cs="Times New Roman"/>
+          <w:color w:val="000000" w:themeColor="text1"/>
+          <w:szCs w:val="24"/>
+        </w:rPr>
+        <w:t>Model air terjun (</w:t>
+      </w:r>
+      <w:r>
+        <w:rPr>
+          <w:rFonts w:cs="Times New Roman"/>
           <w:i/>
           <w:color w:val="000000" w:themeColor="text1"/>
           <w:szCs w:val="24"/>
         </w:rPr>
-        <w:t xml:space="preserve">Unified Modelling Language </w:t>
-      </w:r>
-      <w:r>
-        <w:rPr>
-          <w:rFonts w:cs="Times New Roman"/>
-          <w:color w:val="000000" w:themeColor="text1"/>
-          <w:szCs w:val="24"/>
-        </w:rPr>
-        <w:t>(UML) adalah bahasa pemodelan visual yang memungkinkan bagi pengembang aplikasi untuk mendokumentasikan secara visual dalam bentuk baku, mudah dimengerti serta dilengkapi dengan mekanisme yang efektif untuk berbagi (</w:t>
+        <w:t>waterfall</w:t>
+      </w:r>
+      <w:r>
+        <w:rPr>
+          <w:rFonts w:cs="Times New Roman"/>
+          <w:color w:val="000000" w:themeColor="text1"/>
+          <w:szCs w:val="24"/>
+        </w:rPr>
+        <w:t>) adalah model sekuensial linier (</w:t>
       </w:r>
       <w:r>
         <w:rPr>
@@ -3854,15 +3852,32 @@
           <w:color w:val="000000" w:themeColor="text1"/>
           <w:szCs w:val="24"/>
         </w:rPr>
-        <w:t xml:space="preserve">sharing) </w:t>
-      </w:r>
-      <w:r>
-        <w:rPr>
-          <w:rFonts w:cs="Times New Roman"/>
-          <w:color w:val="000000" w:themeColor="text1"/>
-          <w:szCs w:val="24"/>
-        </w:rPr>
-        <w:t xml:space="preserve"> </w:t>
+        <w:t>sequential linear</w:t>
+      </w:r>
+      <w:r>
+        <w:rPr>
+          <w:rFonts w:cs="Times New Roman"/>
+          <w:color w:val="000000" w:themeColor="text1"/>
+          <w:szCs w:val="24"/>
+        </w:rPr>
+        <w:t>) atau alur hidup klasik (</w:t>
+      </w:r>
+      <w:r>
+        <w:rPr>
+          <w:rFonts w:cs="Times New Roman"/>
+          <w:i/>
+          <w:color w:val="000000" w:themeColor="text1"/>
+          <w:szCs w:val="24"/>
+        </w:rPr>
+        <w:t>classic life cycle</w:t>
+      </w:r>
+      <w:r>
+        <w:rPr>
+          <w:rFonts w:cs="Times New Roman"/>
+          <w:color w:val="000000" w:themeColor="text1"/>
+          <w:szCs w:val="24"/>
+        </w:rPr>
+        <w:t xml:space="preserve">). Model air terjun menyediakan pendekatan alur hidup perangkat lunak secara </w:t>
       </w:r>
       <w:r>
         <w:rPr>
@@ -3871,7 +3886,24 @@
           <w:szCs w:val="24"/>
         </w:rPr>
         <w:lastRenderedPageBreak/>
-        <w:t xml:space="preserve">dan mengkomunikasikan rancangan mereka dengan orang lain. </w:t>
+        <w:t>sekuensial atau terurut dimulai dari analisis, desain, pengkodean, pengujian dan tahap pendukung (</w:t>
+      </w:r>
+      <w:r>
+        <w:rPr>
+          <w:rFonts w:cs="Times New Roman"/>
+          <w:i/>
+          <w:color w:val="000000" w:themeColor="text1"/>
+          <w:szCs w:val="24"/>
+        </w:rPr>
+        <w:t>support</w:t>
+      </w:r>
+      <w:r>
+        <w:rPr>
+          <w:rFonts w:cs="Times New Roman"/>
+          <w:color w:val="000000" w:themeColor="text1"/>
+          <w:szCs w:val="24"/>
+        </w:rPr>
+        <w:t>).</w:t>
       </w:r>
       <w:sdt>
         <w:sdtPr>
@@ -3880,117 +3912,9 @@
             <w:color w:val="000000" w:themeColor="text1"/>
             <w:szCs w:val="24"/>
           </w:rPr>
-          <w:id w:val="-626083116"/>
+          <w:id w:val="-508287117"/>
           <w:citation/>
         </w:sdtPr>
-        <w:sdtEndPr/>
-        <w:sdtContent>
-          <w:r>
-            <w:rPr>
-              <w:rFonts w:cs="Times New Roman"/>
-              <w:color w:val="000000" w:themeColor="text1"/>
-              <w:szCs w:val="24"/>
-            </w:rPr>
-            <w:fldChar w:fldCharType="begin"/>
-          </w:r>
-          <w:r>
-            <w:rPr>
-              <w:rFonts w:cs="Times New Roman"/>
-              <w:color w:val="000000" w:themeColor="text1"/>
-              <w:szCs w:val="24"/>
-            </w:rPr>
-            <w:instrText xml:space="preserve"> CITATION Meg18 \l 1033 </w:instrText>
-          </w:r>
-          <w:r>
-            <w:rPr>
-              <w:rFonts w:cs="Times New Roman"/>
-              <w:color w:val="000000" w:themeColor="text1"/>
-              <w:szCs w:val="24"/>
-            </w:rPr>
-            <w:fldChar w:fldCharType="separate"/>
-          </w:r>
-          <w:r>
-            <w:rPr>
-              <w:rFonts w:cs="Times New Roman"/>
-              <w:noProof/>
-              <w:color w:val="000000" w:themeColor="text1"/>
-              <w:szCs w:val="24"/>
-            </w:rPr>
-            <w:t>(Megawati, 2018)</w:t>
-          </w:r>
-          <w:r>
-            <w:rPr>
-              <w:rFonts w:cs="Times New Roman"/>
-              <w:color w:val="000000" w:themeColor="text1"/>
-              <w:szCs w:val="24"/>
-            </w:rPr>
-            <w:fldChar w:fldCharType="end"/>
-          </w:r>
-        </w:sdtContent>
-      </w:sdt>
-      <w:r>
-        <w:rPr>
-          <w:rFonts w:cs="Times New Roman"/>
-          <w:color w:val="000000" w:themeColor="text1"/>
-          <w:szCs w:val="24"/>
-        </w:rPr>
-        <w:t>.</w:t>
-      </w:r>
-    </w:p>
-    <w:p>
-      <w:pPr>
-        <w:ind w:left="720"/>
-        <w:rPr>
-          <w:rFonts w:cs="Times New Roman"/>
-          <w:color w:val="000000" w:themeColor="text1"/>
-          <w:szCs w:val="24"/>
-        </w:rPr>
-      </w:pPr>
-      <w:r>
-        <w:rPr>
-          <w:rFonts w:cs="Times New Roman"/>
-          <w:i/>
-          <w:color w:val="000000" w:themeColor="text1"/>
-          <w:szCs w:val="24"/>
-        </w:rPr>
-        <w:t>Unified Modelling Language</w:t>
-      </w:r>
-      <w:r>
-        <w:rPr>
-          <w:rFonts w:cs="Times New Roman"/>
-          <w:color w:val="000000" w:themeColor="text1"/>
-          <w:szCs w:val="24"/>
-        </w:rPr>
-        <w:t xml:space="preserve"> (UML) adalah salah satu standar bahasa yang banyak digunakan di dunia industri untuk mendefinisikan </w:t>
-      </w:r>
-      <w:r>
-        <w:rPr>
-          <w:rFonts w:cs="Times New Roman"/>
-          <w:i/>
-          <w:color w:val="000000" w:themeColor="text1"/>
-          <w:szCs w:val="24"/>
-        </w:rPr>
-        <w:t>requirement</w:t>
-      </w:r>
-      <w:r>
-        <w:rPr>
-          <w:rFonts w:cs="Times New Roman"/>
-          <w:color w:val="000000" w:themeColor="text1"/>
-          <w:szCs w:val="24"/>
-        </w:rPr>
-        <w:t>, membuat analisis dan desain, serta menggambarkan arsitektur dalam pemrograman berorientasikan objek.</w:t>
-      </w:r>
-      <w:sdt>
-        <w:sdtPr>
-          <w:rPr>
-            <w:rFonts w:cs="Times New Roman"/>
-            <w:color w:val="000000" w:themeColor="text1"/>
-            <w:szCs w:val="24"/>
-          </w:rPr>
-          <w:id w:val="1575398053"/>
-          <w:citation/>
-        </w:sdtPr>
-        <w:sdtEndPr/>
         <w:sdtContent>
           <w:r>
             <w:rPr>
@@ -4047,6 +3971,1223 @@
     </w:p>
     <w:p>
       <w:pPr>
+        <w:ind w:left="720" w:firstLine="720"/>
+        <w:rPr>
+          <w:rFonts w:cs="Times New Roman"/>
+          <w:color w:val="000000" w:themeColor="text1"/>
+          <w:szCs w:val="24"/>
+          <w:shd w:val="clear" w:color="auto" w:fill="FFFFFF"/>
+        </w:rPr>
+      </w:pPr>
+      <w:r>
+        <w:rPr>
+          <w:rFonts w:cs="Times New Roman"/>
+          <w:color w:val="000000" w:themeColor="text1"/>
+          <w:szCs w:val="24"/>
+          <w:shd w:val="clear" w:color="auto" w:fill="FFFFFF"/>
+        </w:rPr>
+        <w:t xml:space="preserve">Model </w:t>
+      </w:r>
+      <w:r>
+        <w:rPr>
+          <w:rFonts w:cs="Times New Roman"/>
+          <w:i/>
+          <w:color w:val="000000" w:themeColor="text1"/>
+          <w:szCs w:val="24"/>
+          <w:shd w:val="clear" w:color="auto" w:fill="FFFFFF"/>
+        </w:rPr>
+        <w:t>waterfall</w:t>
+      </w:r>
+      <w:r>
+        <w:rPr>
+          <w:rFonts w:cs="Times New Roman"/>
+          <w:color w:val="000000" w:themeColor="text1"/>
+          <w:szCs w:val="24"/>
+          <w:shd w:val="clear" w:color="auto" w:fill="FFFFFF"/>
+        </w:rPr>
+        <w:t xml:space="preserve"> atau sering disebut model klasik yang bersifat sistematis, berurutan dalam membangun </w:t>
+      </w:r>
+      <w:r>
+        <w:rPr>
+          <w:rFonts w:cs="Times New Roman"/>
+          <w:i/>
+          <w:color w:val="000000" w:themeColor="text1"/>
+          <w:szCs w:val="24"/>
+          <w:shd w:val="clear" w:color="auto" w:fill="FFFFFF"/>
+        </w:rPr>
+        <w:t>software</w:t>
+      </w:r>
+      <w:r>
+        <w:rPr>
+          <w:rFonts w:cs="Times New Roman"/>
+          <w:color w:val="000000" w:themeColor="text1"/>
+          <w:szCs w:val="24"/>
+          <w:shd w:val="clear" w:color="auto" w:fill="FFFFFF"/>
+        </w:rPr>
+        <w:t>, model ini seringkali disebut dengan sekuensial linier atau alur hidup klasik.</w:t>
+      </w:r>
+      <w:sdt>
+        <w:sdtPr>
+          <w:rPr>
+            <w:rFonts w:cs="Times New Roman"/>
+            <w:color w:val="000000" w:themeColor="text1"/>
+            <w:szCs w:val="24"/>
+            <w:shd w:val="clear" w:color="auto" w:fill="FFFFFF"/>
+          </w:rPr>
+          <w:id w:val="1001161738"/>
+          <w:citation/>
+        </w:sdtPr>
+        <w:sdtContent>
+          <w:r>
+            <w:rPr>
+              <w:rFonts w:cs="Times New Roman"/>
+              <w:color w:val="000000" w:themeColor="text1"/>
+              <w:szCs w:val="24"/>
+              <w:shd w:val="clear" w:color="auto" w:fill="FFFFFF"/>
+            </w:rPr>
+            <w:fldChar w:fldCharType="begin"/>
+          </w:r>
+          <w:r>
+            <w:rPr>
+              <w:rFonts w:cs="Times New Roman"/>
+              <w:color w:val="000000" w:themeColor="text1"/>
+              <w:szCs w:val="24"/>
+              <w:shd w:val="clear" w:color="auto" w:fill="FFFFFF"/>
+            </w:rPr>
+            <w:instrText xml:space="preserve">CITATION Pre15 \l 1033 </w:instrText>
+          </w:r>
+          <w:r>
+            <w:rPr>
+              <w:rFonts w:cs="Times New Roman"/>
+              <w:color w:val="000000" w:themeColor="text1"/>
+              <w:szCs w:val="24"/>
+              <w:shd w:val="clear" w:color="auto" w:fill="FFFFFF"/>
+            </w:rPr>
+            <w:fldChar w:fldCharType="separate"/>
+          </w:r>
+          <w:r>
+            <w:rPr>
+              <w:rFonts w:cs="Times New Roman"/>
+              <w:noProof/>
+              <w:color w:val="000000" w:themeColor="text1"/>
+              <w:szCs w:val="24"/>
+              <w:shd w:val="clear" w:color="auto" w:fill="FFFFFF"/>
+            </w:rPr>
+            <w:t xml:space="preserve"> </w:t>
+          </w:r>
+          <w:r>
+            <w:rPr>
+              <w:rFonts w:cs="Times New Roman"/>
+              <w:noProof/>
+              <w:color w:val="000000" w:themeColor="text1"/>
+              <w:szCs w:val="24"/>
+              <w:shd w:val="clear" w:color="auto" w:fill="FFFFFF"/>
+            </w:rPr>
+            <w:t>(Pressman, 2015)</w:t>
+          </w:r>
+          <w:r>
+            <w:rPr>
+              <w:rFonts w:cs="Times New Roman"/>
+              <w:color w:val="000000" w:themeColor="text1"/>
+              <w:szCs w:val="24"/>
+              <w:shd w:val="clear" w:color="auto" w:fill="FFFFFF"/>
+            </w:rPr>
+            <w:fldChar w:fldCharType="end"/>
+          </w:r>
+        </w:sdtContent>
+      </w:sdt>
+    </w:p>
+    <w:p>
+      <w:pPr>
+        <w:ind w:left="720" w:firstLine="720"/>
+        <w:rPr>
+          <w:rFonts w:cs="Times New Roman"/>
+          <w:color w:val="000000" w:themeColor="text1"/>
+          <w:szCs w:val="24"/>
+        </w:rPr>
+      </w:pPr>
+      <w:r>
+        <w:rPr>
+          <w:rFonts w:cs="Times New Roman"/>
+          <w:color w:val="000000" w:themeColor="text1"/>
+          <w:szCs w:val="24"/>
+        </w:rPr>
+        <w:t xml:space="preserve">Metode </w:t>
+      </w:r>
+      <w:r>
+        <w:rPr>
+          <w:rFonts w:cs="Times New Roman"/>
+          <w:i/>
+          <w:color w:val="000000" w:themeColor="text1"/>
+          <w:szCs w:val="24"/>
+        </w:rPr>
+        <w:t>waterfall</w:t>
+      </w:r>
+      <w:r>
+        <w:rPr>
+          <w:rFonts w:cs="Times New Roman"/>
+          <w:color w:val="000000" w:themeColor="text1"/>
+          <w:szCs w:val="24"/>
+        </w:rPr>
+        <w:t xml:space="preserve"> adalah metode yang menyarankan sebuah pendekatan yang sistematis dan sekuensial melalui </w:t>
+      </w:r>
+      <w:r>
+        <w:rPr>
+          <w:rFonts w:cs="Times New Roman"/>
+          <w:color w:val="000000" w:themeColor="text1"/>
+          <w:szCs w:val="24"/>
+        </w:rPr>
+        <w:t>tahapan-</w:t>
+      </w:r>
+      <w:r>
+        <w:rPr>
+          <w:rFonts w:cs="Times New Roman"/>
+          <w:color w:val="000000" w:themeColor="text1"/>
+          <w:szCs w:val="24"/>
+        </w:rPr>
+        <w:t xml:space="preserve">tahapan yang ada pada </w:t>
+      </w:r>
+      <w:r>
+        <w:rPr>
+          <w:rFonts w:cs="Times New Roman"/>
+          <w:i/>
+          <w:color w:val="000000" w:themeColor="text1"/>
+          <w:szCs w:val="24"/>
+        </w:rPr>
+        <w:t>System Development Life Cycle</w:t>
+      </w:r>
+      <w:r>
+        <w:rPr>
+          <w:rFonts w:cs="Times New Roman"/>
+          <w:color w:val="000000" w:themeColor="text1"/>
+          <w:szCs w:val="24"/>
+        </w:rPr>
+        <w:t xml:space="preserve"> (SDLC) untuk membangun sebuah perangkat lunak. </w:t>
+      </w:r>
+      <w:sdt>
+        <w:sdtPr>
+          <w:rPr>
+            <w:rFonts w:cs="Times New Roman"/>
+            <w:color w:val="000000" w:themeColor="text1"/>
+            <w:szCs w:val="24"/>
+          </w:rPr>
+          <w:id w:val="173315354"/>
+          <w:citation/>
+        </w:sdtPr>
+        <w:sdtContent>
+          <w:r>
+            <w:rPr>
+              <w:rFonts w:cs="Times New Roman"/>
+              <w:color w:val="000000" w:themeColor="text1"/>
+              <w:szCs w:val="24"/>
+            </w:rPr>
+            <w:fldChar w:fldCharType="begin"/>
+          </w:r>
+          <w:r>
+            <w:rPr>
+              <w:rFonts w:cs="Times New Roman"/>
+              <w:color w:val="000000" w:themeColor="text1"/>
+              <w:szCs w:val="24"/>
+            </w:rPr>
+            <w:instrText xml:space="preserve"> CITATION Kur17 \l 1033 </w:instrText>
+          </w:r>
+          <w:r>
+            <w:rPr>
+              <w:rFonts w:cs="Times New Roman"/>
+              <w:color w:val="000000" w:themeColor="text1"/>
+              <w:szCs w:val="24"/>
+            </w:rPr>
+            <w:fldChar w:fldCharType="separate"/>
+          </w:r>
+          <w:r>
+            <w:rPr>
+              <w:rFonts w:cs="Times New Roman"/>
+              <w:noProof/>
+              <w:color w:val="000000" w:themeColor="text1"/>
+              <w:szCs w:val="24"/>
+            </w:rPr>
+            <w:t>(Kurniawan, 2017)</w:t>
+          </w:r>
+          <w:r>
+            <w:rPr>
+              <w:rFonts w:cs="Times New Roman"/>
+              <w:color w:val="000000" w:themeColor="text1"/>
+              <w:szCs w:val="24"/>
+            </w:rPr>
+            <w:fldChar w:fldCharType="end"/>
+          </w:r>
+        </w:sdtContent>
+      </w:sdt>
+    </w:p>
+    <w:p>
+      <w:pPr>
+        <w:spacing w:after="240"/>
+        <w:ind w:left="720" w:firstLine="720"/>
+        <w:rPr>
+          <w:rFonts w:cs="Times New Roman"/>
+          <w:color w:val="000000" w:themeColor="text1"/>
+          <w:szCs w:val="24"/>
+        </w:rPr>
+      </w:pPr>
+      <w:r>
+        <w:rPr>
+          <w:rFonts w:cs="Times New Roman"/>
+          <w:color w:val="000000" w:themeColor="text1"/>
+          <w:szCs w:val="24"/>
+        </w:rPr>
+        <w:t xml:space="preserve">Dari beberapa pendapat yang dikemukakan diatas dapat disimpulkan bahwa metode </w:t>
+      </w:r>
+      <w:r>
+        <w:rPr>
+          <w:rFonts w:cs="Times New Roman"/>
+          <w:i/>
+          <w:color w:val="000000" w:themeColor="text1"/>
+          <w:szCs w:val="24"/>
+        </w:rPr>
+        <w:t>waterfall</w:t>
+      </w:r>
+      <w:r>
+        <w:rPr>
+          <w:rFonts w:cs="Times New Roman"/>
+          <w:color w:val="000000" w:themeColor="text1"/>
+          <w:szCs w:val="24"/>
+        </w:rPr>
+        <w:t xml:space="preserve"> merupakan suatu model yang digunakan untuk tahapan-tahapan dalam membangun perangkat lunak dengan pendekatan yang sistematis dan sekuensial.</w:t>
+      </w:r>
+    </w:p>
+    <w:p>
+      <w:r>
+        <w:tab/>
+        <w:t>Ada beberapa tahapan yang terdapa</w:t>
+      </w:r>
+      <w:r>
+        <w:t>t pada metode waterfall yaitu :</w:t>
+      </w:r>
+    </w:p>
+    <w:p>
+      <w:pPr>
+        <w:pStyle w:val="ListParagraph"/>
+        <w:numPr>
+          <w:ilvl w:val="6"/>
+          <w:numId w:val="8"/>
+        </w:numPr>
+        <w:ind w:left="1440"/>
+        <w:rPr>
+          <w:lang w:val="id"/>
+        </w:rPr>
+      </w:pPr>
+      <w:r>
+        <w:t xml:space="preserve">Analisis Kebutuhan </w:t>
+      </w:r>
+      <w:r>
+        <w:t>(</w:t>
+      </w:r>
+      <w:r>
+        <w:rPr>
+          <w:i/>
+        </w:rPr>
+        <w:t>Requirements Analysis</w:t>
+      </w:r>
+      <w:r>
+        <w:t xml:space="preserve">) </w:t>
+      </w:r>
+    </w:p>
+    <w:p>
+      <w:pPr>
+        <w:spacing w:after="240"/>
+        <w:ind w:left="720" w:firstLine="720"/>
+        <w:rPr>
+          <w:rFonts w:cs="Times New Roman"/>
+          <w:color w:val="000000" w:themeColor="text1"/>
+          <w:szCs w:val="24"/>
+        </w:rPr>
+      </w:pPr>
+      <w:r>
+        <w:rPr>
+          <w:rFonts w:cs="Times New Roman"/>
+          <w:color w:val="000000" w:themeColor="text1"/>
+          <w:szCs w:val="24"/>
+        </w:rPr>
+        <w:tab/>
+      </w:r>
+      <w:r>
+        <w:rPr>
+          <w:rFonts w:cs="Times New Roman"/>
+          <w:color w:val="000000" w:themeColor="text1"/>
+          <w:szCs w:val="24"/>
+        </w:rPr>
+        <w:t xml:space="preserve">Pada tahap ini yaitu mengumpulkan kebutuhan sistem </w:t>
+      </w:r>
+      <w:r>
+        <w:rPr>
+          <w:rFonts w:cs="Times New Roman"/>
+          <w:color w:val="000000" w:themeColor="text1"/>
+          <w:szCs w:val="24"/>
+        </w:rPr>
+        <w:tab/>
+      </w:r>
+      <w:r>
+        <w:rPr>
+          <w:rFonts w:cs="Times New Roman"/>
+          <w:color w:val="000000" w:themeColor="text1"/>
+          <w:szCs w:val="24"/>
+        </w:rPr>
+        <w:t xml:space="preserve">secara </w:t>
+      </w:r>
+      <w:r>
+        <w:rPr>
+          <w:rFonts w:cs="Times New Roman"/>
+          <w:color w:val="000000" w:themeColor="text1"/>
+          <w:szCs w:val="24"/>
+        </w:rPr>
+        <w:tab/>
+      </w:r>
+      <w:r>
+        <w:rPr>
+          <w:rFonts w:cs="Times New Roman"/>
+          <w:color w:val="000000" w:themeColor="text1"/>
+          <w:szCs w:val="24"/>
+        </w:rPr>
+        <w:t xml:space="preserve">lengkap dan  bahan-bahan referensi baik dari buku, artikel, </w:t>
+      </w:r>
+      <w:r>
+        <w:rPr>
+          <w:rFonts w:cs="Times New Roman"/>
+          <w:color w:val="000000" w:themeColor="text1"/>
+          <w:szCs w:val="24"/>
+        </w:rPr>
+        <w:tab/>
+      </w:r>
+      <w:r>
+        <w:rPr>
+          <w:rFonts w:cs="Times New Roman"/>
+          <w:i/>
+          <w:color w:val="000000" w:themeColor="text1"/>
+          <w:szCs w:val="24"/>
+        </w:rPr>
+        <w:t>paper</w:t>
+      </w:r>
+      <w:r>
+        <w:rPr>
+          <w:rFonts w:cs="Times New Roman"/>
+          <w:color w:val="000000" w:themeColor="text1"/>
+          <w:szCs w:val="24"/>
+        </w:rPr>
+        <w:t xml:space="preserve">, </w:t>
+      </w:r>
+      <w:r>
+        <w:rPr>
+          <w:rFonts w:cs="Times New Roman"/>
+          <w:color w:val="000000" w:themeColor="text1"/>
+          <w:szCs w:val="24"/>
+        </w:rPr>
+        <w:tab/>
+      </w:r>
+      <w:r>
+        <w:rPr>
+          <w:rFonts w:cs="Times New Roman"/>
+          <w:color w:val="000000" w:themeColor="text1"/>
+          <w:szCs w:val="24"/>
+        </w:rPr>
+        <w:t xml:space="preserve">jurnal maupun makalah mengenai aplikasi buku besar </w:t>
+      </w:r>
+      <w:r>
+        <w:rPr>
+          <w:rFonts w:cs="Times New Roman"/>
+          <w:color w:val="000000" w:themeColor="text1"/>
+          <w:szCs w:val="24"/>
+        </w:rPr>
+        <w:tab/>
+      </w:r>
+      <w:r>
+        <w:rPr>
+          <w:rFonts w:cs="Times New Roman"/>
+          <w:color w:val="000000" w:themeColor="text1"/>
+          <w:szCs w:val="24"/>
+        </w:rPr>
+        <w:t xml:space="preserve">akuntansi </w:t>
+      </w:r>
+      <w:r>
+        <w:rPr>
+          <w:rFonts w:cs="Times New Roman"/>
+          <w:color w:val="000000" w:themeColor="text1"/>
+          <w:szCs w:val="24"/>
+        </w:rPr>
+        <w:tab/>
+      </w:r>
+      <w:r>
+        <w:rPr>
+          <w:rFonts w:cs="Times New Roman"/>
+          <w:color w:val="000000" w:themeColor="text1"/>
+          <w:szCs w:val="24"/>
+        </w:rPr>
+        <w:t>serta beberapa re</w:t>
+      </w:r>
+      <w:r>
+        <w:rPr>
+          <w:rFonts w:cs="Times New Roman"/>
+          <w:color w:val="000000" w:themeColor="text1"/>
+          <w:szCs w:val="24"/>
+          <w:lang w:val="id-ID"/>
+        </w:rPr>
+        <w:t>f</w:t>
+      </w:r>
+      <w:r>
+        <w:rPr>
+          <w:rFonts w:cs="Times New Roman"/>
+          <w:color w:val="000000" w:themeColor="text1"/>
+          <w:szCs w:val="24"/>
+        </w:rPr>
+        <w:t xml:space="preserve">erensi lain untuk menunjang </w:t>
+      </w:r>
+      <w:r>
+        <w:rPr>
+          <w:rFonts w:cs="Times New Roman"/>
+          <w:color w:val="000000" w:themeColor="text1"/>
+          <w:szCs w:val="24"/>
+        </w:rPr>
+        <w:tab/>
+      </w:r>
+      <w:r>
+        <w:rPr>
+          <w:rFonts w:cs="Times New Roman"/>
+          <w:color w:val="000000" w:themeColor="text1"/>
+          <w:szCs w:val="24"/>
+        </w:rPr>
+        <w:t xml:space="preserve">tujuan </w:t>
+      </w:r>
+      <w:r>
+        <w:rPr>
+          <w:rFonts w:cs="Times New Roman"/>
+          <w:color w:val="000000" w:themeColor="text1"/>
+          <w:szCs w:val="24"/>
+          <w:lang w:val="id-ID"/>
+        </w:rPr>
+        <w:t xml:space="preserve">pembuatan </w:t>
+      </w:r>
+      <w:r>
+        <w:rPr>
+          <w:rFonts w:cs="Times New Roman"/>
+          <w:color w:val="000000" w:themeColor="text1"/>
+          <w:szCs w:val="24"/>
+        </w:rPr>
+        <w:tab/>
+      </w:r>
+      <w:r>
+        <w:rPr>
+          <w:rFonts w:cs="Times New Roman"/>
+          <w:color w:val="000000" w:themeColor="text1"/>
+          <w:szCs w:val="24"/>
+          <w:lang w:val="id-ID"/>
+        </w:rPr>
+        <w:t>sistem ini</w:t>
+      </w:r>
+      <w:r>
+        <w:rPr>
+          <w:rFonts w:cs="Times New Roman"/>
+          <w:color w:val="000000" w:themeColor="text1"/>
+          <w:szCs w:val="24"/>
+        </w:rPr>
+        <w:t xml:space="preserve">. </w:t>
+      </w:r>
+    </w:p>
+    <w:p>
+      <w:pPr>
+        <w:pStyle w:val="ListParagraph"/>
+        <w:numPr>
+          <w:ilvl w:val="6"/>
+          <w:numId w:val="8"/>
+        </w:numPr>
+        <w:ind w:left="1440"/>
+      </w:pPr>
+      <w:r>
+        <w:t xml:space="preserve">Desain Sistem ( </w:t>
+      </w:r>
+      <w:r>
+        <w:rPr>
+          <w:i/>
+        </w:rPr>
+        <w:t>Design System</w:t>
+      </w:r>
+      <w:r>
+        <w:t xml:space="preserve"> ) </w:t>
+      </w:r>
+    </w:p>
+    <w:p>
+      <w:pPr>
+        <w:spacing w:after="240"/>
+        <w:ind w:left="720" w:firstLine="720"/>
+        <w:rPr>
+          <w:rFonts w:cs="Times New Roman"/>
+          <w:color w:val="000000" w:themeColor="text1"/>
+          <w:szCs w:val="24"/>
+          <w:lang w:val="id-ID"/>
+        </w:rPr>
+      </w:pPr>
+      <w:r>
+        <w:rPr>
+          <w:rFonts w:cs="Times New Roman"/>
+          <w:color w:val="000000" w:themeColor="text1"/>
+          <w:szCs w:val="24"/>
+        </w:rPr>
+        <w:tab/>
+      </w:r>
+      <w:r>
+        <w:rPr>
+          <w:rFonts w:cs="Times New Roman"/>
+          <w:color w:val="000000" w:themeColor="text1"/>
+          <w:szCs w:val="24"/>
+        </w:rPr>
+        <w:t xml:space="preserve">Pada tahap ini rancangan sistem sesuai data yang ada dan </w:t>
+      </w:r>
+      <w:r>
+        <w:rPr>
+          <w:rFonts w:cs="Times New Roman"/>
+          <w:color w:val="000000" w:themeColor="text1"/>
+          <w:szCs w:val="24"/>
+        </w:rPr>
+        <w:tab/>
+      </w:r>
+      <w:r>
+        <w:rPr>
+          <w:rFonts w:cs="Times New Roman"/>
+          <w:color w:val="000000" w:themeColor="text1"/>
+          <w:szCs w:val="24"/>
+        </w:rPr>
+        <w:t xml:space="preserve">mengimpelementasikan model yang diinginkan. Pemodelan sistem </w:t>
+      </w:r>
+      <w:r>
+        <w:rPr>
+          <w:rFonts w:cs="Times New Roman"/>
+          <w:color w:val="000000" w:themeColor="text1"/>
+          <w:szCs w:val="24"/>
+        </w:rPr>
+        <w:tab/>
+      </w:r>
+      <w:r>
+        <w:rPr>
+          <w:rFonts w:cs="Times New Roman"/>
+          <w:color w:val="000000" w:themeColor="text1"/>
+          <w:szCs w:val="24"/>
+        </w:rPr>
+        <w:t xml:space="preserve">ini berupa </w:t>
+      </w:r>
+      <w:r>
+        <w:rPr>
+          <w:rFonts w:cs="Times New Roman"/>
+          <w:i/>
+          <w:color w:val="000000" w:themeColor="text1"/>
+          <w:szCs w:val="24"/>
+        </w:rPr>
+        <w:t>use case diagram</w:t>
+      </w:r>
+      <w:r>
+        <w:rPr>
+          <w:rFonts w:cs="Times New Roman"/>
+          <w:color w:val="000000" w:themeColor="text1"/>
+          <w:szCs w:val="24"/>
+        </w:rPr>
+        <w:t xml:space="preserve">, </w:t>
+      </w:r>
+      <w:r>
+        <w:rPr>
+          <w:rFonts w:cs="Times New Roman"/>
+          <w:i/>
+          <w:color w:val="000000" w:themeColor="text1"/>
+          <w:szCs w:val="24"/>
+        </w:rPr>
+        <w:t>activity diagram</w:t>
+      </w:r>
+      <w:r>
+        <w:rPr>
+          <w:rFonts w:cs="Times New Roman"/>
+          <w:color w:val="000000" w:themeColor="text1"/>
+          <w:szCs w:val="24"/>
+        </w:rPr>
+        <w:t xml:space="preserve"> dan desain</w:t>
+      </w:r>
+      <w:r>
+        <w:rPr>
+          <w:rFonts w:cs="Times New Roman"/>
+          <w:i/>
+          <w:color w:val="000000" w:themeColor="text1"/>
+          <w:szCs w:val="24"/>
+        </w:rPr>
+        <w:t xml:space="preserve"> layout</w:t>
+      </w:r>
+      <w:r>
+        <w:rPr>
+          <w:rFonts w:cs="Times New Roman"/>
+          <w:color w:val="000000" w:themeColor="text1"/>
+          <w:szCs w:val="24"/>
+        </w:rPr>
+        <w:t xml:space="preserve">. </w:t>
+      </w:r>
+    </w:p>
+    <w:p>
+      <w:pPr>
+        <w:pStyle w:val="ListParagraph"/>
+        <w:numPr>
+          <w:ilvl w:val="6"/>
+          <w:numId w:val="8"/>
+        </w:numPr>
+        <w:ind w:left="1440"/>
+      </w:pPr>
+      <w:r>
+        <w:t xml:space="preserve">Penulisan Kode Program ( </w:t>
+      </w:r>
+      <w:r>
+        <w:rPr>
+          <w:i/>
+        </w:rPr>
+        <w:t>Coding</w:t>
+      </w:r>
+      <w:r>
+        <w:t xml:space="preserve"> ) </w:t>
+      </w:r>
+    </w:p>
+    <w:p>
+      <w:pPr>
+        <w:spacing w:after="240"/>
+        <w:ind w:left="720" w:firstLine="720"/>
+        <w:rPr>
+          <w:rFonts w:cs="Times New Roman"/>
+          <w:color w:val="000000" w:themeColor="text1"/>
+          <w:szCs w:val="24"/>
+          <w:lang w:val="id-ID"/>
+        </w:rPr>
+      </w:pPr>
+      <w:r>
+        <w:rPr>
+          <w:rFonts w:cs="Times New Roman"/>
+          <w:color w:val="000000" w:themeColor="text1"/>
+          <w:szCs w:val="24"/>
+        </w:rPr>
+        <w:tab/>
+      </w:r>
+      <w:r>
+        <w:rPr>
+          <w:rFonts w:cs="Times New Roman"/>
+          <w:color w:val="000000" w:themeColor="text1"/>
+          <w:szCs w:val="24"/>
+        </w:rPr>
+        <w:t xml:space="preserve">Pada tahapan ini  dilakukan setelah desain sistem yang </w:t>
+      </w:r>
+      <w:r>
+        <w:rPr>
+          <w:rFonts w:cs="Times New Roman"/>
+          <w:color w:val="000000" w:themeColor="text1"/>
+          <w:szCs w:val="24"/>
+        </w:rPr>
+        <w:tab/>
+      </w:r>
+      <w:r>
+        <w:rPr>
+          <w:rFonts w:cs="Times New Roman"/>
+          <w:color w:val="000000" w:themeColor="text1"/>
+          <w:szCs w:val="24"/>
+        </w:rPr>
+        <w:t xml:space="preserve">diinginkan sudah terbentuk sesuai yang diinginkan, tahap ini </w:t>
+      </w:r>
+      <w:r>
+        <w:rPr>
+          <w:rFonts w:cs="Times New Roman"/>
+          <w:color w:val="000000" w:themeColor="text1"/>
+          <w:szCs w:val="24"/>
+        </w:rPr>
+        <w:tab/>
+      </w:r>
+      <w:r>
+        <w:rPr>
+          <w:rFonts w:cs="Times New Roman"/>
+          <w:color w:val="000000" w:themeColor="text1"/>
+          <w:szCs w:val="24"/>
+        </w:rPr>
+        <w:t xml:space="preserve">membuat kode program dengan </w:t>
+      </w:r>
+      <w:r>
+        <w:rPr>
+          <w:rFonts w:cs="Times New Roman"/>
+          <w:i/>
+          <w:color w:val="000000" w:themeColor="text1"/>
+          <w:szCs w:val="24"/>
+        </w:rPr>
+        <w:t>framework codeigniter</w:t>
+      </w:r>
+      <w:r>
+        <w:rPr>
+          <w:rFonts w:cs="Times New Roman"/>
+          <w:color w:val="000000" w:themeColor="text1"/>
+          <w:szCs w:val="24"/>
+        </w:rPr>
+        <w:t xml:space="preserve"> dengan </w:t>
+      </w:r>
+      <w:r>
+        <w:rPr>
+          <w:rFonts w:cs="Times New Roman"/>
+          <w:color w:val="000000" w:themeColor="text1"/>
+          <w:szCs w:val="24"/>
+        </w:rPr>
+        <w:tab/>
+      </w:r>
+      <w:r>
+        <w:rPr>
+          <w:rFonts w:cs="Times New Roman"/>
+          <w:color w:val="000000" w:themeColor="text1"/>
+          <w:szCs w:val="24"/>
+        </w:rPr>
+        <w:t xml:space="preserve">bahasa pemrograman PHP. Tahapan ini dilakukan untuk </w:t>
+      </w:r>
+      <w:r>
+        <w:rPr>
+          <w:rFonts w:cs="Times New Roman"/>
+          <w:color w:val="000000" w:themeColor="text1"/>
+          <w:szCs w:val="24"/>
+        </w:rPr>
+        <w:lastRenderedPageBreak/>
+        <w:tab/>
+      </w:r>
+      <w:r>
+        <w:rPr>
+          <w:rFonts w:cs="Times New Roman"/>
+          <w:color w:val="000000" w:themeColor="text1"/>
+          <w:szCs w:val="24"/>
+        </w:rPr>
+        <w:t xml:space="preserve">menjalankan sistem sesuai dengan karekteristik sistem yang telah </w:t>
+      </w:r>
+      <w:r>
+        <w:rPr>
+          <w:rFonts w:cs="Times New Roman"/>
+          <w:color w:val="000000" w:themeColor="text1"/>
+          <w:szCs w:val="24"/>
+        </w:rPr>
+        <w:tab/>
+      </w:r>
+      <w:r>
+        <w:rPr>
+          <w:rFonts w:cs="Times New Roman"/>
+          <w:color w:val="000000" w:themeColor="text1"/>
+          <w:szCs w:val="24"/>
+        </w:rPr>
+        <w:t>dirancang.</w:t>
+      </w:r>
+    </w:p>
+    <w:p>
+      <w:pPr>
+        <w:pStyle w:val="ListParagraph"/>
+        <w:numPr>
+          <w:ilvl w:val="6"/>
+          <w:numId w:val="8"/>
+        </w:numPr>
+        <w:ind w:left="1440"/>
+      </w:pPr>
+      <w:r>
+        <w:t xml:space="preserve">Pengujian Aplikasi </w:t>
+      </w:r>
+    </w:p>
+    <w:p>
+      <w:pPr>
+        <w:spacing w:after="240"/>
+        <w:ind w:left="720" w:firstLine="720"/>
+        <w:rPr>
+          <w:rFonts w:cs="Times New Roman"/>
+          <w:color w:val="000000" w:themeColor="text1"/>
+          <w:szCs w:val="24"/>
+        </w:rPr>
+      </w:pPr>
+      <w:r>
+        <w:rPr>
+          <w:rFonts w:cs="Times New Roman"/>
+          <w:color w:val="000000" w:themeColor="text1"/>
+          <w:szCs w:val="24"/>
+        </w:rPr>
+        <w:tab/>
+      </w:r>
+      <w:r>
+        <w:rPr>
+          <w:rFonts w:cs="Times New Roman"/>
+          <w:color w:val="000000" w:themeColor="text1"/>
+          <w:szCs w:val="24"/>
+        </w:rPr>
+        <w:t xml:space="preserve">Tahap yang terakhir adalah tahap pengujian, pada tahap ini </w:t>
+      </w:r>
+      <w:r>
+        <w:rPr>
+          <w:rFonts w:cs="Times New Roman"/>
+          <w:color w:val="000000" w:themeColor="text1"/>
+          <w:szCs w:val="24"/>
+        </w:rPr>
+        <w:tab/>
+      </w:r>
+      <w:r>
+        <w:rPr>
+          <w:rFonts w:cs="Times New Roman"/>
+          <w:color w:val="000000" w:themeColor="text1"/>
+          <w:szCs w:val="24"/>
+        </w:rPr>
+        <w:t xml:space="preserve">aplikasi yang telah dibuat sedemikian rupa dijalankan </w:t>
+      </w:r>
+      <w:r>
+        <w:rPr>
+          <w:rFonts w:cs="Times New Roman"/>
+          <w:color w:val="000000" w:themeColor="text1"/>
+          <w:szCs w:val="24"/>
+        </w:rPr>
+        <w:tab/>
+      </w:r>
+      <w:r>
+        <w:rPr>
+          <w:rFonts w:cs="Times New Roman"/>
+          <w:color w:val="000000" w:themeColor="text1"/>
+          <w:szCs w:val="24"/>
+        </w:rPr>
+        <w:t xml:space="preserve">menggunakan komputer dan diakses oleh staf yang bersangkutan. </w:t>
+      </w:r>
+      <w:r>
+        <w:rPr>
+          <w:rFonts w:cs="Times New Roman"/>
+          <w:color w:val="000000" w:themeColor="text1"/>
+          <w:szCs w:val="24"/>
+        </w:rPr>
+        <w:tab/>
+      </w:r>
+      <w:r>
+        <w:rPr>
+          <w:rFonts w:cs="Times New Roman"/>
+          <w:color w:val="000000" w:themeColor="text1"/>
+          <w:szCs w:val="24"/>
+        </w:rPr>
+        <w:t>Pada tahap ini pengujian dilakukan untuk mengetahui kekurangan-</w:t>
+      </w:r>
+      <w:r>
+        <w:rPr>
+          <w:rFonts w:cs="Times New Roman"/>
+          <w:color w:val="000000" w:themeColor="text1"/>
+          <w:szCs w:val="24"/>
+        </w:rPr>
+        <w:tab/>
+      </w:r>
+      <w:r>
+        <w:rPr>
+          <w:rFonts w:cs="Times New Roman"/>
+          <w:color w:val="000000" w:themeColor="text1"/>
+          <w:szCs w:val="24"/>
+        </w:rPr>
+        <w:t>kekurangan yang ada pada aplikasi buku besar akuntansi.</w:t>
+      </w:r>
+      <w:r>
+        <w:rPr>
+          <w:rFonts w:cs="Times New Roman"/>
+          <w:color w:val="000000" w:themeColor="text1"/>
+          <w:szCs w:val="24"/>
+          <w:lang w:val="id-ID"/>
+        </w:rPr>
+        <w:t xml:space="preserve"> </w:t>
+      </w:r>
+    </w:p>
+    <w:p>
+      <w:pPr>
+        <w:pStyle w:val="ListParagraph"/>
+        <w:numPr>
+          <w:ilvl w:val="3"/>
+          <w:numId w:val="8"/>
+        </w:numPr>
+        <w:ind w:left="1440"/>
+        <w:rPr>
+          <w:rStyle w:val="Emphasis"/>
+          <w:i w:val="0"/>
+          <w:iCs w:val="0"/>
+        </w:rPr>
+      </w:pPr>
+      <w:r>
+        <w:rPr>
+          <w:rStyle w:val="Emphasis"/>
+        </w:rPr>
+        <w:t>Operation</w:t>
+      </w:r>
+      <w:r>
+        <w:rPr>
+          <w:rStyle w:val="Emphasis"/>
+          <w:i w:val="0"/>
+        </w:rPr>
+        <w:t xml:space="preserve"> &amp;</w:t>
+      </w:r>
+      <w:r>
+        <w:rPr>
+          <w:rStyle w:val="Emphasis"/>
+        </w:rPr>
+        <w:t xml:space="preserve"> Maintenance</w:t>
+      </w:r>
+    </w:p>
+    <w:p>
+      <w:pPr>
+        <w:ind w:left="1440"/>
+      </w:pPr>
+      <w:r>
+        <w:tab/>
+      </w:r>
+      <w:bookmarkStart w:id="4" w:name="_GoBack"/>
+      <w:bookmarkEnd w:id="4"/>
+      <w:r>
+        <w:t>Tahap akhir dalam model </w:t>
+      </w:r>
+      <w:r>
+        <w:rPr>
+          <w:rStyle w:val="Emphasis"/>
+          <w:szCs w:val="24"/>
+        </w:rPr>
+        <w:t>waterfall</w:t>
+      </w:r>
+      <w:r>
+        <w:t xml:space="preserve">. Perangkat </w:t>
+      </w:r>
+      <w:r>
+        <w:t>yang  sudah  jadi,  dijalankan  serta dilakukan  pemeliharaan. Pemeliharaan termasuk dalam memperbaiki  kesalahan yang tidak ditemukan pada langkah sebelumnya. Perbaikan implementasi </w:t>
+      </w:r>
+      <w:r>
+        <w:rPr>
+          <w:rStyle w:val="Emphasis"/>
+          <w:szCs w:val="24"/>
+        </w:rPr>
+        <w:t>unit</w:t>
+      </w:r>
+      <w:r>
+        <w:t> sistem dan peningkatan jasa sistem sebagai kebutuhan baru.</w:t>
+      </w:r>
+    </w:p>
+    <w:p>
+      <w:pPr>
+        <w:pStyle w:val="BodyText"/>
+      </w:pPr>
+    </w:p>
+    <w:p>
+      <w:pPr>
+        <w:pStyle w:val="Heading3"/>
+      </w:pPr>
+      <w:bookmarkStart w:id="5" w:name="_Toc61986945"/>
+      <w:r>
+        <w:t>Unified Modelling Language</w:t>
+      </w:r>
+      <w:r>
+        <w:t xml:space="preserve"> (UML)</w:t>
+      </w:r>
+      <w:bookmarkEnd w:id="5"/>
+    </w:p>
+    <w:p>
+      <w:pPr>
+        <w:ind w:left="720" w:firstLine="720"/>
+        <w:rPr>
+          <w:rFonts w:cs="Times New Roman"/>
+          <w:color w:val="000000" w:themeColor="text1"/>
+          <w:szCs w:val="24"/>
+        </w:rPr>
+      </w:pPr>
+      <w:r>
+        <w:rPr>
+          <w:rFonts w:cs="Times New Roman"/>
+          <w:i/>
+          <w:color w:val="000000" w:themeColor="text1"/>
+          <w:szCs w:val="24"/>
+        </w:rPr>
+        <w:t xml:space="preserve">Unified Modelling Language </w:t>
+      </w:r>
+      <w:r>
+        <w:rPr>
+          <w:rFonts w:cs="Times New Roman"/>
+          <w:color w:val="000000" w:themeColor="text1"/>
+          <w:szCs w:val="24"/>
+        </w:rPr>
+        <w:t>(UML) adalah bahasa pemodelan visual yang memungkinkan bagi pengembang aplikasi untuk mendokumentasikan secara visual dalam bentuk baku, mudah dimengerti serta dilengkapi dengan mekanisme yang efektif untuk berbagi (</w:t>
+      </w:r>
+      <w:r>
+        <w:rPr>
+          <w:rFonts w:cs="Times New Roman"/>
+          <w:i/>
+          <w:color w:val="000000" w:themeColor="text1"/>
+          <w:szCs w:val="24"/>
+        </w:rPr>
+        <w:t xml:space="preserve">sharing) </w:t>
+      </w:r>
+      <w:r>
+        <w:rPr>
+          <w:rFonts w:cs="Times New Roman"/>
+          <w:color w:val="000000" w:themeColor="text1"/>
+          <w:szCs w:val="24"/>
+        </w:rPr>
+        <w:t xml:space="preserve"> dan mengkomunikasikan rancangan mereka dengan orang lain. </w:t>
+      </w:r>
+      <w:sdt>
+        <w:sdtPr>
+          <w:rPr>
+            <w:rFonts w:cs="Times New Roman"/>
+            <w:color w:val="000000" w:themeColor="text1"/>
+            <w:szCs w:val="24"/>
+          </w:rPr>
+          <w:id w:val="-626083116"/>
+          <w:citation/>
+        </w:sdtPr>
+        <w:sdtContent>
+          <w:r>
+            <w:rPr>
+              <w:rFonts w:cs="Times New Roman"/>
+              <w:color w:val="000000" w:themeColor="text1"/>
+              <w:szCs w:val="24"/>
+            </w:rPr>
+            <w:fldChar w:fldCharType="begin"/>
+          </w:r>
+          <w:r>
+            <w:rPr>
+              <w:rFonts w:cs="Times New Roman"/>
+              <w:color w:val="000000" w:themeColor="text1"/>
+              <w:szCs w:val="24"/>
+            </w:rPr>
+            <w:instrText xml:space="preserve"> CITATION Meg18 \l 1033 </w:instrText>
+          </w:r>
+          <w:r>
+            <w:rPr>
+              <w:rFonts w:cs="Times New Roman"/>
+              <w:color w:val="000000" w:themeColor="text1"/>
+              <w:szCs w:val="24"/>
+            </w:rPr>
+            <w:fldChar w:fldCharType="separate"/>
+          </w:r>
+          <w:r>
+            <w:rPr>
+              <w:rFonts w:cs="Times New Roman"/>
+              <w:noProof/>
+              <w:color w:val="000000" w:themeColor="text1"/>
+              <w:szCs w:val="24"/>
+            </w:rPr>
+            <w:t>(Megawati, 2018)</w:t>
+          </w:r>
+          <w:r>
+            <w:rPr>
+              <w:rFonts w:cs="Times New Roman"/>
+              <w:color w:val="000000" w:themeColor="text1"/>
+              <w:szCs w:val="24"/>
+            </w:rPr>
+            <w:fldChar w:fldCharType="end"/>
+          </w:r>
+        </w:sdtContent>
+      </w:sdt>
+      <w:r>
+        <w:rPr>
+          <w:rFonts w:cs="Times New Roman"/>
+          <w:color w:val="000000" w:themeColor="text1"/>
+          <w:szCs w:val="24"/>
+        </w:rPr>
+        <w:t>.</w:t>
+      </w:r>
+    </w:p>
+    <w:p>
+      <w:pPr>
+        <w:ind w:left="720"/>
+        <w:rPr>
+          <w:rFonts w:cs="Times New Roman"/>
+          <w:color w:val="000000" w:themeColor="text1"/>
+          <w:szCs w:val="24"/>
+        </w:rPr>
+      </w:pPr>
+      <w:r>
+        <w:rPr>
+          <w:rFonts w:cs="Times New Roman"/>
+          <w:i/>
+          <w:color w:val="000000" w:themeColor="text1"/>
+          <w:szCs w:val="24"/>
+        </w:rPr>
+        <w:t>Unified Modelling Language</w:t>
+      </w:r>
+      <w:r>
+        <w:rPr>
+          <w:rFonts w:cs="Times New Roman"/>
+          <w:color w:val="000000" w:themeColor="text1"/>
+          <w:szCs w:val="24"/>
+        </w:rPr>
+        <w:t xml:space="preserve"> (UML) adalah salah satu standar bahasa yang banyak digunakan di dunia industri untuk mendefinisikan </w:t>
+      </w:r>
+      <w:r>
+        <w:rPr>
+          <w:rFonts w:cs="Times New Roman"/>
+          <w:i/>
+          <w:color w:val="000000" w:themeColor="text1"/>
+          <w:szCs w:val="24"/>
+        </w:rPr>
+        <w:t>requirement</w:t>
+      </w:r>
+      <w:r>
+        <w:rPr>
+          <w:rFonts w:cs="Times New Roman"/>
+          <w:color w:val="000000" w:themeColor="text1"/>
+          <w:szCs w:val="24"/>
+        </w:rPr>
+        <w:t>, membuat analisis dan desain, serta menggambarkan arsitektur dalam pemrograman berorientasikan objek.</w:t>
+      </w:r>
+      <w:sdt>
+        <w:sdtPr>
+          <w:rPr>
+            <w:rFonts w:cs="Times New Roman"/>
+            <w:color w:val="000000" w:themeColor="text1"/>
+            <w:szCs w:val="24"/>
+          </w:rPr>
+          <w:id w:val="1575398053"/>
+          <w:citation/>
+        </w:sdtPr>
+        <w:sdtContent>
+          <w:r>
+            <w:rPr>
+              <w:rFonts w:cs="Times New Roman"/>
+              <w:color w:val="000000" w:themeColor="text1"/>
+              <w:szCs w:val="24"/>
+            </w:rPr>
+            <w:fldChar w:fldCharType="begin"/>
+          </w:r>
+          <w:r>
+            <w:rPr>
+              <w:rFonts w:cs="Times New Roman"/>
+              <w:color w:val="000000" w:themeColor="text1"/>
+              <w:szCs w:val="24"/>
+            </w:rPr>
+            <w:instrText xml:space="preserve"> CITATION Ros15 \l 1033 </w:instrText>
+          </w:r>
+          <w:r>
+            <w:rPr>
+              <w:rFonts w:cs="Times New Roman"/>
+              <w:color w:val="000000" w:themeColor="text1"/>
+              <w:szCs w:val="24"/>
+            </w:rPr>
+            <w:fldChar w:fldCharType="separate"/>
+          </w:r>
+          <w:r>
+            <w:rPr>
+              <w:rFonts w:cs="Times New Roman"/>
+              <w:noProof/>
+              <w:color w:val="000000" w:themeColor="text1"/>
+              <w:szCs w:val="24"/>
+            </w:rPr>
+            <w:t xml:space="preserve"> </w:t>
+          </w:r>
+          <w:r>
+            <w:rPr>
+              <w:rFonts w:cs="Times New Roman"/>
+              <w:noProof/>
+              <w:color w:val="000000" w:themeColor="text1"/>
+              <w:szCs w:val="24"/>
+            </w:rPr>
+            <w:t>(Rosa dan Shalahuddin, 2015)</w:t>
+          </w:r>
+          <w:r>
+            <w:rPr>
+              <w:rFonts w:cs="Times New Roman"/>
+              <w:color w:val="000000" w:themeColor="text1"/>
+              <w:szCs w:val="24"/>
+            </w:rPr>
+            <w:fldChar w:fldCharType="end"/>
+          </w:r>
+        </w:sdtContent>
+      </w:sdt>
+    </w:p>
+    <w:p>
+      <w:pPr>
         <w:ind w:left="720"/>
         <w:rPr>
           <w:rFonts w:cs="Times New Roman"/>
@@ -4073,7 +5214,17 @@
           <w:szCs w:val="24"/>
           <w:shd w:val="clear" w:color="auto" w:fill="FFFFFF"/>
         </w:rPr>
-        <w:t xml:space="preserve"> (UML) bukan hanya sebuah diagram, tetapi juga menceritakan kondisinya. UML diterapkan untuk maksud tertentu, antara lain: merancang perangkat lunak, alat komunikasi antara perangkat lunak dengan proses bisnis, menjabarkan sistem secara jelas untuk analisis dan mencari apa yang dibutuhkan sistem, pengolahan sistem yang ada, proses-proses dan organisasinya.</w:t>
+        <w:t xml:space="preserve"> (UML) bukan hanya sebuah diagram, tetapi juga menceritakan kondisinya. UML diterapkan untuk maksud tertentu, </w:t>
+      </w:r>
+      <w:r>
+        <w:rPr>
+          <w:rFonts w:cs="Times New Roman"/>
+          <w:color w:val="000000" w:themeColor="text1"/>
+          <w:szCs w:val="24"/>
+          <w:shd w:val="clear" w:color="auto" w:fill="FFFFFF"/>
+        </w:rPr>
+        <w:lastRenderedPageBreak/>
+        <w:t>antara lain: merancang perangkat lunak, alat komunikasi antara perangkat lunak dengan proses bisnis, menjabarkan sistem secara jelas untuk analisis dan mencari apa yang dibutuhkan sistem, pengolahan sistem yang ada, proses-proses dan organisasinya.</w:t>
       </w:r>
       <w:sdt>
         <w:sdtPr>
@@ -4086,7 +5237,6 @@
           <w:id w:val="-1413384160"/>
           <w:citation/>
         </w:sdtPr>
-        <w:sdtEndPr/>
         <w:sdtContent>
           <w:r>
             <w:rPr>
@@ -4324,7 +5474,6 @@
         <w:ind w:left="1260"/>
       </w:pPr>
       <w:r>
-        <w:lastRenderedPageBreak/>
         <w:tab/>
       </w:r>
       <w:r>
@@ -4440,6 +5589,7 @@
         <w:rPr>
           <w:i/>
         </w:rPr>
+        <w:lastRenderedPageBreak/>
         <w:tab/>
       </w:r>
       <w:r>
@@ -4531,458 +5681,11 @@
       <w:pPr>
         <w:pStyle w:val="Heading3"/>
       </w:pPr>
-      <w:r>
-        <w:t>Waterfall</w:t>
-      </w:r>
-    </w:p>
-    <w:p>
-      <w:pPr>
-        <w:ind w:left="720" w:firstLine="720"/>
-        <w:rPr>
-          <w:rFonts w:cs="Times New Roman"/>
-          <w:color w:val="000000" w:themeColor="text1"/>
-          <w:szCs w:val="24"/>
-        </w:rPr>
-      </w:pPr>
-      <w:r>
-        <w:rPr>
-          <w:rFonts w:cs="Times New Roman"/>
-          <w:color w:val="000000" w:themeColor="text1"/>
-          <w:szCs w:val="24"/>
-        </w:rPr>
-        <w:t>Model air terjun (</w:t>
-      </w:r>
-      <w:r>
-        <w:rPr>
-          <w:rFonts w:cs="Times New Roman"/>
-          <w:i/>
-          <w:color w:val="000000" w:themeColor="text1"/>
-          <w:szCs w:val="24"/>
-        </w:rPr>
-        <w:t>waterfall</w:t>
-      </w:r>
-      <w:r>
-        <w:rPr>
-          <w:rFonts w:cs="Times New Roman"/>
-          <w:color w:val="000000" w:themeColor="text1"/>
-          <w:szCs w:val="24"/>
-        </w:rPr>
-        <w:t>) adalah model sekuensial linier (</w:t>
-      </w:r>
-      <w:r>
-        <w:rPr>
-          <w:rFonts w:cs="Times New Roman"/>
-          <w:i/>
-          <w:color w:val="000000" w:themeColor="text1"/>
-          <w:szCs w:val="24"/>
-        </w:rPr>
-        <w:t>sequential linear</w:t>
-      </w:r>
-      <w:r>
-        <w:rPr>
-          <w:rFonts w:cs="Times New Roman"/>
-          <w:color w:val="000000" w:themeColor="text1"/>
-          <w:szCs w:val="24"/>
-        </w:rPr>
-        <w:t>) atau alur hidup klasik (</w:t>
-      </w:r>
-      <w:r>
-        <w:rPr>
-          <w:rFonts w:cs="Times New Roman"/>
-          <w:i/>
-          <w:color w:val="000000" w:themeColor="text1"/>
-          <w:szCs w:val="24"/>
-        </w:rPr>
-        <w:t>classic life cycle</w:t>
-      </w:r>
-      <w:r>
-        <w:rPr>
-          <w:rFonts w:cs="Times New Roman"/>
-          <w:color w:val="000000" w:themeColor="text1"/>
-          <w:szCs w:val="24"/>
-        </w:rPr>
-        <w:t>). Model air terjun menyediakan pendekatan alur hidup perangkat lunak secara sekuensial atau terurut dimulai dari analisis, desain, pengkodean, pengujian dan tahap pendukung (</w:t>
-      </w:r>
-      <w:r>
-        <w:rPr>
-          <w:rFonts w:cs="Times New Roman"/>
-          <w:i/>
-          <w:color w:val="000000" w:themeColor="text1"/>
-          <w:szCs w:val="24"/>
-        </w:rPr>
-        <w:t>support</w:t>
-      </w:r>
-      <w:r>
-        <w:rPr>
-          <w:rFonts w:cs="Times New Roman"/>
-          <w:color w:val="000000" w:themeColor="text1"/>
-          <w:szCs w:val="24"/>
-        </w:rPr>
-        <w:t>).</w:t>
-      </w:r>
-      <w:sdt>
-        <w:sdtPr>
-          <w:rPr>
-            <w:rFonts w:cs="Times New Roman"/>
-            <w:color w:val="000000" w:themeColor="text1"/>
-            <w:szCs w:val="24"/>
-          </w:rPr>
-          <w:id w:val="-508287117"/>
-          <w:citation/>
-        </w:sdtPr>
-        <w:sdtEndPr/>
-        <w:sdtContent>
-          <w:r>
-            <w:rPr>
-              <w:rFonts w:cs="Times New Roman"/>
-              <w:color w:val="000000" w:themeColor="text1"/>
-              <w:szCs w:val="24"/>
-            </w:rPr>
-            <w:fldChar w:fldCharType="begin"/>
-          </w:r>
-          <w:r>
-            <w:rPr>
-              <w:rFonts w:cs="Times New Roman"/>
-              <w:color w:val="000000" w:themeColor="text1"/>
-              <w:szCs w:val="24"/>
-            </w:rPr>
-            <w:instrText xml:space="preserve"> CITATION Ros15 \l 1033 </w:instrText>
-          </w:r>
-          <w:r>
-            <w:rPr>
-              <w:rFonts w:cs="Times New Roman"/>
-              <w:color w:val="000000" w:themeColor="text1"/>
-              <w:szCs w:val="24"/>
-            </w:rPr>
-            <w:fldChar w:fldCharType="separate"/>
-          </w:r>
-          <w:r>
-            <w:rPr>
-              <w:rFonts w:cs="Times New Roman"/>
-              <w:noProof/>
-              <w:color w:val="000000" w:themeColor="text1"/>
-              <w:szCs w:val="24"/>
-            </w:rPr>
-            <w:t xml:space="preserve"> </w:t>
-          </w:r>
-          <w:r>
-            <w:rPr>
-              <w:rFonts w:cs="Times New Roman"/>
-              <w:noProof/>
-              <w:color w:val="000000" w:themeColor="text1"/>
-              <w:szCs w:val="24"/>
-            </w:rPr>
-            <w:t>(Rosa dan Shalahuddin, 2015)</w:t>
-          </w:r>
-          <w:r>
-            <w:rPr>
-              <w:rFonts w:cs="Times New Roman"/>
-              <w:color w:val="000000" w:themeColor="text1"/>
-              <w:szCs w:val="24"/>
-            </w:rPr>
-            <w:fldChar w:fldCharType="end"/>
-          </w:r>
-        </w:sdtContent>
-      </w:sdt>
-    </w:p>
-    <w:p>
-      <w:pPr>
-        <w:ind w:left="720" w:firstLine="720"/>
-        <w:rPr>
-          <w:rFonts w:cs="Times New Roman"/>
-          <w:color w:val="000000" w:themeColor="text1"/>
-          <w:szCs w:val="24"/>
-          <w:shd w:val="clear" w:color="auto" w:fill="FFFFFF"/>
-        </w:rPr>
-      </w:pPr>
-      <w:r>
-        <w:rPr>
-          <w:rFonts w:cs="Times New Roman"/>
-          <w:color w:val="000000" w:themeColor="text1"/>
-          <w:szCs w:val="24"/>
-          <w:shd w:val="clear" w:color="auto" w:fill="FFFFFF"/>
-        </w:rPr>
-        <w:t xml:space="preserve">Model </w:t>
-      </w:r>
-      <w:r>
-        <w:rPr>
-          <w:rFonts w:cs="Times New Roman"/>
-          <w:i/>
-          <w:color w:val="000000" w:themeColor="text1"/>
-          <w:szCs w:val="24"/>
-          <w:shd w:val="clear" w:color="auto" w:fill="FFFFFF"/>
-        </w:rPr>
-        <w:t>waterfall</w:t>
-      </w:r>
-      <w:r>
-        <w:rPr>
-          <w:rFonts w:cs="Times New Roman"/>
-          <w:color w:val="000000" w:themeColor="text1"/>
-          <w:szCs w:val="24"/>
-          <w:shd w:val="clear" w:color="auto" w:fill="FFFFFF"/>
-        </w:rPr>
-        <w:t xml:space="preserve"> atau sering disebut model klasik yang bersifat sistematis, berurutan dalam membangun </w:t>
-      </w:r>
-      <w:r>
-        <w:rPr>
-          <w:rFonts w:cs="Times New Roman"/>
-          <w:i/>
-          <w:color w:val="000000" w:themeColor="text1"/>
-          <w:szCs w:val="24"/>
-          <w:shd w:val="clear" w:color="auto" w:fill="FFFFFF"/>
-        </w:rPr>
-        <w:t>software</w:t>
-      </w:r>
-      <w:r>
-        <w:rPr>
-          <w:rFonts w:cs="Times New Roman"/>
-          <w:color w:val="000000" w:themeColor="text1"/>
-          <w:szCs w:val="24"/>
-          <w:shd w:val="clear" w:color="auto" w:fill="FFFFFF"/>
-        </w:rPr>
-        <w:t>, model ini seringkali disebut dengan sekuensial linier atau alur hidup klasik.</w:t>
-      </w:r>
-      <w:sdt>
-        <w:sdtPr>
-          <w:rPr>
-            <w:rFonts w:cs="Times New Roman"/>
-            <w:color w:val="000000" w:themeColor="text1"/>
-            <w:szCs w:val="24"/>
-            <w:shd w:val="clear" w:color="auto" w:fill="FFFFFF"/>
-          </w:rPr>
-          <w:id w:val="1001161738"/>
-          <w:citation/>
-        </w:sdtPr>
-        <w:sdtEndPr/>
-        <w:sdtContent>
-          <w:r>
-            <w:rPr>
-              <w:rFonts w:cs="Times New Roman"/>
-              <w:color w:val="000000" w:themeColor="text1"/>
-              <w:szCs w:val="24"/>
-              <w:shd w:val="clear" w:color="auto" w:fill="FFFFFF"/>
-            </w:rPr>
-            <w:fldChar w:fldCharType="begin"/>
-          </w:r>
-          <w:r>
-            <w:rPr>
-              <w:rFonts w:cs="Times New Roman"/>
-              <w:color w:val="000000" w:themeColor="text1"/>
-              <w:szCs w:val="24"/>
-              <w:shd w:val="clear" w:color="auto" w:fill="FFFFFF"/>
-            </w:rPr>
-            <w:instrText xml:space="preserve">CITATION Pre15 \l 1033 </w:instrText>
-          </w:r>
-          <w:r>
-            <w:rPr>
-              <w:rFonts w:cs="Times New Roman"/>
-              <w:color w:val="000000" w:themeColor="text1"/>
-              <w:szCs w:val="24"/>
-              <w:shd w:val="clear" w:color="auto" w:fill="FFFFFF"/>
-            </w:rPr>
-            <w:fldChar w:fldCharType="separate"/>
-          </w:r>
-          <w:r>
-            <w:rPr>
-              <w:rFonts w:cs="Times New Roman"/>
-              <w:noProof/>
-              <w:color w:val="000000" w:themeColor="text1"/>
-              <w:szCs w:val="24"/>
-              <w:shd w:val="clear" w:color="auto" w:fill="FFFFFF"/>
-            </w:rPr>
-            <w:t xml:space="preserve"> </w:t>
-          </w:r>
-          <w:r>
-            <w:rPr>
-              <w:rFonts w:cs="Times New Roman"/>
-              <w:noProof/>
-              <w:color w:val="000000" w:themeColor="text1"/>
-              <w:szCs w:val="24"/>
-              <w:shd w:val="clear" w:color="auto" w:fill="FFFFFF"/>
-            </w:rPr>
-            <w:t>(Pressman, 2015)</w:t>
-          </w:r>
-          <w:r>
-            <w:rPr>
-              <w:rFonts w:cs="Times New Roman"/>
-              <w:color w:val="000000" w:themeColor="text1"/>
-              <w:szCs w:val="24"/>
-              <w:shd w:val="clear" w:color="auto" w:fill="FFFFFF"/>
-            </w:rPr>
-            <w:fldChar w:fldCharType="end"/>
-          </w:r>
-        </w:sdtContent>
-      </w:sdt>
-    </w:p>
-    <w:p>
-      <w:pPr>
-        <w:ind w:left="720" w:firstLine="720"/>
-        <w:rPr>
-          <w:rFonts w:cs="Times New Roman"/>
-          <w:color w:val="000000" w:themeColor="text1"/>
-          <w:szCs w:val="24"/>
-        </w:rPr>
-      </w:pPr>
-      <w:r>
-        <w:rPr>
-          <w:rFonts w:cs="Times New Roman"/>
-          <w:color w:val="000000" w:themeColor="text1"/>
-          <w:szCs w:val="24"/>
-        </w:rPr>
-        <w:t xml:space="preserve">Metode </w:t>
-      </w:r>
-      <w:r>
-        <w:rPr>
-          <w:rFonts w:cs="Times New Roman"/>
-          <w:i/>
-          <w:color w:val="000000" w:themeColor="text1"/>
-          <w:szCs w:val="24"/>
-        </w:rPr>
-        <w:t>waterfall</w:t>
-      </w:r>
-      <w:r>
-        <w:rPr>
-          <w:rFonts w:cs="Times New Roman"/>
-          <w:color w:val="000000" w:themeColor="text1"/>
-          <w:szCs w:val="24"/>
-        </w:rPr>
-        <w:t xml:space="preserve"> adalah metode yang menyarankan sebuah pendekatan yang sistematis dan sekuensial melalui </w:t>
-      </w:r>
-      <w:r>
-        <w:rPr>
-          <w:rFonts w:cs="Times New Roman"/>
-          <w:color w:val="000000" w:themeColor="text1"/>
-          <w:szCs w:val="24"/>
-        </w:rPr>
-        <w:t>tahapan-</w:t>
-      </w:r>
-      <w:r>
-        <w:rPr>
-          <w:rFonts w:cs="Times New Roman"/>
-          <w:color w:val="000000" w:themeColor="text1"/>
-          <w:szCs w:val="24"/>
-        </w:rPr>
-        <w:t xml:space="preserve">tahapan yang ada pada </w:t>
-      </w:r>
-      <w:r>
-        <w:rPr>
-          <w:rFonts w:cs="Times New Roman"/>
-          <w:i/>
-          <w:color w:val="000000" w:themeColor="text1"/>
-          <w:szCs w:val="24"/>
-        </w:rPr>
-        <w:t>System Development Life Cycle</w:t>
-      </w:r>
-      <w:r>
-        <w:rPr>
-          <w:rFonts w:cs="Times New Roman"/>
-          <w:color w:val="000000" w:themeColor="text1"/>
-          <w:szCs w:val="24"/>
-        </w:rPr>
-        <w:t xml:space="preserve"> (SDLC) untuk membangun sebuah perangkat lunak. </w:t>
-      </w:r>
-      <w:sdt>
-        <w:sdtPr>
-          <w:rPr>
-            <w:rFonts w:cs="Times New Roman"/>
-            <w:color w:val="000000" w:themeColor="text1"/>
-            <w:szCs w:val="24"/>
-          </w:rPr>
-          <w:id w:val="173315354"/>
-          <w:citation/>
-        </w:sdtPr>
-        <w:sdtEndPr/>
-        <w:sdtContent>
-          <w:r>
-            <w:rPr>
-              <w:rFonts w:cs="Times New Roman"/>
-              <w:color w:val="000000" w:themeColor="text1"/>
-              <w:szCs w:val="24"/>
-            </w:rPr>
-            <w:fldChar w:fldCharType="begin"/>
-          </w:r>
-          <w:r>
-            <w:rPr>
-              <w:rFonts w:cs="Times New Roman"/>
-              <w:color w:val="000000" w:themeColor="text1"/>
-              <w:szCs w:val="24"/>
-            </w:rPr>
-            <w:instrText xml:space="preserve"> CITATION Kur17 \l 1033 </w:instrText>
-          </w:r>
-          <w:r>
-            <w:rPr>
-              <w:rFonts w:cs="Times New Roman"/>
-              <w:color w:val="000000" w:themeColor="text1"/>
-              <w:szCs w:val="24"/>
-            </w:rPr>
-            <w:fldChar w:fldCharType="separate"/>
-          </w:r>
-          <w:r>
-            <w:rPr>
-              <w:rFonts w:cs="Times New Roman"/>
-              <w:noProof/>
-              <w:color w:val="000000" w:themeColor="text1"/>
-              <w:szCs w:val="24"/>
-            </w:rPr>
-            <w:t>(Kurniawan, 2017)</w:t>
-          </w:r>
-          <w:r>
-            <w:rPr>
-              <w:rFonts w:cs="Times New Roman"/>
-              <w:color w:val="000000" w:themeColor="text1"/>
-              <w:szCs w:val="24"/>
-            </w:rPr>
-            <w:fldChar w:fldCharType="end"/>
-          </w:r>
-        </w:sdtContent>
-      </w:sdt>
-    </w:p>
-    <w:p>
-      <w:pPr>
-        <w:spacing w:after="240"/>
-        <w:ind w:left="720" w:firstLine="720"/>
-        <w:rPr>
-          <w:rFonts w:cs="Times New Roman"/>
-          <w:color w:val="000000" w:themeColor="text1"/>
-          <w:szCs w:val="24"/>
-        </w:rPr>
-      </w:pPr>
-      <w:r>
-        <w:rPr>
-          <w:rFonts w:cs="Times New Roman"/>
-          <w:color w:val="000000" w:themeColor="text1"/>
-          <w:szCs w:val="24"/>
-        </w:rPr>
-        <w:lastRenderedPageBreak/>
-        <w:t xml:space="preserve">Dari beberapa pendapat yang dikemukakan diatas dapat disimpulkan bahwa metode </w:t>
-      </w:r>
-      <w:r>
-        <w:rPr>
-          <w:rFonts w:cs="Times New Roman"/>
-          <w:i/>
-          <w:color w:val="000000" w:themeColor="text1"/>
-          <w:szCs w:val="24"/>
-        </w:rPr>
-        <w:t>waterfall</w:t>
-      </w:r>
-      <w:r>
-        <w:rPr>
-          <w:rFonts w:cs="Times New Roman"/>
-          <w:color w:val="000000" w:themeColor="text1"/>
-          <w:szCs w:val="24"/>
-        </w:rPr>
-        <w:t xml:space="preserve"> merupakan suatu model yang digunakan untuk tahapan-tahapan dalam membangun perangkat lunak dengan pendekatan yang sistematis dan sekuensial.</w:t>
-      </w:r>
-    </w:p>
-    <w:p>
-      <w:pPr>
-        <w:pStyle w:val="Heading3"/>
-      </w:pPr>
-      <w:bookmarkStart w:id="5" w:name="_Toc61986947"/>
+      <w:bookmarkStart w:id="6" w:name="_Toc61986947"/>
       <w:r>
         <w:t>PHP Hypertext Preprocessor</w:t>
       </w:r>
-      <w:bookmarkEnd w:id="5"/>
+      <w:bookmarkEnd w:id="6"/>
     </w:p>
     <w:p>
       <w:pPr>
@@ -5180,7 +5883,6 @@
           <w:id w:val="-1437586435"/>
           <w:citation/>
         </w:sdtPr>
-        <w:sdtEndPr/>
         <w:sdtContent>
           <w:r>
             <w:rPr>
@@ -5337,7 +6039,6 @@
           <w:id w:val="-1121218062"/>
           <w:citation/>
         </w:sdtPr>
-        <w:sdtEndPr/>
         <w:sdtContent>
           <w:r>
             <w:rPr>
@@ -5584,6 +6285,7 @@
           <w:color w:val="000000" w:themeColor="text1"/>
           <w:szCs w:val="24"/>
         </w:rPr>
+        <w:lastRenderedPageBreak/>
         <w:t>MySQL AB</w:t>
       </w:r>
       <w:r>
@@ -5669,7 +6371,6 @@
           <w:id w:val="90671421"/>
           <w:citation/>
         </w:sdtPr>
-        <w:sdtEndPr/>
         <w:sdtContent>
           <w:r>
             <w:rPr>
@@ -5805,16 +6506,7 @@
           <w:color w:val="000000" w:themeColor="text1"/>
           <w:szCs w:val="24"/>
         </w:rPr>
-        <w:t xml:space="preserve"> MySQL </w:t>
-      </w:r>
-      <w:r>
-        <w:rPr>
-          <w:rFonts w:cs="Times New Roman"/>
-          <w:color w:val="000000" w:themeColor="text1"/>
-          <w:szCs w:val="24"/>
-        </w:rPr>
-        <w:lastRenderedPageBreak/>
-        <w:t xml:space="preserve">mendukung beberapa fitur seperti </w:t>
+        <w:t xml:space="preserve"> MySQL mendukung beberapa fitur seperti </w:t>
       </w:r>
       <w:r>
         <w:rPr>
@@ -5893,7 +6585,6 @@
           <w:id w:val="-1698993358"/>
           <w:citation/>
         </w:sdtPr>
-        <w:sdtEndPr/>
         <w:sdtContent>
           <w:r>
             <w:rPr>
@@ -6050,7 +6741,6 @@
           <w:id w:val="-1247184941"/>
           <w:citation/>
         </w:sdtPr>
-        <w:sdtEndPr/>
         <w:sdtContent>
           <w:r>
             <w:rPr>
@@ -6177,11 +6867,11 @@
       <w:pPr>
         <w:pStyle w:val="Heading3"/>
       </w:pPr>
-      <w:bookmarkStart w:id="6" w:name="_Toc61986949"/>
+      <w:bookmarkStart w:id="7" w:name="_Toc61986949"/>
       <w:r>
         <w:t>Framework</w:t>
       </w:r>
-      <w:bookmarkEnd w:id="6"/>
+      <w:bookmarkEnd w:id="7"/>
     </w:p>
     <w:p>
       <w:pPr>
@@ -6270,7 +6960,6 @@
           <w:id w:val="1529065665"/>
           <w:citation/>
         </w:sdtPr>
-        <w:sdtEndPr/>
         <w:sdtContent>
           <w:r>
             <w:rPr>
@@ -6423,7 +7112,6 @@
           <w:id w:val="495688362"/>
           <w:citation/>
         </w:sdtPr>
-        <w:sdtEndPr/>
         <w:sdtContent>
           <w:r>
             <w:rPr>
@@ -6529,7 +7217,17 @@
           <w:szCs w:val="24"/>
           <w:shd w:val="clear" w:color="auto" w:fill="FFFFFF"/>
         </w:rPr>
-        <w:t xml:space="preserve"> dalam membuat sebuah aplikasi </w:t>
+        <w:t xml:space="preserve"> </w:t>
+      </w:r>
+      <w:r>
+        <w:rPr>
+          <w:rFonts w:cs="Times New Roman"/>
+          <w:color w:val="000000" w:themeColor="text1"/>
+          <w:szCs w:val="24"/>
+          <w:shd w:val="clear" w:color="auto" w:fill="FFFFFF"/>
+        </w:rPr>
+        <w:lastRenderedPageBreak/>
+        <w:t xml:space="preserve">dalam membuat sebuah aplikasi </w:t>
       </w:r>
       <w:r>
         <w:rPr>
@@ -6555,12 +7253,11 @@
       <w:pPr>
         <w:pStyle w:val="Heading3"/>
       </w:pPr>
-      <w:bookmarkStart w:id="7" w:name="_Toc61986950"/>
-      <w:r>
-        <w:lastRenderedPageBreak/>
+      <w:bookmarkStart w:id="8" w:name="_Toc61986950"/>
+      <w:r>
         <w:t>Codeigniter</w:t>
       </w:r>
-      <w:bookmarkEnd w:id="7"/>
+      <w:bookmarkEnd w:id="8"/>
     </w:p>
     <w:p>
       <w:pPr>
@@ -6589,7 +7286,6 @@
           <w:id w:val="536854629"/>
           <w:citation/>
         </w:sdtPr>
-        <w:sdtEndPr/>
         <w:sdtContent>
           <w:r>
             <w:rPr>
@@ -6764,7 +7460,6 @@
           <w:id w:val="374970441"/>
           <w:citation/>
         </w:sdtPr>
-        <w:sdtEndPr/>
         <w:sdtContent>
           <w:r>
             <w:rPr>
@@ -6906,7 +7601,6 @@
           <w:id w:val="-854196380"/>
           <w:citation/>
         </w:sdtPr>
-        <w:sdtEndPr/>
         <w:sdtContent>
           <w:r>
             <w:rPr>
@@ -7026,11 +7720,11 @@
       <w:pPr>
         <w:pStyle w:val="Heading3"/>
       </w:pPr>
-      <w:bookmarkStart w:id="8" w:name="_Toc61986951"/>
+      <w:bookmarkStart w:id="9" w:name="_Toc61986951"/>
       <w:r>
         <w:t>Object Oriented Programming</w:t>
       </w:r>
-      <w:bookmarkEnd w:id="8"/>
+      <w:bookmarkEnd w:id="9"/>
     </w:p>
     <w:p>
       <w:pPr>
@@ -7178,7 +7872,17 @@
           <w:szCs w:val="24"/>
           <w:shd w:val="clear" w:color="auto" w:fill="FFFFFF"/>
         </w:rPr>
-        <w:t xml:space="preserve"> dalam pembuatan program dengan menggunakan konsep objek yang ada dalam kehidupan sehari-hari. Jadi setiap bagian permasalahan adalah objek, objek itu sendiri merupakan gabungan dari beberapa objek yang lebih kecil.</w:t>
+        <w:t xml:space="preserve"> dalam pembuatan program dengan menggunakan konsep objek yang ada dalam kehidupan sehari-hari. </w:t>
+      </w:r>
+      <w:r>
+        <w:rPr>
+          <w:rFonts w:cs="Times New Roman"/>
+          <w:color w:val="000000" w:themeColor="text1"/>
+          <w:szCs w:val="24"/>
+          <w:shd w:val="clear" w:color="auto" w:fill="FFFFFF"/>
+        </w:rPr>
+        <w:lastRenderedPageBreak/>
+        <w:t>Jadi setiap bagian permasalahan adalah objek, objek itu sendiri merupakan gabungan dari beberapa objek yang lebih kecil.</w:t>
       </w:r>
       <w:sdt>
         <w:sdtPr>
@@ -7191,7 +7895,6 @@
           <w:id w:val="-1344627829"/>
           <w:citation/>
         </w:sdtPr>
-        <w:sdtEndPr/>
         <w:sdtContent>
           <w:r>
             <w:rPr>
@@ -7267,7 +7970,6 @@
           <w:color w:val="000000" w:themeColor="text1"/>
           <w:szCs w:val="24"/>
         </w:rPr>
-        <w:lastRenderedPageBreak/>
         <w:t>Menurut</w:t>
       </w:r>
       <w:sdt>
@@ -7280,7 +7982,6 @@
           <w:id w:val="-304003221"/>
           <w:citation/>
         </w:sdtPr>
-        <w:sdtEndPr/>
         <w:sdtContent>
           <w:r>
             <w:rPr>
@@ -7401,7 +8102,7 @@
       <w:pPr>
         <w:pStyle w:val="Heading2"/>
       </w:pPr>
-      <w:bookmarkStart w:id="9" w:name="_Toc61986952"/>
+      <w:bookmarkStart w:id="10" w:name="_Toc61986952"/>
       <w:r>
         <w:t>Penelitian</w:t>
       </w:r>
@@ -7414,7 +8115,7 @@
       <w:r>
         <w:t>Sebelumnya</w:t>
       </w:r>
-      <w:bookmarkEnd w:id="9"/>
+      <w:bookmarkEnd w:id="10"/>
     </w:p>
     <w:p>
       <w:pPr>
@@ -7598,6 +8299,7 @@
         <w:ind w:left="1080"/>
       </w:pPr>
       <w:r>
+        <w:lastRenderedPageBreak/>
         <w:t>Kudiantoro Widianto dan Amelia Julianda Putri 2018</w:t>
       </w:r>
     </w:p>
@@ -7633,16 +8335,7 @@
           <w:color w:val="000000" w:themeColor="text1"/>
           <w:szCs w:val="24"/>
         </w:rPr>
-        <w:t xml:space="preserve"> Studi Kasus CV. Sinar Abadi Jaya Jakarta” pada tahun 2018, permasalahan yang dibahas pada penelitian ini </w:t>
-      </w:r>
-      <w:r>
-        <w:rPr>
-          <w:rFonts w:cs="Times New Roman"/>
-          <w:color w:val="000000" w:themeColor="text1"/>
-          <w:szCs w:val="24"/>
-        </w:rPr>
-        <w:lastRenderedPageBreak/>
-        <w:t xml:space="preserve">adalah sistem informasi akuntansi buku bdesar pada laporan keuangan CV. Sinar Abadi Jaya Jakarta dengan menggunakan </w:t>
+        <w:t xml:space="preserve"> Studi Kasus CV. Sinar Abadi Jaya Jakarta” pada tahun 2018, permasalahan yang dibahas pada penelitian ini adalah sistem informasi akuntansi buku bdesar pada laporan keuangan CV. Sinar Abadi Jaya Jakarta dengan menggunakan </w:t>
       </w:r>
       <w:r>
         <w:rPr>
@@ -7991,7 +8684,16 @@
           <w:color w:val="000000" w:themeColor="text1"/>
           <w:szCs w:val="24"/>
         </w:rPr>
-        <w:t xml:space="preserve">” pada tahun 2019 yang membahas permasalahan terkait pengeluaran dan penerimaan kas serta merancang sistem informasi akuntansi berbasis </w:t>
+        <w:t xml:space="preserve">” pada tahun 2019 yang membahas </w:t>
+      </w:r>
+      <w:r>
+        <w:rPr>
+          <w:rFonts w:cs="Times New Roman"/>
+          <w:color w:val="000000" w:themeColor="text1"/>
+          <w:szCs w:val="24"/>
+        </w:rPr>
+        <w:lastRenderedPageBreak/>
+        <w:t xml:space="preserve">permasalahan terkait pengeluaran dan penerimaan kas serta merancang sistem informasi akuntansi berbasis </w:t>
       </w:r>
       <w:r>
         <w:rPr>
@@ -8008,16 +8710,7 @@
           <w:color w:val="000000" w:themeColor="text1"/>
           <w:szCs w:val="24"/>
         </w:rPr>
-        <w:t xml:space="preserve">. Tujuan dari penelitian ini yaitu membuat sistem informasi akuntansi yang digunakan untuk </w:t>
-      </w:r>
-      <w:r>
-        <w:rPr>
-          <w:rFonts w:cs="Times New Roman"/>
-          <w:color w:val="000000" w:themeColor="text1"/>
-          <w:szCs w:val="24"/>
-        </w:rPr>
-        <w:lastRenderedPageBreak/>
-        <w:t>mengumpulkan dan memproses data serta melaporakan informasi keuangan.</w:t>
+        <w:t>. Tujuan dari penelitian ini yaitu membuat sistem informasi akuntansi yang digunakan untuk mengumpulkan dan memproses data serta melaporakan informasi keuangan.</w:t>
       </w:r>
     </w:p>
     <w:p>
@@ -8279,6 +8972,7 @@
         <w:pStyle w:val="Heading2"/>
       </w:pPr>
       <w:r>
+        <w:lastRenderedPageBreak/>
         <w:t>Kerangka Berf</w:t>
       </w:r>
       <w:r>
@@ -8312,7 +9006,6 @@
         <w:t xml:space="preserve">teori apa variabel tersebut diturunkan. Uraian tersebut harus mampu </w:t>
       </w:r>
       <w:r>
-        <w:lastRenderedPageBreak/>
         <w:tab/>
       </w:r>
       <w:r>
@@ -8342,6 +9035,7 @@
           <w:sz w:val="24"/>
           <w:szCs w:val="24"/>
         </w:rPr>
+        <w:lastRenderedPageBreak/>
         <w:t xml:space="preserve">Tabel </w:t>
       </w:r>
       <w:r>
@@ -8413,7 +9107,7 @@
           <w:noProof/>
         </w:rPr>
         <w:drawing>
-          <wp:inline distT="0" distB="0" distL="0" distR="0">
+          <wp:inline distT="0" distB="0" distL="0" distR="0" wp14:anchorId="7FC7D7CF" wp14:editId="30AF0C9F">
             <wp:extent cx="4379494" cy="6833937"/>
             <wp:effectExtent l="0" t="0" r="2540" b="5080"/>
             <wp:docPr id="14" name="Picture 14"/>
@@ -8807,7 +9501,7 @@
           <w:szCs w:val="24"/>
         </w:rPr>
         <w:drawing>
-          <wp:anchor distT="0" distB="0" distL="114300" distR="114300" simplePos="0" relativeHeight="251667456" behindDoc="1" locked="0" layoutInCell="1" allowOverlap="1" wp14:anchorId="365D859F" wp14:editId="3CDC0306">
+          <wp:anchor distT="0" distB="0" distL="114300" distR="114300" simplePos="0" relativeHeight="251667456" behindDoc="1" locked="0" layoutInCell="1" allowOverlap="1" wp14:anchorId="4684034F" wp14:editId="517FB57B">
             <wp:simplePos x="0" y="0"/>
             <wp:positionH relativeFrom="column">
               <wp:posOffset>401955</wp:posOffset>
@@ -8841,7 +9535,7 @@
         <mc:AlternateContent>
           <mc:Choice Requires="wps">
             <w:drawing>
-              <wp:anchor distT="0" distB="0" distL="114300" distR="114300" simplePos="0" relativeHeight="251669504" behindDoc="0" locked="0" layoutInCell="1" allowOverlap="1" wp14:anchorId="05ABE71E" wp14:editId="2ECE2B3D">
+              <wp:anchor distT="0" distB="0" distL="114300" distR="114300" simplePos="0" relativeHeight="251669504" behindDoc="0" locked="0" layoutInCell="1" allowOverlap="1" wp14:anchorId="2B6209F9" wp14:editId="6B256A93">
                 <wp:simplePos x="0" y="0"/>
                 <wp:positionH relativeFrom="column">
                   <wp:posOffset>-49530</wp:posOffset>
@@ -9779,7 +10473,7 @@
         </w:rPr>
         <w:t xml:space="preserve"> memiliki tahapan-tahapan sebagai berikut :</w:t>
       </w:r>
-      <w:bookmarkStart w:id="10" w:name="_Toc61986955"/>
+      <w:bookmarkStart w:id="11" w:name="_Toc61986955"/>
     </w:p>
     <w:p>
       <w:pPr>
@@ -9803,7 +10497,7 @@
       <w:r>
         <w:t>)</w:t>
       </w:r>
-      <w:bookmarkEnd w:id="10"/>
+      <w:bookmarkEnd w:id="11"/>
       <w:r>
         <w:t xml:space="preserve"> </w:t>
       </w:r>
@@ -9882,7 +10576,7 @@
       <w:pPr>
         <w:pStyle w:val="Heading3"/>
       </w:pPr>
-      <w:bookmarkStart w:id="11" w:name="_Toc61986956"/>
+      <w:bookmarkStart w:id="12" w:name="_Toc61986956"/>
       <w:r>
         <w:t xml:space="preserve">Desain Sistem ( </w:t>
       </w:r>
@@ -9895,7 +10589,7 @@
       <w:r>
         <w:t xml:space="preserve"> )</w:t>
       </w:r>
-      <w:bookmarkEnd w:id="11"/>
+      <w:bookmarkEnd w:id="12"/>
       <w:r>
         <w:t xml:space="preserve"> </w:t>
       </w:r>
@@ -9975,7 +10669,7 @@
       <w:pPr>
         <w:pStyle w:val="Heading3"/>
       </w:pPr>
-      <w:bookmarkStart w:id="12" w:name="_Toc61986957"/>
+      <w:bookmarkStart w:id="13" w:name="_Toc61986957"/>
       <w:r>
         <w:lastRenderedPageBreak/>
         <w:t xml:space="preserve">Penulisan Kode Program ( </w:t>
@@ -9989,7 +10683,7 @@
       <w:r>
         <w:t xml:space="preserve"> )</w:t>
       </w:r>
-      <w:bookmarkEnd w:id="12"/>
+      <w:bookmarkEnd w:id="13"/>
       <w:r>
         <w:t xml:space="preserve"> </w:t>
       </w:r>
@@ -10035,11 +10729,11 @@
       <w:pPr>
         <w:pStyle w:val="Heading3"/>
       </w:pPr>
-      <w:bookmarkStart w:id="13" w:name="_Toc61986958"/>
+      <w:bookmarkStart w:id="14" w:name="_Toc61986958"/>
       <w:r>
         <w:t>Pengujian Aplikasi</w:t>
       </w:r>
-      <w:bookmarkEnd w:id="13"/>
+      <w:bookmarkEnd w:id="14"/>
       <w:r>
         <w:t xml:space="preserve"> </w:t>
       </w:r>
@@ -11950,18 +12644,26 @@
     </w:p>
     <w:p>
       <w:pPr>
-        <w:pStyle w:val="ListParagraph"/>
-        <w:ind w:left="1800"/>
+        <w:spacing w:after="200" w:line="276" w:lineRule="auto"/>
+        <w:contextualSpacing w:val="0"/>
+        <w:jc w:val="left"/>
         <w:rPr>
           <w:i/>
         </w:rPr>
       </w:pPr>
+      <w:r>
+        <w:rPr>
+          <w:i/>
+        </w:rPr>
+        <w:br w:type="page"/>
+      </w:r>
     </w:p>
     <w:p>
       <w:pPr>
         <w:pStyle w:val="Heading3"/>
       </w:pPr>
       <w:r>
+        <w:lastRenderedPageBreak/>
         <w:t>UML Sistem Berjalan</w:t>
       </w:r>
     </w:p>
@@ -11999,13 +12701,10 @@
         </w:numPr>
         <w:ind w:left="1710"/>
       </w:pPr>
-      <w:bookmarkStart w:id="14" w:name="_GoBack"/>
-      <w:bookmarkEnd w:id="14"/>
       <w:r>
         <w:rPr>
           <w:i/>
         </w:rPr>
-        <w:lastRenderedPageBreak/>
         <w:t>Use Case</w:t>
       </w:r>
       <w:r>
@@ -12027,9 +12726,9 @@
           <w:noProof/>
         </w:rPr>
         <w:drawing>
-          <wp:inline distT="0" distB="0" distL="0" distR="0" wp14:anchorId="2E2B91FF" wp14:editId="588CB54F">
-            <wp:extent cx="4096249" cy="3684436"/>
-            <wp:effectExtent l="0" t="0" r="0" b="0"/>
+          <wp:inline distT="0" distB="0" distL="0" distR="0" wp14:anchorId="2E7C15EB" wp14:editId="635ABAA9">
+            <wp:extent cx="4076700" cy="3076575"/>
+            <wp:effectExtent l="0" t="0" r="0" b="9525"/>
             <wp:docPr id="1" name="Picture 1"/>
             <wp:cNvGraphicFramePr>
               <a:graphicFrameLocks xmlns:a="http://schemas.openxmlformats.org/drawingml/2006/main" noChangeAspect="1"/>
@@ -12050,7 +12749,7 @@
                   <pic:spPr>
                     <a:xfrm>
                       <a:off x="0" y="0"/>
-                      <a:ext cx="4097798" cy="3685829"/>
+                      <a:ext cx="4082220" cy="3080741"/>
                     </a:xfrm>
                     <a:prstGeom prst="rect">
                       <a:avLst/>
@@ -12156,12 +12855,70 @@
         <w:t xml:space="preserve"> Sistem Berjalan</w:t>
       </w:r>
     </w:p>
-    <w:p>
-      <w:r>
-        <w:tab/>
-      </w:r>
-      <w:r>
-        <w:tab/>
+    <w:p/>
+    <w:p>
+      <w:pPr>
+        <w:jc w:val="center"/>
+        <w:rPr>
+          <w:b/>
+        </w:rPr>
+      </w:pPr>
+      <w:r>
+        <w:rPr>
+          <w:b/>
+          <w:szCs w:val="24"/>
+        </w:rPr>
+        <w:tab/>
+      </w:r>
+      <w:r>
+        <w:rPr>
+          <w:b/>
+          <w:szCs w:val="24"/>
+        </w:rPr>
+        <w:t xml:space="preserve">Tabel </w:t>
+      </w:r>
+      <w:r>
+        <w:rPr>
+          <w:b/>
+          <w:szCs w:val="24"/>
+        </w:rPr>
+        <w:fldChar w:fldCharType="begin"/>
+      </w:r>
+      <w:r>
+        <w:rPr>
+          <w:b/>
+          <w:szCs w:val="24"/>
+        </w:rPr>
+        <w:instrText xml:space="preserve"> SEQ Tabel \* ARABIC </w:instrText>
+      </w:r>
+      <w:r>
+        <w:rPr>
+          <w:b/>
+          <w:szCs w:val="24"/>
+        </w:rPr>
+        <w:fldChar w:fldCharType="separate"/>
+      </w:r>
+      <w:r>
+        <w:rPr>
+          <w:b/>
+          <w:noProof/>
+          <w:szCs w:val="24"/>
+        </w:rPr>
+        <w:t>4</w:t>
+      </w:r>
+      <w:r>
+        <w:rPr>
+          <w:b/>
+          <w:szCs w:val="24"/>
+        </w:rPr>
+        <w:fldChar w:fldCharType="end"/>
+      </w:r>
+      <w:r>
+        <w:rPr>
+          <w:b/>
+          <w:szCs w:val="24"/>
+        </w:rPr>
+        <w:t xml:space="preserve"> Use Case Sistem Berjalan</w:t>
       </w:r>
     </w:p>
     <w:tbl>
@@ -12216,7 +12973,7 @@
               <w:jc w:val="center"/>
             </w:pPr>
             <w:r>
-              <w:t>Admin</w:t>
+              <w:t>GL</w:t>
             </w:r>
           </w:p>
         </w:tc>
@@ -12226,7 +12983,10 @@
           </w:tcPr>
           <w:p>
             <w:r>
-              <w:t xml:space="preserve">Admin mengelola akun, mengelola transaksi, memproses posting jika transaksi sudah di catat oleh </w:t>
+              <w:t xml:space="preserve">GL </w:t>
+            </w:r>
+            <w:r>
+              <w:t xml:space="preserve">mengelola akun, mengelola transaksi, memproses posting jika transaksi sudah di catat oleh </w:t>
             </w:r>
             <w:r>
               <w:rPr>
@@ -12235,7 +12995,13 @@
               <w:t>staff</w:t>
             </w:r>
             <w:r>
-              <w:t xml:space="preserve"> , membuat laporan yang akan di berikan kepada pimpinan.</w:t>
+              <w:t xml:space="preserve"> </w:t>
+            </w:r>
+            <w:r>
+              <w:t>GL</w:t>
+            </w:r>
+            <w:r>
+              <w:t>, membuat laporan yang akan di berikan kepada pimpinan.</w:t>
             </w:r>
           </w:p>
         </w:tc>
@@ -12258,6 +13024,12 @@
               </w:rPr>
               <w:t>Staff</w:t>
             </w:r>
+            <w:r>
+              <w:rPr>
+                <w:i/>
+              </w:rPr>
+              <w:t xml:space="preserve"> GL</w:t>
+            </w:r>
           </w:p>
         </w:tc>
         <w:tc>
@@ -12279,9 +13051,15 @@
           <w:p>
             <w:pPr>
               <w:jc w:val="center"/>
+              <w:rPr>
+                <w:i/>
+              </w:rPr>
             </w:pPr>
             <w:r>
-              <w:t>Pimpinan</w:t>
+              <w:rPr>
+                <w:i/>
+              </w:rPr>
+              <w:t>Chief Acc</w:t>
             </w:r>
           </w:p>
         </w:tc>
@@ -12294,89 +13072,52 @@
               <w:keepNext/>
             </w:pPr>
             <w:r>
-              <w:t>Melihat laporan buku besar dan mengevaluasi.</w:t>
+              <w:t xml:space="preserve">Melihat laporan buku besar dan </w:t>
+            </w:r>
+            <w:r>
+              <w:t>memvalidasi laporan</w:t>
+            </w:r>
+            <w:r>
+              <w:t>.</w:t>
+            </w:r>
+          </w:p>
+        </w:tc>
+      </w:tr>
+      <w:tr>
+        <w:tc>
+          <w:tcPr>
+            <w:tcW w:w="1137" w:type="dxa"/>
+          </w:tcPr>
+          <w:p>
+            <w:pPr>
+              <w:jc w:val="center"/>
+              <w:rPr>
+                <w:i/>
+              </w:rPr>
+            </w:pPr>
+            <w:r>
+              <w:rPr>
+                <w:i/>
+              </w:rPr>
+              <w:t>Finance Director</w:t>
+            </w:r>
+          </w:p>
+        </w:tc>
+        <w:tc>
+          <w:tcPr>
+            <w:tcW w:w="5253" w:type="dxa"/>
+          </w:tcPr>
+          <w:p>
+            <w:pPr>
+              <w:keepNext/>
+            </w:pPr>
+            <w:r>
+              <w:t>Mengevaluasi laporan buku besar.</w:t>
             </w:r>
           </w:p>
         </w:tc>
       </w:tr>
     </w:tbl>
-    <w:p>
-      <w:pPr>
-        <w:pStyle w:val="Caption"/>
-        <w:jc w:val="center"/>
-        <w:rPr>
-          <w:color w:val="auto"/>
-          <w:sz w:val="24"/>
-          <w:szCs w:val="24"/>
-        </w:rPr>
-      </w:pPr>
-      <w:r>
-        <w:rPr>
-          <w:color w:val="auto"/>
-          <w:sz w:val="24"/>
-          <w:szCs w:val="24"/>
-        </w:rPr>
-        <w:tab/>
-      </w:r>
-      <w:r>
-        <w:rPr>
-          <w:color w:val="auto"/>
-          <w:sz w:val="24"/>
-          <w:szCs w:val="24"/>
-        </w:rPr>
-        <w:t xml:space="preserve">Tabel </w:t>
-      </w:r>
-      <w:r>
-        <w:rPr>
-          <w:color w:val="auto"/>
-          <w:sz w:val="24"/>
-          <w:szCs w:val="24"/>
-        </w:rPr>
-        <w:fldChar w:fldCharType="begin"/>
-      </w:r>
-      <w:r>
-        <w:rPr>
-          <w:color w:val="auto"/>
-          <w:sz w:val="24"/>
-          <w:szCs w:val="24"/>
-        </w:rPr>
-        <w:instrText xml:space="preserve"> SEQ Tabel \* ARABIC </w:instrText>
-      </w:r>
-      <w:r>
-        <w:rPr>
-          <w:color w:val="auto"/>
-          <w:sz w:val="24"/>
-          <w:szCs w:val="24"/>
-        </w:rPr>
-        <w:fldChar w:fldCharType="separate"/>
-      </w:r>
-      <w:r>
-        <w:rPr>
-          <w:noProof/>
-          <w:color w:val="auto"/>
-          <w:sz w:val="24"/>
-          <w:szCs w:val="24"/>
-        </w:rPr>
-        <w:t>4</w:t>
-      </w:r>
-      <w:r>
-        <w:rPr>
-          <w:color w:val="auto"/>
-          <w:sz w:val="24"/>
-          <w:szCs w:val="24"/>
-        </w:rPr>
-        <w:fldChar w:fldCharType="end"/>
-      </w:r>
-      <w:r>
-        <w:rPr>
-          <w:color w:val="auto"/>
-          <w:sz w:val="24"/>
-          <w:szCs w:val="24"/>
-        </w:rPr>
-        <w:t xml:space="preserve"> Use Case Sistem Berjalan</w:t>
-      </w:r>
-    </w:p>
-    <w:p/>
     <w:p>
       <w:pPr>
         <w:pStyle w:val="Heading4"/>
@@ -12409,10 +13150,10 @@
           <w:noProof/>
         </w:rPr>
         <w:drawing>
-          <wp:inline distT="0" distB="0" distL="0" distR="0" wp14:anchorId="0E82C0A9" wp14:editId="4925D6E8">
-            <wp:extent cx="3962400" cy="3854001"/>
+          <wp:inline distT="0" distB="0" distL="0" distR="0" wp14:anchorId="7B65DC7D" wp14:editId="65E722CD">
+            <wp:extent cx="3907369" cy="3800475"/>
             <wp:effectExtent l="0" t="0" r="0" b="0"/>
-            <wp:docPr id="3" name="Picture 3"/>
+            <wp:docPr id="2" name="Picture 2"/>
             <wp:cNvGraphicFramePr>
               <a:graphicFrameLocks xmlns:a="http://schemas.openxmlformats.org/drawingml/2006/main" noChangeAspect="1"/>
             </wp:cNvGraphicFramePr>
@@ -12432,7 +13173,7 @@
                   <pic:spPr>
                     <a:xfrm>
                       <a:off x="0" y="0"/>
-                      <a:ext cx="3973336" cy="3864638"/>
+                      <a:ext cx="3911391" cy="3804387"/>
                     </a:xfrm>
                     <a:prstGeom prst="rect">
                       <a:avLst/>
@@ -12521,12 +13262,69 @@
         <w:t xml:space="preserve"> Activity Diagram Mengelola Akun</w:t>
       </w:r>
     </w:p>
-    <w:p>
-      <w:r>
-        <w:tab/>
-      </w:r>
-      <w:r>
-        <w:tab/>
+    <w:p/>
+    <w:p>
+      <w:pPr>
+        <w:jc w:val="center"/>
+        <w:rPr>
+          <w:b/>
+        </w:rPr>
+      </w:pPr>
+      <w:r>
+        <w:rPr>
+          <w:szCs w:val="24"/>
+        </w:rPr>
+        <w:tab/>
+      </w:r>
+      <w:r>
+        <w:rPr>
+          <w:b/>
+          <w:szCs w:val="24"/>
+        </w:rPr>
+        <w:t xml:space="preserve">Tabel </w:t>
+      </w:r>
+      <w:r>
+        <w:rPr>
+          <w:b/>
+          <w:szCs w:val="24"/>
+        </w:rPr>
+        <w:fldChar w:fldCharType="begin"/>
+      </w:r>
+      <w:r>
+        <w:rPr>
+          <w:b/>
+          <w:szCs w:val="24"/>
+        </w:rPr>
+        <w:instrText xml:space="preserve"> SEQ Tabel \* ARABIC </w:instrText>
+      </w:r>
+      <w:r>
+        <w:rPr>
+          <w:b/>
+          <w:szCs w:val="24"/>
+        </w:rPr>
+        <w:fldChar w:fldCharType="separate"/>
+      </w:r>
+      <w:r>
+        <w:rPr>
+          <w:b/>
+          <w:noProof/>
+          <w:szCs w:val="24"/>
+        </w:rPr>
+        <w:t>5</w:t>
+      </w:r>
+      <w:r>
+        <w:rPr>
+          <w:b/>
+          <w:szCs w:val="24"/>
+        </w:rPr>
+        <w:fldChar w:fldCharType="end"/>
+      </w:r>
+      <w:r>
+        <w:rPr>
+          <w:b/>
+          <w:szCs w:val="24"/>
+        </w:rPr>
+        <w:t xml:space="preserve"> Diagram Activity Mengelola Akun</w:t>
       </w:r>
     </w:p>
     <w:tbl>
@@ -12595,13 +13393,25 @@
               <w:jc w:val="left"/>
             </w:pPr>
             <w:r>
-              <w:t xml:space="preserve">Admin dapat membuat dan menghapus akun, dan memberikan buku akun kepada </w:t>
+              <w:t>GL</w:t>
+            </w:r>
+            <w:r>
+              <w:t xml:space="preserve"> dapat membuat dan menghapus akun, dan memberikan buku akun kepada </w:t>
             </w:r>
             <w:r>
               <w:rPr>
                 <w:i/>
               </w:rPr>
               <w:t>staff</w:t>
+            </w:r>
+            <w:r>
+              <w:rPr>
+                <w:i/>
+              </w:rPr>
+              <w:t xml:space="preserve"> </w:t>
+            </w:r>
+            <w:r>
+              <w:t>GL</w:t>
             </w:r>
             <w:r>
               <w:t>.</w:t>
@@ -12635,7 +13445,10 @@
               <w:jc w:val="left"/>
             </w:pPr>
             <w:r>
-              <w:t xml:space="preserve">Admin, </w:t>
+              <w:t>GL</w:t>
+            </w:r>
+            <w:r>
+              <w:t xml:space="preserve">, </w:t>
             </w:r>
             <w:r>
               <w:rPr>
@@ -12643,6 +13456,15 @@
               </w:rPr>
               <w:t>Staff</w:t>
             </w:r>
+            <w:r>
+              <w:rPr>
+                <w:i/>
+              </w:rPr>
+              <w:t xml:space="preserve"> </w:t>
+            </w:r>
+            <w:r>
+              <w:t>GL</w:t>
+            </w:r>
           </w:p>
         </w:tc>
       </w:tr>
@@ -12672,63 +13494,6 @@
           <w:szCs w:val="24"/>
         </w:rPr>
         <w:tab/>
-      </w:r>
-      <w:r>
-        <w:rPr>
-          <w:color w:val="auto"/>
-          <w:sz w:val="24"/>
-          <w:szCs w:val="24"/>
-        </w:rPr>
-        <w:t xml:space="preserve">Tabel </w:t>
-      </w:r>
-      <w:r>
-        <w:rPr>
-          <w:color w:val="auto"/>
-          <w:sz w:val="24"/>
-          <w:szCs w:val="24"/>
-        </w:rPr>
-        <w:fldChar w:fldCharType="begin"/>
-      </w:r>
-      <w:r>
-        <w:rPr>
-          <w:color w:val="auto"/>
-          <w:sz w:val="24"/>
-          <w:szCs w:val="24"/>
-        </w:rPr>
-        <w:instrText xml:space="preserve"> SEQ Tabel \* ARABIC </w:instrText>
-      </w:r>
-      <w:r>
-        <w:rPr>
-          <w:color w:val="auto"/>
-          <w:sz w:val="24"/>
-          <w:szCs w:val="24"/>
-        </w:rPr>
-        <w:fldChar w:fldCharType="separate"/>
-      </w:r>
-      <w:r>
-        <w:rPr>
-          <w:noProof/>
-          <w:color w:val="auto"/>
-          <w:sz w:val="24"/>
-          <w:szCs w:val="24"/>
-        </w:rPr>
-        <w:t>5</w:t>
-      </w:r>
-      <w:r>
-        <w:rPr>
-          <w:color w:val="auto"/>
-          <w:sz w:val="24"/>
-          <w:szCs w:val="24"/>
-        </w:rPr>
-        <w:fldChar w:fldCharType="end"/>
-      </w:r>
-      <w:r>
-        <w:rPr>
-          <w:color w:val="auto"/>
-          <w:sz w:val="24"/>
-          <w:szCs w:val="24"/>
-        </w:rPr>
-        <w:t xml:space="preserve"> Diagram Activity Mengelola Akun</w:t>
       </w:r>
     </w:p>
     <w:p>
@@ -12757,10 +13522,10 @@
           <w:noProof/>
         </w:rPr>
         <w:drawing>
-          <wp:inline distT="0" distB="0" distL="0" distR="0" wp14:anchorId="5AA7B6CE" wp14:editId="6F1CE7E8">
-            <wp:extent cx="3933412" cy="3389606"/>
-            <wp:effectExtent l="0" t="0" r="0" b="1905"/>
-            <wp:docPr id="4" name="Picture 4"/>
+          <wp:inline distT="0" distB="0" distL="0" distR="0" wp14:anchorId="0F8D9BF7" wp14:editId="43D21217">
+            <wp:extent cx="3934913" cy="3390900"/>
+            <wp:effectExtent l="0" t="0" r="8890" b="0"/>
+            <wp:docPr id="9" name="Picture 9"/>
             <wp:cNvGraphicFramePr>
               <a:graphicFrameLocks xmlns:a="http://schemas.openxmlformats.org/drawingml/2006/main" noChangeAspect="1"/>
             </wp:cNvGraphicFramePr>
@@ -12780,7 +13545,7 @@
                   <pic:spPr>
                     <a:xfrm>
                       <a:off x="0" y="0"/>
-                      <a:ext cx="3934899" cy="3390888"/>
+                      <a:ext cx="3935125" cy="3391082"/>
                     </a:xfrm>
                     <a:prstGeom prst="rect">
                       <a:avLst/>
@@ -12878,11 +13643,70 @@
       </w:r>
     </w:p>
     <w:p>
-      <w:r>
-        <w:tab/>
-      </w:r>
-      <w:r>
-        <w:tab/>
+      <w:pPr>
+        <w:jc w:val="center"/>
+        <w:rPr>
+          <w:b/>
+        </w:rPr>
+      </w:pPr>
+      <w:r>
+        <w:br/>
+      </w:r>
+      <w:r>
+        <w:rPr>
+          <w:szCs w:val="24"/>
+        </w:rPr>
+        <w:tab/>
+      </w:r>
+      <w:r>
+        <w:rPr>
+          <w:b/>
+          <w:szCs w:val="24"/>
+        </w:rPr>
+        <w:t xml:space="preserve">Tabel </w:t>
+      </w:r>
+      <w:r>
+        <w:rPr>
+          <w:b/>
+          <w:szCs w:val="24"/>
+        </w:rPr>
+        <w:fldChar w:fldCharType="begin"/>
+      </w:r>
+      <w:r>
+        <w:rPr>
+          <w:b/>
+          <w:szCs w:val="24"/>
+        </w:rPr>
+        <w:instrText xml:space="preserve"> SEQ Tabel \* ARABIC </w:instrText>
+      </w:r>
+      <w:r>
+        <w:rPr>
+          <w:b/>
+          <w:szCs w:val="24"/>
+        </w:rPr>
+        <w:fldChar w:fldCharType="separate"/>
+      </w:r>
+      <w:r>
+        <w:rPr>
+          <w:b/>
+          <w:noProof/>
+          <w:szCs w:val="24"/>
+        </w:rPr>
+        <w:t>6</w:t>
+      </w:r>
+      <w:r>
+        <w:rPr>
+          <w:b/>
+          <w:szCs w:val="24"/>
+        </w:rPr>
+        <w:fldChar w:fldCharType="end"/>
+      </w:r>
+      <w:r>
+        <w:rPr>
+          <w:b/>
+          <w:szCs w:val="24"/>
+        </w:rPr>
+        <w:t xml:space="preserve"> Activity Diagram Mengelola Transaksi</w:t>
       </w:r>
     </w:p>
     <w:tbl>
@@ -12957,6 +13781,15 @@
               <w:t>Staff</w:t>
             </w:r>
             <w:r>
+              <w:rPr>
+                <w:i/>
+              </w:rPr>
+              <w:t xml:space="preserve"> </w:t>
+            </w:r>
+            <w:r>
+              <w:t>GL</w:t>
+            </w:r>
+            <w:r>
               <w:t xml:space="preserve"> mencatat transaksi kedalam buku besar menyesuaikan dengan akun, </w:t>
             </w:r>
             <w:r>
@@ -12966,7 +13799,19 @@
               <w:t>staff</w:t>
             </w:r>
             <w:r>
-              <w:t xml:space="preserve"> memberikan buku besar kepada admin untuk pengecekan transaksi, jika transaksi ada kesalahan </w:t>
+              <w:t xml:space="preserve"> </w:t>
+            </w:r>
+            <w:r>
+              <w:t xml:space="preserve">GL </w:t>
+            </w:r>
+            <w:r>
+              <w:t xml:space="preserve">memberikan buku besar kepada </w:t>
+            </w:r>
+            <w:r>
+              <w:t>GL</w:t>
+            </w:r>
+            <w:r>
+              <w:t xml:space="preserve"> untuk pengecekan transaksi, jika transaksi ada kesalahan </w:t>
             </w:r>
             <w:r>
               <w:rPr>
@@ -12975,7 +13820,13 @@
               <w:t>staff</w:t>
             </w:r>
             <w:r>
-              <w:t xml:space="preserve"> mengubah transaksi.</w:t>
+              <w:t xml:space="preserve"> </w:t>
+            </w:r>
+            <w:r>
+              <w:t xml:space="preserve">GL </w:t>
+            </w:r>
+            <w:r>
+              <w:t>mengubah transaksi.</w:t>
             </w:r>
           </w:p>
         </w:tc>
@@ -13012,7 +13863,16 @@
               <w:t>Staff</w:t>
             </w:r>
             <w:r>
-              <w:t>, Admin</w:t>
+              <w:rPr>
+                <w:i/>
+              </w:rPr>
+              <w:t xml:space="preserve"> GL</w:t>
+            </w:r>
+            <w:r>
+              <w:t xml:space="preserve">, </w:t>
+            </w:r>
+            <w:r>
+              <w:t>GL</w:t>
             </w:r>
           </w:p>
         </w:tc>
@@ -13035,71 +13895,6 @@
           <w:szCs w:val="24"/>
         </w:rPr>
         <w:tab/>
-      </w:r>
-      <w:r>
-        <w:rPr>
-          <w:color w:val="auto"/>
-          <w:sz w:val="24"/>
-          <w:szCs w:val="24"/>
-        </w:rPr>
-        <w:t xml:space="preserve">Tabel </w:t>
-      </w:r>
-      <w:r>
-        <w:rPr>
-          <w:color w:val="auto"/>
-          <w:sz w:val="24"/>
-          <w:szCs w:val="24"/>
-        </w:rPr>
-        <w:fldChar w:fldCharType="begin"/>
-      </w:r>
-      <w:r>
-        <w:rPr>
-          <w:color w:val="auto"/>
-          <w:sz w:val="24"/>
-          <w:szCs w:val="24"/>
-        </w:rPr>
-        <w:instrText xml:space="preserve"> SEQ Tabel \* ARABIC </w:instrText>
-      </w:r>
-      <w:r>
-        <w:rPr>
-          <w:color w:val="auto"/>
-          <w:sz w:val="24"/>
-          <w:szCs w:val="24"/>
-        </w:rPr>
-        <w:fldChar w:fldCharType="separate"/>
-      </w:r>
-      <w:r>
-        <w:rPr>
-          <w:noProof/>
-          <w:color w:val="auto"/>
-          <w:sz w:val="24"/>
-          <w:szCs w:val="24"/>
-        </w:rPr>
-        <w:t>6</w:t>
-      </w:r>
-      <w:r>
-        <w:rPr>
-          <w:color w:val="auto"/>
-          <w:sz w:val="24"/>
-          <w:szCs w:val="24"/>
-        </w:rPr>
-        <w:fldChar w:fldCharType="end"/>
-      </w:r>
-      <w:r>
-        <w:rPr>
-          <w:color w:val="auto"/>
-          <w:sz w:val="24"/>
-          <w:szCs w:val="24"/>
-        </w:rPr>
-        <w:t xml:space="preserve"> Activity Diagram Mengelola Transaksi</w:t>
-      </w:r>
-      <w:r>
-        <w:rPr>
-          <w:color w:val="auto"/>
-          <w:sz w:val="24"/>
-          <w:szCs w:val="24"/>
-        </w:rPr>
-        <w:br/>
       </w:r>
     </w:p>
     <w:p>
@@ -13131,10 +13926,10 @@
           <w:noProof/>
         </w:rPr>
         <w:drawing>
-          <wp:inline distT="0" distB="0" distL="0" distR="0" wp14:anchorId="7E811C2B" wp14:editId="3A228985">
-            <wp:extent cx="3762375" cy="3663354"/>
-            <wp:effectExtent l="0" t="0" r="0" b="0"/>
-            <wp:docPr id="5" name="Picture 5"/>
+          <wp:inline distT="0" distB="0" distL="0" distR="0" wp14:anchorId="54B9FF13" wp14:editId="5D362474">
+            <wp:extent cx="3903203" cy="3800475"/>
+            <wp:effectExtent l="0" t="0" r="2540" b="0"/>
+            <wp:docPr id="10" name="Picture 10"/>
             <wp:cNvGraphicFramePr>
               <a:graphicFrameLocks xmlns:a="http://schemas.openxmlformats.org/drawingml/2006/main" noChangeAspect="1"/>
             </wp:cNvGraphicFramePr>
@@ -13154,7 +13949,7 @@
                   <pic:spPr>
                     <a:xfrm>
                       <a:off x="0" y="0"/>
-                      <a:ext cx="3764362" cy="3665289"/>
+                      <a:ext cx="3908449" cy="3805583"/>
                     </a:xfrm>
                     <a:prstGeom prst="rect">
                       <a:avLst/>
@@ -13249,6 +14044,61 @@
       </w:r>
       <w:r>
         <w:tab/>
+      </w:r>
+    </w:p>
+    <w:p>
+      <w:pPr>
+        <w:pStyle w:val="BodyText"/>
+        <w:jc w:val="center"/>
+        <w:rPr>
+          <w:b/>
+        </w:rPr>
+      </w:pPr>
+      <w:r>
+        <w:tab/>
+      </w:r>
+      <w:r>
+        <w:rPr>
+          <w:b/>
+        </w:rPr>
+        <w:t xml:space="preserve">Tabel </w:t>
+      </w:r>
+      <w:r>
+        <w:rPr>
+          <w:b/>
+        </w:rPr>
+        <w:fldChar w:fldCharType="begin"/>
+      </w:r>
+      <w:r>
+        <w:rPr>
+          <w:b/>
+        </w:rPr>
+        <w:instrText xml:space="preserve"> SEQ Tabel \* ARABIC </w:instrText>
+      </w:r>
+      <w:r>
+        <w:rPr>
+          <w:b/>
+        </w:rPr>
+        <w:fldChar w:fldCharType="separate"/>
+      </w:r>
+      <w:r>
+        <w:rPr>
+          <w:b/>
+          <w:noProof/>
+        </w:rPr>
+        <w:t>7</w:t>
+      </w:r>
+      <w:r>
+        <w:rPr>
+          <w:b/>
+        </w:rPr>
+        <w:fldChar w:fldCharType="end"/>
+      </w:r>
+      <w:r>
+        <w:rPr>
+          <w:b/>
+        </w:rPr>
+        <w:t xml:space="preserve"> Activity Diagram Memproses Posting</w:t>
       </w:r>
     </w:p>
     <w:tbl>
@@ -13320,13 +14170,25 @@
               </w:rPr>
             </w:pPr>
             <w:r>
-              <w:t xml:space="preserve">Admin melakukan penyesuaian saldo pada setiap akun, dan memberikan buku besar kepada </w:t>
+              <w:t>GL</w:t>
+            </w:r>
+            <w:r>
+              <w:t xml:space="preserve"> melakukan penyesuaian saldo pada setiap akun, dan memberikan buku besar kepada </w:t>
             </w:r>
             <w:r>
               <w:rPr>
                 <w:i/>
               </w:rPr>
               <w:t>staff</w:t>
+            </w:r>
+            <w:r>
+              <w:rPr>
+                <w:i/>
+              </w:rPr>
+              <w:t xml:space="preserve"> </w:t>
+            </w:r>
+            <w:r>
+              <w:t>GL</w:t>
             </w:r>
           </w:p>
         </w:tc>
@@ -13357,7 +14219,10 @@
               <w:jc w:val="left"/>
             </w:pPr>
             <w:r>
-              <w:t xml:space="preserve">Admin, </w:t>
+              <w:t>GL</w:t>
+            </w:r>
+            <w:r>
+              <w:t xml:space="preserve">, </w:t>
             </w:r>
             <w:r>
               <w:rPr>
@@ -13365,6 +14230,15 @@
               </w:rPr>
               <w:t>Staff</w:t>
             </w:r>
+            <w:r>
+              <w:rPr>
+                <w:i/>
+              </w:rPr>
+              <w:t xml:space="preserve"> </w:t>
+            </w:r>
+            <w:r>
+              <w:t>GL</w:t>
+            </w:r>
           </w:p>
         </w:tc>
       </w:tr>
@@ -13386,63 +14260,6 @@
           <w:szCs w:val="24"/>
         </w:rPr>
         <w:tab/>
-      </w:r>
-      <w:r>
-        <w:rPr>
-          <w:color w:val="auto"/>
-          <w:sz w:val="24"/>
-          <w:szCs w:val="24"/>
-        </w:rPr>
-        <w:t xml:space="preserve">Tabel </w:t>
-      </w:r>
-      <w:r>
-        <w:rPr>
-          <w:color w:val="auto"/>
-          <w:sz w:val="24"/>
-          <w:szCs w:val="24"/>
-        </w:rPr>
-        <w:fldChar w:fldCharType="begin"/>
-      </w:r>
-      <w:r>
-        <w:rPr>
-          <w:color w:val="auto"/>
-          <w:sz w:val="24"/>
-          <w:szCs w:val="24"/>
-        </w:rPr>
-        <w:instrText xml:space="preserve"> SEQ Tabel \* ARABIC </w:instrText>
-      </w:r>
-      <w:r>
-        <w:rPr>
-          <w:color w:val="auto"/>
-          <w:sz w:val="24"/>
-          <w:szCs w:val="24"/>
-        </w:rPr>
-        <w:fldChar w:fldCharType="separate"/>
-      </w:r>
-      <w:r>
-        <w:rPr>
-          <w:noProof/>
-          <w:color w:val="auto"/>
-          <w:sz w:val="24"/>
-          <w:szCs w:val="24"/>
-        </w:rPr>
-        <w:t>7</w:t>
-      </w:r>
-      <w:r>
-        <w:rPr>
-          <w:color w:val="auto"/>
-          <w:sz w:val="24"/>
-          <w:szCs w:val="24"/>
-        </w:rPr>
-        <w:fldChar w:fldCharType="end"/>
-      </w:r>
-      <w:r>
-        <w:rPr>
-          <w:color w:val="auto"/>
-          <w:sz w:val="24"/>
-          <w:szCs w:val="24"/>
-        </w:rPr>
-        <w:t xml:space="preserve"> Activity Diagram Memproses Posting</w:t>
       </w:r>
     </w:p>
     <w:p>
@@ -13479,10 +14296,10 @@
           <w:noProof/>
         </w:rPr>
         <w:drawing>
-          <wp:inline distT="0" distB="0" distL="0" distR="0" wp14:anchorId="594C4BF2" wp14:editId="5F0A6837">
-            <wp:extent cx="3952317" cy="3781425"/>
-            <wp:effectExtent l="0" t="0" r="0" b="0"/>
-            <wp:docPr id="7" name="Picture 7"/>
+          <wp:inline distT="0" distB="0" distL="0" distR="0" wp14:anchorId="7A0B2D67" wp14:editId="15A99F23">
+            <wp:extent cx="3902987" cy="2600325"/>
+            <wp:effectExtent l="0" t="0" r="2540" b="0"/>
+            <wp:docPr id="11" name="Picture 11"/>
             <wp:cNvGraphicFramePr>
               <a:graphicFrameLocks xmlns:a="http://schemas.openxmlformats.org/drawingml/2006/main" noChangeAspect="1"/>
             </wp:cNvGraphicFramePr>
@@ -13502,7 +14319,7 @@
                   <pic:spPr>
                     <a:xfrm>
                       <a:off x="0" y="0"/>
-                      <a:ext cx="3954803" cy="3783803"/>
+                      <a:ext cx="3913238" cy="2607155"/>
                     </a:xfrm>
                     <a:prstGeom prst="rect">
                       <a:avLst/>
@@ -13592,6 +14409,83 @@
       </w:r>
     </w:p>
     <w:p/>
+    <w:p>
+      <w:pPr>
+        <w:pStyle w:val="Caption"/>
+        <w:spacing w:line="360" w:lineRule="auto"/>
+        <w:jc w:val="center"/>
+        <w:rPr>
+          <w:color w:val="auto"/>
+          <w:sz w:val="24"/>
+          <w:szCs w:val="24"/>
+        </w:rPr>
+      </w:pPr>
+      <w:r>
+        <w:rPr>
+          <w:color w:val="auto"/>
+          <w:sz w:val="24"/>
+          <w:szCs w:val="24"/>
+        </w:rPr>
+        <w:tab/>
+      </w:r>
+      <w:r>
+        <w:rPr>
+          <w:color w:val="auto"/>
+          <w:sz w:val="24"/>
+          <w:szCs w:val="24"/>
+        </w:rPr>
+        <w:t xml:space="preserve">Tabel </w:t>
+      </w:r>
+      <w:r>
+        <w:rPr>
+          <w:color w:val="auto"/>
+          <w:sz w:val="24"/>
+          <w:szCs w:val="24"/>
+        </w:rPr>
+        <w:fldChar w:fldCharType="begin"/>
+      </w:r>
+      <w:r>
+        <w:rPr>
+          <w:color w:val="auto"/>
+          <w:sz w:val="24"/>
+          <w:szCs w:val="24"/>
+        </w:rPr>
+        <w:instrText xml:space="preserve"> SEQ Tabel \* ARABIC </w:instrText>
+      </w:r>
+      <w:r>
+        <w:rPr>
+          <w:color w:val="auto"/>
+          <w:sz w:val="24"/>
+          <w:szCs w:val="24"/>
+        </w:rPr>
+        <w:fldChar w:fldCharType="separate"/>
+      </w:r>
+      <w:r>
+        <w:rPr>
+          <w:noProof/>
+          <w:color w:val="auto"/>
+          <w:sz w:val="24"/>
+          <w:szCs w:val="24"/>
+        </w:rPr>
+        <w:t>8</w:t>
+      </w:r>
+      <w:r>
+        <w:rPr>
+          <w:color w:val="auto"/>
+          <w:sz w:val="24"/>
+          <w:szCs w:val="24"/>
+        </w:rPr>
+        <w:fldChar w:fldCharType="end"/>
+      </w:r>
+      <w:r>
+        <w:rPr>
+          <w:color w:val="auto"/>
+          <w:sz w:val="24"/>
+          <w:szCs w:val="24"/>
+        </w:rPr>
+        <w:t xml:space="preserve"> Activity Diagram Mengelola Laporan</w:t>
+      </w:r>
+    </w:p>
     <w:tbl>
       <w:tblPr>
         <w:tblStyle w:val="TableGrid"/>
@@ -13661,10 +14555,52 @@
               </w:rPr>
             </w:pPr>
             <w:r>
-              <w:t xml:space="preserve">Admin </w:t>
+              <w:t>GL</w:t>
             </w:r>
             <w:r>
-              <w:t>membuat laporan keuangan buku besar dan memberikan kepada pimpinan untuk di evaluasi.</w:t>
+              <w:t xml:space="preserve"> </w:t>
+            </w:r>
+            <w:r>
+              <w:t xml:space="preserve">membuat laporan keuangan buku besar dan memberikan kepada </w:t>
+            </w:r>
+            <w:r>
+              <w:rPr>
+                <w:i/>
+              </w:rPr>
+              <w:t>Chief Acc</w:t>
+            </w:r>
+            <w:r>
+              <w:t xml:space="preserve"> untuk</w:t>
+            </w:r>
+            <w:r>
+              <w:t xml:space="preserve"> di validasi lalu </w:t>
+            </w:r>
+            <w:r>
+              <w:rPr>
+                <w:i/>
+              </w:rPr>
+              <w:t>Chief Acc</w:t>
+            </w:r>
+            <w:r>
+              <w:t xml:space="preserve"> memberikan laporan kepada </w:t>
+            </w:r>
+            <w:r>
+              <w:rPr>
+                <w:i/>
+              </w:rPr>
+              <w:t>Finance Director</w:t>
+            </w:r>
+            <w:r>
+              <w:rPr>
+                <w:i/>
+              </w:rPr>
+              <w:t xml:space="preserve"> </w:t>
+            </w:r>
+            <w:r>
+              <w:t>untuk di evaluasi</w:t>
+            </w:r>
+            <w:r>
+              <w:t>.</w:t>
             </w:r>
           </w:p>
         </w:tc>
@@ -13695,10 +14631,25 @@
               <w:jc w:val="left"/>
             </w:pPr>
             <w:r>
-              <w:t xml:space="preserve">Admin, </w:t>
+              <w:t>GL</w:t>
             </w:r>
             <w:r>
-              <w:t>Pimpinan</w:t>
+              <w:t xml:space="preserve">, </w:t>
+            </w:r>
+            <w:r>
+              <w:rPr>
+                <w:i/>
+              </w:rPr>
+              <w:t>Chief Acc</w:t>
+            </w:r>
+            <w:r>
+              <w:t xml:space="preserve">, </w:t>
+            </w:r>
+            <w:r>
+              <w:rPr>
+                <w:i/>
+              </w:rPr>
+              <w:t>Finance Director</w:t>
             </w:r>
           </w:p>
         </w:tc>
@@ -13706,7 +14657,9 @@
     </w:tbl>
     <w:p>
       <w:pPr>
-        <w:rPr>
+        <w:pStyle w:val="Caption"/>
+        <w:rPr>
+          <w:sz w:val="24"/>
           <w:szCs w:val="24"/>
         </w:rPr>
       </w:pPr>
@@ -19516,6 +20469,13 @@
     <dgm:pt modelId="{66E0F321-8042-43BF-AD9A-DE746D35FFC0}" type="pres">
       <dgm:prSet presAssocID="{8455287D-77B9-4026-BBA0-972FEB91E582}" presName="rootConnector1" presStyleLbl="node1" presStyleIdx="0" presStyleCnt="0"/>
       <dgm:spPr/>
+      <dgm:t>
+        <a:bodyPr/>
+        <a:lstStyle/>
+        <a:p>
+          <a:endParaRPr lang="en-US"/>
+        </a:p>
+      </dgm:t>
     </dgm:pt>
     <dgm:pt modelId="{987AD71A-2950-4C44-B2C2-DA67E9985E79}" type="pres">
       <dgm:prSet presAssocID="{8455287D-77B9-4026-BBA0-972FEB91E582}" presName="hierChild2" presStyleCnt="0"/>
@@ -20038,93 +20998,93 @@
     </dgm:pt>
   </dgm:ptLst>
   <dgm:cxnLst>
-    <dgm:cxn modelId="{08804C49-15C2-475A-ABD4-E2D4321DB477}" type="presOf" srcId="{2363087D-5F53-4CA3-AAFB-BC1C42304452}" destId="{9A80F0B5-C38A-4A09-ABCA-FE45BAD20AFC}" srcOrd="1" destOrd="0" presId="urn:microsoft.com/office/officeart/2005/8/layout/orgChart1"/>
-    <dgm:cxn modelId="{614C8937-9205-4848-A9BA-10E1ED45B1D5}" type="presOf" srcId="{234C3A6F-7B8B-4D80-90C4-3A8CC9DFE0F7}" destId="{11E4E9A4-6922-48C2-8468-70EAF423CAAD}" srcOrd="0" destOrd="0" presId="urn:microsoft.com/office/officeart/2005/8/layout/orgChart1"/>
-    <dgm:cxn modelId="{54623077-546A-4102-98C6-2E7EBEA659F7}" type="presOf" srcId="{8455287D-77B9-4026-BBA0-972FEB91E582}" destId="{9783D00C-E6B5-4AEA-AE12-B0340FD4FF1D}" srcOrd="0" destOrd="0" presId="urn:microsoft.com/office/officeart/2005/8/layout/orgChart1"/>
+    <dgm:cxn modelId="{23600507-3EC4-42C8-B18B-624F434211D8}" type="presOf" srcId="{6A7579AE-3837-4B5A-898F-02E915AA610D}" destId="{F89471D3-7A6C-42D9-B077-E57DEFA1982A}" srcOrd="1" destOrd="0" presId="urn:microsoft.com/office/officeart/2005/8/layout/orgChart1"/>
     <dgm:cxn modelId="{E3B8DDAC-C121-4267-B780-E39FACDC46E3}" srcId="{6A7579AE-3837-4B5A-898F-02E915AA610D}" destId="{C5088C8F-02B3-4EC9-BB1B-D5C9BAE98DD8}" srcOrd="0" destOrd="0" parTransId="{8374449F-CDB1-4C3F-A986-EBC505887F09}" sibTransId="{468E6B8E-D0EF-48C6-ADE8-4DC46374FA48}"/>
+    <dgm:cxn modelId="{35F89F98-B243-4FCC-A694-1CD7662B2BFF}" type="presOf" srcId="{C5088C8F-02B3-4EC9-BB1B-D5C9BAE98DD8}" destId="{DF4396AB-72DC-4A32-BAA3-57F065FB814B}" srcOrd="0" destOrd="0" presId="urn:microsoft.com/office/officeart/2005/8/layout/orgChart1"/>
+    <dgm:cxn modelId="{63959CC2-CFC6-4DB0-A64A-FA30F24B8990}" type="presOf" srcId="{5B951BD2-C4A7-41F2-BA67-E2FB16BDEB28}" destId="{2EC408B0-00C0-4A9C-8B60-B821CED17311}" srcOrd="0" destOrd="0" presId="urn:microsoft.com/office/officeart/2005/8/layout/orgChart1"/>
+    <dgm:cxn modelId="{7657BBD6-EDFD-4C5D-813D-21ACDAB03880}" type="presOf" srcId="{2363087D-5F53-4CA3-AAFB-BC1C42304452}" destId="{8CE15498-3AE2-4818-B3C8-C0C39C0E0CF8}" srcOrd="0" destOrd="0" presId="urn:microsoft.com/office/officeart/2005/8/layout/orgChart1"/>
     <dgm:cxn modelId="{8F0BF3B5-2B4B-4DCA-9AEB-C1CC8D3142FB}" srcId="{EFDC305D-37D1-4B1F-9607-4B0B90305A51}" destId="{5B951BD2-C4A7-41F2-BA67-E2FB16BDEB28}" srcOrd="0" destOrd="0" parTransId="{8BFE4F52-9CE8-410B-9378-3F5A2EEB40F6}" sibTransId="{22FB92EF-43D2-45F4-99AC-6DFE0559D179}"/>
-    <dgm:cxn modelId="{405A7807-8715-4B0D-9BA3-88FE3A669CF0}" type="presOf" srcId="{6A7579AE-3837-4B5A-898F-02E915AA610D}" destId="{B50E07CE-B06F-4487-B202-5CB92C34AE0C}" srcOrd="0" destOrd="0" presId="urn:microsoft.com/office/officeart/2005/8/layout/orgChart1"/>
-    <dgm:cxn modelId="{43D8D801-E522-4DFA-9A1D-9D31FC4B4913}" type="presOf" srcId="{5B951BD2-C4A7-41F2-BA67-E2FB16BDEB28}" destId="{A3354F29-E6D1-4EDD-80A5-EF7A92622B39}" srcOrd="1" destOrd="0" presId="urn:microsoft.com/office/officeart/2005/8/layout/orgChart1"/>
-    <dgm:cxn modelId="{ABEE7A34-C087-48A2-8511-A3DD8842EF15}" type="presOf" srcId="{EFDC305D-37D1-4B1F-9607-4B0B90305A51}" destId="{E044231F-F1FD-422E-9580-13765240594A}" srcOrd="1" destOrd="0" presId="urn:microsoft.com/office/officeart/2005/8/layout/orgChart1"/>
+    <dgm:cxn modelId="{957FE66D-0AA9-4D27-AB90-75973744A9FE}" type="presOf" srcId="{EFDC305D-37D1-4B1F-9607-4B0B90305A51}" destId="{EFC93A41-AC25-4C82-8E9E-ED9179622674}" srcOrd="0" destOrd="0" presId="urn:microsoft.com/office/officeart/2005/8/layout/orgChart1"/>
+    <dgm:cxn modelId="{E1E43FF0-8AEF-459F-A464-D604ECDB06F5}" type="presOf" srcId="{FBE2D4D3-3D5A-41F3-93A6-B928B468562E}" destId="{D22FF1CC-607D-420B-89DB-F9842D56556C}" srcOrd="0" destOrd="0" presId="urn:microsoft.com/office/officeart/2005/8/layout/orgChart1"/>
+    <dgm:cxn modelId="{D2578AA2-D6F1-4861-97B7-FC898747870B}" type="presOf" srcId="{8374449F-CDB1-4C3F-A986-EBC505887F09}" destId="{ADAA425C-1552-40C9-A5D0-BB2D6558E3DE}" srcOrd="0" destOrd="0" presId="urn:microsoft.com/office/officeart/2005/8/layout/orgChart1"/>
+    <dgm:cxn modelId="{570E38BE-8856-4D26-8444-2AF5427029AB}" type="presOf" srcId="{24BF86F3-8357-4F73-B1F4-230E74481E89}" destId="{641FB567-B484-4C5B-84D4-B3B80806C860}" srcOrd="0" destOrd="0" presId="urn:microsoft.com/office/officeart/2005/8/layout/orgChart1"/>
     <dgm:cxn modelId="{059EB88B-E772-485B-B080-AC4C03485811}" srcId="{24BF86F3-8357-4F73-B1F4-230E74481E89}" destId="{8455287D-77B9-4026-BBA0-972FEB91E582}" srcOrd="0" destOrd="0" parTransId="{D0D1AB80-5F62-4699-991E-FD5B62A541DB}" sibTransId="{D1B9B991-198F-4214-9852-4F24BFB0FD61}"/>
-    <dgm:cxn modelId="{FFFF6FD7-C10B-4162-A1D1-7BC597322574}" type="presOf" srcId="{0B97CF63-6909-43F0-9D1A-C82B6D1C4D6B}" destId="{C0F13338-506E-4B16-A017-DBAFF6034A18}" srcOrd="0" destOrd="0" presId="urn:microsoft.com/office/officeart/2005/8/layout/orgChart1"/>
-    <dgm:cxn modelId="{44D78053-2044-4BCB-83E4-81640C6BD36C}" type="presOf" srcId="{2C6F9AAE-A17A-47C9-A77C-39C3EFA5051C}" destId="{6301517F-F627-4127-8E8B-8CECDFA7D6EE}" srcOrd="1" destOrd="0" presId="urn:microsoft.com/office/officeart/2005/8/layout/orgChart1"/>
     <dgm:cxn modelId="{25C059DA-8EED-45C8-BFDF-D95E2447E494}" srcId="{C5088C8F-02B3-4EC9-BB1B-D5C9BAE98DD8}" destId="{EFDC305D-37D1-4B1F-9607-4B0B90305A51}" srcOrd="0" destOrd="0" parTransId="{7B49DD12-AAD7-49D5-BE0E-2542EB3BFA80}" sibTransId="{91DAE956-661F-4B88-934B-1879048B9DC1}"/>
-    <dgm:cxn modelId="{8EFC907C-D2C8-49AD-A333-FCBB6DE1D4AD}" type="presOf" srcId="{8455287D-77B9-4026-BBA0-972FEB91E582}" destId="{66E0F321-8042-43BF-AD9A-DE746D35FFC0}" srcOrd="1" destOrd="0" presId="urn:microsoft.com/office/officeart/2005/8/layout/orgChart1"/>
-    <dgm:cxn modelId="{D20D7FDD-FD7E-4259-8B91-9BA8FAE4E35A}" type="presOf" srcId="{FBE2D4D3-3D5A-41F3-93A6-B928B468562E}" destId="{D22FF1CC-607D-420B-89DB-F9842D56556C}" srcOrd="0" destOrd="0" presId="urn:microsoft.com/office/officeart/2005/8/layout/orgChart1"/>
-    <dgm:cxn modelId="{9A4312B4-928C-4FAD-B356-92D82A1E9716}" type="presOf" srcId="{24BF86F3-8357-4F73-B1F4-230E74481E89}" destId="{641FB567-B484-4C5B-84D4-B3B80806C860}" srcOrd="0" destOrd="0" presId="urn:microsoft.com/office/officeart/2005/8/layout/orgChart1"/>
-    <dgm:cxn modelId="{5BF64F48-2295-4279-AFDE-289E9838BCFC}" type="presOf" srcId="{FBE2D4D3-3D5A-41F3-93A6-B928B468562E}" destId="{1A799BC4-0CBA-4685-9173-5501FD99515F}" srcOrd="1" destOrd="0" presId="urn:microsoft.com/office/officeart/2005/8/layout/orgChart1"/>
-    <dgm:cxn modelId="{D6F559B6-64A8-42CC-B3C9-402517A0D205}" type="presOf" srcId="{8374449F-CDB1-4C3F-A986-EBC505887F09}" destId="{ADAA425C-1552-40C9-A5D0-BB2D6558E3DE}" srcOrd="0" destOrd="0" presId="urn:microsoft.com/office/officeart/2005/8/layout/orgChart1"/>
-    <dgm:cxn modelId="{6F1A920F-F679-4021-B972-5096AC36D446}" type="presOf" srcId="{8BFE4F52-9CE8-410B-9378-3F5A2EEB40F6}" destId="{C5D9BE14-47B5-4E8D-91A8-98D2BF4B9281}" srcOrd="0" destOrd="0" presId="urn:microsoft.com/office/officeart/2005/8/layout/orgChart1"/>
-    <dgm:cxn modelId="{B827533B-9C53-4AD0-A0B3-EC0C46E3B8D2}" type="presOf" srcId="{26814EA2-BEB9-4EAA-85E9-B5BD4F834A44}" destId="{F7A66128-304F-4401-B8B5-6AE9BC4813CB}" srcOrd="0" destOrd="0" presId="urn:microsoft.com/office/officeart/2005/8/layout/orgChart1"/>
-    <dgm:cxn modelId="{CCA9E6A2-FC20-4E50-91B3-6AFBE339F663}" type="presOf" srcId="{AB91D0A6-E49F-4BB9-BC76-B1F736A09194}" destId="{8BCCD638-309C-4115-9AB2-D52371E958FD}" srcOrd="0" destOrd="0" presId="urn:microsoft.com/office/officeart/2005/8/layout/orgChart1"/>
-    <dgm:cxn modelId="{A55F0E20-9B16-4DA0-BAE8-554C45DCFED7}" type="presOf" srcId="{6A7579AE-3837-4B5A-898F-02E915AA610D}" destId="{F89471D3-7A6C-42D9-B077-E57DEFA1982A}" srcOrd="1" destOrd="0" presId="urn:microsoft.com/office/officeart/2005/8/layout/orgChart1"/>
-    <dgm:cxn modelId="{59698C1A-0614-45FB-A849-423E51801735}" type="presOf" srcId="{5B951BD2-C4A7-41F2-BA67-E2FB16BDEB28}" destId="{2EC408B0-00C0-4A9C-8B60-B821CED17311}" srcOrd="0" destOrd="0" presId="urn:microsoft.com/office/officeart/2005/8/layout/orgChart1"/>
-    <dgm:cxn modelId="{670476EE-C87C-4468-94A3-BFCA73292088}" type="presOf" srcId="{2C6F9AAE-A17A-47C9-A77C-39C3EFA5051C}" destId="{E9BF4A35-79AF-4313-8E16-B62FF0499508}" srcOrd="0" destOrd="0" presId="urn:microsoft.com/office/officeart/2005/8/layout/orgChart1"/>
+    <dgm:cxn modelId="{1FEF7DA4-F0C2-4D12-BEB1-5FE76536D3DB}" type="presOf" srcId="{2C6F9AAE-A17A-47C9-A77C-39C3EFA5051C}" destId="{E9BF4A35-79AF-4313-8E16-B62FF0499508}" srcOrd="0" destOrd="0" presId="urn:microsoft.com/office/officeart/2005/8/layout/orgChart1"/>
+    <dgm:cxn modelId="{DD1D2783-D690-41A0-B18D-C2A7885F391E}" type="presOf" srcId="{26814EA2-BEB9-4EAA-85E9-B5BD4F834A44}" destId="{F7A66128-304F-4401-B8B5-6AE9BC4813CB}" srcOrd="0" destOrd="0" presId="urn:microsoft.com/office/officeart/2005/8/layout/orgChart1"/>
+    <dgm:cxn modelId="{A5FC022C-BF6C-46EA-87E8-792708799632}" type="presOf" srcId="{AB91D0A6-E49F-4BB9-BC76-B1F736A09194}" destId="{8BCCD638-309C-4115-9AB2-D52371E958FD}" srcOrd="0" destOrd="0" presId="urn:microsoft.com/office/officeart/2005/8/layout/orgChart1"/>
+    <dgm:cxn modelId="{19A1C11D-1AE4-4091-AA5F-3A0F01031D38}" type="presOf" srcId="{6A7579AE-3837-4B5A-898F-02E915AA610D}" destId="{B50E07CE-B06F-4487-B202-5CB92C34AE0C}" srcOrd="0" destOrd="0" presId="urn:microsoft.com/office/officeart/2005/8/layout/orgChart1"/>
+    <dgm:cxn modelId="{67B31AD8-2098-4AF0-9205-C650D8688C52}" type="presOf" srcId="{8455287D-77B9-4026-BBA0-972FEB91E582}" destId="{9783D00C-E6B5-4AEA-AE12-B0340FD4FF1D}" srcOrd="0" destOrd="0" presId="urn:microsoft.com/office/officeart/2005/8/layout/orgChart1"/>
+    <dgm:cxn modelId="{2551A156-7914-4C70-A3D4-5E27B419BF17}" type="presOf" srcId="{2C6F9AAE-A17A-47C9-A77C-39C3EFA5051C}" destId="{6301517F-F627-4127-8E8B-8CECDFA7D6EE}" srcOrd="1" destOrd="0" presId="urn:microsoft.com/office/officeart/2005/8/layout/orgChart1"/>
+    <dgm:cxn modelId="{808A084F-4677-48B0-8CE8-85EFA3854CE9}" type="presOf" srcId="{FBE2D4D3-3D5A-41F3-93A6-B928B468562E}" destId="{1A799BC4-0CBA-4685-9173-5501FD99515F}" srcOrd="1" destOrd="0" presId="urn:microsoft.com/office/officeart/2005/8/layout/orgChart1"/>
+    <dgm:cxn modelId="{234083C8-B1AD-4417-B177-4F4EAA23C62E}" type="presOf" srcId="{7B49DD12-AAD7-49D5-BE0E-2542EB3BFA80}" destId="{E1EC5401-2E76-4AD2-9F0B-0B3D724EE880}" srcOrd="0" destOrd="0" presId="urn:microsoft.com/office/officeart/2005/8/layout/orgChart1"/>
+    <dgm:cxn modelId="{FB0A5667-EC80-4598-AF28-7740CAACE4C2}" type="presOf" srcId="{2363087D-5F53-4CA3-AAFB-BC1C42304452}" destId="{9A80F0B5-C38A-4A09-ABCA-FE45BAD20AFC}" srcOrd="1" destOrd="0" presId="urn:microsoft.com/office/officeart/2005/8/layout/orgChart1"/>
+    <dgm:cxn modelId="{D44E363B-E7EB-4BED-8182-42ED5FB5ED95}" type="presOf" srcId="{C5088C8F-02B3-4EC9-BB1B-D5C9BAE98DD8}" destId="{6ABDF3EA-0F9F-4D60-929C-DE4BE7A0920D}" srcOrd="1" destOrd="0" presId="urn:microsoft.com/office/officeart/2005/8/layout/orgChart1"/>
+    <dgm:cxn modelId="{331CD89D-3D7B-4739-A99C-856803D10855}" type="presOf" srcId="{0B97CF63-6909-43F0-9D1A-C82B6D1C4D6B}" destId="{C0F13338-506E-4B16-A017-DBAFF6034A18}" srcOrd="0" destOrd="0" presId="urn:microsoft.com/office/officeart/2005/8/layout/orgChart1"/>
+    <dgm:cxn modelId="{0742EADB-D02E-4F23-92C9-62FBA82A53B3}" type="presOf" srcId="{8BFE4F52-9CE8-410B-9378-3F5A2EEB40F6}" destId="{C5D9BE14-47B5-4E8D-91A8-98D2BF4B9281}" srcOrd="0" destOrd="0" presId="urn:microsoft.com/office/officeart/2005/8/layout/orgChart1"/>
+    <dgm:cxn modelId="{617D0873-506B-4A79-B5CF-2A9D4DE406B7}" type="presOf" srcId="{234C3A6F-7B8B-4D80-90C4-3A8CC9DFE0F7}" destId="{11E4E9A4-6922-48C2-8468-70EAF423CAAD}" srcOrd="0" destOrd="0" presId="urn:microsoft.com/office/officeart/2005/8/layout/orgChart1"/>
+    <dgm:cxn modelId="{9C027D4D-E3A0-4857-A547-24AA7B5F1541}" type="presOf" srcId="{EFDC305D-37D1-4B1F-9607-4B0B90305A51}" destId="{E044231F-F1FD-422E-9580-13765240594A}" srcOrd="1" destOrd="0" presId="urn:microsoft.com/office/officeart/2005/8/layout/orgChart1"/>
     <dgm:cxn modelId="{31513393-88B4-4AA4-BFAC-153220238A00}" srcId="{EFDC305D-37D1-4B1F-9607-4B0B90305A51}" destId="{2C6F9AAE-A17A-47C9-A77C-39C3EFA5051C}" srcOrd="1" destOrd="0" parTransId="{26814EA2-BEB9-4EAA-85E9-B5BD4F834A44}" sibTransId="{ED0D3AEE-934A-40C4-8942-2A5C384BF6C1}"/>
-    <dgm:cxn modelId="{62817495-AEA2-43FC-B408-568C77215E02}" type="presOf" srcId="{C5088C8F-02B3-4EC9-BB1B-D5C9BAE98DD8}" destId="{6ABDF3EA-0F9F-4D60-929C-DE4BE7A0920D}" srcOrd="1" destOrd="0" presId="urn:microsoft.com/office/officeart/2005/8/layout/orgChart1"/>
-    <dgm:cxn modelId="{4B55ABB1-6C72-424F-AA21-8A0DBA0BF656}" type="presOf" srcId="{EFDC305D-37D1-4B1F-9607-4B0B90305A51}" destId="{EFC93A41-AC25-4C82-8E9E-ED9179622674}" srcOrd="0" destOrd="0" presId="urn:microsoft.com/office/officeart/2005/8/layout/orgChart1"/>
     <dgm:cxn modelId="{60C448D0-AD72-4544-8373-06277AE8177F}" srcId="{8455287D-77B9-4026-BBA0-972FEB91E582}" destId="{6A7579AE-3837-4B5A-898F-02E915AA610D}" srcOrd="0" destOrd="0" parTransId="{AB91D0A6-E49F-4BB9-BC76-B1F736A09194}" sibTransId="{5BF99240-2359-46CA-A600-9BB056948307}"/>
-    <dgm:cxn modelId="{F0B03A65-F55F-4D01-A098-F44F486A0E9B}" type="presOf" srcId="{2363087D-5F53-4CA3-AAFB-BC1C42304452}" destId="{8CE15498-3AE2-4818-B3C8-C0C39C0E0CF8}" srcOrd="0" destOrd="0" presId="urn:microsoft.com/office/officeart/2005/8/layout/orgChart1"/>
-    <dgm:cxn modelId="{09D0ED79-54DF-4767-9ABE-E947D6939C20}" type="presOf" srcId="{C5088C8F-02B3-4EC9-BB1B-D5C9BAE98DD8}" destId="{DF4396AB-72DC-4A32-BAA3-57F065FB814B}" srcOrd="0" destOrd="0" presId="urn:microsoft.com/office/officeart/2005/8/layout/orgChart1"/>
+    <dgm:cxn modelId="{091B22BE-14B7-473A-ADFB-E17499FC77D1}" type="presOf" srcId="{8455287D-77B9-4026-BBA0-972FEB91E582}" destId="{66E0F321-8042-43BF-AD9A-DE746D35FFC0}" srcOrd="1" destOrd="0" presId="urn:microsoft.com/office/officeart/2005/8/layout/orgChart1"/>
     <dgm:cxn modelId="{E820721B-A981-4164-8379-2E2502EBBBE8}" srcId="{2363087D-5F53-4CA3-AAFB-BC1C42304452}" destId="{FBE2D4D3-3D5A-41F3-93A6-B928B468562E}" srcOrd="0" destOrd="0" parTransId="{234C3A6F-7B8B-4D80-90C4-3A8CC9DFE0F7}" sibTransId="{2B4D3D34-04A8-4F33-8004-0FEDCB29CDA3}"/>
-    <dgm:cxn modelId="{B515262C-A131-4732-AC85-D282152E83AA}" type="presOf" srcId="{7B49DD12-AAD7-49D5-BE0E-2542EB3BFA80}" destId="{E1EC5401-2E76-4AD2-9F0B-0B3D724EE880}" srcOrd="0" destOrd="0" presId="urn:microsoft.com/office/officeart/2005/8/layout/orgChart1"/>
     <dgm:cxn modelId="{E8885435-4107-4841-9B53-AFF68FF86837}" srcId="{C5088C8F-02B3-4EC9-BB1B-D5C9BAE98DD8}" destId="{2363087D-5F53-4CA3-AAFB-BC1C42304452}" srcOrd="1" destOrd="0" parTransId="{0B97CF63-6909-43F0-9D1A-C82B6D1C4D6B}" sibTransId="{6CDECB45-B09F-4F6F-B502-F66FC094C220}"/>
-    <dgm:cxn modelId="{3EDA3A00-7925-4D67-B3BC-5F7B8EDC839D}" type="presParOf" srcId="{641FB567-B484-4C5B-84D4-B3B80806C860}" destId="{73EC1551-5B04-4405-8DFA-73222744B02D}" srcOrd="0" destOrd="0" presId="urn:microsoft.com/office/officeart/2005/8/layout/orgChart1"/>
-    <dgm:cxn modelId="{2C6C752A-4692-44C2-BD19-980C0CC3BBF2}" type="presParOf" srcId="{73EC1551-5B04-4405-8DFA-73222744B02D}" destId="{7C693D85-EB79-4414-B431-5C9791CBE97F}" srcOrd="0" destOrd="0" presId="urn:microsoft.com/office/officeart/2005/8/layout/orgChart1"/>
-    <dgm:cxn modelId="{65AD3F66-561D-41F5-930C-D923C7EC5B3F}" type="presParOf" srcId="{7C693D85-EB79-4414-B431-5C9791CBE97F}" destId="{9783D00C-E6B5-4AEA-AE12-B0340FD4FF1D}" srcOrd="0" destOrd="0" presId="urn:microsoft.com/office/officeart/2005/8/layout/orgChart1"/>
-    <dgm:cxn modelId="{E41D376C-2090-47B0-A094-BAAFC44AFB59}" type="presParOf" srcId="{7C693D85-EB79-4414-B431-5C9791CBE97F}" destId="{66E0F321-8042-43BF-AD9A-DE746D35FFC0}" srcOrd="1" destOrd="0" presId="urn:microsoft.com/office/officeart/2005/8/layout/orgChart1"/>
-    <dgm:cxn modelId="{13D9BF19-54AB-4AAC-9A21-58912217AFBC}" type="presParOf" srcId="{73EC1551-5B04-4405-8DFA-73222744B02D}" destId="{987AD71A-2950-4C44-B2C2-DA67E9985E79}" srcOrd="1" destOrd="0" presId="urn:microsoft.com/office/officeart/2005/8/layout/orgChart1"/>
-    <dgm:cxn modelId="{A201A9CF-0494-4A56-BA72-73330761ACF4}" type="presParOf" srcId="{987AD71A-2950-4C44-B2C2-DA67E9985E79}" destId="{8BCCD638-309C-4115-9AB2-D52371E958FD}" srcOrd="0" destOrd="0" presId="urn:microsoft.com/office/officeart/2005/8/layout/orgChart1"/>
-    <dgm:cxn modelId="{65A2F4DA-4233-4382-880A-7F20FF6AABB2}" type="presParOf" srcId="{987AD71A-2950-4C44-B2C2-DA67E9985E79}" destId="{AA2BAB60-F190-4A58-B9A9-445772D025A9}" srcOrd="1" destOrd="0" presId="urn:microsoft.com/office/officeart/2005/8/layout/orgChart1"/>
-    <dgm:cxn modelId="{5DFD0992-2C2A-4678-802C-C461217A430A}" type="presParOf" srcId="{AA2BAB60-F190-4A58-B9A9-445772D025A9}" destId="{9B6E161D-B07E-4AFE-94EA-C39BCE028C0D}" srcOrd="0" destOrd="0" presId="urn:microsoft.com/office/officeart/2005/8/layout/orgChart1"/>
-    <dgm:cxn modelId="{B493BC99-3E99-4A9C-8871-220B55B2E9E6}" type="presParOf" srcId="{9B6E161D-B07E-4AFE-94EA-C39BCE028C0D}" destId="{B50E07CE-B06F-4487-B202-5CB92C34AE0C}" srcOrd="0" destOrd="0" presId="urn:microsoft.com/office/officeart/2005/8/layout/orgChart1"/>
-    <dgm:cxn modelId="{3F8813CA-E6D2-43C3-A39B-BCA04EEFF5D9}" type="presParOf" srcId="{9B6E161D-B07E-4AFE-94EA-C39BCE028C0D}" destId="{F89471D3-7A6C-42D9-B077-E57DEFA1982A}" srcOrd="1" destOrd="0" presId="urn:microsoft.com/office/officeart/2005/8/layout/orgChart1"/>
-    <dgm:cxn modelId="{93ACA281-D656-4B8E-9B2E-2EC4DD89A64D}" type="presParOf" srcId="{AA2BAB60-F190-4A58-B9A9-445772D025A9}" destId="{674EC1A8-3E78-4695-80F1-56AAEC80542C}" srcOrd="1" destOrd="0" presId="urn:microsoft.com/office/officeart/2005/8/layout/orgChart1"/>
-    <dgm:cxn modelId="{D581B277-CCD4-450F-A4FC-3AA1B582C7A6}" type="presParOf" srcId="{674EC1A8-3E78-4695-80F1-56AAEC80542C}" destId="{ADAA425C-1552-40C9-A5D0-BB2D6558E3DE}" srcOrd="0" destOrd="0" presId="urn:microsoft.com/office/officeart/2005/8/layout/orgChart1"/>
-    <dgm:cxn modelId="{975542D4-79E8-434E-94B6-59DA60FD7165}" type="presParOf" srcId="{674EC1A8-3E78-4695-80F1-56AAEC80542C}" destId="{C5575B9D-3C9B-4B89-A281-D0EDC4F6F076}" srcOrd="1" destOrd="0" presId="urn:microsoft.com/office/officeart/2005/8/layout/orgChart1"/>
-    <dgm:cxn modelId="{8C998DBF-7D53-4AC3-AC2D-A5BBE62C7AE9}" type="presParOf" srcId="{C5575B9D-3C9B-4B89-A281-D0EDC4F6F076}" destId="{F136598B-C5DA-49EF-A1F5-E70B9901204C}" srcOrd="0" destOrd="0" presId="urn:microsoft.com/office/officeart/2005/8/layout/orgChart1"/>
-    <dgm:cxn modelId="{839D37A2-1874-45DB-A404-16B20281AA46}" type="presParOf" srcId="{F136598B-C5DA-49EF-A1F5-E70B9901204C}" destId="{DF4396AB-72DC-4A32-BAA3-57F065FB814B}" srcOrd="0" destOrd="0" presId="urn:microsoft.com/office/officeart/2005/8/layout/orgChart1"/>
-    <dgm:cxn modelId="{7EC423EE-29E8-4454-980C-D56FE7D432D4}" type="presParOf" srcId="{F136598B-C5DA-49EF-A1F5-E70B9901204C}" destId="{6ABDF3EA-0F9F-4D60-929C-DE4BE7A0920D}" srcOrd="1" destOrd="0" presId="urn:microsoft.com/office/officeart/2005/8/layout/orgChart1"/>
-    <dgm:cxn modelId="{6CC5F530-9928-4995-A35B-C81DE36DAEE7}" type="presParOf" srcId="{C5575B9D-3C9B-4B89-A281-D0EDC4F6F076}" destId="{C08BFB41-F3D6-4A30-B641-90A33BCD0BE2}" srcOrd="1" destOrd="0" presId="urn:microsoft.com/office/officeart/2005/8/layout/orgChart1"/>
-    <dgm:cxn modelId="{14240443-B512-463E-9A80-F1FE14DC1B96}" type="presParOf" srcId="{C08BFB41-F3D6-4A30-B641-90A33BCD0BE2}" destId="{E1EC5401-2E76-4AD2-9F0B-0B3D724EE880}" srcOrd="0" destOrd="0" presId="urn:microsoft.com/office/officeart/2005/8/layout/orgChart1"/>
-    <dgm:cxn modelId="{C00703DD-AE25-4A4C-9B51-7BA6740943D6}" type="presParOf" srcId="{C08BFB41-F3D6-4A30-B641-90A33BCD0BE2}" destId="{1D912A6B-EE14-4953-86DC-5132B7C36381}" srcOrd="1" destOrd="0" presId="urn:microsoft.com/office/officeart/2005/8/layout/orgChart1"/>
-    <dgm:cxn modelId="{0C03FE89-4967-4AC6-A34F-CA30FBDB7D35}" type="presParOf" srcId="{1D912A6B-EE14-4953-86DC-5132B7C36381}" destId="{0A29EECC-747B-4061-816B-F3397B14325A}" srcOrd="0" destOrd="0" presId="urn:microsoft.com/office/officeart/2005/8/layout/orgChart1"/>
-    <dgm:cxn modelId="{6D038242-DBCD-4B46-95FF-42D05966089A}" type="presParOf" srcId="{0A29EECC-747B-4061-816B-F3397B14325A}" destId="{EFC93A41-AC25-4C82-8E9E-ED9179622674}" srcOrd="0" destOrd="0" presId="urn:microsoft.com/office/officeart/2005/8/layout/orgChart1"/>
-    <dgm:cxn modelId="{02F6492A-C51F-4C98-BCD6-BEA97AEEB707}" type="presParOf" srcId="{0A29EECC-747B-4061-816B-F3397B14325A}" destId="{E044231F-F1FD-422E-9580-13765240594A}" srcOrd="1" destOrd="0" presId="urn:microsoft.com/office/officeart/2005/8/layout/orgChart1"/>
-    <dgm:cxn modelId="{98E4B55C-1204-4243-AE1E-AC96315BD1AE}" type="presParOf" srcId="{1D912A6B-EE14-4953-86DC-5132B7C36381}" destId="{D61FB61A-5DD9-467A-8E39-55B2E33C7BAB}" srcOrd="1" destOrd="0" presId="urn:microsoft.com/office/officeart/2005/8/layout/orgChart1"/>
-    <dgm:cxn modelId="{BD58BB0A-AF47-42D1-87CC-9A1F2179D986}" type="presParOf" srcId="{D61FB61A-5DD9-467A-8E39-55B2E33C7BAB}" destId="{C5D9BE14-47B5-4E8D-91A8-98D2BF4B9281}" srcOrd="0" destOrd="0" presId="urn:microsoft.com/office/officeart/2005/8/layout/orgChart1"/>
-    <dgm:cxn modelId="{EB94BE08-B343-466D-B4EE-211CFCDBE8AB}" type="presParOf" srcId="{D61FB61A-5DD9-467A-8E39-55B2E33C7BAB}" destId="{3C801873-CB35-4546-92B4-C4C562826D62}" srcOrd="1" destOrd="0" presId="urn:microsoft.com/office/officeart/2005/8/layout/orgChart1"/>
-    <dgm:cxn modelId="{89380C4C-CACE-45E6-B4AF-5977BA3F4B06}" type="presParOf" srcId="{3C801873-CB35-4546-92B4-C4C562826D62}" destId="{E7AA8B10-5435-4C21-8BFB-2B79557E0577}" srcOrd="0" destOrd="0" presId="urn:microsoft.com/office/officeart/2005/8/layout/orgChart1"/>
-    <dgm:cxn modelId="{D44E5856-5905-4652-AE77-D686EC0C21B3}" type="presParOf" srcId="{E7AA8B10-5435-4C21-8BFB-2B79557E0577}" destId="{2EC408B0-00C0-4A9C-8B60-B821CED17311}" srcOrd="0" destOrd="0" presId="urn:microsoft.com/office/officeart/2005/8/layout/orgChart1"/>
-    <dgm:cxn modelId="{32B00292-8921-47A8-9E43-F418EDC1F49D}" type="presParOf" srcId="{E7AA8B10-5435-4C21-8BFB-2B79557E0577}" destId="{A3354F29-E6D1-4EDD-80A5-EF7A92622B39}" srcOrd="1" destOrd="0" presId="urn:microsoft.com/office/officeart/2005/8/layout/orgChart1"/>
-    <dgm:cxn modelId="{0ABFA754-F33C-45AD-A210-3575034D48AD}" type="presParOf" srcId="{3C801873-CB35-4546-92B4-C4C562826D62}" destId="{08059F18-9A76-4F10-A98E-DEBF023B24E5}" srcOrd="1" destOrd="0" presId="urn:microsoft.com/office/officeart/2005/8/layout/orgChart1"/>
-    <dgm:cxn modelId="{D557E534-CA40-42BE-9ED7-C21CC1D64CB3}" type="presParOf" srcId="{3C801873-CB35-4546-92B4-C4C562826D62}" destId="{4A0D9104-0708-480F-996F-7F25B99655A1}" srcOrd="2" destOrd="0" presId="urn:microsoft.com/office/officeart/2005/8/layout/orgChart1"/>
-    <dgm:cxn modelId="{44E1828F-4CB0-44B6-BE44-8ACEA793ABE8}" type="presParOf" srcId="{D61FB61A-5DD9-467A-8E39-55B2E33C7BAB}" destId="{F7A66128-304F-4401-B8B5-6AE9BC4813CB}" srcOrd="2" destOrd="0" presId="urn:microsoft.com/office/officeart/2005/8/layout/orgChart1"/>
-    <dgm:cxn modelId="{52F163E4-025F-4745-AD24-82E83D459238}" type="presParOf" srcId="{D61FB61A-5DD9-467A-8E39-55B2E33C7BAB}" destId="{E23F0A89-9AF8-462C-87D3-01188610FFEF}" srcOrd="3" destOrd="0" presId="urn:microsoft.com/office/officeart/2005/8/layout/orgChart1"/>
-    <dgm:cxn modelId="{F418FD52-8D73-4908-BD4C-A1742F542143}" type="presParOf" srcId="{E23F0A89-9AF8-462C-87D3-01188610FFEF}" destId="{0F42457C-9587-41D7-96C1-7822CC35951E}" srcOrd="0" destOrd="0" presId="urn:microsoft.com/office/officeart/2005/8/layout/orgChart1"/>
-    <dgm:cxn modelId="{9B60E75B-AABC-4372-B80B-BFEC53887572}" type="presParOf" srcId="{0F42457C-9587-41D7-96C1-7822CC35951E}" destId="{E9BF4A35-79AF-4313-8E16-B62FF0499508}" srcOrd="0" destOrd="0" presId="urn:microsoft.com/office/officeart/2005/8/layout/orgChart1"/>
-    <dgm:cxn modelId="{EC46CEBC-7EC3-4A0A-878B-D5CC5CB6FFB1}" type="presParOf" srcId="{0F42457C-9587-41D7-96C1-7822CC35951E}" destId="{6301517F-F627-4127-8E8B-8CECDFA7D6EE}" srcOrd="1" destOrd="0" presId="urn:microsoft.com/office/officeart/2005/8/layout/orgChart1"/>
-    <dgm:cxn modelId="{2429A2CA-7529-471A-9BED-EECC0337EAFA}" type="presParOf" srcId="{E23F0A89-9AF8-462C-87D3-01188610FFEF}" destId="{C8966460-8238-4C9B-9947-AE74825E3F58}" srcOrd="1" destOrd="0" presId="urn:microsoft.com/office/officeart/2005/8/layout/orgChart1"/>
-    <dgm:cxn modelId="{6BB01818-972C-4D95-B264-91A6AC45F3C9}" type="presParOf" srcId="{E23F0A89-9AF8-462C-87D3-01188610FFEF}" destId="{B249C1DF-F766-49F7-885E-34D4F9BEF4A3}" srcOrd="2" destOrd="0" presId="urn:microsoft.com/office/officeart/2005/8/layout/orgChart1"/>
-    <dgm:cxn modelId="{FF2A3F0D-20AF-4FAB-B49F-B5444C78685A}" type="presParOf" srcId="{1D912A6B-EE14-4953-86DC-5132B7C36381}" destId="{5DC56193-1DB7-4B77-94C2-A17FB7D2342D}" srcOrd="2" destOrd="0" presId="urn:microsoft.com/office/officeart/2005/8/layout/orgChart1"/>
-    <dgm:cxn modelId="{2A1AD21B-7A46-43E6-AE9B-FD6208F3FF76}" type="presParOf" srcId="{C08BFB41-F3D6-4A30-B641-90A33BCD0BE2}" destId="{C0F13338-506E-4B16-A017-DBAFF6034A18}" srcOrd="2" destOrd="0" presId="urn:microsoft.com/office/officeart/2005/8/layout/orgChart1"/>
-    <dgm:cxn modelId="{4B1F99D6-6FE9-4C5D-A25D-BCBFB103AE80}" type="presParOf" srcId="{C08BFB41-F3D6-4A30-B641-90A33BCD0BE2}" destId="{220D42FB-2B15-4933-923F-4AB4004A277C}" srcOrd="3" destOrd="0" presId="urn:microsoft.com/office/officeart/2005/8/layout/orgChart1"/>
-    <dgm:cxn modelId="{C7FB8EC5-E15D-4529-A4BB-79B453FB85BB}" type="presParOf" srcId="{220D42FB-2B15-4933-923F-4AB4004A277C}" destId="{E0872EE0-AEE5-4E54-B53E-ABC8D19186B2}" srcOrd="0" destOrd="0" presId="urn:microsoft.com/office/officeart/2005/8/layout/orgChart1"/>
-    <dgm:cxn modelId="{F5E24379-4868-4709-9E4C-EF085C625A8D}" type="presParOf" srcId="{E0872EE0-AEE5-4E54-B53E-ABC8D19186B2}" destId="{8CE15498-3AE2-4818-B3C8-C0C39C0E0CF8}" srcOrd="0" destOrd="0" presId="urn:microsoft.com/office/officeart/2005/8/layout/orgChart1"/>
-    <dgm:cxn modelId="{B3405E67-3469-494A-9588-4833724E780A}" type="presParOf" srcId="{E0872EE0-AEE5-4E54-B53E-ABC8D19186B2}" destId="{9A80F0B5-C38A-4A09-ABCA-FE45BAD20AFC}" srcOrd="1" destOrd="0" presId="urn:microsoft.com/office/officeart/2005/8/layout/orgChart1"/>
-    <dgm:cxn modelId="{B0B69E4F-434B-40B1-8911-AE2C7905DC36}" type="presParOf" srcId="{220D42FB-2B15-4933-923F-4AB4004A277C}" destId="{9E723787-5DCD-483E-8090-6B233481FE65}" srcOrd="1" destOrd="0" presId="urn:microsoft.com/office/officeart/2005/8/layout/orgChart1"/>
-    <dgm:cxn modelId="{7043E36A-B3CC-431C-9B2F-D5081C36CEF3}" type="presParOf" srcId="{9E723787-5DCD-483E-8090-6B233481FE65}" destId="{11E4E9A4-6922-48C2-8468-70EAF423CAAD}" srcOrd="0" destOrd="0" presId="urn:microsoft.com/office/officeart/2005/8/layout/orgChart1"/>
-    <dgm:cxn modelId="{025E84B3-ADBF-44B0-85C2-0C2761CAEB43}" type="presParOf" srcId="{9E723787-5DCD-483E-8090-6B233481FE65}" destId="{1413A461-90D4-451B-9975-7A14A0A46A85}" srcOrd="1" destOrd="0" presId="urn:microsoft.com/office/officeart/2005/8/layout/orgChart1"/>
-    <dgm:cxn modelId="{CA07F05B-A617-4469-89C4-9C0C7A95137C}" type="presParOf" srcId="{1413A461-90D4-451B-9975-7A14A0A46A85}" destId="{6AEC10A0-CA10-4598-8F80-DC4D3B188BCF}" srcOrd="0" destOrd="0" presId="urn:microsoft.com/office/officeart/2005/8/layout/orgChart1"/>
-    <dgm:cxn modelId="{956DE763-E2A0-442C-AFD9-1FFD1BB95851}" type="presParOf" srcId="{6AEC10A0-CA10-4598-8F80-DC4D3B188BCF}" destId="{D22FF1CC-607D-420B-89DB-F9842D56556C}" srcOrd="0" destOrd="0" presId="urn:microsoft.com/office/officeart/2005/8/layout/orgChart1"/>
-    <dgm:cxn modelId="{CB2A283E-6A6A-40EF-8601-5155461B5F3C}" type="presParOf" srcId="{6AEC10A0-CA10-4598-8F80-DC4D3B188BCF}" destId="{1A799BC4-0CBA-4685-9173-5501FD99515F}" srcOrd="1" destOrd="0" presId="urn:microsoft.com/office/officeart/2005/8/layout/orgChart1"/>
-    <dgm:cxn modelId="{49CA516C-13E1-4D0D-BCA7-5671C72BCD9A}" type="presParOf" srcId="{1413A461-90D4-451B-9975-7A14A0A46A85}" destId="{FC219FE5-7BC0-4886-AEF1-9D8E7FA6D83E}" srcOrd="1" destOrd="0" presId="urn:microsoft.com/office/officeart/2005/8/layout/orgChart1"/>
-    <dgm:cxn modelId="{B680607C-0216-44AC-ADB2-3EF6CFF1E936}" type="presParOf" srcId="{1413A461-90D4-451B-9975-7A14A0A46A85}" destId="{856B3CC9-B33E-41C3-89FB-65E991E160A6}" srcOrd="2" destOrd="0" presId="urn:microsoft.com/office/officeart/2005/8/layout/orgChart1"/>
-    <dgm:cxn modelId="{1196D1B3-29E4-4DEC-AD25-7D9C5A2205B6}" type="presParOf" srcId="{220D42FB-2B15-4933-923F-4AB4004A277C}" destId="{F92E7B44-2FBD-4946-B151-40F6C1A9988C}" srcOrd="2" destOrd="0" presId="urn:microsoft.com/office/officeart/2005/8/layout/orgChart1"/>
-    <dgm:cxn modelId="{4FD6EFEC-F72E-4A56-8577-26E4C043A9BF}" type="presParOf" srcId="{C5575B9D-3C9B-4B89-A281-D0EDC4F6F076}" destId="{372C96B7-3915-498D-97A9-274C131D791C}" srcOrd="2" destOrd="0" presId="urn:microsoft.com/office/officeart/2005/8/layout/orgChart1"/>
-    <dgm:cxn modelId="{47D26BBC-FD02-40B2-B226-B83F9E798DFF}" type="presParOf" srcId="{AA2BAB60-F190-4A58-B9A9-445772D025A9}" destId="{211F7505-9E21-442E-9DA0-670C73BC759A}" srcOrd="2" destOrd="0" presId="urn:microsoft.com/office/officeart/2005/8/layout/orgChart1"/>
-    <dgm:cxn modelId="{51863A0D-9D7B-4521-9F70-608431929595}" type="presParOf" srcId="{73EC1551-5B04-4405-8DFA-73222744B02D}" destId="{60F24216-B7C4-4B2B-87A5-95929492D0B4}" srcOrd="2" destOrd="0" presId="urn:microsoft.com/office/officeart/2005/8/layout/orgChart1"/>
+    <dgm:cxn modelId="{4DCD2BC3-C68A-43A5-A193-6C7966235C48}" type="presOf" srcId="{5B951BD2-C4A7-41F2-BA67-E2FB16BDEB28}" destId="{A3354F29-E6D1-4EDD-80A5-EF7A92622B39}" srcOrd="1" destOrd="0" presId="urn:microsoft.com/office/officeart/2005/8/layout/orgChart1"/>
+    <dgm:cxn modelId="{5DDFC1DE-B41E-41CF-BD6C-009A0D86AD19}" type="presParOf" srcId="{641FB567-B484-4C5B-84D4-B3B80806C860}" destId="{73EC1551-5B04-4405-8DFA-73222744B02D}" srcOrd="0" destOrd="0" presId="urn:microsoft.com/office/officeart/2005/8/layout/orgChart1"/>
+    <dgm:cxn modelId="{A9472A61-22CD-460D-8D3F-C356EE1A4752}" type="presParOf" srcId="{73EC1551-5B04-4405-8DFA-73222744B02D}" destId="{7C693D85-EB79-4414-B431-5C9791CBE97F}" srcOrd="0" destOrd="0" presId="urn:microsoft.com/office/officeart/2005/8/layout/orgChart1"/>
+    <dgm:cxn modelId="{339205D0-DA34-4F93-80EF-DA390B5989A3}" type="presParOf" srcId="{7C693D85-EB79-4414-B431-5C9791CBE97F}" destId="{9783D00C-E6B5-4AEA-AE12-B0340FD4FF1D}" srcOrd="0" destOrd="0" presId="urn:microsoft.com/office/officeart/2005/8/layout/orgChart1"/>
+    <dgm:cxn modelId="{2148B83D-2705-42FE-A91C-2C5B9AF98AEF}" type="presParOf" srcId="{7C693D85-EB79-4414-B431-5C9791CBE97F}" destId="{66E0F321-8042-43BF-AD9A-DE746D35FFC0}" srcOrd="1" destOrd="0" presId="urn:microsoft.com/office/officeart/2005/8/layout/orgChart1"/>
+    <dgm:cxn modelId="{DC5C5B4A-59F3-4A03-AA1D-DB468BC29F7B}" type="presParOf" srcId="{73EC1551-5B04-4405-8DFA-73222744B02D}" destId="{987AD71A-2950-4C44-B2C2-DA67E9985E79}" srcOrd="1" destOrd="0" presId="urn:microsoft.com/office/officeart/2005/8/layout/orgChart1"/>
+    <dgm:cxn modelId="{8D373171-9A7A-452E-B7CB-A65D6B552A01}" type="presParOf" srcId="{987AD71A-2950-4C44-B2C2-DA67E9985E79}" destId="{8BCCD638-309C-4115-9AB2-D52371E958FD}" srcOrd="0" destOrd="0" presId="urn:microsoft.com/office/officeart/2005/8/layout/orgChart1"/>
+    <dgm:cxn modelId="{E160EDD6-CE1F-46F6-9532-E00866DFE506}" type="presParOf" srcId="{987AD71A-2950-4C44-B2C2-DA67E9985E79}" destId="{AA2BAB60-F190-4A58-B9A9-445772D025A9}" srcOrd="1" destOrd="0" presId="urn:microsoft.com/office/officeart/2005/8/layout/orgChart1"/>
+    <dgm:cxn modelId="{AA42E6AB-0A59-4396-A82C-91F21FAA0C63}" type="presParOf" srcId="{AA2BAB60-F190-4A58-B9A9-445772D025A9}" destId="{9B6E161D-B07E-4AFE-94EA-C39BCE028C0D}" srcOrd="0" destOrd="0" presId="urn:microsoft.com/office/officeart/2005/8/layout/orgChart1"/>
+    <dgm:cxn modelId="{65A3B0C0-9FF7-4978-B719-E7696EC01866}" type="presParOf" srcId="{9B6E161D-B07E-4AFE-94EA-C39BCE028C0D}" destId="{B50E07CE-B06F-4487-B202-5CB92C34AE0C}" srcOrd="0" destOrd="0" presId="urn:microsoft.com/office/officeart/2005/8/layout/orgChart1"/>
+    <dgm:cxn modelId="{40EE6804-C724-48DD-B29F-6F5625A6EDBB}" type="presParOf" srcId="{9B6E161D-B07E-4AFE-94EA-C39BCE028C0D}" destId="{F89471D3-7A6C-42D9-B077-E57DEFA1982A}" srcOrd="1" destOrd="0" presId="urn:microsoft.com/office/officeart/2005/8/layout/orgChart1"/>
+    <dgm:cxn modelId="{B92DFD18-C893-4D58-AC2B-5CE67241AF1E}" type="presParOf" srcId="{AA2BAB60-F190-4A58-B9A9-445772D025A9}" destId="{674EC1A8-3E78-4695-80F1-56AAEC80542C}" srcOrd="1" destOrd="0" presId="urn:microsoft.com/office/officeart/2005/8/layout/orgChart1"/>
+    <dgm:cxn modelId="{C061F25A-4228-4B94-8F34-9FFF5C2398D0}" type="presParOf" srcId="{674EC1A8-3E78-4695-80F1-56AAEC80542C}" destId="{ADAA425C-1552-40C9-A5D0-BB2D6558E3DE}" srcOrd="0" destOrd="0" presId="urn:microsoft.com/office/officeart/2005/8/layout/orgChart1"/>
+    <dgm:cxn modelId="{DC37D57E-F142-4016-B1A7-EBF5AEA06BBD}" type="presParOf" srcId="{674EC1A8-3E78-4695-80F1-56AAEC80542C}" destId="{C5575B9D-3C9B-4B89-A281-D0EDC4F6F076}" srcOrd="1" destOrd="0" presId="urn:microsoft.com/office/officeart/2005/8/layout/orgChart1"/>
+    <dgm:cxn modelId="{64297B61-2E1C-4AFA-8AE1-45488A7A075A}" type="presParOf" srcId="{C5575B9D-3C9B-4B89-A281-D0EDC4F6F076}" destId="{F136598B-C5DA-49EF-A1F5-E70B9901204C}" srcOrd="0" destOrd="0" presId="urn:microsoft.com/office/officeart/2005/8/layout/orgChart1"/>
+    <dgm:cxn modelId="{EA0DDAC2-8957-43ED-9593-35CE8B915F5E}" type="presParOf" srcId="{F136598B-C5DA-49EF-A1F5-E70B9901204C}" destId="{DF4396AB-72DC-4A32-BAA3-57F065FB814B}" srcOrd="0" destOrd="0" presId="urn:microsoft.com/office/officeart/2005/8/layout/orgChart1"/>
+    <dgm:cxn modelId="{8A706661-4908-450C-B115-842865FF7098}" type="presParOf" srcId="{F136598B-C5DA-49EF-A1F5-E70B9901204C}" destId="{6ABDF3EA-0F9F-4D60-929C-DE4BE7A0920D}" srcOrd="1" destOrd="0" presId="urn:microsoft.com/office/officeart/2005/8/layout/orgChart1"/>
+    <dgm:cxn modelId="{40E9C2B4-A064-4904-B99E-33663BCA2036}" type="presParOf" srcId="{C5575B9D-3C9B-4B89-A281-D0EDC4F6F076}" destId="{C08BFB41-F3D6-4A30-B641-90A33BCD0BE2}" srcOrd="1" destOrd="0" presId="urn:microsoft.com/office/officeart/2005/8/layout/orgChart1"/>
+    <dgm:cxn modelId="{9AABF5B3-1566-4530-8ED2-E940363ED8CC}" type="presParOf" srcId="{C08BFB41-F3D6-4A30-B641-90A33BCD0BE2}" destId="{E1EC5401-2E76-4AD2-9F0B-0B3D724EE880}" srcOrd="0" destOrd="0" presId="urn:microsoft.com/office/officeart/2005/8/layout/orgChart1"/>
+    <dgm:cxn modelId="{BAB57873-B2AD-4F0C-BB38-606FDA4C523D}" type="presParOf" srcId="{C08BFB41-F3D6-4A30-B641-90A33BCD0BE2}" destId="{1D912A6B-EE14-4953-86DC-5132B7C36381}" srcOrd="1" destOrd="0" presId="urn:microsoft.com/office/officeart/2005/8/layout/orgChart1"/>
+    <dgm:cxn modelId="{7772076A-65E7-4AEB-80DB-6460F6EDC821}" type="presParOf" srcId="{1D912A6B-EE14-4953-86DC-5132B7C36381}" destId="{0A29EECC-747B-4061-816B-F3397B14325A}" srcOrd="0" destOrd="0" presId="urn:microsoft.com/office/officeart/2005/8/layout/orgChart1"/>
+    <dgm:cxn modelId="{78F0B6DC-EFC1-4708-A8CE-EBFD48D0C5F9}" type="presParOf" srcId="{0A29EECC-747B-4061-816B-F3397B14325A}" destId="{EFC93A41-AC25-4C82-8E9E-ED9179622674}" srcOrd="0" destOrd="0" presId="urn:microsoft.com/office/officeart/2005/8/layout/orgChart1"/>
+    <dgm:cxn modelId="{F1046783-A727-400F-87D9-7C6A2F42DD67}" type="presParOf" srcId="{0A29EECC-747B-4061-816B-F3397B14325A}" destId="{E044231F-F1FD-422E-9580-13765240594A}" srcOrd="1" destOrd="0" presId="urn:microsoft.com/office/officeart/2005/8/layout/orgChart1"/>
+    <dgm:cxn modelId="{EC0B4AC6-5AE8-487A-B92D-CEA374894F77}" type="presParOf" srcId="{1D912A6B-EE14-4953-86DC-5132B7C36381}" destId="{D61FB61A-5DD9-467A-8E39-55B2E33C7BAB}" srcOrd="1" destOrd="0" presId="urn:microsoft.com/office/officeart/2005/8/layout/orgChart1"/>
+    <dgm:cxn modelId="{42E54662-3546-4A14-9C52-D3B7C67CC01F}" type="presParOf" srcId="{D61FB61A-5DD9-467A-8E39-55B2E33C7BAB}" destId="{C5D9BE14-47B5-4E8D-91A8-98D2BF4B9281}" srcOrd="0" destOrd="0" presId="urn:microsoft.com/office/officeart/2005/8/layout/orgChart1"/>
+    <dgm:cxn modelId="{EAC1CAE4-8C7A-49D1-A0FE-FD456358B5CA}" type="presParOf" srcId="{D61FB61A-5DD9-467A-8E39-55B2E33C7BAB}" destId="{3C801873-CB35-4546-92B4-C4C562826D62}" srcOrd="1" destOrd="0" presId="urn:microsoft.com/office/officeart/2005/8/layout/orgChart1"/>
+    <dgm:cxn modelId="{FC3702D4-FDF2-42EE-AA90-F7ED758E0EB8}" type="presParOf" srcId="{3C801873-CB35-4546-92B4-C4C562826D62}" destId="{E7AA8B10-5435-4C21-8BFB-2B79557E0577}" srcOrd="0" destOrd="0" presId="urn:microsoft.com/office/officeart/2005/8/layout/orgChart1"/>
+    <dgm:cxn modelId="{5D194CC7-8223-4AE5-B80A-E5F69E13FE86}" type="presParOf" srcId="{E7AA8B10-5435-4C21-8BFB-2B79557E0577}" destId="{2EC408B0-00C0-4A9C-8B60-B821CED17311}" srcOrd="0" destOrd="0" presId="urn:microsoft.com/office/officeart/2005/8/layout/orgChart1"/>
+    <dgm:cxn modelId="{35ACD483-4886-4C68-BB40-CD90EB7746C4}" type="presParOf" srcId="{E7AA8B10-5435-4C21-8BFB-2B79557E0577}" destId="{A3354F29-E6D1-4EDD-80A5-EF7A92622B39}" srcOrd="1" destOrd="0" presId="urn:microsoft.com/office/officeart/2005/8/layout/orgChart1"/>
+    <dgm:cxn modelId="{4F9AAE8C-88E1-483E-89B7-F19BC4B0E986}" type="presParOf" srcId="{3C801873-CB35-4546-92B4-C4C562826D62}" destId="{08059F18-9A76-4F10-A98E-DEBF023B24E5}" srcOrd="1" destOrd="0" presId="urn:microsoft.com/office/officeart/2005/8/layout/orgChart1"/>
+    <dgm:cxn modelId="{D00C68C2-441B-4DCF-937E-C7315D74FB64}" type="presParOf" srcId="{3C801873-CB35-4546-92B4-C4C562826D62}" destId="{4A0D9104-0708-480F-996F-7F25B99655A1}" srcOrd="2" destOrd="0" presId="urn:microsoft.com/office/officeart/2005/8/layout/orgChart1"/>
+    <dgm:cxn modelId="{258E42D8-AA7F-436A-AFA7-3BA8614E05FE}" type="presParOf" srcId="{D61FB61A-5DD9-467A-8E39-55B2E33C7BAB}" destId="{F7A66128-304F-4401-B8B5-6AE9BC4813CB}" srcOrd="2" destOrd="0" presId="urn:microsoft.com/office/officeart/2005/8/layout/orgChart1"/>
+    <dgm:cxn modelId="{E41458F1-6109-4B43-A090-A90C31EA6574}" type="presParOf" srcId="{D61FB61A-5DD9-467A-8E39-55B2E33C7BAB}" destId="{E23F0A89-9AF8-462C-87D3-01188610FFEF}" srcOrd="3" destOrd="0" presId="urn:microsoft.com/office/officeart/2005/8/layout/orgChart1"/>
+    <dgm:cxn modelId="{EC557C37-D3C3-41BB-8B07-36913EFA8892}" type="presParOf" srcId="{E23F0A89-9AF8-462C-87D3-01188610FFEF}" destId="{0F42457C-9587-41D7-96C1-7822CC35951E}" srcOrd="0" destOrd="0" presId="urn:microsoft.com/office/officeart/2005/8/layout/orgChart1"/>
+    <dgm:cxn modelId="{3A8843E1-655C-446B-88AE-D50C7226206F}" type="presParOf" srcId="{0F42457C-9587-41D7-96C1-7822CC35951E}" destId="{E9BF4A35-79AF-4313-8E16-B62FF0499508}" srcOrd="0" destOrd="0" presId="urn:microsoft.com/office/officeart/2005/8/layout/orgChart1"/>
+    <dgm:cxn modelId="{179C2CF3-0CDC-417F-BF78-DE27AC2CBE74}" type="presParOf" srcId="{0F42457C-9587-41D7-96C1-7822CC35951E}" destId="{6301517F-F627-4127-8E8B-8CECDFA7D6EE}" srcOrd="1" destOrd="0" presId="urn:microsoft.com/office/officeart/2005/8/layout/orgChart1"/>
+    <dgm:cxn modelId="{020F573C-54A7-4768-BB3C-8B239A69AB23}" type="presParOf" srcId="{E23F0A89-9AF8-462C-87D3-01188610FFEF}" destId="{C8966460-8238-4C9B-9947-AE74825E3F58}" srcOrd="1" destOrd="0" presId="urn:microsoft.com/office/officeart/2005/8/layout/orgChart1"/>
+    <dgm:cxn modelId="{343372D2-D47A-401D-B0D2-B6F9519A325E}" type="presParOf" srcId="{E23F0A89-9AF8-462C-87D3-01188610FFEF}" destId="{B249C1DF-F766-49F7-885E-34D4F9BEF4A3}" srcOrd="2" destOrd="0" presId="urn:microsoft.com/office/officeart/2005/8/layout/orgChart1"/>
+    <dgm:cxn modelId="{88436D1E-2CBE-401B-AA22-858EC962F73C}" type="presParOf" srcId="{1D912A6B-EE14-4953-86DC-5132B7C36381}" destId="{5DC56193-1DB7-4B77-94C2-A17FB7D2342D}" srcOrd="2" destOrd="0" presId="urn:microsoft.com/office/officeart/2005/8/layout/orgChart1"/>
+    <dgm:cxn modelId="{3B53856D-6016-46C2-BB0F-615F4CED9D56}" type="presParOf" srcId="{C08BFB41-F3D6-4A30-B641-90A33BCD0BE2}" destId="{C0F13338-506E-4B16-A017-DBAFF6034A18}" srcOrd="2" destOrd="0" presId="urn:microsoft.com/office/officeart/2005/8/layout/orgChart1"/>
+    <dgm:cxn modelId="{666D11BD-60F9-42B8-A2C8-5EDC0714F1E1}" type="presParOf" srcId="{C08BFB41-F3D6-4A30-B641-90A33BCD0BE2}" destId="{220D42FB-2B15-4933-923F-4AB4004A277C}" srcOrd="3" destOrd="0" presId="urn:microsoft.com/office/officeart/2005/8/layout/orgChart1"/>
+    <dgm:cxn modelId="{12773BD1-F66B-4894-8F71-AD4A473A8686}" type="presParOf" srcId="{220D42FB-2B15-4933-923F-4AB4004A277C}" destId="{E0872EE0-AEE5-4E54-B53E-ABC8D19186B2}" srcOrd="0" destOrd="0" presId="urn:microsoft.com/office/officeart/2005/8/layout/orgChart1"/>
+    <dgm:cxn modelId="{2230318D-8F96-40F0-8AEF-D106E3CBCC4B}" type="presParOf" srcId="{E0872EE0-AEE5-4E54-B53E-ABC8D19186B2}" destId="{8CE15498-3AE2-4818-B3C8-C0C39C0E0CF8}" srcOrd="0" destOrd="0" presId="urn:microsoft.com/office/officeart/2005/8/layout/orgChart1"/>
+    <dgm:cxn modelId="{EF718AF5-A078-4309-B46B-81829CD2DDF1}" type="presParOf" srcId="{E0872EE0-AEE5-4E54-B53E-ABC8D19186B2}" destId="{9A80F0B5-C38A-4A09-ABCA-FE45BAD20AFC}" srcOrd="1" destOrd="0" presId="urn:microsoft.com/office/officeart/2005/8/layout/orgChart1"/>
+    <dgm:cxn modelId="{E3D3F059-0BC1-4707-9997-C00CFA3379BC}" type="presParOf" srcId="{220D42FB-2B15-4933-923F-4AB4004A277C}" destId="{9E723787-5DCD-483E-8090-6B233481FE65}" srcOrd="1" destOrd="0" presId="urn:microsoft.com/office/officeart/2005/8/layout/orgChart1"/>
+    <dgm:cxn modelId="{352D6136-F8C8-49EE-8052-8CE2E4D18F72}" type="presParOf" srcId="{9E723787-5DCD-483E-8090-6B233481FE65}" destId="{11E4E9A4-6922-48C2-8468-70EAF423CAAD}" srcOrd="0" destOrd="0" presId="urn:microsoft.com/office/officeart/2005/8/layout/orgChart1"/>
+    <dgm:cxn modelId="{E6DDAB76-E40B-4B40-B4A8-123A69FB18EB}" type="presParOf" srcId="{9E723787-5DCD-483E-8090-6B233481FE65}" destId="{1413A461-90D4-451B-9975-7A14A0A46A85}" srcOrd="1" destOrd="0" presId="urn:microsoft.com/office/officeart/2005/8/layout/orgChart1"/>
+    <dgm:cxn modelId="{1C37FDAA-7DC1-4ABC-BA51-B7D491E026BB}" type="presParOf" srcId="{1413A461-90D4-451B-9975-7A14A0A46A85}" destId="{6AEC10A0-CA10-4598-8F80-DC4D3B188BCF}" srcOrd="0" destOrd="0" presId="urn:microsoft.com/office/officeart/2005/8/layout/orgChart1"/>
+    <dgm:cxn modelId="{0EE60308-F6D3-4B0C-BB3C-5033745550B4}" type="presParOf" srcId="{6AEC10A0-CA10-4598-8F80-DC4D3B188BCF}" destId="{D22FF1CC-607D-420B-89DB-F9842D56556C}" srcOrd="0" destOrd="0" presId="urn:microsoft.com/office/officeart/2005/8/layout/orgChart1"/>
+    <dgm:cxn modelId="{E3D79B84-6D76-4DD7-996E-000BE2E75B27}" type="presParOf" srcId="{6AEC10A0-CA10-4598-8F80-DC4D3B188BCF}" destId="{1A799BC4-0CBA-4685-9173-5501FD99515F}" srcOrd="1" destOrd="0" presId="urn:microsoft.com/office/officeart/2005/8/layout/orgChart1"/>
+    <dgm:cxn modelId="{ACB9001B-A9ED-4725-9972-3709E6FC2B69}" type="presParOf" srcId="{1413A461-90D4-451B-9975-7A14A0A46A85}" destId="{FC219FE5-7BC0-4886-AEF1-9D8E7FA6D83E}" srcOrd="1" destOrd="0" presId="urn:microsoft.com/office/officeart/2005/8/layout/orgChart1"/>
+    <dgm:cxn modelId="{DD6CE1C3-A06D-463E-A8AB-6C3D8053A313}" type="presParOf" srcId="{1413A461-90D4-451B-9975-7A14A0A46A85}" destId="{856B3CC9-B33E-41C3-89FB-65E991E160A6}" srcOrd="2" destOrd="0" presId="urn:microsoft.com/office/officeart/2005/8/layout/orgChart1"/>
+    <dgm:cxn modelId="{A648E71C-FFF5-48D3-BBE6-07D224E0DBC4}" type="presParOf" srcId="{220D42FB-2B15-4933-923F-4AB4004A277C}" destId="{F92E7B44-2FBD-4946-B151-40F6C1A9988C}" srcOrd="2" destOrd="0" presId="urn:microsoft.com/office/officeart/2005/8/layout/orgChart1"/>
+    <dgm:cxn modelId="{E7F6E85A-3244-4F64-B0D4-5CFF9D7B853D}" type="presParOf" srcId="{C5575B9D-3C9B-4B89-A281-D0EDC4F6F076}" destId="{372C96B7-3915-498D-97A9-274C131D791C}" srcOrd="2" destOrd="0" presId="urn:microsoft.com/office/officeart/2005/8/layout/orgChart1"/>
+    <dgm:cxn modelId="{A1A8D7A6-0BA1-4CED-A1D6-F24CC1B45F02}" type="presParOf" srcId="{AA2BAB60-F190-4A58-B9A9-445772D025A9}" destId="{211F7505-9E21-442E-9DA0-670C73BC759A}" srcOrd="2" destOrd="0" presId="urn:microsoft.com/office/officeart/2005/8/layout/orgChart1"/>
+    <dgm:cxn modelId="{AAA6B024-10AE-4B2F-A2C6-6111929B8E8A}" type="presParOf" srcId="{73EC1551-5B04-4405-8DFA-73222744B02D}" destId="{60F24216-B7C4-4B2B-87A5-95929492D0B4}" srcOrd="2" destOrd="0" presId="urn:microsoft.com/office/officeart/2005/8/layout/orgChart1"/>
   </dgm:cxnLst>
   <dgm:bg/>
   <dgm:whole>
@@ -24184,7 +25144,7 @@
 </file>
 
 <file path=customXml/itemProps1.xml><?xml version="1.0" encoding="utf-8"?>
-<ds:datastoreItem xmlns:ds="http://schemas.openxmlformats.org/officeDocument/2006/customXml" ds:itemID="{8FAD34A0-D945-4F57-88E8-E6A8F6A74FB7}">
+<ds:datastoreItem xmlns:ds="http://schemas.openxmlformats.org/officeDocument/2006/customXml" ds:itemID="{148BC155-9B92-4789-B5FD-653EE63D6E28}">
   <ds:schemaRefs>
     <ds:schemaRef ds:uri="http://schemas.openxmlformats.org/officeDocument/2006/bibliography"/>
   </ds:schemaRefs>

</xml_diff>

<commit_message>
Penambahan Rekayasa Perangkat Lunak
</commit_message>
<xml_diff>
--- a/Skripsi_Ahmad Fatoni_1101161014.docx
+++ b/Skripsi_Ahmad Fatoni_1101161014.docx
@@ -3804,10 +3804,241 @@
       </w:r>
     </w:p>
     <w:p>
+      <w:r>
+        <w:br w:type="page"/>
+      </w:r>
+    </w:p>
+    <w:p>
       <w:pPr>
         <w:pStyle w:val="Heading3"/>
       </w:pPr>
       <w:r>
+        <w:lastRenderedPageBreak/>
+        <w:t>Rekayasa Perangkat Lunak</w:t>
+      </w:r>
+    </w:p>
+    <w:p>
+      <w:pPr>
+        <w:ind w:left="720"/>
+      </w:pPr>
+      <w:r>
+        <w:tab/>
+      </w:r>
+      <w:r>
+        <w:t xml:space="preserve">Suatu disiplin ilmu yang membahas semua aspek produksi perangkat lunak, mulai dari tahap awal requirement capturing (analisa kebutuhan pengguna), specification (menentukan spesifikasi dari kebutuhan pengguna), </w:t>
+      </w:r>
+      <w:r>
+        <w:t>desain</w:t>
+      </w:r>
+      <w:r>
+        <w:t xml:space="preserve">, </w:t>
+      </w:r>
+      <w:r>
+        <w:rPr>
+          <w:i/>
+        </w:rPr>
+        <w:t>coding</w:t>
+      </w:r>
+      <w:r>
+        <w:t xml:space="preserve">, </w:t>
+      </w:r>
+      <w:r>
+        <w:rPr>
+          <w:i/>
+        </w:rPr>
+        <w:t>testing</w:t>
+      </w:r>
+      <w:r>
+        <w:t xml:space="preserve"> sampai pemeliharaan sistem setelah digunakan.</w:t>
+      </w:r>
+      <w:r>
+        <w:fldChar w:fldCharType="begin" w:fldLock="1"/>
+      </w:r>
+      <w:r>
+        <w:instrText>ADDIN CSL_CITATION {"citationItems":[{"id":"ITEM-1","itemData":{"DOI":"10.36987/informatika.v2i3.201","ISSN":"2615-1855","abstract":"Buku Rekayasa Perangkat Lunak ini membahas kegiatan-kegiatan yang dilakukan untuk membangun perangkat lunak menggunakan model-model proses yang ada dan yang sering digunakan oleh para pengembang perangkat lunak (software developers). Dalam rekayasa perangkat lunak umumnya ada beberapa kegiatan seperti yang dijelaskan pada model proses apa pun, yaitu identifikasi kebutuhan, desain, pengodean, implementasi, dan pemeliharaan. Selain itu, juga dibahas mengenai kualitas, pengujian, pemeliharaan, dan ...","author":[{"dropping-particle":"","family":"Irmayani","given":"Deci","non-dropping-particle":"","parse-names":false,"suffix":""}],"container-title":"JURNAL INFORMATIKA","id":"ITEM-1","issue":"3","issued":{"date-parts":[["2019","10","4"]]},"page":"1-9","title":"REKAYASA PERANGKAT LUNAK","type":"article-journal","volume":"2"},"uris":["http://www.mendeley.com/documents/?uuid=93b7a0a1-c83c-4c41-b8c5-fa862d066d34"]}],"mendeley":{"formattedCitation":"(Irmayani, 2019)","plainTextFormattedCitation":"(Irmayani, 2019)"},"properties":{"noteIndex":0},"schema":"https://github.com/citation-style-language/schema/raw/master/csl-citation.json"}</w:instrText>
+      </w:r>
+      <w:r>
+        <w:fldChar w:fldCharType="separate"/>
+      </w:r>
+      <w:r>
+        <w:rPr>
+          <w:noProof/>
+        </w:rPr>
+        <w:t>(Irmayani, 2019)</w:t>
+      </w:r>
+      <w:r>
+        <w:fldChar w:fldCharType="end"/>
+      </w:r>
+    </w:p>
+    <w:p>
+      <w:pPr>
+        <w:pStyle w:val="BodyText"/>
+      </w:pPr>
+      <w:r>
+        <w:tab/>
+      </w:r>
+      <w:r>
+        <w:tab/>
+        <w:t>Disiplin ilmu yang melibatkan semua aspek pengembangan dan pemeliharaan produk perangkat lunak. Dalam banyak hal, rekayasa perangkat lunak sangat mirip dengan jenis rekayasa lainnya.</w:t>
+      </w:r>
+      <w:sdt>
+        <w:sdtPr>
+          <w:id w:val="-689752701"/>
+          <w:citation/>
+        </w:sdtPr>
+        <w:sdtContent>
+          <w:r>
+            <w:fldChar w:fldCharType="begin"/>
+          </w:r>
+          <w:r>
+            <w:instrText xml:space="preserve"> CITATION Had20 \l 1033 </w:instrText>
+          </w:r>
+          <w:r>
+            <w:fldChar w:fldCharType="separate"/>
+          </w:r>
+          <w:r>
+            <w:rPr>
+              <w:noProof/>
+            </w:rPr>
+            <w:t xml:space="preserve"> (Hadiprakoso, 2020)</w:t>
+          </w:r>
+          <w:r>
+            <w:fldChar w:fldCharType="end"/>
+          </w:r>
+        </w:sdtContent>
+      </w:sdt>
+    </w:p>
+    <w:p>
+      <w:pPr>
+        <w:pStyle w:val="BodyText"/>
+      </w:pPr>
+      <w:r>
+        <w:tab/>
+      </w:r>
+      <w:r>
+        <w:tab/>
+      </w:r>
+      <w:r>
+        <w:t>R</w:t>
+      </w:r>
+      <w:r>
+        <w:t xml:space="preserve">ekayasa perangkat lunak adalah suatu disiplin ilmu yang membahas semua aspek produksi perangkat lunak, mulai dari tahap awal yaitu </w:t>
+      </w:r>
+      <w:r>
+        <w:rPr>
+          <w:i/>
+        </w:rPr>
+        <w:t>communication</w:t>
+      </w:r>
+      <w:r>
+        <w:t xml:space="preserve">, </w:t>
+      </w:r>
+      <w:r>
+        <w:rPr>
+          <w:i/>
+        </w:rPr>
+        <w:t>requirements</w:t>
+      </w:r>
+      <w:r>
+        <w:t xml:space="preserve"> </w:t>
+      </w:r>
+      <w:r>
+        <w:rPr>
+          <w:i/>
+        </w:rPr>
+        <w:t>capturing</w:t>
+      </w:r>
+      <w:r>
+        <w:t xml:space="preserve"> </w:t>
+      </w:r>
+      <w:r>
+        <w:t xml:space="preserve">(analisa kebutuhan pengguna), </w:t>
+      </w:r>
+      <w:r>
+        <w:rPr>
+          <w:i/>
+        </w:rPr>
+        <w:t xml:space="preserve">specification </w:t>
+      </w:r>
+      <w:r>
+        <w:t xml:space="preserve">(menentukan spesifikasi dari kebutuhan pengguna), desain, </w:t>
+      </w:r>
+      <w:r>
+        <w:rPr>
+          <w:i/>
+        </w:rPr>
+        <w:t>coding</w:t>
+      </w:r>
+      <w:r>
+        <w:t xml:space="preserve">, </w:t>
+      </w:r>
+      <w:r>
+        <w:rPr>
+          <w:i/>
+        </w:rPr>
+        <w:t>testing</w:t>
+      </w:r>
+      <w:r>
+        <w:t xml:space="preserve"> sampai </w:t>
+      </w:r>
+      <w:r>
+        <w:rPr>
+          <w:i/>
+        </w:rPr>
+        <w:t>maintenance</w:t>
+      </w:r>
+      <w:r>
+        <w:t xml:space="preserve"> (pemeliharaan sistem) setelah digunakan.</w:t>
+      </w:r>
+      <w:sdt>
+        <w:sdtPr>
+          <w:id w:val="-1064257212"/>
+          <w:citation/>
+        </w:sdtPr>
+        <w:sdtContent>
+          <w:r>
+            <w:fldChar w:fldCharType="begin"/>
+          </w:r>
+          <w:r>
+            <w:instrText xml:space="preserve"> CITATION Ria21 \l 1033 </w:instrText>
+          </w:r>
+          <w:r>
+            <w:fldChar w:fldCharType="separate"/>
+          </w:r>
+          <w:r>
+            <w:rPr>
+              <w:noProof/>
+            </w:rPr>
+            <w:t xml:space="preserve"> (Rianto, 2021)</w:t>
+          </w:r>
+          <w:r>
+            <w:fldChar w:fldCharType="end"/>
+          </w:r>
+        </w:sdtContent>
+      </w:sdt>
+    </w:p>
+    <w:p>
+      <w:pPr>
+        <w:pStyle w:val="BodyText"/>
+      </w:pPr>
+      <w:r>
+        <w:tab/>
+      </w:r>
+      <w:r>
+        <w:tab/>
+        <w:t>Dari beberapa pendapat diatas yang dimaksud dari rekayasa perangkat lunak merupakan suatu ilmu yang membahas semua tentang aspek produksi perangkat lunak mulai dari tahap awal sampai dengan akhir</w:t>
+      </w:r>
+      <w:r>
+        <w:t>.</w:t>
+      </w:r>
+      <w:bookmarkStart w:id="4" w:name="_GoBack"/>
+      <w:bookmarkEnd w:id="4"/>
+    </w:p>
+    <w:p>
+      <w:pPr>
+        <w:pStyle w:val="Heading3"/>
+      </w:pPr>
+      <w:r>
         <w:t>Waterfall</w:t>
       </w:r>
     </w:p>
@@ -3877,16 +4108,7 @@
           <w:color w:val="000000" w:themeColor="text1"/>
           <w:szCs w:val="24"/>
         </w:rPr>
-        <w:t xml:space="preserve">). Model air terjun menyediakan pendekatan alur hidup perangkat lunak secara </w:t>
-      </w:r>
-      <w:r>
-        <w:rPr>
-          <w:rFonts w:cs="Times New Roman"/>
-          <w:color w:val="000000" w:themeColor="text1"/>
-          <w:szCs w:val="24"/>
-        </w:rPr>
-        <w:lastRenderedPageBreak/>
-        <w:t>sekuensial atau terurut dimulai dari analisis, desain, pengkodean, pengujian dan tahap pendukung (</w:t>
+        <w:t>). Model air terjun menyediakan pendekatan alur hidup perangkat lunak secara sekuensial atau terurut dimulai dari analisis, desain, pengkodean, pengujian dan tahap pendukung (</w:t>
       </w:r>
       <w:r>
         <w:rPr>
@@ -4145,7 +4367,16 @@
           <w:color w:val="000000" w:themeColor="text1"/>
           <w:szCs w:val="24"/>
         </w:rPr>
-        <w:t xml:space="preserve">tahapan yang ada pada </w:t>
+        <w:t xml:space="preserve">tahapan yang </w:t>
+      </w:r>
+      <w:r>
+        <w:rPr>
+          <w:rFonts w:cs="Times New Roman"/>
+          <w:color w:val="000000" w:themeColor="text1"/>
+          <w:szCs w:val="24"/>
+        </w:rPr>
+        <w:lastRenderedPageBreak/>
+        <w:t xml:space="preserve">ada pada </w:t>
       </w:r>
       <w:r>
         <w:rPr>
@@ -4744,7 +4975,6 @@
           <w:color w:val="000000" w:themeColor="text1"/>
           <w:szCs w:val="24"/>
         </w:rPr>
-        <w:lastRenderedPageBreak/>
         <w:tab/>
       </w:r>
       <w:r>
@@ -4849,6 +5079,7 @@
           <w:color w:val="000000" w:themeColor="text1"/>
           <w:szCs w:val="24"/>
         </w:rPr>
+        <w:lastRenderedPageBreak/>
         <w:tab/>
       </w:r>
       <w:r>
@@ -4926,8 +5157,6 @@
       <w:r>
         <w:tab/>
       </w:r>
-      <w:bookmarkStart w:id="4" w:name="_GoBack"/>
-      <w:bookmarkEnd w:id="4"/>
       <w:r>
         <w:t>Tahap akhir dalam model </w:t>
       </w:r>
@@ -5214,17 +5443,7 @@
           <w:szCs w:val="24"/>
           <w:shd w:val="clear" w:color="auto" w:fill="FFFFFF"/>
         </w:rPr>
-        <w:t xml:space="preserve"> (UML) bukan hanya sebuah diagram, tetapi juga menceritakan kondisinya. UML diterapkan untuk maksud tertentu, </w:t>
-      </w:r>
-      <w:r>
-        <w:rPr>
-          <w:rFonts w:cs="Times New Roman"/>
-          <w:color w:val="000000" w:themeColor="text1"/>
-          <w:szCs w:val="24"/>
-          <w:shd w:val="clear" w:color="auto" w:fill="FFFFFF"/>
-        </w:rPr>
-        <w:lastRenderedPageBreak/>
-        <w:t>antara lain: merancang perangkat lunak, alat komunikasi antara perangkat lunak dengan proses bisnis, menjabarkan sistem secara jelas untuk analisis dan mencari apa yang dibutuhkan sistem, pengolahan sistem yang ada, proses-proses dan organisasinya.</w:t>
+        <w:t xml:space="preserve"> (UML) bukan hanya sebuah diagram, tetapi juga menceritakan kondisinya. UML diterapkan untuk maksud tertentu, antara lain: merancang perangkat lunak, alat komunikasi antara perangkat lunak dengan proses bisnis, menjabarkan sistem secara jelas untuk analisis dan mencari apa yang dibutuhkan sistem, pengolahan sistem yang ada, proses-proses dan organisasinya.</w:t>
       </w:r>
       <w:sdt>
         <w:sdtPr>
@@ -5354,7 +5573,18 @@
           <w:szCs w:val="24"/>
           <w:shd w:val="clear" w:color="auto" w:fill="FFFFFF"/>
         </w:rPr>
-        <w:t>yaitu sebuah bahasa pemodelan yang digunakan untuk mendokumentasikan pengembangan suatu perangkat lunak secara visual supaya dengan mudah rancangan pengembang dipahami oleh orang lain.</w:t>
+        <w:t xml:space="preserve">yaitu sebuah bahasa pemodelan yang digunakan untuk </w:t>
+      </w:r>
+      <w:r>
+        <w:rPr>
+          <w:rFonts w:cs="Times New Roman"/>
+          <w:iCs/>
+          <w:color w:val="000000" w:themeColor="text1"/>
+          <w:szCs w:val="24"/>
+          <w:shd w:val="clear" w:color="auto" w:fill="FFFFFF"/>
+        </w:rPr>
+        <w:lastRenderedPageBreak/>
+        <w:t>mendokumentasikan pengembangan suatu perangkat lunak secara visual supaya dengan mudah rancangan pengembang dipahami oleh orang lain.</w:t>
       </w:r>
     </w:p>
     <w:p>
@@ -5589,7 +5819,6 @@
         <w:rPr>
           <w:i/>
         </w:rPr>
-        <w:lastRenderedPageBreak/>
         <w:tab/>
       </w:r>
       <w:r>
@@ -5656,6 +5885,7 @@
         <w:rPr>
           <w:i/>
         </w:rPr>
+        <w:lastRenderedPageBreak/>
         <w:tab/>
       </w:r>
       <w:r>
@@ -6285,7 +6515,6 @@
           <w:color w:val="000000" w:themeColor="text1"/>
           <w:szCs w:val="24"/>
         </w:rPr>
-        <w:lastRenderedPageBreak/>
         <w:t>MySQL AB</w:t>
       </w:r>
       <w:r>
@@ -6506,7 +6735,16 @@
           <w:color w:val="000000" w:themeColor="text1"/>
           <w:szCs w:val="24"/>
         </w:rPr>
-        <w:t xml:space="preserve"> MySQL mendukung beberapa fitur seperti </w:t>
+        <w:t xml:space="preserve"> MySQL </w:t>
+      </w:r>
+      <w:r>
+        <w:rPr>
+          <w:rFonts w:cs="Times New Roman"/>
+          <w:color w:val="000000" w:themeColor="text1"/>
+          <w:szCs w:val="24"/>
+        </w:rPr>
+        <w:lastRenderedPageBreak/>
+        <w:t xml:space="preserve">mendukung beberapa fitur seperti </w:t>
       </w:r>
       <w:r>
         <w:rPr>
@@ -7217,44 +7455,35 @@
           <w:szCs w:val="24"/>
           <w:shd w:val="clear" w:color="auto" w:fill="FFFFFF"/>
         </w:rPr>
-        <w:t xml:space="preserve"> </w:t>
-      </w:r>
-      <w:r>
-        <w:rPr>
-          <w:rFonts w:cs="Times New Roman"/>
+        <w:t xml:space="preserve"> dalam membuat sebuah aplikasi </w:t>
+      </w:r>
+      <w:r>
+        <w:rPr>
+          <w:rFonts w:cs="Times New Roman"/>
+          <w:i/>
           <w:color w:val="000000" w:themeColor="text1"/>
           <w:szCs w:val="24"/>
           <w:shd w:val="clear" w:color="auto" w:fill="FFFFFF"/>
         </w:rPr>
+        <w:t>web</w:t>
+      </w:r>
+      <w:r>
+        <w:rPr>
+          <w:rFonts w:cs="Times New Roman"/>
+          <w:color w:val="000000" w:themeColor="text1"/>
+          <w:szCs w:val="24"/>
+          <w:shd w:val="clear" w:color="auto" w:fill="FFFFFF"/>
+        </w:rPr>
+        <w:t xml:space="preserve"> tanpa menulis kerangka kerja dari awal.</w:t>
+      </w:r>
+    </w:p>
+    <w:p>
+      <w:pPr>
+        <w:pStyle w:val="Heading3"/>
+      </w:pPr>
+      <w:bookmarkStart w:id="8" w:name="_Toc61986950"/>
+      <w:r>
         <w:lastRenderedPageBreak/>
-        <w:t xml:space="preserve">dalam membuat sebuah aplikasi </w:t>
-      </w:r>
-      <w:r>
-        <w:rPr>
-          <w:rFonts w:cs="Times New Roman"/>
-          <w:i/>
-          <w:color w:val="000000" w:themeColor="text1"/>
-          <w:szCs w:val="24"/>
-          <w:shd w:val="clear" w:color="auto" w:fill="FFFFFF"/>
-        </w:rPr>
-        <w:t>web</w:t>
-      </w:r>
-      <w:r>
-        <w:rPr>
-          <w:rFonts w:cs="Times New Roman"/>
-          <w:color w:val="000000" w:themeColor="text1"/>
-          <w:szCs w:val="24"/>
-          <w:shd w:val="clear" w:color="auto" w:fill="FFFFFF"/>
-        </w:rPr>
-        <w:t xml:space="preserve"> tanpa menulis kerangka kerja dari awal.</w:t>
-      </w:r>
-    </w:p>
-    <w:p>
-      <w:pPr>
-        <w:pStyle w:val="Heading3"/>
-      </w:pPr>
-      <w:bookmarkStart w:id="8" w:name="_Toc61986950"/>
-      <w:r>
         <w:t>Codeigniter</w:t>
       </w:r>
       <w:bookmarkEnd w:id="8"/>
@@ -7872,17 +8101,7 @@
           <w:szCs w:val="24"/>
           <w:shd w:val="clear" w:color="auto" w:fill="FFFFFF"/>
         </w:rPr>
-        <w:t xml:space="preserve"> dalam pembuatan program dengan menggunakan konsep objek yang ada dalam kehidupan sehari-hari. </w:t>
-      </w:r>
-      <w:r>
-        <w:rPr>
-          <w:rFonts w:cs="Times New Roman"/>
-          <w:color w:val="000000" w:themeColor="text1"/>
-          <w:szCs w:val="24"/>
-          <w:shd w:val="clear" w:color="auto" w:fill="FFFFFF"/>
-        </w:rPr>
-        <w:lastRenderedPageBreak/>
-        <w:t>Jadi setiap bagian permasalahan adalah objek, objek itu sendiri merupakan gabungan dari beberapa objek yang lebih kecil.</w:t>
+        <w:t xml:space="preserve"> dalam pembuatan program dengan menggunakan konsep objek yang ada dalam kehidupan sehari-hari. Jadi setiap bagian permasalahan adalah objek, objek itu sendiri merupakan gabungan dari beberapa objek yang lebih kecil.</w:t>
       </w:r>
       <w:sdt>
         <w:sdtPr>
@@ -7970,6 +8189,7 @@
           <w:color w:val="000000" w:themeColor="text1"/>
           <w:szCs w:val="24"/>
         </w:rPr>
+        <w:lastRenderedPageBreak/>
         <w:t>Menurut</w:t>
       </w:r>
       <w:sdt>
@@ -8299,43 +8519,51 @@
         <w:ind w:left="1080"/>
       </w:pPr>
       <w:r>
+        <w:t>Kudiantoro Widianto dan Amelia Julianda Putri 2018</w:t>
+      </w:r>
+    </w:p>
+    <w:p>
+      <w:pPr>
+        <w:ind w:left="720" w:firstLine="360"/>
+        <w:rPr>
+          <w:rFonts w:cs="Times New Roman"/>
+          <w:color w:val="000000" w:themeColor="text1"/>
+          <w:szCs w:val="24"/>
+        </w:rPr>
+      </w:pPr>
+      <w:r>
+        <w:rPr>
+          <w:rFonts w:cs="Times New Roman"/>
+          <w:color w:val="000000" w:themeColor="text1"/>
+          <w:szCs w:val="24"/>
+        </w:rPr>
+        <w:t xml:space="preserve">Penelitian yang berjudul “Sistem Informasi Akuntansi Buku Besar Menggunakan Metode </w:t>
+      </w:r>
+      <w:r>
+        <w:rPr>
+          <w:rFonts w:cs="Times New Roman"/>
+          <w:i/>
+          <w:color w:val="000000" w:themeColor="text1"/>
+          <w:szCs w:val="24"/>
+        </w:rPr>
+        <w:t>Waterfall</w:t>
+      </w:r>
+      <w:r>
+        <w:rPr>
+          <w:rFonts w:cs="Times New Roman"/>
+          <w:color w:val="000000" w:themeColor="text1"/>
+          <w:szCs w:val="24"/>
+        </w:rPr>
+        <w:t xml:space="preserve"> Studi Kasus CV. Sinar Abadi Jaya Jakarta” pada tahun 2018, permasalahan yang dibahas pada penelitian ini </w:t>
+      </w:r>
+      <w:r>
+        <w:rPr>
+          <w:rFonts w:cs="Times New Roman"/>
+          <w:color w:val="000000" w:themeColor="text1"/>
+          <w:szCs w:val="24"/>
+        </w:rPr>
         <w:lastRenderedPageBreak/>
-        <w:t>Kudiantoro Widianto dan Amelia Julianda Putri 2018</w:t>
-      </w:r>
-    </w:p>
-    <w:p>
-      <w:pPr>
-        <w:ind w:left="720" w:firstLine="360"/>
-        <w:rPr>
-          <w:rFonts w:cs="Times New Roman"/>
-          <w:color w:val="000000" w:themeColor="text1"/>
-          <w:szCs w:val="24"/>
-        </w:rPr>
-      </w:pPr>
-      <w:r>
-        <w:rPr>
-          <w:rFonts w:cs="Times New Roman"/>
-          <w:color w:val="000000" w:themeColor="text1"/>
-          <w:szCs w:val="24"/>
-        </w:rPr>
-        <w:t xml:space="preserve">Penelitian yang berjudul “Sistem Informasi Akuntansi Buku Besar Menggunakan Metode </w:t>
-      </w:r>
-      <w:r>
-        <w:rPr>
-          <w:rFonts w:cs="Times New Roman"/>
-          <w:i/>
-          <w:color w:val="000000" w:themeColor="text1"/>
-          <w:szCs w:val="24"/>
-        </w:rPr>
-        <w:t>Waterfall</w:t>
-      </w:r>
-      <w:r>
-        <w:rPr>
-          <w:rFonts w:cs="Times New Roman"/>
-          <w:color w:val="000000" w:themeColor="text1"/>
-          <w:szCs w:val="24"/>
-        </w:rPr>
-        <w:t xml:space="preserve"> Studi Kasus CV. Sinar Abadi Jaya Jakarta” pada tahun 2018, permasalahan yang dibahas pada penelitian ini adalah sistem informasi akuntansi buku bdesar pada laporan keuangan CV. Sinar Abadi Jaya Jakarta dengan menggunakan </w:t>
+        <w:t xml:space="preserve">adalah sistem informasi akuntansi buku bdesar pada laporan keuangan CV. Sinar Abadi Jaya Jakarta dengan menggunakan </w:t>
       </w:r>
       <w:r>
         <w:rPr>
@@ -8684,7 +8912,24 @@
           <w:color w:val="000000" w:themeColor="text1"/>
           <w:szCs w:val="24"/>
         </w:rPr>
-        <w:t xml:space="preserve">” pada tahun 2019 yang membahas </w:t>
+        <w:t xml:space="preserve">” pada tahun 2019 yang membahas permasalahan terkait pengeluaran dan penerimaan kas serta merancang sistem informasi akuntansi berbasis </w:t>
+      </w:r>
+      <w:r>
+        <w:rPr>
+          <w:rFonts w:cs="Times New Roman"/>
+          <w:i/>
+          <w:color w:val="000000" w:themeColor="text1"/>
+          <w:szCs w:val="24"/>
+        </w:rPr>
+        <w:t>web</w:t>
+      </w:r>
+      <w:r>
+        <w:rPr>
+          <w:rFonts w:cs="Times New Roman"/>
+          <w:color w:val="000000" w:themeColor="text1"/>
+          <w:szCs w:val="24"/>
+        </w:rPr>
+        <w:t xml:space="preserve">. Tujuan dari penelitian ini yaitu membuat sistem informasi akuntansi yang digunakan untuk </w:t>
       </w:r>
       <w:r>
         <w:rPr>
@@ -8693,24 +8938,7 @@
           <w:szCs w:val="24"/>
         </w:rPr>
         <w:lastRenderedPageBreak/>
-        <w:t xml:space="preserve">permasalahan terkait pengeluaran dan penerimaan kas serta merancang sistem informasi akuntansi berbasis </w:t>
-      </w:r>
-      <w:r>
-        <w:rPr>
-          <w:rFonts w:cs="Times New Roman"/>
-          <w:i/>
-          <w:color w:val="000000" w:themeColor="text1"/>
-          <w:szCs w:val="24"/>
-        </w:rPr>
-        <w:t>web</w:t>
-      </w:r>
-      <w:r>
-        <w:rPr>
-          <w:rFonts w:cs="Times New Roman"/>
-          <w:color w:val="000000" w:themeColor="text1"/>
-          <w:szCs w:val="24"/>
-        </w:rPr>
-        <w:t>. Tujuan dari penelitian ini yaitu membuat sistem informasi akuntansi yang digunakan untuk mengumpulkan dan memproses data serta melaporakan informasi keuangan.</w:t>
+        <w:t>mengumpulkan dan memproses data serta melaporakan informasi keuangan.</w:t>
       </w:r>
     </w:p>
     <w:p>
@@ -8972,40 +9200,40 @@
         <w:pStyle w:val="Heading2"/>
       </w:pPr>
       <w:r>
+        <w:t>Kerangka Berf</w:t>
+      </w:r>
+      <w:r>
+        <w:t>ikir</w:t>
+      </w:r>
+    </w:p>
+    <w:p>
+      <w:r>
+        <w:tab/>
+      </w:r>
+      <w:r>
+        <w:tab/>
+        <w:t xml:space="preserve">Kerangka berpikir dalam suatu penelitian sangat menentukan </w:t>
+      </w:r>
+      <w:r>
+        <w:tab/>
+      </w:r>
+      <w:r>
+        <w:t xml:space="preserve">kejelasan dan validitas proses secara keseluruhan. Melalui uraian tersebut </w:t>
+      </w:r>
+      <w:r>
+        <w:tab/>
+      </w:r>
+      <w:r>
+        <w:t xml:space="preserve">akan mendapat penjelasan secara variabel apa saja yang diteliti dan dari </w:t>
+      </w:r>
+      <w:r>
+        <w:tab/>
+      </w:r>
+      <w:r>
+        <w:t xml:space="preserve">teori apa variabel tersebut diturunkan. Uraian tersebut harus mampu </w:t>
+      </w:r>
+      <w:r>
         <w:lastRenderedPageBreak/>
-        <w:t>Kerangka Berf</w:t>
-      </w:r>
-      <w:r>
-        <w:t>ikir</w:t>
-      </w:r>
-    </w:p>
-    <w:p>
-      <w:r>
-        <w:tab/>
-      </w:r>
-      <w:r>
-        <w:tab/>
-        <w:t xml:space="preserve">Kerangka berpikir dalam suatu penelitian sangat menentukan </w:t>
-      </w:r>
-      <w:r>
-        <w:tab/>
-      </w:r>
-      <w:r>
-        <w:t xml:space="preserve">kejelasan dan validitas proses secara keseluruhan. Melalui uraian tersebut </w:t>
-      </w:r>
-      <w:r>
-        <w:tab/>
-      </w:r>
-      <w:r>
-        <w:t xml:space="preserve">akan mendapat penjelasan secara variabel apa saja yang diteliti dan dari </w:t>
-      </w:r>
-      <w:r>
-        <w:tab/>
-      </w:r>
-      <w:r>
-        <w:t xml:space="preserve">teori apa variabel tersebut diturunkan. Uraian tersebut harus mampu </w:t>
-      </w:r>
-      <w:r>
         <w:tab/>
       </w:r>
       <w:r>
@@ -9035,7 +9263,6 @@
           <w:sz w:val="24"/>
           <w:szCs w:val="24"/>
         </w:rPr>
-        <w:lastRenderedPageBreak/>
         <w:t xml:space="preserve">Tabel </w:t>
       </w:r>
       <w:r>
@@ -9107,10 +9334,10 @@
           <w:noProof/>
         </w:rPr>
         <w:drawing>
-          <wp:inline distT="0" distB="0" distL="0" distR="0" wp14:anchorId="7FC7D7CF" wp14:editId="30AF0C9F">
-            <wp:extent cx="4379494" cy="6833937"/>
-            <wp:effectExtent l="0" t="0" r="2540" b="5080"/>
-            <wp:docPr id="14" name="Picture 14"/>
+          <wp:inline distT="0" distB="0" distL="0" distR="0">
+            <wp:extent cx="4376298" cy="5652655"/>
+            <wp:effectExtent l="0" t="0" r="5715" b="0"/>
+            <wp:docPr id="12" name="Picture 12"/>
             <wp:cNvGraphicFramePr>
               <a:graphicFrameLocks xmlns:a="http://schemas.openxmlformats.org/drawingml/2006/main" noChangeAspect="1"/>
             </wp:cNvGraphicFramePr>
@@ -9123,23 +9350,21 @@
                       <a:picLocks noChangeAspect="1" noChangeArrowheads="1"/>
                     </pic:cNvPicPr>
                   </pic:nvPicPr>
-                  <pic:blipFill>
-                    <a:blip r:embed="rId7">
+                  <pic:blipFill rotWithShape="1">
+                    <a:blip r:embed="rId9">
                       <a:extLst>
                         <a:ext uri="{28A0092B-C50C-407E-A947-70E740481C1C}">
                           <a14:useLocalDpi xmlns:a14="http://schemas.microsoft.com/office/drawing/2010/main" val="0"/>
                         </a:ext>
                       </a:extLst>
                     </a:blip>
-                    <a:srcRect/>
-                    <a:stretch>
-                      <a:fillRect/>
-                    </a:stretch>
+                    <a:srcRect t="-1" b="23350"/>
+                    <a:stretch/>
                   </pic:blipFill>
                   <pic:spPr bwMode="auto">
                     <a:xfrm>
                       <a:off x="0" y="0"/>
-                      <a:ext cx="4380865" cy="6836076"/>
+                      <a:ext cx="4382135" cy="5660195"/>
                     </a:xfrm>
                     <a:prstGeom prst="rect">
                       <a:avLst/>
@@ -9148,6 +9373,11 @@
                     <a:ln>
                       <a:noFill/>
                     </a:ln>
+                    <a:extLst>
+                      <a:ext uri="{53640926-AAD7-44D8-BBD7-CCE9431645EC}">
+                        <a14:shadowObscured xmlns:a14="http://schemas.microsoft.com/office/drawing/2010/main"/>
+                      </a:ext>
+                    </a:extLst>
                   </pic:spPr>
                 </pic:pic>
               </a:graphicData>
@@ -9155,6 +9385,95 @@
           </wp:inline>
         </w:drawing>
       </w:r>
+      <w:r>
+        <w:br w:type="page"/>
+      </w:r>
+    </w:p>
+    <w:p>
+      <w:pPr>
+        <w:spacing w:after="200" w:line="276" w:lineRule="auto"/>
+        <w:ind w:left="540"/>
+        <w:contextualSpacing w:val="0"/>
+        <w:jc w:val="left"/>
+        <w:rPr>
+          <w:rFonts w:eastAsiaTheme="majorEastAsia" w:cstheme="majorBidi"/>
+          <w:b/>
+          <w:bCs/>
+          <w:caps/>
+          <w:szCs w:val="28"/>
+        </w:rPr>
+      </w:pPr>
+      <w:r>
+        <w:rPr>
+          <w:noProof/>
+        </w:rPr>
+        <w:lastRenderedPageBreak/>
+        <w:drawing>
+          <wp:inline distT="0" distB="0" distL="0" distR="0" wp14:anchorId="098CC04E" wp14:editId="77BA2D1A">
+            <wp:extent cx="4376296" cy="1828800"/>
+            <wp:effectExtent l="0" t="0" r="5715" b="0"/>
+            <wp:docPr id="15" name="Picture 15"/>
+            <wp:cNvGraphicFramePr>
+              <a:graphicFrameLocks xmlns:a="http://schemas.openxmlformats.org/drawingml/2006/main" noChangeAspect="1"/>
+            </wp:cNvGraphicFramePr>
+            <a:graphic xmlns:a="http://schemas.openxmlformats.org/drawingml/2006/main">
+              <a:graphicData uri="http://schemas.openxmlformats.org/drawingml/2006/picture">
+                <pic:pic xmlns:pic="http://schemas.openxmlformats.org/drawingml/2006/picture">
+                  <pic:nvPicPr>
+                    <pic:cNvPr id="0" name="Picture 1"/>
+                    <pic:cNvPicPr>
+                      <a:picLocks noChangeAspect="1" noChangeArrowheads="1"/>
+                    </pic:cNvPicPr>
+                  </pic:nvPicPr>
+                  <pic:blipFill rotWithShape="1">
+                    <a:blip r:embed="rId9">
+                      <a:extLst>
+                        <a:ext uri="{28A0092B-C50C-407E-A947-70E740481C1C}">
+                          <a14:useLocalDpi xmlns:a14="http://schemas.microsoft.com/office/drawing/2010/main" val="0"/>
+                        </a:ext>
+                      </a:extLst>
+                    </a:blip>
+                    <a:srcRect l="-142" t="76173" r="130" b="-972"/>
+                    <a:stretch/>
+                  </pic:blipFill>
+                  <pic:spPr bwMode="auto">
+                    <a:xfrm>
+                      <a:off x="0" y="0"/>
+                      <a:ext cx="4382649" cy="1831455"/>
+                    </a:xfrm>
+                    <a:prstGeom prst="rect">
+                      <a:avLst/>
+                    </a:prstGeom>
+                    <a:noFill/>
+                    <a:ln>
+                      <a:noFill/>
+                    </a:ln>
+                    <a:extLst>
+                      <a:ext uri="{53640926-AAD7-44D8-BBD7-CCE9431645EC}">
+                        <a14:shadowObscured xmlns:a14="http://schemas.microsoft.com/office/drawing/2010/main"/>
+                      </a:ext>
+                    </a:extLst>
+                  </pic:spPr>
+                </pic:pic>
+              </a:graphicData>
+            </a:graphic>
+          </wp:inline>
+        </w:drawing>
+      </w:r>
+    </w:p>
+    <w:p>
+      <w:pPr>
+        <w:spacing w:after="200" w:line="276" w:lineRule="auto"/>
+        <w:contextualSpacing w:val="0"/>
+        <w:jc w:val="left"/>
+        <w:rPr>
+          <w:rFonts w:eastAsiaTheme="majorEastAsia" w:cstheme="majorBidi"/>
+          <w:b/>
+          <w:bCs/>
+          <w:caps/>
+          <w:szCs w:val="28"/>
+        </w:rPr>
+      </w:pPr>
       <w:r>
         <w:br w:type="page"/>
       </w:r>
@@ -9516,7 +9835,7 @@
             <wp:cNvGraphicFramePr/>
             <a:graphic xmlns:a="http://schemas.openxmlformats.org/drawingml/2006/main">
               <a:graphicData uri="http://schemas.openxmlformats.org/drawingml/2006/diagram">
-                <dgm:relIds xmlns:dgm="http://schemas.openxmlformats.org/drawingml/2006/diagram" xmlns:r="http://schemas.openxmlformats.org/officeDocument/2006/relationships" r:dm="rId8" r:lo="rId9" r:qs="rId10" r:cs="rId11"/>
+                <dgm:relIds xmlns:dgm="http://schemas.openxmlformats.org/drawingml/2006/diagram" xmlns:r="http://schemas.openxmlformats.org/officeDocument/2006/relationships" r:dm="rId10" r:lo="rId11" r:qs="rId12" r:cs="rId13"/>
               </a:graphicData>
             </a:graphic>
             <wp14:sizeRelH relativeFrom="page">
@@ -12741,7 +13060,7 @@
                     <pic:cNvPicPr/>
                   </pic:nvPicPr>
                   <pic:blipFill>
-                    <a:blip r:embed="rId13"/>
+                    <a:blip r:embed="rId15"/>
                     <a:stretch>
                       <a:fillRect/>
                     </a:stretch>
@@ -12942,7 +13261,7 @@
               <w:jc w:val="center"/>
             </w:pPr>
             <w:r>
-              <w:t>Use Case</w:t>
+              <w:t>Aktor</w:t>
             </w:r>
           </w:p>
         </w:tc>
@@ -13165,7 +13484,7 @@
                     <pic:cNvPicPr/>
                   </pic:nvPicPr>
                   <pic:blipFill>
-                    <a:blip r:embed="rId14"/>
+                    <a:blip r:embed="rId16"/>
                     <a:stretch>
                       <a:fillRect/>
                     </a:stretch>
@@ -13537,7 +13856,7 @@
                     <pic:cNvPicPr/>
                   </pic:nvPicPr>
                   <pic:blipFill>
-                    <a:blip r:embed="rId15"/>
+                    <a:blip r:embed="rId17"/>
                     <a:stretch>
                       <a:fillRect/>
                     </a:stretch>
@@ -13941,7 +14260,7 @@
                     <pic:cNvPicPr/>
                   </pic:nvPicPr>
                   <pic:blipFill>
-                    <a:blip r:embed="rId16"/>
+                    <a:blip r:embed="rId18"/>
                     <a:stretch>
                       <a:fillRect/>
                     </a:stretch>
@@ -14311,7 +14630,7 @@
                     <pic:cNvPicPr/>
                   </pic:nvPicPr>
                   <pic:blipFill>
-                    <a:blip r:embed="rId17"/>
+                    <a:blip r:embed="rId19"/>
                     <a:stretch>
                       <a:fillRect/>
                     </a:stretch>
@@ -14672,6 +14991,56 @@
     </w:sectPr>
   </w:body>
 </w:document>
+</file>
+
+<file path=word/endnotes.xml><?xml version="1.0" encoding="utf-8"?>
+<w:endnotes xmlns:wpc="http://schemas.microsoft.com/office/word/2010/wordprocessingCanvas" xmlns:mc="http://schemas.openxmlformats.org/markup-compatibility/2006" xmlns:o="urn:schemas-microsoft-com:office:office" xmlns:r="http://schemas.openxmlformats.org/officeDocument/2006/relationships" xmlns:m="http://schemas.openxmlformats.org/officeDocument/2006/math" xmlns:v="urn:schemas-microsoft-com:vml" xmlns:wp14="http://schemas.microsoft.com/office/word/2010/wordprocessingDrawing" xmlns:wp="http://schemas.openxmlformats.org/drawingml/2006/wordprocessingDrawing" xmlns:w10="urn:schemas-microsoft-com:office:word" xmlns:w="http://schemas.openxmlformats.org/wordprocessingml/2006/main" xmlns:w14="http://schemas.microsoft.com/office/word/2010/wordml" xmlns:wpg="http://schemas.microsoft.com/office/word/2010/wordprocessingGroup" xmlns:wpi="http://schemas.microsoft.com/office/word/2010/wordprocessingInk" xmlns:wne="http://schemas.microsoft.com/office/word/2006/wordml" xmlns:wps="http://schemas.microsoft.com/office/word/2010/wordprocessingShape" mc:Ignorable="w14 wp14">
+  <w:endnote w:type="separator" w:id="-1">
+    <w:p>
+      <w:pPr>
+        <w:spacing w:line="240" w:lineRule="auto"/>
+      </w:pPr>
+      <w:r>
+        <w:separator/>
+      </w:r>
+    </w:p>
+  </w:endnote>
+  <w:endnote w:type="continuationSeparator" w:id="0">
+    <w:p>
+      <w:pPr>
+        <w:spacing w:line="240" w:lineRule="auto"/>
+      </w:pPr>
+      <w:r>
+        <w:continuationSeparator/>
+      </w:r>
+    </w:p>
+  </w:endnote>
+</w:endnotes>
+</file>
+
+<file path=word/footnotes.xml><?xml version="1.0" encoding="utf-8"?>
+<w:footnotes xmlns:wpc="http://schemas.microsoft.com/office/word/2010/wordprocessingCanvas" xmlns:mc="http://schemas.openxmlformats.org/markup-compatibility/2006" xmlns:o="urn:schemas-microsoft-com:office:office" xmlns:r="http://schemas.openxmlformats.org/officeDocument/2006/relationships" xmlns:m="http://schemas.openxmlformats.org/officeDocument/2006/math" xmlns:v="urn:schemas-microsoft-com:vml" xmlns:wp14="http://schemas.microsoft.com/office/word/2010/wordprocessingDrawing" xmlns:wp="http://schemas.openxmlformats.org/drawingml/2006/wordprocessingDrawing" xmlns:w10="urn:schemas-microsoft-com:office:word" xmlns:w="http://schemas.openxmlformats.org/wordprocessingml/2006/main" xmlns:w14="http://schemas.microsoft.com/office/word/2010/wordml" xmlns:wpg="http://schemas.microsoft.com/office/word/2010/wordprocessingGroup" xmlns:wpi="http://schemas.microsoft.com/office/word/2010/wordprocessingInk" xmlns:wne="http://schemas.microsoft.com/office/word/2006/wordml" xmlns:wps="http://schemas.microsoft.com/office/word/2010/wordprocessingShape" mc:Ignorable="w14 wp14">
+  <w:footnote w:type="separator" w:id="-1">
+    <w:p>
+      <w:pPr>
+        <w:spacing w:line="240" w:lineRule="auto"/>
+      </w:pPr>
+      <w:r>
+        <w:separator/>
+      </w:r>
+    </w:p>
+  </w:footnote>
+  <w:footnote w:type="continuationSeparator" w:id="0">
+    <w:p>
+      <w:pPr>
+        <w:spacing w:line="240" w:lineRule="auto"/>
+      </w:pPr>
+      <w:r>
+        <w:continuationSeparator/>
+      </w:r>
+    </w:p>
+  </w:footnote>
+</w:footnotes>
 </file>
 
 <file path=word/numbering.xml><?xml version="1.0" encoding="utf-8"?>
@@ -18444,6 +18813,46 @@
       <w:iCs/>
     </w:rPr>
   </w:style>
+  <w:style w:type="paragraph" w:styleId="FootnoteText">
+    <w:name w:val="footnote text"/>
+    <w:basedOn w:val="Normal"/>
+    <w:link w:val="FootnoteTextChar"/>
+    <w:uiPriority w:val="99"/>
+    <w:semiHidden/>
+    <w:unhideWhenUsed/>
+    <w:rsid w:val="005A5FC8"/>
+    <w:pPr>
+      <w:spacing w:line="240" w:lineRule="auto"/>
+    </w:pPr>
+    <w:rPr>
+      <w:sz w:val="20"/>
+      <w:szCs w:val="20"/>
+    </w:rPr>
+  </w:style>
+  <w:style w:type="character" w:customStyle="1" w:styleId="FootnoteTextChar">
+    <w:name w:val="Footnote Text Char"/>
+    <w:basedOn w:val="DefaultParagraphFont"/>
+    <w:link w:val="FootnoteText"/>
+    <w:uiPriority w:val="99"/>
+    <w:semiHidden/>
+    <w:rsid w:val="005A5FC8"/>
+    <w:rPr>
+      <w:rFonts w:ascii="Times New Roman" w:hAnsi="Times New Roman"/>
+      <w:sz w:val="20"/>
+      <w:szCs w:val="20"/>
+    </w:rPr>
+  </w:style>
+  <w:style w:type="character" w:styleId="FootnoteReference">
+    <w:name w:val="footnote reference"/>
+    <w:basedOn w:val="DefaultParagraphFont"/>
+    <w:uiPriority w:val="99"/>
+    <w:semiHidden/>
+    <w:unhideWhenUsed/>
+    <w:rsid w:val="005A5FC8"/>
+    <w:rPr>
+      <w:vertAlign w:val="superscript"/>
+    </w:rPr>
+  </w:style>
 </w:styles>
 </file>
 
@@ -19220,6 +19629,46 @@
     <w:rPr>
       <w:i/>
       <w:iCs/>
+    </w:rPr>
+  </w:style>
+  <w:style w:type="paragraph" w:styleId="FootnoteText">
+    <w:name w:val="footnote text"/>
+    <w:basedOn w:val="Normal"/>
+    <w:link w:val="FootnoteTextChar"/>
+    <w:uiPriority w:val="99"/>
+    <w:semiHidden/>
+    <w:unhideWhenUsed/>
+    <w:rsid w:val="005A5FC8"/>
+    <w:pPr>
+      <w:spacing w:line="240" w:lineRule="auto"/>
+    </w:pPr>
+    <w:rPr>
+      <w:sz w:val="20"/>
+      <w:szCs w:val="20"/>
+    </w:rPr>
+  </w:style>
+  <w:style w:type="character" w:customStyle="1" w:styleId="FootnoteTextChar">
+    <w:name w:val="Footnote Text Char"/>
+    <w:basedOn w:val="DefaultParagraphFont"/>
+    <w:link w:val="FootnoteText"/>
+    <w:uiPriority w:val="99"/>
+    <w:semiHidden/>
+    <w:rsid w:val="005A5FC8"/>
+    <w:rPr>
+      <w:rFonts w:ascii="Times New Roman" w:hAnsi="Times New Roman"/>
+      <w:sz w:val="20"/>
+      <w:szCs w:val="20"/>
+    </w:rPr>
+  </w:style>
+  <w:style w:type="character" w:styleId="FootnoteReference">
+    <w:name w:val="footnote reference"/>
+    <w:basedOn w:val="DefaultParagraphFont"/>
+    <w:uiPriority w:val="99"/>
+    <w:semiHidden/>
+    <w:unhideWhenUsed/>
+    <w:rsid w:val="005A5FC8"/>
+    <w:rPr>
+      <w:vertAlign w:val="superscript"/>
     </w:rPr>
   </w:style>
 </w:styles>
@@ -20998,93 +21447,93 @@
     </dgm:pt>
   </dgm:ptLst>
   <dgm:cxnLst>
-    <dgm:cxn modelId="{23600507-3EC4-42C8-B18B-624F434211D8}" type="presOf" srcId="{6A7579AE-3837-4B5A-898F-02E915AA610D}" destId="{F89471D3-7A6C-42D9-B077-E57DEFA1982A}" srcOrd="1" destOrd="0" presId="urn:microsoft.com/office/officeart/2005/8/layout/orgChart1"/>
+    <dgm:cxn modelId="{668F13E9-BEB3-4DAE-85BD-12B62E693AB9}" type="presOf" srcId="{AB91D0A6-E49F-4BB9-BC76-B1F736A09194}" destId="{8BCCD638-309C-4115-9AB2-D52371E958FD}" srcOrd="0" destOrd="0" presId="urn:microsoft.com/office/officeart/2005/8/layout/orgChart1"/>
     <dgm:cxn modelId="{E3B8DDAC-C121-4267-B780-E39FACDC46E3}" srcId="{6A7579AE-3837-4B5A-898F-02E915AA610D}" destId="{C5088C8F-02B3-4EC9-BB1B-D5C9BAE98DD8}" srcOrd="0" destOrd="0" parTransId="{8374449F-CDB1-4C3F-A986-EBC505887F09}" sibTransId="{468E6B8E-D0EF-48C6-ADE8-4DC46374FA48}"/>
-    <dgm:cxn modelId="{35F89F98-B243-4FCC-A694-1CD7662B2BFF}" type="presOf" srcId="{C5088C8F-02B3-4EC9-BB1B-D5C9BAE98DD8}" destId="{DF4396AB-72DC-4A32-BAA3-57F065FB814B}" srcOrd="0" destOrd="0" presId="urn:microsoft.com/office/officeart/2005/8/layout/orgChart1"/>
-    <dgm:cxn modelId="{63959CC2-CFC6-4DB0-A64A-FA30F24B8990}" type="presOf" srcId="{5B951BD2-C4A7-41F2-BA67-E2FB16BDEB28}" destId="{2EC408B0-00C0-4A9C-8B60-B821CED17311}" srcOrd="0" destOrd="0" presId="urn:microsoft.com/office/officeart/2005/8/layout/orgChart1"/>
-    <dgm:cxn modelId="{7657BBD6-EDFD-4C5D-813D-21ACDAB03880}" type="presOf" srcId="{2363087D-5F53-4CA3-AAFB-BC1C42304452}" destId="{8CE15498-3AE2-4818-B3C8-C0C39C0E0CF8}" srcOrd="0" destOrd="0" presId="urn:microsoft.com/office/officeart/2005/8/layout/orgChart1"/>
+    <dgm:cxn modelId="{C49EC380-2BCB-4D5E-B383-847FEC0769B2}" type="presOf" srcId="{6A7579AE-3837-4B5A-898F-02E915AA610D}" destId="{B50E07CE-B06F-4487-B202-5CB92C34AE0C}" srcOrd="0" destOrd="0" presId="urn:microsoft.com/office/officeart/2005/8/layout/orgChart1"/>
+    <dgm:cxn modelId="{390E7D5A-5790-487B-B12A-19DD0EEC282E}" type="presOf" srcId="{24BF86F3-8357-4F73-B1F4-230E74481E89}" destId="{641FB567-B484-4C5B-84D4-B3B80806C860}" srcOrd="0" destOrd="0" presId="urn:microsoft.com/office/officeart/2005/8/layout/orgChart1"/>
+    <dgm:cxn modelId="{ACD7C17F-9748-4F4B-8E58-2FAB7BA53085}" type="presOf" srcId="{FBE2D4D3-3D5A-41F3-93A6-B928B468562E}" destId="{1A799BC4-0CBA-4685-9173-5501FD99515F}" srcOrd="1" destOrd="0" presId="urn:microsoft.com/office/officeart/2005/8/layout/orgChart1"/>
+    <dgm:cxn modelId="{D3844D03-CC63-407A-A5F2-526ABBC24247}" type="presOf" srcId="{C5088C8F-02B3-4EC9-BB1B-D5C9BAE98DD8}" destId="{6ABDF3EA-0F9F-4D60-929C-DE4BE7A0920D}" srcOrd="1" destOrd="0" presId="urn:microsoft.com/office/officeart/2005/8/layout/orgChart1"/>
+    <dgm:cxn modelId="{99188314-C319-4DC9-9AB3-663AA97DAF00}" type="presOf" srcId="{6A7579AE-3837-4B5A-898F-02E915AA610D}" destId="{F89471D3-7A6C-42D9-B077-E57DEFA1982A}" srcOrd="1" destOrd="0" presId="urn:microsoft.com/office/officeart/2005/8/layout/orgChart1"/>
     <dgm:cxn modelId="{8F0BF3B5-2B4B-4DCA-9AEB-C1CC8D3142FB}" srcId="{EFDC305D-37D1-4B1F-9607-4B0B90305A51}" destId="{5B951BD2-C4A7-41F2-BA67-E2FB16BDEB28}" srcOrd="0" destOrd="0" parTransId="{8BFE4F52-9CE8-410B-9378-3F5A2EEB40F6}" sibTransId="{22FB92EF-43D2-45F4-99AC-6DFE0559D179}"/>
-    <dgm:cxn modelId="{957FE66D-0AA9-4D27-AB90-75973744A9FE}" type="presOf" srcId="{EFDC305D-37D1-4B1F-9607-4B0B90305A51}" destId="{EFC93A41-AC25-4C82-8E9E-ED9179622674}" srcOrd="0" destOrd="0" presId="urn:microsoft.com/office/officeart/2005/8/layout/orgChart1"/>
-    <dgm:cxn modelId="{E1E43FF0-8AEF-459F-A464-D604ECDB06F5}" type="presOf" srcId="{FBE2D4D3-3D5A-41F3-93A6-B928B468562E}" destId="{D22FF1CC-607D-420B-89DB-F9842D56556C}" srcOrd="0" destOrd="0" presId="urn:microsoft.com/office/officeart/2005/8/layout/orgChart1"/>
-    <dgm:cxn modelId="{D2578AA2-D6F1-4861-97B7-FC898747870B}" type="presOf" srcId="{8374449F-CDB1-4C3F-A986-EBC505887F09}" destId="{ADAA425C-1552-40C9-A5D0-BB2D6558E3DE}" srcOrd="0" destOrd="0" presId="urn:microsoft.com/office/officeart/2005/8/layout/orgChart1"/>
-    <dgm:cxn modelId="{570E38BE-8856-4D26-8444-2AF5427029AB}" type="presOf" srcId="{24BF86F3-8357-4F73-B1F4-230E74481E89}" destId="{641FB567-B484-4C5B-84D4-B3B80806C860}" srcOrd="0" destOrd="0" presId="urn:microsoft.com/office/officeart/2005/8/layout/orgChart1"/>
+    <dgm:cxn modelId="{61B0F116-BED8-475C-89A6-27739F4D0899}" type="presOf" srcId="{EFDC305D-37D1-4B1F-9607-4B0B90305A51}" destId="{E044231F-F1FD-422E-9580-13765240594A}" srcOrd="1" destOrd="0" presId="urn:microsoft.com/office/officeart/2005/8/layout/orgChart1"/>
+    <dgm:cxn modelId="{3DA26DAF-8892-4A4B-8DDA-21219DBB8210}" type="presOf" srcId="{2363087D-5F53-4CA3-AAFB-BC1C42304452}" destId="{8CE15498-3AE2-4818-B3C8-C0C39C0E0CF8}" srcOrd="0" destOrd="0" presId="urn:microsoft.com/office/officeart/2005/8/layout/orgChart1"/>
+    <dgm:cxn modelId="{0C76EFE9-4B7B-437B-B63B-35567A4911FB}" type="presOf" srcId="{8BFE4F52-9CE8-410B-9378-3F5A2EEB40F6}" destId="{C5D9BE14-47B5-4E8D-91A8-98D2BF4B9281}" srcOrd="0" destOrd="0" presId="urn:microsoft.com/office/officeart/2005/8/layout/orgChart1"/>
+    <dgm:cxn modelId="{88932458-116D-4AA3-A076-F56A5C7F5D6B}" type="presOf" srcId="{EFDC305D-37D1-4B1F-9607-4B0B90305A51}" destId="{EFC93A41-AC25-4C82-8E9E-ED9179622674}" srcOrd="0" destOrd="0" presId="urn:microsoft.com/office/officeart/2005/8/layout/orgChart1"/>
     <dgm:cxn modelId="{059EB88B-E772-485B-B080-AC4C03485811}" srcId="{24BF86F3-8357-4F73-B1F4-230E74481E89}" destId="{8455287D-77B9-4026-BBA0-972FEB91E582}" srcOrd="0" destOrd="0" parTransId="{D0D1AB80-5F62-4699-991E-FD5B62A541DB}" sibTransId="{D1B9B991-198F-4214-9852-4F24BFB0FD61}"/>
+    <dgm:cxn modelId="{04FFFB21-DA60-432A-84DC-F4D9B0385DF9}" type="presOf" srcId="{8455287D-77B9-4026-BBA0-972FEB91E582}" destId="{66E0F321-8042-43BF-AD9A-DE746D35FFC0}" srcOrd="1" destOrd="0" presId="urn:microsoft.com/office/officeart/2005/8/layout/orgChart1"/>
+    <dgm:cxn modelId="{AD3ED0A9-CAB6-4AE8-9886-B3AA59B10F98}" type="presOf" srcId="{2C6F9AAE-A17A-47C9-A77C-39C3EFA5051C}" destId="{6301517F-F627-4127-8E8B-8CECDFA7D6EE}" srcOrd="1" destOrd="0" presId="urn:microsoft.com/office/officeart/2005/8/layout/orgChart1"/>
     <dgm:cxn modelId="{25C059DA-8EED-45C8-BFDF-D95E2447E494}" srcId="{C5088C8F-02B3-4EC9-BB1B-D5C9BAE98DD8}" destId="{EFDC305D-37D1-4B1F-9607-4B0B90305A51}" srcOrd="0" destOrd="0" parTransId="{7B49DD12-AAD7-49D5-BE0E-2542EB3BFA80}" sibTransId="{91DAE956-661F-4B88-934B-1879048B9DC1}"/>
-    <dgm:cxn modelId="{1FEF7DA4-F0C2-4D12-BEB1-5FE76536D3DB}" type="presOf" srcId="{2C6F9AAE-A17A-47C9-A77C-39C3EFA5051C}" destId="{E9BF4A35-79AF-4313-8E16-B62FF0499508}" srcOrd="0" destOrd="0" presId="urn:microsoft.com/office/officeart/2005/8/layout/orgChart1"/>
-    <dgm:cxn modelId="{DD1D2783-D690-41A0-B18D-C2A7885F391E}" type="presOf" srcId="{26814EA2-BEB9-4EAA-85E9-B5BD4F834A44}" destId="{F7A66128-304F-4401-B8B5-6AE9BC4813CB}" srcOrd="0" destOrd="0" presId="urn:microsoft.com/office/officeart/2005/8/layout/orgChart1"/>
-    <dgm:cxn modelId="{A5FC022C-BF6C-46EA-87E8-792708799632}" type="presOf" srcId="{AB91D0A6-E49F-4BB9-BC76-B1F736A09194}" destId="{8BCCD638-309C-4115-9AB2-D52371E958FD}" srcOrd="0" destOrd="0" presId="urn:microsoft.com/office/officeart/2005/8/layout/orgChart1"/>
-    <dgm:cxn modelId="{19A1C11D-1AE4-4091-AA5F-3A0F01031D38}" type="presOf" srcId="{6A7579AE-3837-4B5A-898F-02E915AA610D}" destId="{B50E07CE-B06F-4487-B202-5CB92C34AE0C}" srcOrd="0" destOrd="0" presId="urn:microsoft.com/office/officeart/2005/8/layout/orgChart1"/>
-    <dgm:cxn modelId="{67B31AD8-2098-4AF0-9205-C650D8688C52}" type="presOf" srcId="{8455287D-77B9-4026-BBA0-972FEB91E582}" destId="{9783D00C-E6B5-4AEA-AE12-B0340FD4FF1D}" srcOrd="0" destOrd="0" presId="urn:microsoft.com/office/officeart/2005/8/layout/orgChart1"/>
-    <dgm:cxn modelId="{2551A156-7914-4C70-A3D4-5E27B419BF17}" type="presOf" srcId="{2C6F9AAE-A17A-47C9-A77C-39C3EFA5051C}" destId="{6301517F-F627-4127-8E8B-8CECDFA7D6EE}" srcOrd="1" destOrd="0" presId="urn:microsoft.com/office/officeart/2005/8/layout/orgChart1"/>
-    <dgm:cxn modelId="{808A084F-4677-48B0-8CE8-85EFA3854CE9}" type="presOf" srcId="{FBE2D4D3-3D5A-41F3-93A6-B928B468562E}" destId="{1A799BC4-0CBA-4685-9173-5501FD99515F}" srcOrd="1" destOrd="0" presId="urn:microsoft.com/office/officeart/2005/8/layout/orgChart1"/>
-    <dgm:cxn modelId="{234083C8-B1AD-4417-B177-4F4EAA23C62E}" type="presOf" srcId="{7B49DD12-AAD7-49D5-BE0E-2542EB3BFA80}" destId="{E1EC5401-2E76-4AD2-9F0B-0B3D724EE880}" srcOrd="0" destOrd="0" presId="urn:microsoft.com/office/officeart/2005/8/layout/orgChart1"/>
-    <dgm:cxn modelId="{FB0A5667-EC80-4598-AF28-7740CAACE4C2}" type="presOf" srcId="{2363087D-5F53-4CA3-AAFB-BC1C42304452}" destId="{9A80F0B5-C38A-4A09-ABCA-FE45BAD20AFC}" srcOrd="1" destOrd="0" presId="urn:microsoft.com/office/officeart/2005/8/layout/orgChart1"/>
-    <dgm:cxn modelId="{D44E363B-E7EB-4BED-8182-42ED5FB5ED95}" type="presOf" srcId="{C5088C8F-02B3-4EC9-BB1B-D5C9BAE98DD8}" destId="{6ABDF3EA-0F9F-4D60-929C-DE4BE7A0920D}" srcOrd="1" destOrd="0" presId="urn:microsoft.com/office/officeart/2005/8/layout/orgChart1"/>
-    <dgm:cxn modelId="{331CD89D-3D7B-4739-A99C-856803D10855}" type="presOf" srcId="{0B97CF63-6909-43F0-9D1A-C82B6D1C4D6B}" destId="{C0F13338-506E-4B16-A017-DBAFF6034A18}" srcOrd="0" destOrd="0" presId="urn:microsoft.com/office/officeart/2005/8/layout/orgChart1"/>
-    <dgm:cxn modelId="{0742EADB-D02E-4F23-92C9-62FBA82A53B3}" type="presOf" srcId="{8BFE4F52-9CE8-410B-9378-3F5A2EEB40F6}" destId="{C5D9BE14-47B5-4E8D-91A8-98D2BF4B9281}" srcOrd="0" destOrd="0" presId="urn:microsoft.com/office/officeart/2005/8/layout/orgChart1"/>
-    <dgm:cxn modelId="{617D0873-506B-4A79-B5CF-2A9D4DE406B7}" type="presOf" srcId="{234C3A6F-7B8B-4D80-90C4-3A8CC9DFE0F7}" destId="{11E4E9A4-6922-48C2-8468-70EAF423CAAD}" srcOrd="0" destOrd="0" presId="urn:microsoft.com/office/officeart/2005/8/layout/orgChart1"/>
-    <dgm:cxn modelId="{9C027D4D-E3A0-4857-A547-24AA7B5F1541}" type="presOf" srcId="{EFDC305D-37D1-4B1F-9607-4B0B90305A51}" destId="{E044231F-F1FD-422E-9580-13765240594A}" srcOrd="1" destOrd="0" presId="urn:microsoft.com/office/officeart/2005/8/layout/orgChart1"/>
+    <dgm:cxn modelId="{2C230CB8-D230-493D-BFA7-F90B709F1B49}" type="presOf" srcId="{7B49DD12-AAD7-49D5-BE0E-2542EB3BFA80}" destId="{E1EC5401-2E76-4AD2-9F0B-0B3D724EE880}" srcOrd="0" destOrd="0" presId="urn:microsoft.com/office/officeart/2005/8/layout/orgChart1"/>
+    <dgm:cxn modelId="{959F7CFD-AF4D-4CF5-A314-094C09509890}" type="presOf" srcId="{2C6F9AAE-A17A-47C9-A77C-39C3EFA5051C}" destId="{E9BF4A35-79AF-4313-8E16-B62FF0499508}" srcOrd="0" destOrd="0" presId="urn:microsoft.com/office/officeart/2005/8/layout/orgChart1"/>
+    <dgm:cxn modelId="{3EE5E77B-6175-4974-BA77-26377FA13052}" type="presOf" srcId="{2363087D-5F53-4CA3-AAFB-BC1C42304452}" destId="{9A80F0B5-C38A-4A09-ABCA-FE45BAD20AFC}" srcOrd="1" destOrd="0" presId="urn:microsoft.com/office/officeart/2005/8/layout/orgChart1"/>
+    <dgm:cxn modelId="{3093A7CB-D2BE-4E06-93A2-9E7C4668042A}" type="presOf" srcId="{C5088C8F-02B3-4EC9-BB1B-D5C9BAE98DD8}" destId="{DF4396AB-72DC-4A32-BAA3-57F065FB814B}" srcOrd="0" destOrd="0" presId="urn:microsoft.com/office/officeart/2005/8/layout/orgChart1"/>
+    <dgm:cxn modelId="{066887AF-E8D6-4783-93CB-AB24BAB7E279}" type="presOf" srcId="{5B951BD2-C4A7-41F2-BA67-E2FB16BDEB28}" destId="{2EC408B0-00C0-4A9C-8B60-B821CED17311}" srcOrd="0" destOrd="0" presId="urn:microsoft.com/office/officeart/2005/8/layout/orgChart1"/>
+    <dgm:cxn modelId="{72868A3D-5FD9-42CB-824A-8A43C24CD168}" type="presOf" srcId="{FBE2D4D3-3D5A-41F3-93A6-B928B468562E}" destId="{D22FF1CC-607D-420B-89DB-F9842D56556C}" srcOrd="0" destOrd="0" presId="urn:microsoft.com/office/officeart/2005/8/layout/orgChart1"/>
+    <dgm:cxn modelId="{DFD06310-0D79-40BD-B209-3B7813B7F54B}" type="presOf" srcId="{0B97CF63-6909-43F0-9D1A-C82B6D1C4D6B}" destId="{C0F13338-506E-4B16-A017-DBAFF6034A18}" srcOrd="0" destOrd="0" presId="urn:microsoft.com/office/officeart/2005/8/layout/orgChart1"/>
+    <dgm:cxn modelId="{64020F5B-044D-40A5-B6F3-2915DB7966F8}" type="presOf" srcId="{234C3A6F-7B8B-4D80-90C4-3A8CC9DFE0F7}" destId="{11E4E9A4-6922-48C2-8468-70EAF423CAAD}" srcOrd="0" destOrd="0" presId="urn:microsoft.com/office/officeart/2005/8/layout/orgChart1"/>
+    <dgm:cxn modelId="{25EC7A06-850B-4F18-9B01-19ADBEE2AAE8}" type="presOf" srcId="{5B951BD2-C4A7-41F2-BA67-E2FB16BDEB28}" destId="{A3354F29-E6D1-4EDD-80A5-EF7A92622B39}" srcOrd="1" destOrd="0" presId="urn:microsoft.com/office/officeart/2005/8/layout/orgChart1"/>
+    <dgm:cxn modelId="{EAF42463-F769-4666-9A09-E1871AB23843}" type="presOf" srcId="{8374449F-CDB1-4C3F-A986-EBC505887F09}" destId="{ADAA425C-1552-40C9-A5D0-BB2D6558E3DE}" srcOrd="0" destOrd="0" presId="urn:microsoft.com/office/officeart/2005/8/layout/orgChart1"/>
     <dgm:cxn modelId="{31513393-88B4-4AA4-BFAC-153220238A00}" srcId="{EFDC305D-37D1-4B1F-9607-4B0B90305A51}" destId="{2C6F9AAE-A17A-47C9-A77C-39C3EFA5051C}" srcOrd="1" destOrd="0" parTransId="{26814EA2-BEB9-4EAA-85E9-B5BD4F834A44}" sibTransId="{ED0D3AEE-934A-40C4-8942-2A5C384BF6C1}"/>
     <dgm:cxn modelId="{60C448D0-AD72-4544-8373-06277AE8177F}" srcId="{8455287D-77B9-4026-BBA0-972FEB91E582}" destId="{6A7579AE-3837-4B5A-898F-02E915AA610D}" srcOrd="0" destOrd="0" parTransId="{AB91D0A6-E49F-4BB9-BC76-B1F736A09194}" sibTransId="{5BF99240-2359-46CA-A600-9BB056948307}"/>
-    <dgm:cxn modelId="{091B22BE-14B7-473A-ADFB-E17499FC77D1}" type="presOf" srcId="{8455287D-77B9-4026-BBA0-972FEB91E582}" destId="{66E0F321-8042-43BF-AD9A-DE746D35FFC0}" srcOrd="1" destOrd="0" presId="urn:microsoft.com/office/officeart/2005/8/layout/orgChart1"/>
+    <dgm:cxn modelId="{9A67D566-06D8-4CB9-96ED-4E933613E6DE}" type="presOf" srcId="{26814EA2-BEB9-4EAA-85E9-B5BD4F834A44}" destId="{F7A66128-304F-4401-B8B5-6AE9BC4813CB}" srcOrd="0" destOrd="0" presId="urn:microsoft.com/office/officeart/2005/8/layout/orgChart1"/>
     <dgm:cxn modelId="{E820721B-A981-4164-8379-2E2502EBBBE8}" srcId="{2363087D-5F53-4CA3-AAFB-BC1C42304452}" destId="{FBE2D4D3-3D5A-41F3-93A6-B928B468562E}" srcOrd="0" destOrd="0" parTransId="{234C3A6F-7B8B-4D80-90C4-3A8CC9DFE0F7}" sibTransId="{2B4D3D34-04A8-4F33-8004-0FEDCB29CDA3}"/>
     <dgm:cxn modelId="{E8885435-4107-4841-9B53-AFF68FF86837}" srcId="{C5088C8F-02B3-4EC9-BB1B-D5C9BAE98DD8}" destId="{2363087D-5F53-4CA3-AAFB-BC1C42304452}" srcOrd="1" destOrd="0" parTransId="{0B97CF63-6909-43F0-9D1A-C82B6D1C4D6B}" sibTransId="{6CDECB45-B09F-4F6F-B502-F66FC094C220}"/>
-    <dgm:cxn modelId="{4DCD2BC3-C68A-43A5-A193-6C7966235C48}" type="presOf" srcId="{5B951BD2-C4A7-41F2-BA67-E2FB16BDEB28}" destId="{A3354F29-E6D1-4EDD-80A5-EF7A92622B39}" srcOrd="1" destOrd="0" presId="urn:microsoft.com/office/officeart/2005/8/layout/orgChart1"/>
-    <dgm:cxn modelId="{5DDFC1DE-B41E-41CF-BD6C-009A0D86AD19}" type="presParOf" srcId="{641FB567-B484-4C5B-84D4-B3B80806C860}" destId="{73EC1551-5B04-4405-8DFA-73222744B02D}" srcOrd="0" destOrd="0" presId="urn:microsoft.com/office/officeart/2005/8/layout/orgChart1"/>
-    <dgm:cxn modelId="{A9472A61-22CD-460D-8D3F-C356EE1A4752}" type="presParOf" srcId="{73EC1551-5B04-4405-8DFA-73222744B02D}" destId="{7C693D85-EB79-4414-B431-5C9791CBE97F}" srcOrd="0" destOrd="0" presId="urn:microsoft.com/office/officeart/2005/8/layout/orgChart1"/>
-    <dgm:cxn modelId="{339205D0-DA34-4F93-80EF-DA390B5989A3}" type="presParOf" srcId="{7C693D85-EB79-4414-B431-5C9791CBE97F}" destId="{9783D00C-E6B5-4AEA-AE12-B0340FD4FF1D}" srcOrd="0" destOrd="0" presId="urn:microsoft.com/office/officeart/2005/8/layout/orgChart1"/>
-    <dgm:cxn modelId="{2148B83D-2705-42FE-A91C-2C5B9AF98AEF}" type="presParOf" srcId="{7C693D85-EB79-4414-B431-5C9791CBE97F}" destId="{66E0F321-8042-43BF-AD9A-DE746D35FFC0}" srcOrd="1" destOrd="0" presId="urn:microsoft.com/office/officeart/2005/8/layout/orgChart1"/>
-    <dgm:cxn modelId="{DC5C5B4A-59F3-4A03-AA1D-DB468BC29F7B}" type="presParOf" srcId="{73EC1551-5B04-4405-8DFA-73222744B02D}" destId="{987AD71A-2950-4C44-B2C2-DA67E9985E79}" srcOrd="1" destOrd="0" presId="urn:microsoft.com/office/officeart/2005/8/layout/orgChart1"/>
-    <dgm:cxn modelId="{8D373171-9A7A-452E-B7CB-A65D6B552A01}" type="presParOf" srcId="{987AD71A-2950-4C44-B2C2-DA67E9985E79}" destId="{8BCCD638-309C-4115-9AB2-D52371E958FD}" srcOrd="0" destOrd="0" presId="urn:microsoft.com/office/officeart/2005/8/layout/orgChart1"/>
-    <dgm:cxn modelId="{E160EDD6-CE1F-46F6-9532-E00866DFE506}" type="presParOf" srcId="{987AD71A-2950-4C44-B2C2-DA67E9985E79}" destId="{AA2BAB60-F190-4A58-B9A9-445772D025A9}" srcOrd="1" destOrd="0" presId="urn:microsoft.com/office/officeart/2005/8/layout/orgChart1"/>
-    <dgm:cxn modelId="{AA42E6AB-0A59-4396-A82C-91F21FAA0C63}" type="presParOf" srcId="{AA2BAB60-F190-4A58-B9A9-445772D025A9}" destId="{9B6E161D-B07E-4AFE-94EA-C39BCE028C0D}" srcOrd="0" destOrd="0" presId="urn:microsoft.com/office/officeart/2005/8/layout/orgChart1"/>
-    <dgm:cxn modelId="{65A3B0C0-9FF7-4978-B719-E7696EC01866}" type="presParOf" srcId="{9B6E161D-B07E-4AFE-94EA-C39BCE028C0D}" destId="{B50E07CE-B06F-4487-B202-5CB92C34AE0C}" srcOrd="0" destOrd="0" presId="urn:microsoft.com/office/officeart/2005/8/layout/orgChart1"/>
-    <dgm:cxn modelId="{40EE6804-C724-48DD-B29F-6F5625A6EDBB}" type="presParOf" srcId="{9B6E161D-B07E-4AFE-94EA-C39BCE028C0D}" destId="{F89471D3-7A6C-42D9-B077-E57DEFA1982A}" srcOrd="1" destOrd="0" presId="urn:microsoft.com/office/officeart/2005/8/layout/orgChart1"/>
-    <dgm:cxn modelId="{B92DFD18-C893-4D58-AC2B-5CE67241AF1E}" type="presParOf" srcId="{AA2BAB60-F190-4A58-B9A9-445772D025A9}" destId="{674EC1A8-3E78-4695-80F1-56AAEC80542C}" srcOrd="1" destOrd="0" presId="urn:microsoft.com/office/officeart/2005/8/layout/orgChart1"/>
-    <dgm:cxn modelId="{C061F25A-4228-4B94-8F34-9FFF5C2398D0}" type="presParOf" srcId="{674EC1A8-3E78-4695-80F1-56AAEC80542C}" destId="{ADAA425C-1552-40C9-A5D0-BB2D6558E3DE}" srcOrd="0" destOrd="0" presId="urn:microsoft.com/office/officeart/2005/8/layout/orgChart1"/>
-    <dgm:cxn modelId="{DC37D57E-F142-4016-B1A7-EBF5AEA06BBD}" type="presParOf" srcId="{674EC1A8-3E78-4695-80F1-56AAEC80542C}" destId="{C5575B9D-3C9B-4B89-A281-D0EDC4F6F076}" srcOrd="1" destOrd="0" presId="urn:microsoft.com/office/officeart/2005/8/layout/orgChart1"/>
-    <dgm:cxn modelId="{64297B61-2E1C-4AFA-8AE1-45488A7A075A}" type="presParOf" srcId="{C5575B9D-3C9B-4B89-A281-D0EDC4F6F076}" destId="{F136598B-C5DA-49EF-A1F5-E70B9901204C}" srcOrd="0" destOrd="0" presId="urn:microsoft.com/office/officeart/2005/8/layout/orgChart1"/>
-    <dgm:cxn modelId="{EA0DDAC2-8957-43ED-9593-35CE8B915F5E}" type="presParOf" srcId="{F136598B-C5DA-49EF-A1F5-E70B9901204C}" destId="{DF4396AB-72DC-4A32-BAA3-57F065FB814B}" srcOrd="0" destOrd="0" presId="urn:microsoft.com/office/officeart/2005/8/layout/orgChart1"/>
-    <dgm:cxn modelId="{8A706661-4908-450C-B115-842865FF7098}" type="presParOf" srcId="{F136598B-C5DA-49EF-A1F5-E70B9901204C}" destId="{6ABDF3EA-0F9F-4D60-929C-DE4BE7A0920D}" srcOrd="1" destOrd="0" presId="urn:microsoft.com/office/officeart/2005/8/layout/orgChart1"/>
-    <dgm:cxn modelId="{40E9C2B4-A064-4904-B99E-33663BCA2036}" type="presParOf" srcId="{C5575B9D-3C9B-4B89-A281-D0EDC4F6F076}" destId="{C08BFB41-F3D6-4A30-B641-90A33BCD0BE2}" srcOrd="1" destOrd="0" presId="urn:microsoft.com/office/officeart/2005/8/layout/orgChart1"/>
-    <dgm:cxn modelId="{9AABF5B3-1566-4530-8ED2-E940363ED8CC}" type="presParOf" srcId="{C08BFB41-F3D6-4A30-B641-90A33BCD0BE2}" destId="{E1EC5401-2E76-4AD2-9F0B-0B3D724EE880}" srcOrd="0" destOrd="0" presId="urn:microsoft.com/office/officeart/2005/8/layout/orgChart1"/>
-    <dgm:cxn modelId="{BAB57873-B2AD-4F0C-BB38-606FDA4C523D}" type="presParOf" srcId="{C08BFB41-F3D6-4A30-B641-90A33BCD0BE2}" destId="{1D912A6B-EE14-4953-86DC-5132B7C36381}" srcOrd="1" destOrd="0" presId="urn:microsoft.com/office/officeart/2005/8/layout/orgChart1"/>
-    <dgm:cxn modelId="{7772076A-65E7-4AEB-80DB-6460F6EDC821}" type="presParOf" srcId="{1D912A6B-EE14-4953-86DC-5132B7C36381}" destId="{0A29EECC-747B-4061-816B-F3397B14325A}" srcOrd="0" destOrd="0" presId="urn:microsoft.com/office/officeart/2005/8/layout/orgChart1"/>
-    <dgm:cxn modelId="{78F0B6DC-EFC1-4708-A8CE-EBFD48D0C5F9}" type="presParOf" srcId="{0A29EECC-747B-4061-816B-F3397B14325A}" destId="{EFC93A41-AC25-4C82-8E9E-ED9179622674}" srcOrd="0" destOrd="0" presId="urn:microsoft.com/office/officeart/2005/8/layout/orgChart1"/>
-    <dgm:cxn modelId="{F1046783-A727-400F-87D9-7C6A2F42DD67}" type="presParOf" srcId="{0A29EECC-747B-4061-816B-F3397B14325A}" destId="{E044231F-F1FD-422E-9580-13765240594A}" srcOrd="1" destOrd="0" presId="urn:microsoft.com/office/officeart/2005/8/layout/orgChart1"/>
-    <dgm:cxn modelId="{EC0B4AC6-5AE8-487A-B92D-CEA374894F77}" type="presParOf" srcId="{1D912A6B-EE14-4953-86DC-5132B7C36381}" destId="{D61FB61A-5DD9-467A-8E39-55B2E33C7BAB}" srcOrd="1" destOrd="0" presId="urn:microsoft.com/office/officeart/2005/8/layout/orgChart1"/>
-    <dgm:cxn modelId="{42E54662-3546-4A14-9C52-D3B7C67CC01F}" type="presParOf" srcId="{D61FB61A-5DD9-467A-8E39-55B2E33C7BAB}" destId="{C5D9BE14-47B5-4E8D-91A8-98D2BF4B9281}" srcOrd="0" destOrd="0" presId="urn:microsoft.com/office/officeart/2005/8/layout/orgChart1"/>
-    <dgm:cxn modelId="{EAC1CAE4-8C7A-49D1-A0FE-FD456358B5CA}" type="presParOf" srcId="{D61FB61A-5DD9-467A-8E39-55B2E33C7BAB}" destId="{3C801873-CB35-4546-92B4-C4C562826D62}" srcOrd="1" destOrd="0" presId="urn:microsoft.com/office/officeart/2005/8/layout/orgChart1"/>
-    <dgm:cxn modelId="{FC3702D4-FDF2-42EE-AA90-F7ED758E0EB8}" type="presParOf" srcId="{3C801873-CB35-4546-92B4-C4C562826D62}" destId="{E7AA8B10-5435-4C21-8BFB-2B79557E0577}" srcOrd="0" destOrd="0" presId="urn:microsoft.com/office/officeart/2005/8/layout/orgChart1"/>
-    <dgm:cxn modelId="{5D194CC7-8223-4AE5-B80A-E5F69E13FE86}" type="presParOf" srcId="{E7AA8B10-5435-4C21-8BFB-2B79557E0577}" destId="{2EC408B0-00C0-4A9C-8B60-B821CED17311}" srcOrd="0" destOrd="0" presId="urn:microsoft.com/office/officeart/2005/8/layout/orgChart1"/>
-    <dgm:cxn modelId="{35ACD483-4886-4C68-BB40-CD90EB7746C4}" type="presParOf" srcId="{E7AA8B10-5435-4C21-8BFB-2B79557E0577}" destId="{A3354F29-E6D1-4EDD-80A5-EF7A92622B39}" srcOrd="1" destOrd="0" presId="urn:microsoft.com/office/officeart/2005/8/layout/orgChart1"/>
-    <dgm:cxn modelId="{4F9AAE8C-88E1-483E-89B7-F19BC4B0E986}" type="presParOf" srcId="{3C801873-CB35-4546-92B4-C4C562826D62}" destId="{08059F18-9A76-4F10-A98E-DEBF023B24E5}" srcOrd="1" destOrd="0" presId="urn:microsoft.com/office/officeart/2005/8/layout/orgChart1"/>
-    <dgm:cxn modelId="{D00C68C2-441B-4DCF-937E-C7315D74FB64}" type="presParOf" srcId="{3C801873-CB35-4546-92B4-C4C562826D62}" destId="{4A0D9104-0708-480F-996F-7F25B99655A1}" srcOrd="2" destOrd="0" presId="urn:microsoft.com/office/officeart/2005/8/layout/orgChart1"/>
-    <dgm:cxn modelId="{258E42D8-AA7F-436A-AFA7-3BA8614E05FE}" type="presParOf" srcId="{D61FB61A-5DD9-467A-8E39-55B2E33C7BAB}" destId="{F7A66128-304F-4401-B8B5-6AE9BC4813CB}" srcOrd="2" destOrd="0" presId="urn:microsoft.com/office/officeart/2005/8/layout/orgChart1"/>
-    <dgm:cxn modelId="{E41458F1-6109-4B43-A090-A90C31EA6574}" type="presParOf" srcId="{D61FB61A-5DD9-467A-8E39-55B2E33C7BAB}" destId="{E23F0A89-9AF8-462C-87D3-01188610FFEF}" srcOrd="3" destOrd="0" presId="urn:microsoft.com/office/officeart/2005/8/layout/orgChart1"/>
-    <dgm:cxn modelId="{EC557C37-D3C3-41BB-8B07-36913EFA8892}" type="presParOf" srcId="{E23F0A89-9AF8-462C-87D3-01188610FFEF}" destId="{0F42457C-9587-41D7-96C1-7822CC35951E}" srcOrd="0" destOrd="0" presId="urn:microsoft.com/office/officeart/2005/8/layout/orgChart1"/>
-    <dgm:cxn modelId="{3A8843E1-655C-446B-88AE-D50C7226206F}" type="presParOf" srcId="{0F42457C-9587-41D7-96C1-7822CC35951E}" destId="{E9BF4A35-79AF-4313-8E16-B62FF0499508}" srcOrd="0" destOrd="0" presId="urn:microsoft.com/office/officeart/2005/8/layout/orgChart1"/>
-    <dgm:cxn modelId="{179C2CF3-0CDC-417F-BF78-DE27AC2CBE74}" type="presParOf" srcId="{0F42457C-9587-41D7-96C1-7822CC35951E}" destId="{6301517F-F627-4127-8E8B-8CECDFA7D6EE}" srcOrd="1" destOrd="0" presId="urn:microsoft.com/office/officeart/2005/8/layout/orgChart1"/>
-    <dgm:cxn modelId="{020F573C-54A7-4768-BB3C-8B239A69AB23}" type="presParOf" srcId="{E23F0A89-9AF8-462C-87D3-01188610FFEF}" destId="{C8966460-8238-4C9B-9947-AE74825E3F58}" srcOrd="1" destOrd="0" presId="urn:microsoft.com/office/officeart/2005/8/layout/orgChart1"/>
-    <dgm:cxn modelId="{343372D2-D47A-401D-B0D2-B6F9519A325E}" type="presParOf" srcId="{E23F0A89-9AF8-462C-87D3-01188610FFEF}" destId="{B249C1DF-F766-49F7-885E-34D4F9BEF4A3}" srcOrd="2" destOrd="0" presId="urn:microsoft.com/office/officeart/2005/8/layout/orgChart1"/>
-    <dgm:cxn modelId="{88436D1E-2CBE-401B-AA22-858EC962F73C}" type="presParOf" srcId="{1D912A6B-EE14-4953-86DC-5132B7C36381}" destId="{5DC56193-1DB7-4B77-94C2-A17FB7D2342D}" srcOrd="2" destOrd="0" presId="urn:microsoft.com/office/officeart/2005/8/layout/orgChart1"/>
-    <dgm:cxn modelId="{3B53856D-6016-46C2-BB0F-615F4CED9D56}" type="presParOf" srcId="{C08BFB41-F3D6-4A30-B641-90A33BCD0BE2}" destId="{C0F13338-506E-4B16-A017-DBAFF6034A18}" srcOrd="2" destOrd="0" presId="urn:microsoft.com/office/officeart/2005/8/layout/orgChart1"/>
-    <dgm:cxn modelId="{666D11BD-60F9-42B8-A2C8-5EDC0714F1E1}" type="presParOf" srcId="{C08BFB41-F3D6-4A30-B641-90A33BCD0BE2}" destId="{220D42FB-2B15-4933-923F-4AB4004A277C}" srcOrd="3" destOrd="0" presId="urn:microsoft.com/office/officeart/2005/8/layout/orgChart1"/>
-    <dgm:cxn modelId="{12773BD1-F66B-4894-8F71-AD4A473A8686}" type="presParOf" srcId="{220D42FB-2B15-4933-923F-4AB4004A277C}" destId="{E0872EE0-AEE5-4E54-B53E-ABC8D19186B2}" srcOrd="0" destOrd="0" presId="urn:microsoft.com/office/officeart/2005/8/layout/orgChart1"/>
-    <dgm:cxn modelId="{2230318D-8F96-40F0-8AEF-D106E3CBCC4B}" type="presParOf" srcId="{E0872EE0-AEE5-4E54-B53E-ABC8D19186B2}" destId="{8CE15498-3AE2-4818-B3C8-C0C39C0E0CF8}" srcOrd="0" destOrd="0" presId="urn:microsoft.com/office/officeart/2005/8/layout/orgChart1"/>
-    <dgm:cxn modelId="{EF718AF5-A078-4309-B46B-81829CD2DDF1}" type="presParOf" srcId="{E0872EE0-AEE5-4E54-B53E-ABC8D19186B2}" destId="{9A80F0B5-C38A-4A09-ABCA-FE45BAD20AFC}" srcOrd="1" destOrd="0" presId="urn:microsoft.com/office/officeart/2005/8/layout/orgChart1"/>
-    <dgm:cxn modelId="{E3D3F059-0BC1-4707-9997-C00CFA3379BC}" type="presParOf" srcId="{220D42FB-2B15-4933-923F-4AB4004A277C}" destId="{9E723787-5DCD-483E-8090-6B233481FE65}" srcOrd="1" destOrd="0" presId="urn:microsoft.com/office/officeart/2005/8/layout/orgChart1"/>
-    <dgm:cxn modelId="{352D6136-F8C8-49EE-8052-8CE2E4D18F72}" type="presParOf" srcId="{9E723787-5DCD-483E-8090-6B233481FE65}" destId="{11E4E9A4-6922-48C2-8468-70EAF423CAAD}" srcOrd="0" destOrd="0" presId="urn:microsoft.com/office/officeart/2005/8/layout/orgChart1"/>
-    <dgm:cxn modelId="{E6DDAB76-E40B-4B40-B4A8-123A69FB18EB}" type="presParOf" srcId="{9E723787-5DCD-483E-8090-6B233481FE65}" destId="{1413A461-90D4-451B-9975-7A14A0A46A85}" srcOrd="1" destOrd="0" presId="urn:microsoft.com/office/officeart/2005/8/layout/orgChart1"/>
-    <dgm:cxn modelId="{1C37FDAA-7DC1-4ABC-BA51-B7D491E026BB}" type="presParOf" srcId="{1413A461-90D4-451B-9975-7A14A0A46A85}" destId="{6AEC10A0-CA10-4598-8F80-DC4D3B188BCF}" srcOrd="0" destOrd="0" presId="urn:microsoft.com/office/officeart/2005/8/layout/orgChart1"/>
-    <dgm:cxn modelId="{0EE60308-F6D3-4B0C-BB3C-5033745550B4}" type="presParOf" srcId="{6AEC10A0-CA10-4598-8F80-DC4D3B188BCF}" destId="{D22FF1CC-607D-420B-89DB-F9842D56556C}" srcOrd="0" destOrd="0" presId="urn:microsoft.com/office/officeart/2005/8/layout/orgChart1"/>
-    <dgm:cxn modelId="{E3D79B84-6D76-4DD7-996E-000BE2E75B27}" type="presParOf" srcId="{6AEC10A0-CA10-4598-8F80-DC4D3B188BCF}" destId="{1A799BC4-0CBA-4685-9173-5501FD99515F}" srcOrd="1" destOrd="0" presId="urn:microsoft.com/office/officeart/2005/8/layout/orgChart1"/>
-    <dgm:cxn modelId="{ACB9001B-A9ED-4725-9972-3709E6FC2B69}" type="presParOf" srcId="{1413A461-90D4-451B-9975-7A14A0A46A85}" destId="{FC219FE5-7BC0-4886-AEF1-9D8E7FA6D83E}" srcOrd="1" destOrd="0" presId="urn:microsoft.com/office/officeart/2005/8/layout/orgChart1"/>
-    <dgm:cxn modelId="{DD6CE1C3-A06D-463E-A8AB-6C3D8053A313}" type="presParOf" srcId="{1413A461-90D4-451B-9975-7A14A0A46A85}" destId="{856B3CC9-B33E-41C3-89FB-65E991E160A6}" srcOrd="2" destOrd="0" presId="urn:microsoft.com/office/officeart/2005/8/layout/orgChart1"/>
-    <dgm:cxn modelId="{A648E71C-FFF5-48D3-BBE6-07D224E0DBC4}" type="presParOf" srcId="{220D42FB-2B15-4933-923F-4AB4004A277C}" destId="{F92E7B44-2FBD-4946-B151-40F6C1A9988C}" srcOrd="2" destOrd="0" presId="urn:microsoft.com/office/officeart/2005/8/layout/orgChart1"/>
-    <dgm:cxn modelId="{E7F6E85A-3244-4F64-B0D4-5CFF9D7B853D}" type="presParOf" srcId="{C5575B9D-3C9B-4B89-A281-D0EDC4F6F076}" destId="{372C96B7-3915-498D-97A9-274C131D791C}" srcOrd="2" destOrd="0" presId="urn:microsoft.com/office/officeart/2005/8/layout/orgChart1"/>
-    <dgm:cxn modelId="{A1A8D7A6-0BA1-4CED-A1D6-F24CC1B45F02}" type="presParOf" srcId="{AA2BAB60-F190-4A58-B9A9-445772D025A9}" destId="{211F7505-9E21-442E-9DA0-670C73BC759A}" srcOrd="2" destOrd="0" presId="urn:microsoft.com/office/officeart/2005/8/layout/orgChart1"/>
-    <dgm:cxn modelId="{AAA6B024-10AE-4B2F-A2C6-6111929B8E8A}" type="presParOf" srcId="{73EC1551-5B04-4405-8DFA-73222744B02D}" destId="{60F24216-B7C4-4B2B-87A5-95929492D0B4}" srcOrd="2" destOrd="0" presId="urn:microsoft.com/office/officeart/2005/8/layout/orgChart1"/>
+    <dgm:cxn modelId="{02740053-1DBA-46E9-A0C4-6098D5B7E224}" type="presOf" srcId="{8455287D-77B9-4026-BBA0-972FEB91E582}" destId="{9783D00C-E6B5-4AEA-AE12-B0340FD4FF1D}" srcOrd="0" destOrd="0" presId="urn:microsoft.com/office/officeart/2005/8/layout/orgChart1"/>
+    <dgm:cxn modelId="{9E48D105-B329-49C8-8D84-8EBF3A97B743}" type="presParOf" srcId="{641FB567-B484-4C5B-84D4-B3B80806C860}" destId="{73EC1551-5B04-4405-8DFA-73222744B02D}" srcOrd="0" destOrd="0" presId="urn:microsoft.com/office/officeart/2005/8/layout/orgChart1"/>
+    <dgm:cxn modelId="{932EDA14-395A-499B-BC62-A5B557D155E1}" type="presParOf" srcId="{73EC1551-5B04-4405-8DFA-73222744B02D}" destId="{7C693D85-EB79-4414-B431-5C9791CBE97F}" srcOrd="0" destOrd="0" presId="urn:microsoft.com/office/officeart/2005/8/layout/orgChart1"/>
+    <dgm:cxn modelId="{4C7075A6-47B5-44C3-ABDA-5DEF1BE45DB3}" type="presParOf" srcId="{7C693D85-EB79-4414-B431-5C9791CBE97F}" destId="{9783D00C-E6B5-4AEA-AE12-B0340FD4FF1D}" srcOrd="0" destOrd="0" presId="urn:microsoft.com/office/officeart/2005/8/layout/orgChart1"/>
+    <dgm:cxn modelId="{E9C7ABCA-5CC4-49C6-8787-FF5BA5EBCC06}" type="presParOf" srcId="{7C693D85-EB79-4414-B431-5C9791CBE97F}" destId="{66E0F321-8042-43BF-AD9A-DE746D35FFC0}" srcOrd="1" destOrd="0" presId="urn:microsoft.com/office/officeart/2005/8/layout/orgChart1"/>
+    <dgm:cxn modelId="{1D34CAFD-C7C9-49A7-BB56-647884206A42}" type="presParOf" srcId="{73EC1551-5B04-4405-8DFA-73222744B02D}" destId="{987AD71A-2950-4C44-B2C2-DA67E9985E79}" srcOrd="1" destOrd="0" presId="urn:microsoft.com/office/officeart/2005/8/layout/orgChart1"/>
+    <dgm:cxn modelId="{79C79AB3-E429-41C8-8859-121AE4641A0D}" type="presParOf" srcId="{987AD71A-2950-4C44-B2C2-DA67E9985E79}" destId="{8BCCD638-309C-4115-9AB2-D52371E958FD}" srcOrd="0" destOrd="0" presId="urn:microsoft.com/office/officeart/2005/8/layout/orgChart1"/>
+    <dgm:cxn modelId="{A3EC0175-F83C-4739-81D8-95958EA17F8E}" type="presParOf" srcId="{987AD71A-2950-4C44-B2C2-DA67E9985E79}" destId="{AA2BAB60-F190-4A58-B9A9-445772D025A9}" srcOrd="1" destOrd="0" presId="urn:microsoft.com/office/officeart/2005/8/layout/orgChart1"/>
+    <dgm:cxn modelId="{32EDED4E-55D9-4215-9D52-F11D71CDF62A}" type="presParOf" srcId="{AA2BAB60-F190-4A58-B9A9-445772D025A9}" destId="{9B6E161D-B07E-4AFE-94EA-C39BCE028C0D}" srcOrd="0" destOrd="0" presId="urn:microsoft.com/office/officeart/2005/8/layout/orgChart1"/>
+    <dgm:cxn modelId="{AC034752-0C82-414B-8D55-9892E0AFF4AC}" type="presParOf" srcId="{9B6E161D-B07E-4AFE-94EA-C39BCE028C0D}" destId="{B50E07CE-B06F-4487-B202-5CB92C34AE0C}" srcOrd="0" destOrd="0" presId="urn:microsoft.com/office/officeart/2005/8/layout/orgChart1"/>
+    <dgm:cxn modelId="{D6B93772-0BB2-42CF-A822-604C3B679F62}" type="presParOf" srcId="{9B6E161D-B07E-4AFE-94EA-C39BCE028C0D}" destId="{F89471D3-7A6C-42D9-B077-E57DEFA1982A}" srcOrd="1" destOrd="0" presId="urn:microsoft.com/office/officeart/2005/8/layout/orgChart1"/>
+    <dgm:cxn modelId="{E474EE92-A1C0-48DE-A000-A6AF63FCF7C9}" type="presParOf" srcId="{AA2BAB60-F190-4A58-B9A9-445772D025A9}" destId="{674EC1A8-3E78-4695-80F1-56AAEC80542C}" srcOrd="1" destOrd="0" presId="urn:microsoft.com/office/officeart/2005/8/layout/orgChart1"/>
+    <dgm:cxn modelId="{87023E18-4C69-40E3-B42A-0F05C26DD64E}" type="presParOf" srcId="{674EC1A8-3E78-4695-80F1-56AAEC80542C}" destId="{ADAA425C-1552-40C9-A5D0-BB2D6558E3DE}" srcOrd="0" destOrd="0" presId="urn:microsoft.com/office/officeart/2005/8/layout/orgChart1"/>
+    <dgm:cxn modelId="{A4FEFB6C-089A-4764-B173-0D0355C1BBC2}" type="presParOf" srcId="{674EC1A8-3E78-4695-80F1-56AAEC80542C}" destId="{C5575B9D-3C9B-4B89-A281-D0EDC4F6F076}" srcOrd="1" destOrd="0" presId="urn:microsoft.com/office/officeart/2005/8/layout/orgChart1"/>
+    <dgm:cxn modelId="{FC1309D8-2C31-49A5-8F62-A1FE327BC5B5}" type="presParOf" srcId="{C5575B9D-3C9B-4B89-A281-D0EDC4F6F076}" destId="{F136598B-C5DA-49EF-A1F5-E70B9901204C}" srcOrd="0" destOrd="0" presId="urn:microsoft.com/office/officeart/2005/8/layout/orgChart1"/>
+    <dgm:cxn modelId="{945AE00F-20BA-4D02-82B2-311828E65426}" type="presParOf" srcId="{F136598B-C5DA-49EF-A1F5-E70B9901204C}" destId="{DF4396AB-72DC-4A32-BAA3-57F065FB814B}" srcOrd="0" destOrd="0" presId="urn:microsoft.com/office/officeart/2005/8/layout/orgChart1"/>
+    <dgm:cxn modelId="{CC19DB49-1676-41FF-AC45-6C0AC6A205CF}" type="presParOf" srcId="{F136598B-C5DA-49EF-A1F5-E70B9901204C}" destId="{6ABDF3EA-0F9F-4D60-929C-DE4BE7A0920D}" srcOrd="1" destOrd="0" presId="urn:microsoft.com/office/officeart/2005/8/layout/orgChart1"/>
+    <dgm:cxn modelId="{96512073-F3BC-4F89-8406-BDAC49CDA446}" type="presParOf" srcId="{C5575B9D-3C9B-4B89-A281-D0EDC4F6F076}" destId="{C08BFB41-F3D6-4A30-B641-90A33BCD0BE2}" srcOrd="1" destOrd="0" presId="urn:microsoft.com/office/officeart/2005/8/layout/orgChart1"/>
+    <dgm:cxn modelId="{8B27E2EF-74E8-45C2-8DD8-189786107CCB}" type="presParOf" srcId="{C08BFB41-F3D6-4A30-B641-90A33BCD0BE2}" destId="{E1EC5401-2E76-4AD2-9F0B-0B3D724EE880}" srcOrd="0" destOrd="0" presId="urn:microsoft.com/office/officeart/2005/8/layout/orgChart1"/>
+    <dgm:cxn modelId="{EBC08F2B-D178-4F9C-BE87-E4EB8680FDF7}" type="presParOf" srcId="{C08BFB41-F3D6-4A30-B641-90A33BCD0BE2}" destId="{1D912A6B-EE14-4953-86DC-5132B7C36381}" srcOrd="1" destOrd="0" presId="urn:microsoft.com/office/officeart/2005/8/layout/orgChart1"/>
+    <dgm:cxn modelId="{E297F3D7-DC6C-43DC-9EDA-AA5BFACBDEB4}" type="presParOf" srcId="{1D912A6B-EE14-4953-86DC-5132B7C36381}" destId="{0A29EECC-747B-4061-816B-F3397B14325A}" srcOrd="0" destOrd="0" presId="urn:microsoft.com/office/officeart/2005/8/layout/orgChart1"/>
+    <dgm:cxn modelId="{30D4DE2A-426D-4FEE-ACA2-89E790B1CF6A}" type="presParOf" srcId="{0A29EECC-747B-4061-816B-F3397B14325A}" destId="{EFC93A41-AC25-4C82-8E9E-ED9179622674}" srcOrd="0" destOrd="0" presId="urn:microsoft.com/office/officeart/2005/8/layout/orgChart1"/>
+    <dgm:cxn modelId="{7F43FD28-CBBF-4CCE-915F-44D0D10C86A7}" type="presParOf" srcId="{0A29EECC-747B-4061-816B-F3397B14325A}" destId="{E044231F-F1FD-422E-9580-13765240594A}" srcOrd="1" destOrd="0" presId="urn:microsoft.com/office/officeart/2005/8/layout/orgChart1"/>
+    <dgm:cxn modelId="{3F762BB9-1A3B-4260-B52A-3334DEAD11C2}" type="presParOf" srcId="{1D912A6B-EE14-4953-86DC-5132B7C36381}" destId="{D61FB61A-5DD9-467A-8E39-55B2E33C7BAB}" srcOrd="1" destOrd="0" presId="urn:microsoft.com/office/officeart/2005/8/layout/orgChart1"/>
+    <dgm:cxn modelId="{C7CF7782-2FD7-428A-82C1-9045E096CA00}" type="presParOf" srcId="{D61FB61A-5DD9-467A-8E39-55B2E33C7BAB}" destId="{C5D9BE14-47B5-4E8D-91A8-98D2BF4B9281}" srcOrd="0" destOrd="0" presId="urn:microsoft.com/office/officeart/2005/8/layout/orgChart1"/>
+    <dgm:cxn modelId="{E7FA5D6A-42F5-4935-BEA9-87DD6F91B53C}" type="presParOf" srcId="{D61FB61A-5DD9-467A-8E39-55B2E33C7BAB}" destId="{3C801873-CB35-4546-92B4-C4C562826D62}" srcOrd="1" destOrd="0" presId="urn:microsoft.com/office/officeart/2005/8/layout/orgChart1"/>
+    <dgm:cxn modelId="{29722935-91B4-4126-BAB7-9C0316F1078A}" type="presParOf" srcId="{3C801873-CB35-4546-92B4-C4C562826D62}" destId="{E7AA8B10-5435-4C21-8BFB-2B79557E0577}" srcOrd="0" destOrd="0" presId="urn:microsoft.com/office/officeart/2005/8/layout/orgChart1"/>
+    <dgm:cxn modelId="{6DD0B188-F259-4170-A0E5-1FDE38D8EF04}" type="presParOf" srcId="{E7AA8B10-5435-4C21-8BFB-2B79557E0577}" destId="{2EC408B0-00C0-4A9C-8B60-B821CED17311}" srcOrd="0" destOrd="0" presId="urn:microsoft.com/office/officeart/2005/8/layout/orgChart1"/>
+    <dgm:cxn modelId="{3409AFFD-C0A7-409F-9E80-7CCED29276AE}" type="presParOf" srcId="{E7AA8B10-5435-4C21-8BFB-2B79557E0577}" destId="{A3354F29-E6D1-4EDD-80A5-EF7A92622B39}" srcOrd="1" destOrd="0" presId="urn:microsoft.com/office/officeart/2005/8/layout/orgChart1"/>
+    <dgm:cxn modelId="{ACE6EE40-3EA6-43D3-BEA0-75D1D44643FA}" type="presParOf" srcId="{3C801873-CB35-4546-92B4-C4C562826D62}" destId="{08059F18-9A76-4F10-A98E-DEBF023B24E5}" srcOrd="1" destOrd="0" presId="urn:microsoft.com/office/officeart/2005/8/layout/orgChart1"/>
+    <dgm:cxn modelId="{16D39339-C64B-4F79-A90C-30DD839951D7}" type="presParOf" srcId="{3C801873-CB35-4546-92B4-C4C562826D62}" destId="{4A0D9104-0708-480F-996F-7F25B99655A1}" srcOrd="2" destOrd="0" presId="urn:microsoft.com/office/officeart/2005/8/layout/orgChart1"/>
+    <dgm:cxn modelId="{7F78A020-00AC-489E-8ED4-6A4084273FE9}" type="presParOf" srcId="{D61FB61A-5DD9-467A-8E39-55B2E33C7BAB}" destId="{F7A66128-304F-4401-B8B5-6AE9BC4813CB}" srcOrd="2" destOrd="0" presId="urn:microsoft.com/office/officeart/2005/8/layout/orgChart1"/>
+    <dgm:cxn modelId="{9DDB1B7A-C75A-43D2-AD74-FB03507EE53E}" type="presParOf" srcId="{D61FB61A-5DD9-467A-8E39-55B2E33C7BAB}" destId="{E23F0A89-9AF8-462C-87D3-01188610FFEF}" srcOrd="3" destOrd="0" presId="urn:microsoft.com/office/officeart/2005/8/layout/orgChart1"/>
+    <dgm:cxn modelId="{4909A9D5-BF9E-4480-9855-520E701F8B80}" type="presParOf" srcId="{E23F0A89-9AF8-462C-87D3-01188610FFEF}" destId="{0F42457C-9587-41D7-96C1-7822CC35951E}" srcOrd="0" destOrd="0" presId="urn:microsoft.com/office/officeart/2005/8/layout/orgChart1"/>
+    <dgm:cxn modelId="{B077C24E-83D7-49DA-8F93-C5A5CAA8AF27}" type="presParOf" srcId="{0F42457C-9587-41D7-96C1-7822CC35951E}" destId="{E9BF4A35-79AF-4313-8E16-B62FF0499508}" srcOrd="0" destOrd="0" presId="urn:microsoft.com/office/officeart/2005/8/layout/orgChart1"/>
+    <dgm:cxn modelId="{086096D9-DE1A-4A93-95B8-9B09CAF48C5C}" type="presParOf" srcId="{0F42457C-9587-41D7-96C1-7822CC35951E}" destId="{6301517F-F627-4127-8E8B-8CECDFA7D6EE}" srcOrd="1" destOrd="0" presId="urn:microsoft.com/office/officeart/2005/8/layout/orgChart1"/>
+    <dgm:cxn modelId="{1A126DE3-D4A5-4FB4-98CE-F4790F956178}" type="presParOf" srcId="{E23F0A89-9AF8-462C-87D3-01188610FFEF}" destId="{C8966460-8238-4C9B-9947-AE74825E3F58}" srcOrd="1" destOrd="0" presId="urn:microsoft.com/office/officeart/2005/8/layout/orgChart1"/>
+    <dgm:cxn modelId="{F52E350F-394A-4BFA-8CED-B195D2D221F7}" type="presParOf" srcId="{E23F0A89-9AF8-462C-87D3-01188610FFEF}" destId="{B249C1DF-F766-49F7-885E-34D4F9BEF4A3}" srcOrd="2" destOrd="0" presId="urn:microsoft.com/office/officeart/2005/8/layout/orgChart1"/>
+    <dgm:cxn modelId="{3B8C2C9E-E690-4510-8A4C-BAC1FE88CD07}" type="presParOf" srcId="{1D912A6B-EE14-4953-86DC-5132B7C36381}" destId="{5DC56193-1DB7-4B77-94C2-A17FB7D2342D}" srcOrd="2" destOrd="0" presId="urn:microsoft.com/office/officeart/2005/8/layout/orgChart1"/>
+    <dgm:cxn modelId="{9B25B37C-9729-45F5-B0D7-E25C99E77C30}" type="presParOf" srcId="{C08BFB41-F3D6-4A30-B641-90A33BCD0BE2}" destId="{C0F13338-506E-4B16-A017-DBAFF6034A18}" srcOrd="2" destOrd="0" presId="urn:microsoft.com/office/officeart/2005/8/layout/orgChart1"/>
+    <dgm:cxn modelId="{7E8C3D49-CAA8-41D5-8127-6BE6B0B6D613}" type="presParOf" srcId="{C08BFB41-F3D6-4A30-B641-90A33BCD0BE2}" destId="{220D42FB-2B15-4933-923F-4AB4004A277C}" srcOrd="3" destOrd="0" presId="urn:microsoft.com/office/officeart/2005/8/layout/orgChart1"/>
+    <dgm:cxn modelId="{B52C87F6-FD4C-44A0-B234-F4C14E5B4BC1}" type="presParOf" srcId="{220D42FB-2B15-4933-923F-4AB4004A277C}" destId="{E0872EE0-AEE5-4E54-B53E-ABC8D19186B2}" srcOrd="0" destOrd="0" presId="urn:microsoft.com/office/officeart/2005/8/layout/orgChart1"/>
+    <dgm:cxn modelId="{B31B70B6-50C4-4201-A2FC-3753AFB712D1}" type="presParOf" srcId="{E0872EE0-AEE5-4E54-B53E-ABC8D19186B2}" destId="{8CE15498-3AE2-4818-B3C8-C0C39C0E0CF8}" srcOrd="0" destOrd="0" presId="urn:microsoft.com/office/officeart/2005/8/layout/orgChart1"/>
+    <dgm:cxn modelId="{2FE4C752-2408-4DF7-A298-B5C623D1C70D}" type="presParOf" srcId="{E0872EE0-AEE5-4E54-B53E-ABC8D19186B2}" destId="{9A80F0B5-C38A-4A09-ABCA-FE45BAD20AFC}" srcOrd="1" destOrd="0" presId="urn:microsoft.com/office/officeart/2005/8/layout/orgChart1"/>
+    <dgm:cxn modelId="{A06B12BB-E3CC-4868-AD25-7B4DC400982E}" type="presParOf" srcId="{220D42FB-2B15-4933-923F-4AB4004A277C}" destId="{9E723787-5DCD-483E-8090-6B233481FE65}" srcOrd="1" destOrd="0" presId="urn:microsoft.com/office/officeart/2005/8/layout/orgChart1"/>
+    <dgm:cxn modelId="{A9F73A66-A448-4F0B-B28E-AFCD038AFAEC}" type="presParOf" srcId="{9E723787-5DCD-483E-8090-6B233481FE65}" destId="{11E4E9A4-6922-48C2-8468-70EAF423CAAD}" srcOrd="0" destOrd="0" presId="urn:microsoft.com/office/officeart/2005/8/layout/orgChart1"/>
+    <dgm:cxn modelId="{5DF2C3B6-F430-4332-BAC4-ADB94EC91A0E}" type="presParOf" srcId="{9E723787-5DCD-483E-8090-6B233481FE65}" destId="{1413A461-90D4-451B-9975-7A14A0A46A85}" srcOrd="1" destOrd="0" presId="urn:microsoft.com/office/officeart/2005/8/layout/orgChart1"/>
+    <dgm:cxn modelId="{ABA5EF63-B328-4294-8E2F-865135FE0A5D}" type="presParOf" srcId="{1413A461-90D4-451B-9975-7A14A0A46A85}" destId="{6AEC10A0-CA10-4598-8F80-DC4D3B188BCF}" srcOrd="0" destOrd="0" presId="urn:microsoft.com/office/officeart/2005/8/layout/orgChart1"/>
+    <dgm:cxn modelId="{2BDF0CC0-8B7D-4CFA-A64E-18CA0181F6B4}" type="presParOf" srcId="{6AEC10A0-CA10-4598-8F80-DC4D3B188BCF}" destId="{D22FF1CC-607D-420B-89DB-F9842D56556C}" srcOrd="0" destOrd="0" presId="urn:microsoft.com/office/officeart/2005/8/layout/orgChart1"/>
+    <dgm:cxn modelId="{4ACB31D0-4694-4A3E-9607-33DEFACE2709}" type="presParOf" srcId="{6AEC10A0-CA10-4598-8F80-DC4D3B188BCF}" destId="{1A799BC4-0CBA-4685-9173-5501FD99515F}" srcOrd="1" destOrd="0" presId="urn:microsoft.com/office/officeart/2005/8/layout/orgChart1"/>
+    <dgm:cxn modelId="{25F457DE-AE89-44F6-95DE-F855579F99EA}" type="presParOf" srcId="{1413A461-90D4-451B-9975-7A14A0A46A85}" destId="{FC219FE5-7BC0-4886-AEF1-9D8E7FA6D83E}" srcOrd="1" destOrd="0" presId="urn:microsoft.com/office/officeart/2005/8/layout/orgChart1"/>
+    <dgm:cxn modelId="{0A3D882C-B426-429F-AE6A-47FD741C32A7}" type="presParOf" srcId="{1413A461-90D4-451B-9975-7A14A0A46A85}" destId="{856B3CC9-B33E-41C3-89FB-65E991E160A6}" srcOrd="2" destOrd="0" presId="urn:microsoft.com/office/officeart/2005/8/layout/orgChart1"/>
+    <dgm:cxn modelId="{53C92D9F-8198-4EE6-AA7B-DB8EFB923FB2}" type="presParOf" srcId="{220D42FB-2B15-4933-923F-4AB4004A277C}" destId="{F92E7B44-2FBD-4946-B151-40F6C1A9988C}" srcOrd="2" destOrd="0" presId="urn:microsoft.com/office/officeart/2005/8/layout/orgChart1"/>
+    <dgm:cxn modelId="{58DAC70F-811D-4DDB-A1AD-5F091C2C4FF1}" type="presParOf" srcId="{C5575B9D-3C9B-4B89-A281-D0EDC4F6F076}" destId="{372C96B7-3915-498D-97A9-274C131D791C}" srcOrd="2" destOrd="0" presId="urn:microsoft.com/office/officeart/2005/8/layout/orgChart1"/>
+    <dgm:cxn modelId="{F9CAA1E9-FD8C-4C59-98EE-CB155F921B85}" type="presParOf" srcId="{AA2BAB60-F190-4A58-B9A9-445772D025A9}" destId="{211F7505-9E21-442E-9DA0-670C73BC759A}" srcOrd="2" destOrd="0" presId="urn:microsoft.com/office/officeart/2005/8/layout/orgChart1"/>
+    <dgm:cxn modelId="{7D484891-3AEB-46DD-8E8C-A18C495D379E}" type="presParOf" srcId="{73EC1551-5B04-4405-8DFA-73222744B02D}" destId="{60F24216-B7C4-4B2B-87A5-95929492D0B4}" srcOrd="2" destOrd="0" presId="urn:microsoft.com/office/officeart/2005/8/layout/orgChart1"/>
   </dgm:cxnLst>
   <dgm:bg/>
   <dgm:whole>
@@ -21092,7 +21541,7 @@
   </dgm:whole>
   <dgm:extLst>
     <a:ext uri="http://schemas.microsoft.com/office/drawing/2008/diagram">
-      <dsp:dataModelExt xmlns:dsp="http://schemas.microsoft.com/office/drawing/2008/diagram" relId="rId12" minVer="http://schemas.openxmlformats.org/drawingml/2006/diagram"/>
+      <dsp:dataModelExt xmlns:dsp="http://schemas.microsoft.com/office/drawing/2008/diagram" relId="rId14" minVer="http://schemas.openxmlformats.org/drawingml/2006/diagram"/>
     </a:ext>
   </dgm:extLst>
 </dgm:dataModel>
@@ -24724,7 +25173,7 @@
     <b:Title>Sistem Informasi Akuntansi Pengaplikasian Dan Implementasi Konsep Basis Data Relasional Pada Sistem Pelaporan Dan Buku Besar</b:Title>
     <b:Year>2020</b:Year>
     <b:Pages>6</b:Pages>
-    <b:RefOrder>8</b:RefOrder>
+    <b:RefOrder>4</b:RefOrder>
   </b:Source>
   <b:Source>
     <b:Tag>Mur10</b:Tag>
@@ -24744,7 +25193,7 @@
     <b:Title>Evaluasi Penyusunan Laporan Laba Rugi Dan Neraca Berdasarkan SAK ETAP Pada PT. Karunia Multiguna Abadi</b:Title>
     <b:Year>2015</b:Year>
     <b:JournalName>Jurnal Riset Ekonomi, Manajemen, Bisnis dan Akuntansi</b:JournalName>
-    <b:RefOrder>4</b:RefOrder>
+    <b:RefOrder>5</b:RefOrder>
   </b:Source>
   <b:Source>
     <b:Tag>Suw15</b:Tag>
@@ -24762,7 +25211,7 @@
     <b:Title>Teori akuntansi perekayasaan laporan keuangan, Edisi 3</b:Title>
     <b:JournalName>Yogyakarta:</b:JournalName>
     <b:Year>2015</b:Year>
-    <b:RefOrder>5</b:RefOrder>
+    <b:RefOrder>6</b:RefOrder>
   </b:Source>
   <b:Source>
     <b:Tag>Apr20</b:Tag>
@@ -24783,7 +25232,7 @@
     <b:JournalName>Jurnal Riset Akuntansi</b:JournalName>
     <b:Year>2020</b:Year>
     <b:Pages>69-76</b:Pages>
-    <b:RefOrder>6</b:RefOrder>
+    <b:RefOrder>7</b:RefOrder>
   </b:Source>
   <b:Source>
     <b:Tag>Jan17</b:Tag>
@@ -24805,7 +25254,7 @@
     <b:Publisher>J. Adm. Bisnis (JAB)</b:Publisher>
     <b:Volume>52</b:Volume>
     <b:Issue>PP. 90-99</b:Issue>
-    <b:RefOrder>7</b:RefOrder>
+    <b:RefOrder>8</b:RefOrder>
   </b:Source>
   <b:Source>
     <b:Tag>Fah15</b:Tag>
@@ -24864,7 +25313,7 @@
     <b:JournalName>Jurnal Sains, Teknologi dan Industri</b:JournalName>
     <b:Year>2018</b:Year>
     <b:Pages>99</b:Pages>
-    <b:RefOrder>11</b:RefOrder>
+    <b:RefOrder>16</b:RefOrder>
   </b:Source>
   <b:Source>
     <b:Tag>Ros15</b:Tag>
@@ -24883,7 +25332,7 @@
     <b:Title>Rekayasa Perangkat Lunak Terstruktur dan</b:Title>
     <b:JournalName>Bandung: Informatika Bandung</b:JournalName>
     <b:Year>2015</b:Year>
-    <b:RefOrder>12</b:RefOrder>
+    <b:RefOrder>13</b:RefOrder>
   </b:Source>
   <b:Source>
     <b:Tag>Sri15</b:Tag>
@@ -24903,7 +25352,7 @@
     <b:Title>Membangun Sistem Informasi Kegiatan Kesiswaan Berbasis Web dengan Pemanfaatan JQUERY</b:Title>
     <b:JournalName>Tangerang: Jurnal CSRID (Computer Science Research and Its Development Journal). Vol. 7, No. 2</b:JournalName>
     <b:Year>2015</b:Year>
-    <b:RefOrder>13</b:RefOrder>
+    <b:RefOrder>17</b:RefOrder>
   </b:Source>
   <b:Source>
     <b:Tag>Pre15</b:Tag>
@@ -24962,7 +25411,7 @@
     <b:Title>Pemograman Web Dengan Menggunakan PHP dan Framework Codeigniter</b:Title>
     <b:JournalName>Yogyakarta: Deepublish (Grup Penerbitan CV Budi Utama)</b:JournalName>
     <b:Year>2016</b:Year>
-    <b:RefOrder>16</b:RefOrder>
+    <b:RefOrder>18</b:RefOrder>
   </b:Source>
   <b:Source>
     <b:Tag>MAD16</b:Tag>
@@ -24977,7 +25426,7 @@
     <b:Year>2016</b:Year>
     <b:City>Yogyakarta</b:City>
     <b:Publisher>C.V Andi</b:Publisher>
-    <b:RefOrder>17</b:RefOrder>
+    <b:RefOrder>19</b:RefOrder>
   </b:Source>
   <b:Source>
     <b:Tag>Uta17</b:Tag>
@@ -24998,7 +25447,7 @@
     <b:JournalName>SAINTEKOM</b:JournalName>
     <b:Year>2017</b:Year>
     <b:Pages>7(1), 33</b:Pages>
-    <b:RefOrder>18</b:RefOrder>
+    <b:RefOrder>20</b:RefOrder>
   </b:Source>
   <b:Source>
     <b:Tag>Rah15</b:Tag>
@@ -25018,7 +25467,7 @@
         </b:NameList>
       </b:Author>
     </b:Author>
-    <b:RefOrder>19</b:RefOrder>
+    <b:RefOrder>21</b:RefOrder>
   </b:Source>
   <b:Source>
     <b:Tag>Pur16</b:Tag>
@@ -25038,7 +25487,7 @@
     <b:Year>2016</b:Year>
     <b:City>Yogyakarta</b:City>
     <b:Publisher>Andi Offset</b:Publisher>
-    <b:RefOrder>20</b:RefOrder>
+    <b:RefOrder>22</b:RefOrder>
   </b:Source>
   <b:Source>
     <b:Tag>Tri15</b:Tag>
@@ -25057,7 +25506,7 @@
       </b:Author>
     </b:Author>
     <b:JournalName>Jurnal Teknologi Dan Informatika (Teknomatika) : Vol.5, No.1</b:JournalName>
-    <b:RefOrder>21</b:RefOrder>
+    <b:RefOrder>23</b:RefOrder>
   </b:Source>
   <b:Source>
     <b:Tag>AMo</b:Tag>
@@ -25077,7 +25526,7 @@
     </b:Author>
     <b:JournalName>Transactions on Machine Learning and Artificial Intelligence,</b:JournalName>
     <b:Year>2017</b:Year>
-    <b:RefOrder>22</b:RefOrder>
+    <b:RefOrder>24</b:RefOrder>
   </b:Source>
   <b:Source>
     <b:Tag>Bud15</b:Tag>
@@ -25097,7 +25546,7 @@
     </b:Author>
     <b:City>Bandung</b:City>
     <b:Publisher>Informatika</b:Publisher>
-    <b:RefOrder>23</b:RefOrder>
+    <b:RefOrder>25</b:RefOrder>
   </b:Source>
   <b:Source>
     <b:Tag>Her17</b:Tag>
@@ -25118,7 +25567,7 @@
     </b:Author>
     <b:JournalName>SISFOTENIKA</b:JournalName>
     <b:Pages>7(2), 187</b:Pages>
-    <b:RefOrder>24</b:RefOrder>
+    <b:RefOrder>26</b:RefOrder>
   </b:Source>
   <b:Source>
     <b:Tag>Roh17</b:Tag>
@@ -25138,13 +25587,52 @@
         </b:NameList>
       </b:Author>
     </b:Author>
-    <b:RefOrder>25</b:RefOrder>
+    <b:RefOrder>27</b:RefOrder>
+  </b:Source>
+  <b:Source>
+    <b:Tag>Had20</b:Tag>
+    <b:SourceType>Book</b:SourceType>
+    <b:Guid>{77B03343-819A-4161-8914-F542BB9D896C}</b:Guid>
+    <b:Title>Rekayasa Perangkat Lunak</b:Title>
+    <b:Year>2020</b:Year>
+    <b:Author>
+      <b:Author>
+        <b:NameList>
+          <b:Person>
+            <b:Last>Hadiprakoso</b:Last>
+            <b:First>Raden</b:First>
+            <b:Middle>Budiarto</b:Middle>
+          </b:Person>
+        </b:NameList>
+      </b:Author>
+    </b:Author>
+    <b:Publisher>RBH</b:Publisher>
+    <b:RefOrder>11</b:RefOrder>
+  </b:Source>
+  <b:Source>
+    <b:Tag>Ria21</b:Tag>
+    <b:SourceType>Book</b:SourceType>
+    <b:Guid>{5A424FDE-B8F9-4C92-81CE-41F0CAF66412}</b:Guid>
+    <b:Author>
+      <b:Author>
+        <b:NameList>
+          <b:Person>
+            <b:Last>Rianto</b:Last>
+            <b:First>Indra</b:First>
+          </b:Person>
+        </b:NameList>
+      </b:Author>
+    </b:Author>
+    <b:Title>Rekayasa Perangkat Lunak</b:Title>
+    <b:Year>2021</b:Year>
+    <b:Publisher>Lakeisha</b:Publisher>
+    <b:RefOrder>12</b:RefOrder>
   </b:Source>
 </b:Sources>
 </file>
 
 <file path=customXml/itemProps1.xml><?xml version="1.0" encoding="utf-8"?>
-<ds:datastoreItem xmlns:ds="http://schemas.openxmlformats.org/officeDocument/2006/customXml" ds:itemID="{148BC155-9B92-4789-B5FD-653EE63D6E28}">
+<ds:datastoreItem xmlns:ds="http://schemas.openxmlformats.org/officeDocument/2006/customXml" ds:itemID="{3D978F0F-7E9E-4D03-A42E-1F9DDD933735}">
   <ds:schemaRefs>
     <ds:schemaRef ds:uri="http://schemas.openxmlformats.org/officeDocument/2006/bibliography"/>
   </ds:schemaRefs>

</xml_diff>